<commit_message>
Updated Resume (again) 9/8
</commit_message>
<xml_diff>
--- a/downloads/morin_cv.docx
+++ b/downloads/morin_cv.docx
@@ -6,7 +6,7 @@
       <w:pPr>
         <w:jc w:val="center"/>
         <w:rPr>
-          <w:rFonts w:ascii="Times New Roman" w:hAnsi="Times New Roman" w:cs="Times New Roman"/>
+          <w:rFonts w:asciiTheme="majorHAnsi" w:hAnsiTheme="majorHAnsi" w:cs="Times New Roman"/>
           <w:b/>
           <w:sz w:val="32"/>
           <w:szCs w:val="22"/>
@@ -14,7 +14,7 @@
       </w:pPr>
       <w:r>
         <w:rPr>
-          <w:rFonts w:ascii="Times New Roman" w:hAnsi="Times New Roman" w:cs="Times New Roman"/>
+          <w:rFonts w:asciiTheme="majorHAnsi" w:hAnsiTheme="majorHAnsi" w:cs="Times New Roman"/>
           <w:b/>
           <w:sz w:val="32"/>
           <w:szCs w:val="22"/>
@@ -24,17 +24,16 @@
     </w:p>
     <w:p>
       <w:pPr>
-        <w:ind w:firstLine="720"/>
         <w:jc w:val="center"/>
         <w:rPr>
-          <w:rFonts w:ascii="Courier" w:hAnsi="Courier" w:cs="Times New Roman"/>
-          <w:sz w:val="22"/>
-          <w:szCs w:val="22"/>
-        </w:rPr>
-      </w:pPr>
-      <w:r>
-        <w:rPr>
-          <w:rFonts w:ascii="Courier" w:hAnsi="Courier" w:cs="Times New Roman"/>
+          <w:rFonts w:asciiTheme="majorHAnsi" w:hAnsiTheme="majorHAnsi" w:cs="Times New Roman"/>
+          <w:sz w:val="22"/>
+          <w:szCs w:val="22"/>
+        </w:rPr>
+      </w:pPr>
+      <w:r>
+        <w:rPr>
+          <w:rFonts w:asciiTheme="majorHAnsi" w:hAnsiTheme="majorHAnsi" w:cs="Times New Roman"/>
           <w:sz w:val="22"/>
           <w:szCs w:val="22"/>
         </w:rPr>
@@ -42,7 +41,7 @@
       </w:r>
       <w:r>
         <w:rPr>
-          <w:rFonts w:ascii="Courier" w:hAnsi="Courier" w:cs="Times New Roman"/>
+          <w:rFonts w:asciiTheme="majorHAnsi" w:hAnsiTheme="majorHAnsi" w:cs="Times New Roman"/>
           <w:sz w:val="22"/>
           <w:szCs w:val="22"/>
         </w:rPr>
@@ -50,7 +49,7 @@
       </w:r>
       <w:r>
         <w:rPr>
-          <w:rFonts w:ascii="Courier" w:hAnsi="Courier" w:cs="Times New Roman"/>
+          <w:rFonts w:asciiTheme="majorHAnsi" w:hAnsiTheme="majorHAnsi" w:cs="Times New Roman"/>
           <w:sz w:val="22"/>
           <w:szCs w:val="22"/>
         </w:rPr>
@@ -58,25 +57,30 @@
       </w:r>
       <w:r>
         <w:rPr>
-          <w:rFonts w:ascii="Courier" w:hAnsi="Courier" w:cs="Times New Roman"/>
-          <w:sz w:val="22"/>
-          <w:szCs w:val="22"/>
-        </w:rPr>
-        <w:t>thomas.morin@tufts.edu</w:t>
+          <w:rFonts w:asciiTheme="majorHAnsi" w:hAnsiTheme="majorHAnsi" w:cs="Times New Roman"/>
+          <w:sz w:val="22"/>
+          <w:szCs w:val="22"/>
+        </w:rPr>
+        <w:t>thomas.</w:t>
       </w:r>
       <w:bookmarkStart w:id="0" w:name="_GoBack"/>
       <w:bookmarkEnd w:id="0"/>
-    </w:p>
-    <w:p>
-      <w:pPr>
-        <w:jc w:val="both"/>
-        <w:rPr>
-          <w:rFonts w:ascii="Times New Roman" w:hAnsi="Times New Roman" w:cs="Times New Roman"/>
-          <w:b/>
-          <w:sz w:val="22"/>
-          <w:szCs w:val="22"/>
-        </w:rPr>
-      </w:pPr>
+      <w:r>
+        <w:rPr>
+          <w:rFonts w:asciiTheme="majorHAnsi" w:hAnsiTheme="majorHAnsi" w:cs="Times New Roman"/>
+          <w:sz w:val="22"/>
+          <w:szCs w:val="22"/>
+        </w:rPr>
+        <w:t>morin@tufts.</w:t>
+      </w:r>
+      <w:r>
+        <w:rPr>
+          <w:rFonts w:asciiTheme="majorHAnsi" w:hAnsiTheme="majorHAnsi" w:cs="Times New Roman"/>
+          <w:sz w:val="22"/>
+          <w:szCs w:val="22"/>
+        </w:rPr>
+        <w:t>edu</w:t>
+      </w:r>
     </w:p>
     <w:p>
       <w:pPr>
@@ -85,101 +89,158 @@
         </w:pBdr>
         <w:jc w:val="both"/>
         <w:rPr>
-          <w:rFonts w:ascii="Times New Roman" w:hAnsi="Times New Roman" w:cs="Times New Roman"/>
-          <w:b/>
-          <w:sz w:val="22"/>
-          <w:szCs w:val="22"/>
-        </w:rPr>
-      </w:pPr>
-      <w:r>
-        <w:rPr>
-          <w:rFonts w:ascii="Times New Roman" w:hAnsi="Times New Roman" w:cs="Times New Roman"/>
-          <w:b/>
-          <w:sz w:val="22"/>
-          <w:szCs w:val="22"/>
-        </w:rPr>
-        <w:t>OBJECTIVE</w:t>
-      </w:r>
-    </w:p>
-    <w:p>
-      <w:pPr>
-        <w:jc w:val="both"/>
-        <w:rPr>
-          <w:rFonts w:ascii="Times New Roman" w:hAnsi="Times New Roman" w:cs="Times New Roman"/>
-          <w:sz w:val="22"/>
-          <w:szCs w:val="22"/>
-        </w:rPr>
-      </w:pPr>
-      <w:r>
-        <w:rPr>
-          <w:rFonts w:ascii="Times New Roman" w:hAnsi="Times New Roman" w:cs="Times New Roman"/>
-          <w:sz w:val="22"/>
-          <w:szCs w:val="22"/>
-        </w:rPr>
-        <w:t xml:space="preserve">To </w:t>
-      </w:r>
-      <w:r>
-        <w:rPr>
-          <w:rFonts w:ascii="Times New Roman" w:hAnsi="Times New Roman" w:cs="Times New Roman"/>
-          <w:sz w:val="22"/>
-          <w:szCs w:val="22"/>
-        </w:rPr>
-        <w:t>earn</w:t>
-      </w:r>
-      <w:r>
-        <w:rPr>
-          <w:rFonts w:ascii="Times New Roman" w:hAnsi="Times New Roman" w:cs="Times New Roman"/>
-          <w:sz w:val="22"/>
-          <w:szCs w:val="22"/>
-        </w:rPr>
-        <w:t xml:space="preserve"> a</w:t>
-      </w:r>
-      <w:r>
-        <w:rPr>
-          <w:rFonts w:ascii="Times New Roman" w:hAnsi="Times New Roman" w:cs="Times New Roman"/>
-          <w:sz w:val="22"/>
-          <w:szCs w:val="22"/>
-        </w:rPr>
-        <w:t xml:space="preserve"> PhD. </w:t>
-      </w:r>
-      <w:r>
-        <w:rPr>
-          <w:rFonts w:ascii="Times New Roman" w:hAnsi="Times New Roman" w:cs="Times New Roman"/>
-          <w:sz w:val="22"/>
-          <w:szCs w:val="22"/>
-        </w:rPr>
-        <w:t>in Neuroscience</w:t>
-      </w:r>
-      <w:r>
-        <w:rPr>
-          <w:rFonts w:ascii="Times New Roman" w:hAnsi="Times New Roman" w:cs="Times New Roman"/>
-          <w:sz w:val="22"/>
-          <w:szCs w:val="22"/>
-        </w:rPr>
-        <w:t>, Biomedical Sciences,</w:t>
-      </w:r>
-      <w:r>
-        <w:rPr>
-          <w:rFonts w:ascii="Times New Roman" w:hAnsi="Times New Roman" w:cs="Times New Roman"/>
-          <w:sz w:val="22"/>
-          <w:szCs w:val="22"/>
-        </w:rPr>
-        <w:t xml:space="preserve"> or another </w:t>
-      </w:r>
-      <w:r>
-        <w:rPr>
-          <w:rFonts w:ascii="Times New Roman" w:hAnsi="Times New Roman" w:cs="Times New Roman"/>
-          <w:sz w:val="22"/>
-          <w:szCs w:val="22"/>
-        </w:rPr>
-        <w:t>field related to neuroimaging.</w:t>
-      </w:r>
-    </w:p>
-    <w:p>
-      <w:pPr>
-        <w:jc w:val="both"/>
-        <w:rPr>
-          <w:rFonts w:ascii="Times New Roman" w:hAnsi="Times New Roman" w:cs="Times New Roman"/>
+          <w:rFonts w:asciiTheme="majorHAnsi" w:hAnsiTheme="majorHAnsi" w:cs="Times New Roman"/>
+          <w:b/>
+          <w:sz w:val="22"/>
+          <w:szCs w:val="22"/>
+        </w:rPr>
+      </w:pPr>
+      <w:r>
+        <w:rPr>
+          <w:rFonts w:asciiTheme="majorHAnsi" w:hAnsiTheme="majorHAnsi" w:cs="Times New Roman"/>
+          <w:b/>
+          <w:sz w:val="22"/>
+          <w:szCs w:val="22"/>
+        </w:rPr>
+        <w:t>EDUCATION</w:t>
+      </w:r>
+    </w:p>
+    <w:p>
+      <w:pPr>
+        <w:jc w:val="both"/>
+        <w:rPr>
+          <w:rFonts w:asciiTheme="majorHAnsi" w:hAnsiTheme="majorHAnsi" w:cs="Times New Roman"/>
+          <w:b/>
+          <w:sz w:val="22"/>
+          <w:szCs w:val="22"/>
+        </w:rPr>
+      </w:pPr>
+    </w:p>
+    <w:p>
+      <w:pPr>
+        <w:jc w:val="both"/>
+        <w:rPr>
+          <w:rFonts w:asciiTheme="majorHAnsi" w:hAnsiTheme="majorHAnsi" w:cs="Times New Roman"/>
+          <w:sz w:val="22"/>
+          <w:szCs w:val="22"/>
+        </w:rPr>
+      </w:pPr>
+      <w:r>
+        <w:rPr>
+          <w:rFonts w:asciiTheme="majorHAnsi" w:hAnsiTheme="majorHAnsi" w:cs="Times New Roman"/>
+          <w:b/>
+          <w:sz w:val="22"/>
+          <w:szCs w:val="22"/>
+        </w:rPr>
+        <w:t>Bachelor of Science</w:t>
+      </w:r>
+      <w:r>
+        <w:rPr>
+          <w:rFonts w:asciiTheme="majorHAnsi" w:hAnsiTheme="majorHAnsi" w:cs="Times New Roman"/>
+          <w:b/>
+          <w:sz w:val="22"/>
+          <w:szCs w:val="22"/>
+        </w:rPr>
+        <w:t>, Cognitive and Brain Science, Computer Science</w:t>
+      </w:r>
+      <w:r>
+        <w:rPr>
+          <w:rFonts w:asciiTheme="majorHAnsi" w:hAnsiTheme="majorHAnsi" w:cs="Times New Roman"/>
+          <w:sz w:val="22"/>
+          <w:szCs w:val="22"/>
+        </w:rPr>
+        <w:t xml:space="preserve"> - </w:t>
+      </w:r>
+      <w:r>
+        <w:rPr>
+          <w:rFonts w:asciiTheme="majorHAnsi" w:hAnsiTheme="majorHAnsi" w:cs="Times New Roman"/>
+          <w:sz w:val="22"/>
+          <w:szCs w:val="22"/>
+        </w:rPr>
+        <w:t>May</w:t>
+      </w:r>
+      <w:r>
+        <w:rPr>
+          <w:rFonts w:asciiTheme="majorHAnsi" w:hAnsiTheme="majorHAnsi" w:cs="Times New Roman"/>
+          <w:sz w:val="22"/>
+          <w:szCs w:val="22"/>
+        </w:rPr>
+        <w:t xml:space="preserve"> 2017</w:t>
+      </w:r>
+      <w:r>
+        <w:rPr>
+          <w:rFonts w:asciiTheme="majorHAnsi" w:hAnsiTheme="majorHAnsi" w:cs="Times New Roman"/>
+          <w:sz w:val="22"/>
+          <w:szCs w:val="22"/>
+        </w:rPr>
+        <w:tab/>
+        <w:t xml:space="preserve">   </w:t>
+      </w:r>
+    </w:p>
+    <w:p>
+      <w:pPr>
+        <w:jc w:val="both"/>
+        <w:rPr>
+          <w:rFonts w:asciiTheme="majorHAnsi" w:hAnsiTheme="majorHAnsi" w:cs="Times New Roman"/>
+          <w:sz w:val="22"/>
+          <w:szCs w:val="22"/>
+        </w:rPr>
+      </w:pPr>
+      <w:r>
+        <w:rPr>
+          <w:rFonts w:asciiTheme="majorHAnsi" w:hAnsiTheme="majorHAnsi" w:cs="Times New Roman"/>
+          <w:sz w:val="22"/>
+          <w:szCs w:val="22"/>
+        </w:rPr>
+        <w:t>Tufts University, Medford, MA</w:t>
+      </w:r>
+    </w:p>
+    <w:p>
+      <w:pPr>
+        <w:rPr>
+          <w:rFonts w:asciiTheme="majorHAnsi" w:hAnsiTheme="majorHAnsi" w:cs="Times New Roman"/>
+          <w:b/>
+          <w:sz w:val="22"/>
+          <w:szCs w:val="22"/>
+        </w:rPr>
+      </w:pPr>
+      <w:r>
+        <w:rPr>
+          <w:rFonts w:asciiTheme="majorHAnsi" w:hAnsiTheme="majorHAnsi" w:cs="Times New Roman"/>
+          <w:sz w:val="22"/>
+          <w:szCs w:val="22"/>
+        </w:rPr>
+        <w:t>GPA: 3.</w:t>
+      </w:r>
+      <w:r>
+        <w:rPr>
+          <w:rFonts w:asciiTheme="majorHAnsi" w:hAnsiTheme="majorHAnsi" w:cs="Times New Roman"/>
+          <w:sz w:val="22"/>
+          <w:szCs w:val="22"/>
+        </w:rPr>
+        <w:t>70</w:t>
+      </w:r>
+      <w:r>
+        <w:rPr>
+          <w:rFonts w:asciiTheme="majorHAnsi" w:hAnsiTheme="majorHAnsi" w:cs="Times New Roman"/>
+          <w:sz w:val="22"/>
+          <w:szCs w:val="22"/>
+        </w:rPr>
+        <w:t>/4.0</w:t>
+      </w:r>
+      <w:r>
+        <w:rPr>
+          <w:rFonts w:asciiTheme="majorHAnsi" w:hAnsiTheme="majorHAnsi" w:cs="Times New Roman"/>
+          <w:sz w:val="22"/>
+          <w:szCs w:val="22"/>
+        </w:rPr>
+        <w:t>, Dean’s List (5/6 semesters)</w:t>
+      </w:r>
+    </w:p>
+    <w:p>
+      <w:pPr>
+        <w:rPr>
+          <w:rFonts w:asciiTheme="majorHAnsi" w:hAnsiTheme="majorHAnsi" w:cs="Times New Roman"/>
           <w:sz w:val="22"/>
           <w:szCs w:val="22"/>
         </w:rPr>
@@ -190,187 +251,16 @@
         <w:pBdr>
           <w:bottom w:val="single" w:sz="6" w:space="1" w:color="auto"/>
         </w:pBdr>
-        <w:jc w:val="both"/>
-        <w:rPr>
-          <w:rFonts w:ascii="Times New Roman" w:hAnsi="Times New Roman" w:cs="Times New Roman"/>
-          <w:b/>
-          <w:sz w:val="22"/>
-          <w:szCs w:val="22"/>
-        </w:rPr>
-      </w:pPr>
-      <w:r>
-        <w:rPr>
-          <w:rFonts w:ascii="Times New Roman" w:hAnsi="Times New Roman" w:cs="Times New Roman"/>
-          <w:b/>
-          <w:sz w:val="22"/>
-          <w:szCs w:val="22"/>
-        </w:rPr>
-        <w:t>EDUCATION</w:t>
-      </w:r>
-    </w:p>
-    <w:p>
-      <w:pPr>
-        <w:jc w:val="both"/>
-        <w:rPr>
-          <w:rFonts w:ascii="Times New Roman" w:hAnsi="Times New Roman" w:cs="Times New Roman"/>
-          <w:b/>
-          <w:sz w:val="22"/>
-          <w:szCs w:val="22"/>
-        </w:rPr>
-      </w:pPr>
-    </w:p>
-    <w:p>
-      <w:pPr>
-        <w:jc w:val="both"/>
-        <w:rPr>
-          <w:rFonts w:ascii="Times New Roman" w:hAnsi="Times New Roman" w:cs="Times New Roman"/>
-          <w:sz w:val="22"/>
-          <w:szCs w:val="22"/>
-        </w:rPr>
-      </w:pPr>
-      <w:r>
-        <w:rPr>
-          <w:rFonts w:ascii="Times New Roman" w:hAnsi="Times New Roman" w:cs="Times New Roman"/>
-          <w:b/>
-          <w:sz w:val="22"/>
-          <w:szCs w:val="22"/>
-        </w:rPr>
-        <w:t>B.S., Cognitive and Brain Science, Computer Science</w:t>
-      </w:r>
-      <w:r>
-        <w:rPr>
-          <w:rFonts w:ascii="Times New Roman" w:hAnsi="Times New Roman" w:cs="Times New Roman"/>
-          <w:sz w:val="22"/>
-          <w:szCs w:val="22"/>
-        </w:rPr>
-        <w:tab/>
-      </w:r>
-      <w:r>
-        <w:rPr>
-          <w:rFonts w:ascii="Times New Roman" w:hAnsi="Times New Roman" w:cs="Times New Roman"/>
-          <w:sz w:val="22"/>
-          <w:szCs w:val="22"/>
-        </w:rPr>
-        <w:tab/>
-      </w:r>
-      <w:r>
-        <w:rPr>
-          <w:rFonts w:ascii="Times New Roman" w:hAnsi="Times New Roman" w:cs="Times New Roman"/>
-          <w:sz w:val="22"/>
-          <w:szCs w:val="22"/>
-        </w:rPr>
-        <w:tab/>
-      </w:r>
-      <w:r>
-        <w:rPr>
-          <w:rFonts w:ascii="Times New Roman" w:hAnsi="Times New Roman" w:cs="Times New Roman"/>
-          <w:sz w:val="22"/>
-          <w:szCs w:val="22"/>
-        </w:rPr>
-        <w:tab/>
-        <w:t xml:space="preserve">         </w:t>
-      </w:r>
-      <w:r>
-        <w:rPr>
-          <w:rFonts w:ascii="Times New Roman" w:hAnsi="Times New Roman" w:cs="Times New Roman"/>
-          <w:sz w:val="22"/>
-          <w:szCs w:val="22"/>
-        </w:rPr>
-        <w:t>May</w:t>
-      </w:r>
-      <w:r>
-        <w:rPr>
-          <w:rFonts w:ascii="Times New Roman" w:hAnsi="Times New Roman" w:cs="Times New Roman"/>
-          <w:sz w:val="22"/>
-          <w:szCs w:val="22"/>
-        </w:rPr>
-        <w:t xml:space="preserve"> 2017</w:t>
-      </w:r>
-      <w:r>
-        <w:rPr>
-          <w:rFonts w:ascii="Times New Roman" w:hAnsi="Times New Roman" w:cs="Times New Roman"/>
-          <w:sz w:val="22"/>
-          <w:szCs w:val="22"/>
-        </w:rPr>
-        <w:tab/>
-        <w:t xml:space="preserve">   </w:t>
-      </w:r>
-    </w:p>
-    <w:p>
-      <w:pPr>
-        <w:jc w:val="both"/>
-        <w:rPr>
-          <w:rFonts w:ascii="Times New Roman" w:hAnsi="Times New Roman" w:cs="Times New Roman"/>
-          <w:sz w:val="22"/>
-          <w:szCs w:val="22"/>
-        </w:rPr>
-      </w:pPr>
-      <w:r>
-        <w:rPr>
-          <w:rFonts w:ascii="Times New Roman" w:hAnsi="Times New Roman" w:cs="Times New Roman"/>
-          <w:sz w:val="22"/>
-          <w:szCs w:val="22"/>
-        </w:rPr>
-        <w:t>Tufts University, Medford, MA</w:t>
-      </w:r>
-    </w:p>
-    <w:p>
-      <w:pPr>
-        <w:rPr>
-          <w:rFonts w:ascii="Times New Roman" w:hAnsi="Times New Roman" w:cs="Times New Roman"/>
-          <w:sz w:val="22"/>
-          <w:szCs w:val="22"/>
-        </w:rPr>
-      </w:pPr>
-      <w:r>
-        <w:rPr>
-          <w:rFonts w:ascii="Times New Roman" w:hAnsi="Times New Roman" w:cs="Times New Roman"/>
-          <w:sz w:val="22"/>
-          <w:szCs w:val="22"/>
-        </w:rPr>
-        <w:t>GPA: 3.</w:t>
-      </w:r>
-      <w:r>
-        <w:rPr>
-          <w:rFonts w:ascii="Times New Roman" w:hAnsi="Times New Roman" w:cs="Times New Roman"/>
-          <w:sz w:val="22"/>
-          <w:szCs w:val="22"/>
-        </w:rPr>
-        <w:t>70</w:t>
-      </w:r>
-      <w:r>
-        <w:rPr>
-          <w:rFonts w:ascii="Times New Roman" w:hAnsi="Times New Roman" w:cs="Times New Roman"/>
-          <w:sz w:val="22"/>
-          <w:szCs w:val="22"/>
-        </w:rPr>
-        <w:t>/4.0</w:t>
-      </w:r>
-    </w:p>
-    <w:p>
-      <w:pPr>
-        <w:rPr>
-          <w:rFonts w:ascii="Times New Roman" w:hAnsi="Times New Roman" w:cs="Times New Roman"/>
-          <w:sz w:val="22"/>
-          <w:szCs w:val="22"/>
-        </w:rPr>
-      </w:pPr>
-    </w:p>
-    <w:p>
-      <w:pPr>
-        <w:pBdr>
-          <w:bottom w:val="single" w:sz="6" w:space="1" w:color="auto"/>
-        </w:pBdr>
-        <w:rPr>
-          <w:rFonts w:ascii="Times New Roman" w:hAnsi="Times New Roman" w:cs="Times New Roman"/>
-          <w:b/>
-          <w:sz w:val="22"/>
-          <w:szCs w:val="22"/>
-        </w:rPr>
-      </w:pPr>
-      <w:r>
-        <w:rPr>
-          <w:rFonts w:ascii="Times New Roman" w:hAnsi="Times New Roman" w:cs="Times New Roman"/>
+        <w:rPr>
+          <w:rFonts w:asciiTheme="majorHAnsi" w:hAnsiTheme="majorHAnsi" w:cs="Times New Roman"/>
+          <w:b/>
+          <w:sz w:val="22"/>
+          <w:szCs w:val="22"/>
+        </w:rPr>
+      </w:pPr>
+      <w:r>
+        <w:rPr>
+          <w:rFonts w:asciiTheme="majorHAnsi" w:hAnsiTheme="majorHAnsi" w:cs="Times New Roman"/>
           <w:b/>
           <w:sz w:val="22"/>
           <w:szCs w:val="22"/>
@@ -381,29 +271,30 @@
     <w:p>
       <w:pPr>
         <w:rPr>
-          <w:rFonts w:ascii="Times New Roman" w:hAnsi="Times New Roman" w:cs="Times New Roman"/>
-          <w:b/>
-          <w:sz w:val="22"/>
-          <w:szCs w:val="22"/>
-        </w:rPr>
-      </w:pPr>
-      <w:r>
-        <w:rPr>
-          <w:rFonts w:ascii="Times New Roman" w:hAnsi="Times New Roman" w:cs="Times New Roman"/>
-          <w:b/>
-          <w:sz w:val="22"/>
-          <w:szCs w:val="22"/>
-        </w:rPr>
-        <w:t>Dean’s List (5/6</w:t>
-      </w:r>
-      <w:r>
-        <w:rPr>
-          <w:rFonts w:ascii="Times New Roman" w:hAnsi="Times New Roman" w:cs="Times New Roman"/>
-          <w:b/>
-          <w:sz w:val="22"/>
-          <w:szCs w:val="22"/>
-        </w:rPr>
-        <w:t xml:space="preserve"> semesters)</w:t>
+          <w:rFonts w:asciiTheme="majorHAnsi" w:hAnsiTheme="majorHAnsi" w:cs="Times New Roman"/>
+          <w:b/>
+          <w:sz w:val="22"/>
+          <w:szCs w:val="22"/>
+        </w:rPr>
+      </w:pPr>
+    </w:p>
+    <w:p>
+      <w:pPr>
+        <w:rPr>
+          <w:rFonts w:asciiTheme="majorHAnsi" w:hAnsiTheme="majorHAnsi" w:cs="Times New Roman"/>
+          <w:b/>
+          <w:sz w:val="22"/>
+          <w:szCs w:val="22"/>
+        </w:rPr>
+      </w:pPr>
+      <w:r>
+        <w:rPr>
+          <w:rFonts w:asciiTheme="majorHAnsi" w:hAnsiTheme="majorHAnsi" w:cs="Times New Roman"/>
+          <w:b/>
+          <w:sz w:val="22"/>
+          <w:szCs w:val="22"/>
+        </w:rPr>
+        <w:t>Psi Chi Honor Society</w:t>
       </w:r>
     </w:p>
     <w:p>
@@ -415,38 +306,66 @@
         </w:numPr>
         <w:jc w:val="both"/>
         <w:rPr>
-          <w:rFonts w:ascii="Times New Roman" w:hAnsi="Times New Roman" w:cs="Times New Roman"/>
-          <w:b/>
-          <w:sz w:val="22"/>
-          <w:szCs w:val="22"/>
-        </w:rPr>
-      </w:pPr>
-      <w:r>
-        <w:rPr>
-          <w:rFonts w:ascii="Times New Roman" w:hAnsi="Times New Roman" w:cs="Times New Roman"/>
-          <w:sz w:val="22"/>
-          <w:szCs w:val="22"/>
-        </w:rPr>
-        <w:t>Maintained a 3.5 GPA each semester while taking at least 3 classes.</w:t>
-      </w:r>
-    </w:p>
-    <w:p>
-      <w:pPr>
-        <w:rPr>
-          <w:rFonts w:ascii="Times New Roman" w:hAnsi="Times New Roman" w:cs="Times New Roman"/>
-          <w:b/>
-          <w:sz w:val="22"/>
-          <w:szCs w:val="22"/>
-        </w:rPr>
-      </w:pPr>
-      <w:r>
-        <w:rPr>
-          <w:rFonts w:ascii="Times New Roman" w:hAnsi="Times New Roman" w:cs="Times New Roman"/>
-          <w:b/>
-          <w:sz w:val="22"/>
-          <w:szCs w:val="22"/>
-        </w:rPr>
-        <w:t>Psi Chi Honor Society</w:t>
+          <w:rFonts w:asciiTheme="majorHAnsi" w:hAnsiTheme="majorHAnsi" w:cs="Times New Roman"/>
+          <w:sz w:val="22"/>
+          <w:szCs w:val="22"/>
+        </w:rPr>
+      </w:pPr>
+      <w:r>
+        <w:rPr>
+          <w:rFonts w:asciiTheme="majorHAnsi" w:hAnsiTheme="majorHAnsi" w:cs="Times New Roman"/>
+          <w:sz w:val="22"/>
+          <w:szCs w:val="22"/>
+        </w:rPr>
+        <w:t>Achieved high overall academic standing and outstanding performance in Psychology</w:t>
+      </w:r>
+    </w:p>
+    <w:p>
+      <w:pPr>
+        <w:rPr>
+          <w:rFonts w:asciiTheme="majorHAnsi" w:hAnsiTheme="majorHAnsi" w:cs="Times New Roman"/>
+          <w:b/>
+          <w:sz w:val="22"/>
+          <w:szCs w:val="22"/>
+        </w:rPr>
+      </w:pPr>
+      <w:r>
+        <w:rPr>
+          <w:rFonts w:asciiTheme="majorHAnsi" w:hAnsiTheme="majorHAnsi" w:cs="Times New Roman"/>
+          <w:b/>
+          <w:sz w:val="22"/>
+          <w:szCs w:val="22"/>
+        </w:rPr>
+        <w:t>2016 Greg</w:t>
+      </w:r>
+      <w:r>
+        <w:rPr>
+          <w:rFonts w:asciiTheme="majorHAnsi" w:hAnsiTheme="majorHAnsi" w:cs="Times New Roman"/>
+          <w:b/>
+          <w:sz w:val="22"/>
+          <w:szCs w:val="22"/>
+        </w:rPr>
+        <w:t xml:space="preserve"> </w:t>
+      </w:r>
+      <w:proofErr w:type="spellStart"/>
+      <w:r>
+        <w:rPr>
+          <w:rFonts w:asciiTheme="majorHAnsi" w:hAnsiTheme="majorHAnsi" w:cs="Times New Roman"/>
+          <w:b/>
+          <w:sz w:val="22"/>
+          <w:szCs w:val="22"/>
+        </w:rPr>
+        <w:t>Ellenoff</w:t>
+      </w:r>
+      <w:proofErr w:type="spellEnd"/>
+      <w:r>
+        <w:rPr>
+          <w:rFonts w:asciiTheme="majorHAnsi" w:hAnsiTheme="majorHAnsi" w:cs="Times New Roman"/>
+          <w:b/>
+          <w:sz w:val="22"/>
+          <w:szCs w:val="22"/>
+        </w:rPr>
+        <w:t xml:space="preserve"> Internship Grant Fund Recipient</w:t>
       </w:r>
     </w:p>
     <w:p>
@@ -458,85 +377,14 @@
         </w:numPr>
         <w:jc w:val="both"/>
         <w:rPr>
-          <w:rFonts w:ascii="Times New Roman" w:hAnsi="Times New Roman" w:cs="Times New Roman"/>
-          <w:sz w:val="22"/>
-          <w:szCs w:val="22"/>
-        </w:rPr>
-      </w:pPr>
-      <w:r>
-        <w:rPr>
-          <w:rFonts w:ascii="Times New Roman" w:hAnsi="Times New Roman" w:cs="Times New Roman"/>
-          <w:sz w:val="22"/>
-          <w:szCs w:val="22"/>
-        </w:rPr>
-        <w:t>Achieved high overall academic standing and outstanding performance in Psychology</w:t>
-      </w:r>
-    </w:p>
-    <w:p>
-      <w:pPr>
-        <w:rPr>
-          <w:rFonts w:ascii="Times New Roman" w:hAnsi="Times New Roman" w:cs="Times New Roman"/>
-          <w:b/>
-          <w:sz w:val="22"/>
-          <w:szCs w:val="22"/>
-        </w:rPr>
-      </w:pPr>
-      <w:r>
-        <w:rPr>
-          <w:rFonts w:ascii="Times New Roman" w:hAnsi="Times New Roman" w:cs="Times New Roman"/>
-          <w:b/>
-          <w:sz w:val="22"/>
-          <w:szCs w:val="22"/>
-        </w:rPr>
-        <w:t>2016 Greg</w:t>
-      </w:r>
-      <w:r>
-        <w:rPr>
-          <w:rFonts w:ascii="Times New Roman" w:hAnsi="Times New Roman" w:cs="Times New Roman"/>
-          <w:b/>
-          <w:sz w:val="22"/>
-          <w:szCs w:val="22"/>
-        </w:rPr>
-        <w:t xml:space="preserve"> </w:t>
-      </w:r>
-      <w:proofErr w:type="spellStart"/>
-      <w:r>
-        <w:rPr>
-          <w:rFonts w:ascii="Times New Roman" w:hAnsi="Times New Roman" w:cs="Times New Roman"/>
-          <w:b/>
-          <w:sz w:val="22"/>
-          <w:szCs w:val="22"/>
-        </w:rPr>
-        <w:t>Ellenoff</w:t>
-      </w:r>
-      <w:proofErr w:type="spellEnd"/>
-      <w:r>
-        <w:rPr>
-          <w:rFonts w:ascii="Times New Roman" w:hAnsi="Times New Roman" w:cs="Times New Roman"/>
-          <w:b/>
-          <w:sz w:val="22"/>
-          <w:szCs w:val="22"/>
-        </w:rPr>
-        <w:t xml:space="preserve"> Internship Grant Fund Recipient</w:t>
-      </w:r>
-    </w:p>
-    <w:p>
-      <w:pPr>
-        <w:pStyle w:val="ListParagraph"/>
-        <w:numPr>
-          <w:ilvl w:val="0"/>
-          <w:numId w:val="21"/>
-        </w:numPr>
-        <w:jc w:val="both"/>
-        <w:rPr>
-          <w:rFonts w:ascii="Times New Roman" w:hAnsi="Times New Roman" w:cs="Times New Roman"/>
-          <w:sz w:val="22"/>
-          <w:szCs w:val="22"/>
-        </w:rPr>
-      </w:pPr>
-      <w:r>
-        <w:rPr>
-          <w:rFonts w:ascii="Times New Roman" w:hAnsi="Times New Roman" w:cs="Times New Roman"/>
+          <w:rFonts w:asciiTheme="majorHAnsi" w:hAnsiTheme="majorHAnsi" w:cs="Times New Roman"/>
+          <w:sz w:val="22"/>
+          <w:szCs w:val="22"/>
+        </w:rPr>
+      </w:pPr>
+      <w:r>
+        <w:rPr>
+          <w:rFonts w:asciiTheme="majorHAnsi" w:hAnsiTheme="majorHAnsi" w:cs="Times New Roman"/>
           <w:sz w:val="22"/>
           <w:szCs w:val="22"/>
         </w:rPr>
@@ -547,7 +395,7 @@
       <w:pPr>
         <w:jc w:val="both"/>
         <w:rPr>
-          <w:rFonts w:ascii="Times New Roman" w:hAnsi="Times New Roman" w:cs="Times New Roman"/>
+          <w:rFonts w:asciiTheme="majorHAnsi" w:hAnsiTheme="majorHAnsi" w:cs="Times New Roman"/>
           <w:sz w:val="22"/>
           <w:szCs w:val="22"/>
         </w:rPr>
@@ -560,423 +408,74 @@
         </w:pBdr>
         <w:jc w:val="both"/>
         <w:rPr>
-          <w:rFonts w:ascii="Times New Roman" w:hAnsi="Times New Roman" w:cs="Times New Roman"/>
-          <w:b/>
-          <w:sz w:val="22"/>
-          <w:szCs w:val="22"/>
-        </w:rPr>
-      </w:pPr>
-      <w:r>
-        <w:rPr>
-          <w:rFonts w:ascii="Times New Roman" w:hAnsi="Times New Roman" w:cs="Times New Roman"/>
-          <w:b/>
-          <w:sz w:val="22"/>
-          <w:szCs w:val="22"/>
-        </w:rPr>
-        <w:t>COMPUTER SKILLS</w:t>
-      </w:r>
-    </w:p>
-    <w:p>
-      <w:pPr>
-        <w:jc w:val="both"/>
-        <w:rPr>
-          <w:rFonts w:ascii="Times New Roman" w:hAnsi="Times New Roman" w:cs="Times New Roman"/>
-          <w:b/>
-          <w:sz w:val="22"/>
-          <w:szCs w:val="22"/>
-        </w:rPr>
-      </w:pPr>
-    </w:p>
-    <w:p>
-      <w:pPr>
-        <w:jc w:val="both"/>
-        <w:rPr>
-          <w:rFonts w:ascii="Times New Roman" w:hAnsi="Times New Roman" w:cs="Times New Roman"/>
-          <w:b/>
-          <w:sz w:val="22"/>
-          <w:szCs w:val="22"/>
-        </w:rPr>
-      </w:pPr>
-      <w:r>
-        <w:rPr>
-          <w:rFonts w:ascii="Times New Roman" w:hAnsi="Times New Roman" w:cs="Times New Roman"/>
-          <w:b/>
-          <w:sz w:val="22"/>
-          <w:szCs w:val="22"/>
-        </w:rPr>
-        <w:t>Operating Systems</w:t>
-      </w:r>
-    </w:p>
-    <w:p>
-      <w:pPr>
-        <w:pStyle w:val="ListParagraph"/>
-        <w:numPr>
-          <w:ilvl w:val="0"/>
-          <w:numId w:val="6"/>
-        </w:numPr>
-        <w:jc w:val="both"/>
-        <w:rPr>
-          <w:rFonts w:ascii="Times New Roman" w:hAnsi="Times New Roman" w:cs="Times New Roman"/>
-          <w:b/>
-          <w:sz w:val="22"/>
-          <w:szCs w:val="22"/>
-        </w:rPr>
-      </w:pPr>
-      <w:r>
-        <w:rPr>
-          <w:rFonts w:ascii="Times New Roman" w:hAnsi="Times New Roman" w:cs="Times New Roman"/>
-          <w:sz w:val="22"/>
-          <w:szCs w:val="22"/>
-        </w:rPr>
-        <w:t>Proficient in Uni</w:t>
-      </w:r>
-      <w:r>
-        <w:rPr>
-          <w:rFonts w:ascii="Times New Roman" w:hAnsi="Times New Roman" w:cs="Times New Roman"/>
-          <w:sz w:val="22"/>
-          <w:szCs w:val="22"/>
-        </w:rPr>
-        <w:t>x, Mac OS, and Windows</w:t>
-      </w:r>
-    </w:p>
-    <w:p>
-      <w:pPr>
-        <w:jc w:val="both"/>
-        <w:rPr>
-          <w:rFonts w:ascii="Times New Roman" w:hAnsi="Times New Roman" w:cs="Times New Roman"/>
-          <w:b/>
-          <w:sz w:val="22"/>
-          <w:szCs w:val="22"/>
-        </w:rPr>
-      </w:pPr>
-    </w:p>
-    <w:p>
-      <w:pPr>
-        <w:jc w:val="both"/>
-        <w:rPr>
-          <w:rFonts w:ascii="Times New Roman" w:hAnsi="Times New Roman" w:cs="Times New Roman"/>
-          <w:b/>
-          <w:sz w:val="22"/>
-          <w:szCs w:val="22"/>
-        </w:rPr>
-      </w:pPr>
-      <w:r>
-        <w:rPr>
-          <w:rFonts w:ascii="Times New Roman" w:hAnsi="Times New Roman" w:cs="Times New Roman"/>
-          <w:b/>
-          <w:sz w:val="22"/>
-          <w:szCs w:val="22"/>
-        </w:rPr>
-        <w:t>Languages</w:t>
-      </w:r>
-    </w:p>
-    <w:p>
-      <w:pPr>
-        <w:pStyle w:val="ListParagraph"/>
-        <w:numPr>
-          <w:ilvl w:val="0"/>
-          <w:numId w:val="6"/>
-        </w:numPr>
-        <w:jc w:val="both"/>
-        <w:rPr>
-          <w:rFonts w:ascii="Times New Roman" w:hAnsi="Times New Roman" w:cs="Times New Roman"/>
-          <w:sz w:val="22"/>
-          <w:szCs w:val="22"/>
-        </w:rPr>
-      </w:pPr>
-      <w:r>
-        <w:rPr>
-          <w:rFonts w:ascii="Times New Roman" w:hAnsi="Times New Roman" w:cs="Times New Roman"/>
-          <w:sz w:val="22"/>
-          <w:szCs w:val="22"/>
-        </w:rPr>
-        <w:t>Fluent in C, C++, Python, Bash</w:t>
-      </w:r>
-    </w:p>
-    <w:p>
-      <w:pPr>
-        <w:jc w:val="both"/>
-        <w:rPr>
-          <w:rFonts w:ascii="Times New Roman" w:hAnsi="Times New Roman" w:cs="Times New Roman"/>
-          <w:sz w:val="22"/>
-          <w:szCs w:val="22"/>
-        </w:rPr>
-      </w:pPr>
-    </w:p>
-    <w:p>
-      <w:pPr>
-        <w:jc w:val="both"/>
-        <w:rPr>
-          <w:rFonts w:ascii="Times New Roman" w:hAnsi="Times New Roman" w:cs="Times New Roman"/>
-          <w:b/>
-          <w:sz w:val="22"/>
-          <w:szCs w:val="22"/>
-        </w:rPr>
-      </w:pPr>
-      <w:r>
-        <w:rPr>
-          <w:rFonts w:ascii="Times New Roman" w:hAnsi="Times New Roman" w:cs="Times New Roman"/>
-          <w:b/>
-          <w:sz w:val="22"/>
-          <w:szCs w:val="22"/>
-        </w:rPr>
-        <w:t>Software</w:t>
-      </w:r>
-    </w:p>
-    <w:p>
-      <w:pPr>
-        <w:pStyle w:val="ListParagraph"/>
-        <w:numPr>
-          <w:ilvl w:val="0"/>
-          <w:numId w:val="6"/>
-        </w:numPr>
-        <w:jc w:val="both"/>
-        <w:rPr>
-          <w:rFonts w:ascii="Times New Roman" w:hAnsi="Times New Roman" w:cs="Times New Roman"/>
-          <w:sz w:val="22"/>
-          <w:szCs w:val="22"/>
-        </w:rPr>
-      </w:pPr>
-      <w:r>
-        <w:rPr>
-          <w:rFonts w:ascii="Times New Roman" w:hAnsi="Times New Roman" w:cs="Times New Roman"/>
-          <w:sz w:val="22"/>
-          <w:szCs w:val="22"/>
-        </w:rPr>
-        <w:t xml:space="preserve">Proficient in MATLAB, FSL, Mango, </w:t>
+          <w:rFonts w:asciiTheme="majorHAnsi" w:hAnsiTheme="majorHAnsi" w:cs="Times New Roman"/>
+          <w:b/>
+          <w:sz w:val="22"/>
+          <w:szCs w:val="22"/>
+        </w:rPr>
+      </w:pPr>
+      <w:r>
+        <w:rPr>
+          <w:rFonts w:asciiTheme="majorHAnsi" w:hAnsiTheme="majorHAnsi" w:cs="Times New Roman"/>
+          <w:b/>
+          <w:sz w:val="22"/>
+          <w:szCs w:val="22"/>
+        </w:rPr>
+        <w:t>RESEARCH EXPERIENCE</w:t>
+      </w:r>
+    </w:p>
+    <w:p>
+      <w:pPr>
+        <w:jc w:val="both"/>
+        <w:rPr>
+          <w:rFonts w:asciiTheme="majorHAnsi" w:hAnsiTheme="majorHAnsi" w:cs="Times New Roman"/>
+          <w:b/>
+          <w:sz w:val="22"/>
+          <w:szCs w:val="22"/>
+        </w:rPr>
+      </w:pPr>
+    </w:p>
+    <w:p>
+      <w:pPr>
+        <w:rPr>
+          <w:rFonts w:asciiTheme="majorHAnsi" w:hAnsiTheme="majorHAnsi" w:cs="Times New Roman"/>
+          <w:b/>
+          <w:sz w:val="22"/>
+          <w:szCs w:val="22"/>
+        </w:rPr>
+      </w:pPr>
+      <w:r>
+        <w:rPr>
+          <w:rFonts w:asciiTheme="majorHAnsi" w:hAnsiTheme="majorHAnsi" w:cs="Times New Roman"/>
+          <w:b/>
+          <w:sz w:val="22"/>
+          <w:szCs w:val="22"/>
+        </w:rPr>
+        <w:t>Hooker Research Group, A. A.</w:t>
+      </w:r>
+      <w:r>
+        <w:rPr>
+          <w:rFonts w:asciiTheme="majorHAnsi" w:hAnsiTheme="majorHAnsi" w:cs="Times New Roman"/>
+          <w:b/>
+          <w:sz w:val="22"/>
+          <w:szCs w:val="22"/>
+        </w:rPr>
+        <w:t xml:space="preserve"> </w:t>
       </w:r>
       <w:proofErr w:type="spellStart"/>
       <w:r>
         <w:rPr>
-          <w:rFonts w:ascii="Times New Roman" w:hAnsi="Times New Roman" w:cs="Times New Roman"/>
-          <w:sz w:val="22"/>
-          <w:szCs w:val="22"/>
-        </w:rPr>
-        <w:t>PsychoPy</w:t>
+          <w:rFonts w:asciiTheme="majorHAnsi" w:hAnsiTheme="majorHAnsi" w:cs="Times New Roman"/>
+          <w:b/>
+          <w:sz w:val="22"/>
+          <w:szCs w:val="22"/>
+        </w:rPr>
+        <w:t>Martinos</w:t>
       </w:r>
       <w:proofErr w:type="spellEnd"/>
       <w:r>
         <w:rPr>
-          <w:rFonts w:ascii="Times New Roman" w:hAnsi="Times New Roman" w:cs="Times New Roman"/>
-          <w:sz w:val="22"/>
-          <w:szCs w:val="22"/>
-        </w:rPr>
-        <w:t xml:space="preserve">, </w:t>
-      </w:r>
-      <w:r>
-        <w:rPr>
-          <w:rFonts w:ascii="Times New Roman" w:hAnsi="Times New Roman" w:cs="Times New Roman"/>
-          <w:sz w:val="22"/>
-          <w:szCs w:val="22"/>
-        </w:rPr>
-        <w:t>and SPSS</w:t>
-      </w:r>
-    </w:p>
-    <w:p>
-      <w:pPr>
-        <w:pStyle w:val="ListParagraph"/>
-        <w:numPr>
-          <w:ilvl w:val="0"/>
-          <w:numId w:val="6"/>
-        </w:numPr>
-        <w:jc w:val="both"/>
-        <w:rPr>
-          <w:rFonts w:ascii="Times New Roman" w:hAnsi="Times New Roman" w:cs="Times New Roman"/>
-          <w:sz w:val="22"/>
-          <w:szCs w:val="22"/>
-        </w:rPr>
-      </w:pPr>
-      <w:r>
-        <w:rPr>
-          <w:rFonts w:ascii="Times New Roman" w:hAnsi="Times New Roman" w:cs="Times New Roman"/>
-          <w:sz w:val="22"/>
-          <w:szCs w:val="22"/>
-        </w:rPr>
-        <w:t>Some experience with PMOD (PET Kinetic Modeling) and Assembly (Intel)</w:t>
-      </w:r>
-    </w:p>
-    <w:p>
-      <w:pPr>
-        <w:jc w:val="both"/>
-        <w:rPr>
-          <w:rFonts w:ascii="Times New Roman" w:hAnsi="Times New Roman" w:cs="Times New Roman"/>
-          <w:sz w:val="22"/>
-          <w:szCs w:val="22"/>
-        </w:rPr>
-      </w:pPr>
-    </w:p>
-    <w:p>
-      <w:pPr>
-        <w:jc w:val="both"/>
-        <w:rPr>
-          <w:rFonts w:ascii="Times New Roman" w:hAnsi="Times New Roman" w:cs="Times New Roman"/>
-          <w:b/>
-          <w:sz w:val="22"/>
-          <w:szCs w:val="22"/>
-        </w:rPr>
-      </w:pPr>
-      <w:r>
-        <w:rPr>
-          <w:rFonts w:ascii="Times New Roman" w:hAnsi="Times New Roman" w:cs="Times New Roman"/>
-          <w:b/>
-          <w:sz w:val="22"/>
-          <w:szCs w:val="22"/>
-        </w:rPr>
-        <w:t>Key Concepts</w:t>
-      </w:r>
-    </w:p>
-    <w:p>
-      <w:pPr>
-        <w:pStyle w:val="ListParagraph"/>
-        <w:numPr>
-          <w:ilvl w:val="0"/>
-          <w:numId w:val="7"/>
-        </w:numPr>
-        <w:jc w:val="both"/>
-        <w:rPr>
-          <w:rFonts w:ascii="Times New Roman" w:hAnsi="Times New Roman" w:cs="Times New Roman"/>
-          <w:sz w:val="22"/>
-          <w:szCs w:val="22"/>
-        </w:rPr>
-      </w:pPr>
-      <w:r>
-        <w:rPr>
-          <w:rFonts w:ascii="Times New Roman" w:hAnsi="Times New Roman" w:cs="Times New Roman"/>
-          <w:sz w:val="22"/>
-          <w:szCs w:val="22"/>
-        </w:rPr>
-        <w:t>Kinetic Modeling for PET</w:t>
-      </w:r>
-    </w:p>
-    <w:p>
-      <w:pPr>
-        <w:pStyle w:val="ListParagraph"/>
-        <w:numPr>
-          <w:ilvl w:val="0"/>
-          <w:numId w:val="7"/>
-        </w:numPr>
-        <w:jc w:val="both"/>
-        <w:rPr>
-          <w:rFonts w:ascii="Times New Roman" w:hAnsi="Times New Roman" w:cs="Times New Roman"/>
-          <w:sz w:val="22"/>
-          <w:szCs w:val="22"/>
-        </w:rPr>
-      </w:pPr>
-      <w:r>
-        <w:rPr>
-          <w:rFonts w:ascii="Times New Roman" w:hAnsi="Times New Roman" w:cs="Times New Roman"/>
-          <w:sz w:val="22"/>
-          <w:szCs w:val="22"/>
-        </w:rPr>
-        <w:t xml:space="preserve">Brain </w:t>
-      </w:r>
-      <w:r>
-        <w:rPr>
-          <w:rFonts w:ascii="Times New Roman" w:hAnsi="Times New Roman" w:cs="Times New Roman"/>
-          <w:sz w:val="22"/>
-          <w:szCs w:val="22"/>
-        </w:rPr>
-        <w:t>Functional Connectivity Analysis</w:t>
-      </w:r>
-    </w:p>
-    <w:p>
-      <w:pPr>
-        <w:pStyle w:val="ListParagraph"/>
-        <w:numPr>
-          <w:ilvl w:val="0"/>
-          <w:numId w:val="7"/>
-        </w:numPr>
-        <w:jc w:val="both"/>
-        <w:rPr>
-          <w:rFonts w:ascii="Times New Roman" w:hAnsi="Times New Roman" w:cs="Times New Roman"/>
-          <w:sz w:val="22"/>
-          <w:szCs w:val="22"/>
-        </w:rPr>
-      </w:pPr>
-      <w:r>
-        <w:rPr>
-          <w:rFonts w:ascii="Times New Roman" w:hAnsi="Times New Roman" w:cs="Times New Roman"/>
-          <w:sz w:val="22"/>
-          <w:szCs w:val="22"/>
-        </w:rPr>
-        <w:t>Basic Machine Learning</w:t>
-      </w:r>
-    </w:p>
-    <w:p>
-      <w:pPr>
-        <w:jc w:val="both"/>
-        <w:rPr>
-          <w:rFonts w:ascii="Times New Roman" w:hAnsi="Times New Roman" w:cs="Times New Roman"/>
-          <w:sz w:val="22"/>
-          <w:szCs w:val="22"/>
-        </w:rPr>
-      </w:pPr>
-    </w:p>
-    <w:p>
-      <w:pPr>
-        <w:pBdr>
-          <w:bottom w:val="single" w:sz="6" w:space="1" w:color="auto"/>
-        </w:pBdr>
-        <w:jc w:val="both"/>
-        <w:rPr>
-          <w:rFonts w:ascii="Times New Roman" w:hAnsi="Times New Roman" w:cs="Times New Roman"/>
-          <w:b/>
-          <w:sz w:val="22"/>
-          <w:szCs w:val="22"/>
-        </w:rPr>
-      </w:pPr>
-      <w:r>
-        <w:rPr>
-          <w:rFonts w:ascii="Times New Roman" w:hAnsi="Times New Roman" w:cs="Times New Roman"/>
-          <w:b/>
-          <w:sz w:val="22"/>
-          <w:szCs w:val="22"/>
-        </w:rPr>
-        <w:t>RESEARCH EXPERIENCE</w:t>
-      </w:r>
-    </w:p>
-    <w:p>
-      <w:pPr>
-        <w:jc w:val="both"/>
-        <w:rPr>
-          <w:rFonts w:ascii="Times New Roman" w:hAnsi="Times New Roman" w:cs="Times New Roman"/>
-          <w:b/>
-          <w:sz w:val="22"/>
-          <w:szCs w:val="22"/>
-        </w:rPr>
-      </w:pPr>
-    </w:p>
-    <w:p>
-      <w:pPr>
-        <w:rPr>
-          <w:rFonts w:ascii="Times New Roman" w:hAnsi="Times New Roman" w:cs="Times New Roman"/>
-          <w:sz w:val="22"/>
-          <w:szCs w:val="22"/>
-        </w:rPr>
-      </w:pPr>
-      <w:r>
-        <w:rPr>
-          <w:rFonts w:ascii="Times New Roman" w:hAnsi="Times New Roman" w:cs="Times New Roman"/>
-          <w:b/>
-          <w:sz w:val="22"/>
-          <w:szCs w:val="22"/>
-        </w:rPr>
-        <w:t xml:space="preserve">Hooker Research Group, A. A. </w:t>
-      </w:r>
-      <w:proofErr w:type="spellStart"/>
-      <w:r>
-        <w:rPr>
-          <w:rFonts w:ascii="Times New Roman" w:hAnsi="Times New Roman" w:cs="Times New Roman"/>
-          <w:b/>
-          <w:sz w:val="22"/>
-          <w:szCs w:val="22"/>
-        </w:rPr>
-        <w:t>Martinos</w:t>
-      </w:r>
-      <w:proofErr w:type="spellEnd"/>
-      <w:r>
-        <w:rPr>
-          <w:rFonts w:ascii="Times New Roman" w:hAnsi="Times New Roman" w:cs="Times New Roman"/>
+          <w:rFonts w:asciiTheme="majorHAnsi" w:hAnsiTheme="majorHAnsi" w:cs="Times New Roman"/>
           <w:b/>
           <w:sz w:val="22"/>
           <w:szCs w:val="22"/>
@@ -985,51 +484,7 @@
       </w:r>
       <w:r>
         <w:rPr>
-          <w:rFonts w:ascii="Times New Roman" w:hAnsi="Times New Roman" w:cs="Times New Roman"/>
-          <w:b/>
-          <w:sz w:val="22"/>
-          <w:szCs w:val="22"/>
-        </w:rPr>
-        <w:tab/>
-      </w:r>
-      <w:r>
-        <w:rPr>
-          <w:rFonts w:ascii="Times New Roman" w:hAnsi="Times New Roman" w:cs="Times New Roman"/>
-          <w:b/>
-          <w:sz w:val="22"/>
-          <w:szCs w:val="22"/>
-        </w:rPr>
-        <w:t xml:space="preserve">      </w:t>
-      </w:r>
-      <w:r>
-        <w:rPr>
-          <w:rFonts w:ascii="Times New Roman" w:hAnsi="Times New Roman" w:cs="Times New Roman"/>
-          <w:sz w:val="22"/>
-          <w:szCs w:val="22"/>
-        </w:rPr>
-        <w:t xml:space="preserve">April </w:t>
-      </w:r>
-      <w:r>
-        <w:rPr>
-          <w:rFonts w:ascii="Times New Roman" w:hAnsi="Times New Roman" w:cs="Times New Roman"/>
-          <w:sz w:val="22"/>
-          <w:szCs w:val="22"/>
-        </w:rPr>
-        <w:t>2015 - Present</w:t>
-      </w:r>
-    </w:p>
-    <w:p>
-      <w:pPr>
-        <w:rPr>
-          <w:rFonts w:ascii="Times New Roman" w:hAnsi="Times New Roman" w:cs="Times New Roman"/>
-          <w:b/>
-          <w:sz w:val="22"/>
-          <w:szCs w:val="22"/>
-        </w:rPr>
-      </w:pPr>
-      <w:r>
-        <w:rPr>
-          <w:rFonts w:ascii="Times New Roman" w:hAnsi="Times New Roman" w:cs="Times New Roman"/>
+          <w:rFonts w:asciiTheme="majorHAnsi" w:hAnsiTheme="majorHAnsi" w:cs="Times New Roman"/>
           <w:b/>
           <w:sz w:val="22"/>
           <w:szCs w:val="22"/>
@@ -1040,26 +495,61 @@
     <w:p>
       <w:pPr>
         <w:rPr>
-          <w:rFonts w:ascii="Times New Roman" w:hAnsi="Times New Roman" w:cs="Times New Roman"/>
+          <w:rFonts w:asciiTheme="majorHAnsi" w:hAnsiTheme="majorHAnsi" w:cs="Times New Roman"/>
+          <w:sz w:val="22"/>
+          <w:szCs w:val="22"/>
+        </w:rPr>
+      </w:pPr>
+      <w:r>
+        <w:rPr>
+          <w:rFonts w:asciiTheme="majorHAnsi" w:hAnsiTheme="majorHAnsi" w:cs="Times New Roman"/>
           <w:i/>
           <w:sz w:val="22"/>
           <w:szCs w:val="22"/>
         </w:rPr>
-      </w:pPr>
-      <w:r>
-        <w:rPr>
-          <w:rFonts w:ascii="Times New Roman" w:hAnsi="Times New Roman" w:cs="Times New Roman"/>
+        <w:t>Research Intern</w:t>
+      </w:r>
+      <w:r>
+        <w:rPr>
+          <w:rFonts w:asciiTheme="majorHAnsi" w:hAnsiTheme="majorHAnsi" w:cs="Times New Roman"/>
+          <w:b/>
+          <w:sz w:val="22"/>
+          <w:szCs w:val="22"/>
+        </w:rPr>
+        <w:t xml:space="preserve"> - </w:t>
+      </w:r>
+      <w:r>
+        <w:rPr>
+          <w:rFonts w:asciiTheme="majorHAnsi" w:hAnsiTheme="majorHAnsi" w:cs="Times New Roman"/>
+          <w:sz w:val="22"/>
+          <w:szCs w:val="22"/>
+        </w:rPr>
+        <w:t>April 2015 - Present</w:t>
+      </w:r>
+    </w:p>
+    <w:p>
+      <w:pPr>
+        <w:rPr>
+          <w:rFonts w:asciiTheme="majorHAnsi" w:hAnsiTheme="majorHAnsi" w:cs="Times New Roman"/>
           <w:i/>
           <w:sz w:val="22"/>
           <w:szCs w:val="22"/>
         </w:rPr>
+      </w:pPr>
+      <w:r>
+        <w:rPr>
+          <w:rFonts w:asciiTheme="majorHAnsi" w:hAnsiTheme="majorHAnsi" w:cs="Times New Roman"/>
+          <w:i/>
+          <w:sz w:val="22"/>
+          <w:szCs w:val="22"/>
+        </w:rPr>
         <w:t>Principle Investigator: Jacob M. Hooker, PhD.</w:t>
       </w:r>
     </w:p>
     <w:p>
       <w:pPr>
         <w:rPr>
-          <w:rFonts w:ascii="Times New Roman" w:hAnsi="Times New Roman" w:cs="Times New Roman"/>
+          <w:rFonts w:asciiTheme="majorHAnsi" w:hAnsiTheme="majorHAnsi" w:cs="Times New Roman"/>
           <w:i/>
           <w:sz w:val="22"/>
           <w:szCs w:val="22"/>
@@ -1067,7 +557,7 @@
       </w:pPr>
       <w:r>
         <w:rPr>
-          <w:rFonts w:ascii="Times New Roman" w:hAnsi="Times New Roman" w:cs="Times New Roman"/>
+          <w:rFonts w:asciiTheme="majorHAnsi" w:hAnsiTheme="majorHAnsi" w:cs="Times New Roman"/>
           <w:i/>
           <w:sz w:val="22"/>
           <w:szCs w:val="22"/>
@@ -1084,15 +574,15 @@
         </w:numPr>
         <w:jc w:val="both"/>
         <w:rPr>
-          <w:rFonts w:ascii="Times New Roman" w:hAnsi="Times New Roman" w:cs="Times New Roman"/>
-          <w:b/>
-          <w:sz w:val="22"/>
-          <w:szCs w:val="22"/>
-        </w:rPr>
-      </w:pPr>
-      <w:r>
-        <w:rPr>
-          <w:rFonts w:ascii="Times New Roman" w:hAnsi="Times New Roman" w:cs="Times New Roman"/>
+          <w:rFonts w:asciiTheme="majorHAnsi" w:hAnsiTheme="majorHAnsi" w:cs="Times New Roman"/>
+          <w:b/>
+          <w:sz w:val="22"/>
+          <w:szCs w:val="22"/>
+        </w:rPr>
+      </w:pPr>
+      <w:r>
+        <w:rPr>
+          <w:rFonts w:asciiTheme="majorHAnsi" w:hAnsiTheme="majorHAnsi" w:cs="Times New Roman"/>
           <w:sz w:val="22"/>
           <w:szCs w:val="22"/>
         </w:rPr>
@@ -1108,15 +598,15 @@
         </w:numPr>
         <w:jc w:val="both"/>
         <w:rPr>
-          <w:rFonts w:ascii="Times New Roman" w:hAnsi="Times New Roman" w:cs="Times New Roman"/>
-          <w:b/>
-          <w:sz w:val="22"/>
-          <w:szCs w:val="22"/>
-        </w:rPr>
-      </w:pPr>
-      <w:r>
-        <w:rPr>
-          <w:rFonts w:ascii="Times New Roman" w:hAnsi="Times New Roman" w:cs="Times New Roman"/>
+          <w:rFonts w:asciiTheme="majorHAnsi" w:hAnsiTheme="majorHAnsi" w:cs="Times New Roman"/>
+          <w:b/>
+          <w:sz w:val="22"/>
+          <w:szCs w:val="22"/>
+        </w:rPr>
+      </w:pPr>
+      <w:r>
+        <w:rPr>
+          <w:rFonts w:asciiTheme="majorHAnsi" w:hAnsiTheme="majorHAnsi" w:cs="Times New Roman"/>
           <w:sz w:val="22"/>
           <w:szCs w:val="22"/>
         </w:rPr>
@@ -1125,7 +615,7 @@
       <w:proofErr w:type="spellStart"/>
       <w:r>
         <w:rPr>
-          <w:rFonts w:ascii="Times New Roman" w:hAnsi="Times New Roman" w:cs="Times New Roman"/>
+          <w:rFonts w:asciiTheme="majorHAnsi" w:hAnsiTheme="majorHAnsi" w:cs="Times New Roman"/>
           <w:sz w:val="22"/>
           <w:szCs w:val="22"/>
         </w:rPr>
@@ -1142,15 +632,15 @@
         </w:numPr>
         <w:jc w:val="both"/>
         <w:rPr>
-          <w:rFonts w:ascii="Times New Roman" w:hAnsi="Times New Roman" w:cs="Times New Roman"/>
-          <w:b/>
-          <w:sz w:val="22"/>
-          <w:szCs w:val="22"/>
-        </w:rPr>
-      </w:pPr>
-      <w:r>
-        <w:rPr>
-          <w:rFonts w:ascii="Times New Roman" w:hAnsi="Times New Roman" w:cs="Times New Roman"/>
+          <w:rFonts w:asciiTheme="majorHAnsi" w:hAnsiTheme="majorHAnsi" w:cs="Times New Roman"/>
+          <w:b/>
+          <w:sz w:val="22"/>
+          <w:szCs w:val="22"/>
+        </w:rPr>
+      </w:pPr>
+      <w:r>
+        <w:rPr>
+          <w:rFonts w:asciiTheme="majorHAnsi" w:hAnsiTheme="majorHAnsi" w:cs="Times New Roman"/>
           <w:sz w:val="22"/>
           <w:szCs w:val="22"/>
         </w:rPr>
@@ -1160,104 +650,43 @@
     <w:p>
       <w:pPr>
         <w:rPr>
-          <w:rFonts w:ascii="Times New Roman" w:hAnsi="Times New Roman" w:cs="Times New Roman"/>
-          <w:b/>
-          <w:sz w:val="22"/>
-          <w:szCs w:val="22"/>
-        </w:rPr>
-      </w:pPr>
-    </w:p>
-    <w:p>
-      <w:pPr>
-        <w:rPr>
-          <w:rFonts w:ascii="Times New Roman" w:hAnsi="Times New Roman" w:cs="Times New Roman"/>
-          <w:b/>
-          <w:sz w:val="22"/>
-          <w:szCs w:val="22"/>
-        </w:rPr>
-      </w:pPr>
-      <w:r>
-        <w:rPr>
-          <w:rFonts w:ascii="Times New Roman" w:hAnsi="Times New Roman" w:cs="Times New Roman"/>
-          <w:b/>
-          <w:sz w:val="22"/>
-          <w:szCs w:val="22"/>
-        </w:rPr>
-        <w:lastRenderedPageBreak/>
-        <w:t xml:space="preserve">Memory and Cognition Lab, Department of Psychology, </w:t>
-      </w:r>
-      <w:r>
-        <w:rPr>
-          <w:rFonts w:ascii="Times New Roman" w:hAnsi="Times New Roman" w:cs="Times New Roman"/>
-          <w:b/>
-          <w:sz w:val="22"/>
-          <w:szCs w:val="22"/>
-        </w:rPr>
-        <w:tab/>
-      </w:r>
-      <w:r>
-        <w:rPr>
-          <w:rFonts w:ascii="Times New Roman" w:hAnsi="Times New Roman" w:cs="Times New Roman"/>
-          <w:b/>
-          <w:sz w:val="22"/>
-          <w:szCs w:val="22"/>
-        </w:rPr>
-        <w:tab/>
-      </w:r>
-      <w:r>
-        <w:rPr>
-          <w:rFonts w:ascii="Times New Roman" w:hAnsi="Times New Roman" w:cs="Times New Roman"/>
-          <w:b/>
-          <w:sz w:val="22"/>
-          <w:szCs w:val="22"/>
-        </w:rPr>
-        <w:t xml:space="preserve">  </w:t>
-      </w:r>
-      <w:r>
-        <w:rPr>
-          <w:rFonts w:ascii="Times New Roman" w:hAnsi="Times New Roman" w:cs="Times New Roman"/>
-          <w:sz w:val="22"/>
-          <w:szCs w:val="22"/>
-        </w:rPr>
-        <w:t>May 2014 –</w:t>
-      </w:r>
-      <w:r>
-        <w:rPr>
-          <w:rFonts w:ascii="Times New Roman" w:hAnsi="Times New Roman" w:cs="Times New Roman"/>
-          <w:sz w:val="22"/>
-          <w:szCs w:val="22"/>
-        </w:rPr>
-        <w:t xml:space="preserve"> May</w:t>
-      </w:r>
-      <w:r>
-        <w:rPr>
-          <w:rFonts w:ascii="Times New Roman" w:hAnsi="Times New Roman" w:cs="Times New Roman"/>
-          <w:sz w:val="22"/>
-          <w:szCs w:val="22"/>
-        </w:rPr>
-        <w:t xml:space="preserve"> </w:t>
-      </w:r>
-      <w:r>
-        <w:rPr>
-          <w:rFonts w:ascii="Times New Roman" w:hAnsi="Times New Roman" w:cs="Times New Roman"/>
-          <w:sz w:val="22"/>
-          <w:szCs w:val="22"/>
-        </w:rPr>
-        <w:t>2015</w:t>
-      </w:r>
-    </w:p>
-    <w:p>
-      <w:pPr>
-        <w:rPr>
-          <w:rFonts w:ascii="Times New Roman" w:hAnsi="Times New Roman" w:cs="Times New Roman"/>
-          <w:b/>
-          <w:sz w:val="22"/>
-          <w:szCs w:val="22"/>
-        </w:rPr>
-      </w:pPr>
-      <w:r>
-        <w:rPr>
-          <w:rFonts w:ascii="Times New Roman" w:hAnsi="Times New Roman" w:cs="Times New Roman"/>
+          <w:rFonts w:asciiTheme="majorHAnsi" w:hAnsiTheme="majorHAnsi" w:cs="Times New Roman"/>
+          <w:b/>
+          <w:sz w:val="22"/>
+          <w:szCs w:val="22"/>
+        </w:rPr>
+      </w:pPr>
+    </w:p>
+    <w:p>
+      <w:pPr>
+        <w:rPr>
+          <w:rFonts w:asciiTheme="majorHAnsi" w:hAnsiTheme="majorHAnsi" w:cs="Times New Roman"/>
+          <w:b/>
+          <w:sz w:val="22"/>
+          <w:szCs w:val="22"/>
+        </w:rPr>
+      </w:pPr>
+      <w:r>
+        <w:rPr>
+          <w:rFonts w:asciiTheme="majorHAnsi" w:hAnsiTheme="majorHAnsi" w:cs="Times New Roman"/>
+          <w:b/>
+          <w:sz w:val="22"/>
+          <w:szCs w:val="22"/>
+        </w:rPr>
+        <w:t>Memory and Cognition Lab, Department of Psycholo</w:t>
+      </w:r>
+      <w:r>
+        <w:rPr>
+          <w:rFonts w:asciiTheme="majorHAnsi" w:hAnsiTheme="majorHAnsi" w:cs="Times New Roman"/>
+          <w:b/>
+          <w:sz w:val="22"/>
+          <w:szCs w:val="22"/>
+        </w:rPr>
+        <w:t xml:space="preserve">gy, </w:t>
+      </w:r>
+      <w:r>
+        <w:rPr>
+          <w:rFonts w:asciiTheme="majorHAnsi" w:hAnsiTheme="majorHAnsi" w:cs="Times New Roman"/>
           <w:b/>
           <w:sz w:val="22"/>
           <w:szCs w:val="22"/>
@@ -1268,25 +697,60 @@
     <w:p>
       <w:pPr>
         <w:rPr>
-          <w:rFonts w:ascii="Times New Roman" w:hAnsi="Times New Roman" w:cs="Times New Roman"/>
+          <w:rFonts w:asciiTheme="majorHAnsi" w:hAnsiTheme="majorHAnsi" w:cs="Times New Roman"/>
+          <w:b/>
+          <w:sz w:val="22"/>
+          <w:szCs w:val="22"/>
+        </w:rPr>
+      </w:pPr>
+      <w:r>
+        <w:rPr>
+          <w:rFonts w:asciiTheme="majorHAnsi" w:hAnsiTheme="majorHAnsi" w:cs="Times New Roman"/>
           <w:i/>
           <w:sz w:val="22"/>
           <w:szCs w:val="22"/>
         </w:rPr>
-      </w:pPr>
-      <w:r>
-        <w:rPr>
-          <w:rFonts w:ascii="Times New Roman" w:hAnsi="Times New Roman" w:cs="Times New Roman"/>
+        <w:t xml:space="preserve">Undergraduate Research Assistant </w:t>
+      </w:r>
+      <w:r>
+        <w:rPr>
+          <w:rFonts w:asciiTheme="majorHAnsi" w:hAnsiTheme="majorHAnsi" w:cs="Times New Roman"/>
+          <w:sz w:val="22"/>
+          <w:szCs w:val="22"/>
+        </w:rPr>
+        <w:t xml:space="preserve">- </w:t>
+      </w:r>
+      <w:r>
+        <w:rPr>
+          <w:rFonts w:asciiTheme="majorHAnsi" w:hAnsiTheme="majorHAnsi" w:cs="Times New Roman"/>
+          <w:sz w:val="22"/>
+          <w:szCs w:val="22"/>
+        </w:rPr>
+        <w:t>May 2014 – May 2015</w:t>
+      </w:r>
+    </w:p>
+    <w:p>
+      <w:pPr>
+        <w:rPr>
+          <w:rFonts w:asciiTheme="majorHAnsi" w:hAnsiTheme="majorHAnsi" w:cs="Times New Roman"/>
           <w:i/>
           <w:sz w:val="22"/>
           <w:szCs w:val="22"/>
         </w:rPr>
+      </w:pPr>
+      <w:r>
+        <w:rPr>
+          <w:rFonts w:asciiTheme="majorHAnsi" w:hAnsiTheme="majorHAnsi" w:cs="Times New Roman"/>
+          <w:i/>
+          <w:sz w:val="22"/>
+          <w:szCs w:val="22"/>
+        </w:rPr>
         <w:t xml:space="preserve">Principal Investigator: Richard A. </w:t>
       </w:r>
       <w:proofErr w:type="spellStart"/>
       <w:r>
         <w:rPr>
-          <w:rFonts w:ascii="Times New Roman" w:hAnsi="Times New Roman" w:cs="Times New Roman"/>
+          <w:rFonts w:asciiTheme="majorHAnsi" w:hAnsiTheme="majorHAnsi" w:cs="Times New Roman"/>
           <w:i/>
           <w:sz w:val="22"/>
           <w:szCs w:val="22"/>
@@ -1296,7 +760,7 @@
       <w:proofErr w:type="spellEnd"/>
       <w:r>
         <w:rPr>
-          <w:rFonts w:ascii="Times New Roman" w:hAnsi="Times New Roman" w:cs="Times New Roman"/>
+          <w:rFonts w:asciiTheme="majorHAnsi" w:hAnsiTheme="majorHAnsi" w:cs="Times New Roman"/>
           <w:i/>
           <w:sz w:val="22"/>
           <w:szCs w:val="22"/>
@@ -1307,7 +771,7 @@
     <w:p>
       <w:pPr>
         <w:rPr>
-          <w:rFonts w:ascii="Times New Roman" w:hAnsi="Times New Roman" w:cs="Times New Roman"/>
+          <w:rFonts w:asciiTheme="majorHAnsi" w:hAnsiTheme="majorHAnsi" w:cs="Times New Roman"/>
           <w:i/>
           <w:sz w:val="22"/>
           <w:szCs w:val="22"/>
@@ -1315,7 +779,7 @@
       </w:pPr>
       <w:r>
         <w:rPr>
-          <w:rFonts w:ascii="Times New Roman" w:hAnsi="Times New Roman" w:cs="Times New Roman"/>
+          <w:rFonts w:asciiTheme="majorHAnsi" w:hAnsiTheme="majorHAnsi" w:cs="Times New Roman"/>
           <w:i/>
           <w:sz w:val="22"/>
           <w:szCs w:val="22"/>
@@ -1325,7 +789,7 @@
       <w:proofErr w:type="spellStart"/>
       <w:r>
         <w:rPr>
-          <w:rFonts w:ascii="Times New Roman" w:hAnsi="Times New Roman" w:cs="Times New Roman"/>
+          <w:rFonts w:asciiTheme="majorHAnsi" w:hAnsiTheme="majorHAnsi" w:cs="Times New Roman"/>
           <w:i/>
           <w:sz w:val="22"/>
           <w:szCs w:val="22"/>
@@ -1335,7 +799,7 @@
       <w:proofErr w:type="spellEnd"/>
       <w:r>
         <w:rPr>
-          <w:rFonts w:ascii="Times New Roman" w:hAnsi="Times New Roman" w:cs="Times New Roman"/>
+          <w:rFonts w:asciiTheme="majorHAnsi" w:hAnsiTheme="majorHAnsi" w:cs="Times New Roman"/>
           <w:i/>
           <w:sz w:val="22"/>
           <w:szCs w:val="22"/>
@@ -1352,14 +816,14 @@
         </w:numPr>
         <w:jc w:val="both"/>
         <w:rPr>
-          <w:rFonts w:ascii="Times New Roman" w:hAnsi="Times New Roman" w:cs="Times New Roman"/>
-          <w:sz w:val="22"/>
-          <w:szCs w:val="22"/>
-        </w:rPr>
-      </w:pPr>
-      <w:r>
-        <w:rPr>
-          <w:rFonts w:ascii="Times New Roman" w:hAnsi="Times New Roman" w:cs="Times New Roman"/>
+          <w:rFonts w:asciiTheme="majorHAnsi" w:hAnsiTheme="majorHAnsi" w:cs="Times New Roman"/>
+          <w:sz w:val="22"/>
+          <w:szCs w:val="22"/>
+        </w:rPr>
+      </w:pPr>
+      <w:r>
+        <w:rPr>
+          <w:rFonts w:asciiTheme="majorHAnsi" w:hAnsiTheme="majorHAnsi" w:cs="Times New Roman"/>
           <w:sz w:val="22"/>
           <w:szCs w:val="22"/>
         </w:rPr>
@@ -1375,14 +839,14 @@
         </w:numPr>
         <w:jc w:val="both"/>
         <w:rPr>
-          <w:rFonts w:ascii="Times New Roman" w:hAnsi="Times New Roman" w:cs="Times New Roman"/>
-          <w:sz w:val="22"/>
-          <w:szCs w:val="22"/>
-        </w:rPr>
-      </w:pPr>
-      <w:r>
-        <w:rPr>
-          <w:rFonts w:ascii="Times New Roman" w:hAnsi="Times New Roman" w:cs="Times New Roman"/>
+          <w:rFonts w:asciiTheme="majorHAnsi" w:hAnsiTheme="majorHAnsi" w:cs="Times New Roman"/>
+          <w:sz w:val="22"/>
+          <w:szCs w:val="22"/>
+        </w:rPr>
+      </w:pPr>
+      <w:r>
+        <w:rPr>
+          <w:rFonts w:asciiTheme="majorHAnsi" w:hAnsiTheme="majorHAnsi" w:cs="Times New Roman"/>
           <w:sz w:val="22"/>
           <w:szCs w:val="22"/>
         </w:rPr>
@@ -1396,37 +860,42 @@
           <w:ilvl w:val="0"/>
           <w:numId w:val="10"/>
         </w:numPr>
-        <w:jc w:val="both"/>
-        <w:rPr>
-          <w:rFonts w:ascii="Times New Roman" w:hAnsi="Times New Roman" w:cs="Times New Roman"/>
-          <w:sz w:val="22"/>
-          <w:szCs w:val="22"/>
-        </w:rPr>
-      </w:pPr>
-      <w:r>
-        <w:rPr>
-          <w:rFonts w:ascii="Times New Roman" w:hAnsi="Times New Roman" w:cs="Times New Roman"/>
-          <w:sz w:val="22"/>
-          <w:szCs w:val="22"/>
-        </w:rPr>
-        <w:t>Attended weekly lab meetings</w:t>
-      </w:r>
-    </w:p>
-    <w:p>
-      <w:pPr>
-        <w:jc w:val="both"/>
-        <w:rPr>
-          <w:rFonts w:ascii="Times New Roman" w:hAnsi="Times New Roman" w:cs="Times New Roman"/>
-          <w:sz w:val="22"/>
-          <w:szCs w:val="22"/>
-        </w:rPr>
-      </w:pPr>
-    </w:p>
-    <w:p>
-      <w:pPr>
-        <w:jc w:val="both"/>
-        <w:rPr>
-          <w:rFonts w:ascii="Times New Roman" w:hAnsi="Times New Roman" w:cs="Times New Roman"/>
+        <w:rPr>
+          <w:rFonts w:asciiTheme="majorHAnsi" w:hAnsiTheme="majorHAnsi" w:cs="Times New Roman"/>
+          <w:sz w:val="22"/>
+          <w:szCs w:val="22"/>
+        </w:rPr>
+      </w:pPr>
+      <w:r>
+        <w:rPr>
+          <w:rFonts w:asciiTheme="majorHAnsi" w:hAnsiTheme="majorHAnsi" w:cs="Times New Roman"/>
+          <w:sz w:val="22"/>
+          <w:szCs w:val="22"/>
+        </w:rPr>
+        <w:t>Updated</w:t>
+      </w:r>
+      <w:r>
+        <w:rPr>
+          <w:rFonts w:asciiTheme="majorHAnsi" w:hAnsiTheme="majorHAnsi" w:cs="Times New Roman"/>
+          <w:sz w:val="22"/>
+          <w:szCs w:val="22"/>
+        </w:rPr>
+        <w:t xml:space="preserve"> researchers on participants’ feedback and recruitment</w:t>
+      </w:r>
+      <w:r>
+        <w:rPr>
+          <w:rFonts w:asciiTheme="majorHAnsi" w:hAnsiTheme="majorHAnsi" w:cs="Times New Roman"/>
+          <w:sz w:val="22"/>
+          <w:szCs w:val="22"/>
+        </w:rPr>
+        <w:t xml:space="preserve"> during weekly lab meetings</w:t>
+      </w:r>
+    </w:p>
+    <w:p>
+      <w:pPr>
+        <w:jc w:val="both"/>
+        <w:rPr>
+          <w:rFonts w:asciiTheme="majorHAnsi" w:hAnsiTheme="majorHAnsi" w:cs="Times New Roman"/>
           <w:sz w:val="22"/>
           <w:szCs w:val="22"/>
         </w:rPr>
@@ -1439,28 +908,37 @@
         </w:pBdr>
         <w:jc w:val="both"/>
         <w:rPr>
-          <w:rFonts w:ascii="Times New Roman" w:hAnsi="Times New Roman" w:cs="Times New Roman"/>
-          <w:b/>
-          <w:sz w:val="22"/>
-          <w:szCs w:val="22"/>
-        </w:rPr>
-      </w:pPr>
-      <w:r>
-        <w:rPr>
-          <w:rFonts w:ascii="Times New Roman" w:hAnsi="Times New Roman" w:cs="Times New Roman"/>
+          <w:rFonts w:asciiTheme="majorHAnsi" w:hAnsiTheme="majorHAnsi" w:cs="Times New Roman"/>
+          <w:b/>
+          <w:sz w:val="22"/>
+          <w:szCs w:val="22"/>
+        </w:rPr>
+      </w:pPr>
+      <w:r>
+        <w:rPr>
+          <w:rFonts w:asciiTheme="majorHAnsi" w:hAnsiTheme="majorHAnsi" w:cs="Times New Roman"/>
           <w:b/>
           <w:sz w:val="22"/>
           <w:szCs w:val="22"/>
         </w:rPr>
         <w:t>PUBLICATION</w:t>
       </w:r>
+      <w:r>
+        <w:rPr>
+          <w:rFonts w:asciiTheme="majorHAnsi" w:hAnsiTheme="majorHAnsi" w:cs="Times New Roman"/>
+          <w:b/>
+          <w:sz w:val="22"/>
+          <w:szCs w:val="22"/>
+        </w:rPr>
+        <w:t>S AND PRESENTATIONS</w:t>
+      </w:r>
     </w:p>
     <w:p>
       <w:pPr>
         <w:ind w:left="720" w:hanging="720"/>
         <w:jc w:val="both"/>
         <w:rPr>
-          <w:rFonts w:ascii="Times New Roman" w:hAnsi="Times New Roman" w:cs="Times New Roman"/>
+          <w:rFonts w:asciiTheme="majorHAnsi" w:hAnsiTheme="majorHAnsi" w:cs="Times New Roman"/>
           <w:sz w:val="22"/>
           <w:szCs w:val="22"/>
         </w:rPr>
@@ -1471,14 +949,14 @@
         <w:ind w:left="720" w:hanging="720"/>
         <w:jc w:val="both"/>
         <w:rPr>
-          <w:rFonts w:ascii="Times" w:eastAsia="Times New Roman" w:hAnsi="Times" w:cs="Times New Roman"/>
-          <w:sz w:val="22"/>
-          <w:szCs w:val="22"/>
-        </w:rPr>
-      </w:pPr>
-      <w:r>
-        <w:rPr>
-          <w:rFonts w:ascii="Times New Roman" w:hAnsi="Times New Roman" w:cs="Times New Roman"/>
+          <w:rFonts w:asciiTheme="majorHAnsi" w:eastAsia="Times New Roman" w:hAnsiTheme="majorHAnsi" w:cs="Times New Roman"/>
+          <w:sz w:val="22"/>
+          <w:szCs w:val="22"/>
+        </w:rPr>
+      </w:pPr>
+      <w:r>
+        <w:rPr>
+          <w:rFonts w:asciiTheme="majorHAnsi" w:hAnsiTheme="majorHAnsi" w:cs="Times New Roman"/>
           <w:sz w:val="22"/>
           <w:szCs w:val="22"/>
         </w:rPr>
@@ -1486,7 +964,7 @@
       </w:r>
       <w:r>
         <w:rPr>
-          <w:rFonts w:ascii="Times New Roman" w:hAnsi="Times New Roman" w:cs="Times New Roman"/>
+          <w:rFonts w:asciiTheme="majorHAnsi" w:hAnsiTheme="majorHAnsi" w:cs="Times New Roman"/>
           <w:b/>
           <w:sz w:val="22"/>
           <w:szCs w:val="22"/>
@@ -1495,7 +973,7 @@
       </w:r>
       <w:r>
         <w:rPr>
-          <w:rFonts w:ascii="Times New Roman" w:hAnsi="Times New Roman" w:cs="Times New Roman"/>
+          <w:rFonts w:asciiTheme="majorHAnsi" w:hAnsiTheme="majorHAnsi" w:cs="Times New Roman"/>
           <w:sz w:val="22"/>
           <w:szCs w:val="22"/>
         </w:rPr>
@@ -1504,7 +982,7 @@
       <w:proofErr w:type="gramStart"/>
       <w:r>
         <w:rPr>
-          <w:rFonts w:ascii="Times New Roman" w:hAnsi="Times New Roman" w:cs="Times New Roman"/>
+          <w:rFonts w:asciiTheme="majorHAnsi" w:hAnsiTheme="majorHAnsi" w:cs="Times New Roman"/>
           <w:sz w:val="22"/>
           <w:szCs w:val="22"/>
         </w:rPr>
@@ -1513,7 +991,7 @@
       <w:proofErr w:type="gramEnd"/>
       <w:r>
         <w:rPr>
-          <w:rFonts w:ascii="Times New Roman" w:hAnsi="Times New Roman" w:cs="Times New Roman"/>
+          <w:rFonts w:asciiTheme="majorHAnsi" w:hAnsiTheme="majorHAnsi" w:cs="Times New Roman"/>
           <w:sz w:val="22"/>
           <w:szCs w:val="22"/>
         </w:rPr>
@@ -1521,7 +999,7 @@
       </w:r>
       <w:r>
         <w:rPr>
-          <w:rFonts w:ascii="Times New Roman" w:hAnsi="Times New Roman" w:cs="Times New Roman"/>
+          <w:rFonts w:asciiTheme="majorHAnsi" w:hAnsiTheme="majorHAnsi" w:cs="Times New Roman"/>
           <w:i/>
           <w:sz w:val="22"/>
           <w:szCs w:val="22"/>
@@ -1530,7 +1008,7 @@
       </w:r>
       <w:r>
         <w:rPr>
-          <w:rFonts w:ascii="Times New Roman" w:hAnsi="Times New Roman" w:cs="Times New Roman"/>
+          <w:rFonts w:asciiTheme="majorHAnsi" w:hAnsiTheme="majorHAnsi" w:cs="Times New Roman"/>
           <w:sz w:val="22"/>
           <w:szCs w:val="22"/>
         </w:rPr>
@@ -1539,7 +1017,7 @@
       <w:proofErr w:type="gramStart"/>
       <w:r>
         <w:rPr>
-          <w:rFonts w:ascii="Times New Roman" w:hAnsi="Times New Roman" w:cs="Times New Roman"/>
+          <w:rFonts w:asciiTheme="majorHAnsi" w:hAnsiTheme="majorHAnsi" w:cs="Times New Roman"/>
           <w:sz w:val="22"/>
           <w:szCs w:val="22"/>
         </w:rPr>
@@ -1547,32 +1025,104 @@
       </w:r>
       <w:r>
         <w:rPr>
-          <w:rFonts w:ascii="Times New Roman" w:hAnsi="Times New Roman" w:cs="Times New Roman"/>
+          <w:rFonts w:asciiTheme="majorHAnsi" w:hAnsiTheme="majorHAnsi" w:cs="Times New Roman"/>
           <w:sz w:val="22"/>
           <w:szCs w:val="22"/>
         </w:rPr>
         <w:t xml:space="preserve"> </w:t>
       </w:r>
+      <w:r>
+        <w:rPr>
+          <w:rFonts w:asciiTheme="majorHAnsi" w:eastAsia="Times New Roman" w:hAnsiTheme="majorHAnsi" w:cs="Times New Roman"/>
+          <w:sz w:val="22"/>
+          <w:szCs w:val="22"/>
+          <w:shd w:val="clear" w:color="auto" w:fill="FFFFFF"/>
+        </w:rPr>
+        <w:t>http://dx.doi.org/10.1053/j.semnuclmed.2015.09.001</w:t>
+      </w:r>
       <w:proofErr w:type="gramEnd"/>
-      <w:r>
-        <w:rPr>
-          <w:rFonts w:ascii="Times New Roman" w:eastAsia="Times New Roman" w:hAnsi="Times New Roman" w:cs="Times New Roman"/>
-          <w:sz w:val="22"/>
-          <w:szCs w:val="22"/>
-          <w:shd w:val="clear" w:color="auto" w:fill="FFFFFF"/>
-        </w:rPr>
-        <w:t>http://dx.doi.org/10.1053/j.semnuclmed.2015.09.001</w:t>
-      </w:r>
-    </w:p>
-    <w:p>
-      <w:pPr>
-        <w:jc w:val="both"/>
-        <w:rPr>
-          <w:rFonts w:ascii="Times New Roman" w:hAnsi="Times New Roman" w:cs="Times New Roman"/>
-          <w:sz w:val="22"/>
-          <w:szCs w:val="22"/>
-        </w:rPr>
-      </w:pPr>
+    </w:p>
+    <w:p>
+      <w:pPr>
+        <w:ind w:left="720" w:hanging="720"/>
+        <w:jc w:val="both"/>
+        <w:rPr>
+          <w:rFonts w:asciiTheme="majorHAnsi" w:eastAsia="Times New Roman" w:hAnsiTheme="majorHAnsi" w:cs="Times New Roman"/>
+          <w:sz w:val="22"/>
+          <w:szCs w:val="22"/>
+        </w:rPr>
+      </w:pPr>
+    </w:p>
+    <w:p>
+      <w:pPr>
+        <w:ind w:left="720" w:hanging="720"/>
+        <w:jc w:val="both"/>
+        <w:rPr>
+          <w:rFonts w:asciiTheme="majorHAnsi" w:hAnsiTheme="majorHAnsi" w:cs="Times New Roman"/>
+          <w:sz w:val="22"/>
+          <w:szCs w:val="22"/>
+        </w:rPr>
+      </w:pPr>
+      <w:r>
+        <w:rPr>
+          <w:rFonts w:asciiTheme="majorHAnsi" w:hAnsiTheme="majorHAnsi" w:cs="Times New Roman"/>
+          <w:b/>
+          <w:sz w:val="22"/>
+          <w:szCs w:val="22"/>
+        </w:rPr>
+        <w:t>Morin, T</w:t>
+      </w:r>
+      <w:r>
+        <w:rPr>
+          <w:rFonts w:asciiTheme="majorHAnsi" w:hAnsiTheme="majorHAnsi" w:cs="Times New Roman"/>
+          <w:b/>
+          <w:sz w:val="22"/>
+          <w:szCs w:val="22"/>
+        </w:rPr>
+        <w:t xml:space="preserve">. </w:t>
+      </w:r>
+      <w:r>
+        <w:rPr>
+          <w:rFonts w:asciiTheme="majorHAnsi" w:hAnsiTheme="majorHAnsi" w:cs="Times New Roman"/>
+          <w:b/>
+          <w:sz w:val="22"/>
+          <w:szCs w:val="22"/>
+        </w:rPr>
+        <w:t>M.</w:t>
+      </w:r>
+      <w:r>
+        <w:rPr>
+          <w:rFonts w:asciiTheme="majorHAnsi" w:hAnsiTheme="majorHAnsi" w:cs="Times New Roman"/>
+          <w:sz w:val="22"/>
+          <w:szCs w:val="22"/>
+        </w:rPr>
+        <w:t xml:space="preserve"> Creating a Computer Simulation Tool for PET Neuroimaging</w:t>
+      </w:r>
+      <w:r>
+        <w:rPr>
+          <w:rFonts w:asciiTheme="majorHAnsi" w:hAnsiTheme="majorHAnsi" w:cs="Times New Roman"/>
+          <w:sz w:val="22"/>
+          <w:szCs w:val="22"/>
+        </w:rPr>
+        <w:t xml:space="preserve">. </w:t>
+      </w:r>
+      <w:r>
+        <w:rPr>
+          <w:rFonts w:asciiTheme="majorHAnsi" w:hAnsiTheme="majorHAnsi" w:cs="Times New Roman"/>
+          <w:i/>
+          <w:sz w:val="22"/>
+          <w:szCs w:val="22"/>
+        </w:rPr>
+        <w:t>Tufts University Undergraduate Research and Scholarship Symposium</w:t>
+      </w:r>
+      <w:r>
+        <w:rPr>
+          <w:rFonts w:asciiTheme="majorHAnsi" w:hAnsiTheme="majorHAnsi" w:cs="Times New Roman"/>
+          <w:sz w:val="22"/>
+          <w:szCs w:val="22"/>
+        </w:rPr>
+        <w:t>. 2016. Medford, MA.</w:t>
+      </w:r>
     </w:p>
     <w:p>
       <w:pPr>
@@ -1581,133 +1131,20 @@
         </w:pBdr>
         <w:jc w:val="both"/>
         <w:rPr>
-          <w:rFonts w:ascii="Times New Roman" w:hAnsi="Times New Roman" w:cs="Times New Roman"/>
-          <w:b/>
-          <w:sz w:val="22"/>
-          <w:szCs w:val="22"/>
-        </w:rPr>
-      </w:pPr>
-      <w:r>
-        <w:rPr>
-          <w:rFonts w:ascii="Times New Roman" w:hAnsi="Times New Roman" w:cs="Times New Roman"/>
-          <w:b/>
-          <w:sz w:val="22"/>
-          <w:szCs w:val="22"/>
-        </w:rPr>
-        <w:t>PRESENTATION</w:t>
-      </w:r>
-    </w:p>
-    <w:p>
-      <w:pPr>
-        <w:jc w:val="both"/>
-        <w:rPr>
-          <w:rFonts w:ascii="Times New Roman" w:hAnsi="Times New Roman" w:cs="Times New Roman"/>
-          <w:sz w:val="22"/>
-          <w:szCs w:val="22"/>
-        </w:rPr>
-      </w:pPr>
-    </w:p>
-    <w:p>
-      <w:pPr>
-        <w:ind w:left="720" w:hanging="720"/>
-        <w:jc w:val="both"/>
-        <w:rPr>
-          <w:rFonts w:ascii="Times New Roman" w:hAnsi="Times New Roman" w:cs="Times New Roman"/>
-          <w:sz w:val="22"/>
-          <w:szCs w:val="22"/>
-        </w:rPr>
-      </w:pPr>
-      <w:r>
-        <w:rPr>
-          <w:rFonts w:ascii="Times New Roman" w:hAnsi="Times New Roman" w:cs="Times New Roman"/>
-          <w:b/>
-          <w:sz w:val="22"/>
-          <w:szCs w:val="22"/>
-        </w:rPr>
-        <w:t>Morin, T</w:t>
-      </w:r>
-      <w:r>
-        <w:rPr>
-          <w:rFonts w:ascii="Times New Roman" w:hAnsi="Times New Roman" w:cs="Times New Roman"/>
-          <w:b/>
-          <w:sz w:val="22"/>
-          <w:szCs w:val="22"/>
-        </w:rPr>
-        <w:t xml:space="preserve">. </w:t>
-      </w:r>
-      <w:r>
-        <w:rPr>
-          <w:rFonts w:ascii="Times New Roman" w:hAnsi="Times New Roman" w:cs="Times New Roman"/>
-          <w:b/>
-          <w:sz w:val="22"/>
-          <w:szCs w:val="22"/>
-        </w:rPr>
-        <w:t>M.</w:t>
-      </w:r>
-      <w:r>
-        <w:rPr>
-          <w:rFonts w:ascii="Times New Roman" w:hAnsi="Times New Roman" w:cs="Times New Roman"/>
-          <w:sz w:val="22"/>
-          <w:szCs w:val="22"/>
-        </w:rPr>
-        <w:t xml:space="preserve"> Creating a Computer Simulation Tool for PET Neuroimaging</w:t>
-      </w:r>
-      <w:r>
-        <w:rPr>
-          <w:rFonts w:ascii="Times New Roman" w:hAnsi="Times New Roman" w:cs="Times New Roman"/>
-          <w:sz w:val="22"/>
-          <w:szCs w:val="22"/>
-        </w:rPr>
-        <w:t xml:space="preserve">. </w:t>
-      </w:r>
-      <w:r>
-        <w:rPr>
-          <w:rFonts w:ascii="Times New Roman" w:hAnsi="Times New Roman" w:cs="Times New Roman"/>
-          <w:i/>
-          <w:sz w:val="22"/>
-          <w:szCs w:val="22"/>
-        </w:rPr>
-        <w:t>Tufts University Undergraduate Research and Scholarship Symposium</w:t>
-      </w:r>
-      <w:r>
-        <w:rPr>
-          <w:rFonts w:ascii="Times New Roman" w:hAnsi="Times New Roman" w:cs="Times New Roman"/>
-          <w:sz w:val="22"/>
-          <w:szCs w:val="22"/>
-        </w:rPr>
-        <w:t>. 2016. Medford, MA.</w:t>
-      </w:r>
-    </w:p>
-    <w:p>
-      <w:pPr>
-        <w:jc w:val="both"/>
-        <w:rPr>
-          <w:rFonts w:ascii="Times New Roman" w:hAnsi="Times New Roman" w:cs="Times New Roman"/>
-          <w:sz w:val="22"/>
-          <w:szCs w:val="22"/>
-        </w:rPr>
-      </w:pPr>
-    </w:p>
-    <w:p>
-      <w:pPr>
-        <w:pBdr>
-          <w:bottom w:val="single" w:sz="6" w:space="1" w:color="auto"/>
-        </w:pBdr>
-        <w:jc w:val="both"/>
-        <w:rPr>
-          <w:rFonts w:ascii="Times New Roman" w:hAnsi="Times New Roman" w:cs="Times New Roman"/>
-          <w:b/>
-          <w:sz w:val="22"/>
-          <w:szCs w:val="22"/>
-        </w:rPr>
-      </w:pPr>
-      <w:r>
-        <w:rPr>
-          <w:rFonts w:ascii="Times New Roman" w:hAnsi="Times New Roman" w:cs="Times New Roman"/>
-          <w:b/>
-          <w:sz w:val="22"/>
-          <w:szCs w:val="22"/>
-        </w:rPr>
+          <w:rFonts w:asciiTheme="majorHAnsi" w:hAnsiTheme="majorHAnsi" w:cs="Times New Roman"/>
+          <w:b/>
+          <w:sz w:val="22"/>
+          <w:szCs w:val="22"/>
+        </w:rPr>
+      </w:pPr>
+      <w:r>
+        <w:rPr>
+          <w:rFonts w:asciiTheme="majorHAnsi" w:hAnsiTheme="majorHAnsi" w:cs="Times New Roman"/>
+          <w:b/>
+          <w:sz w:val="22"/>
+          <w:szCs w:val="22"/>
+        </w:rPr>
+        <w:lastRenderedPageBreak/>
         <w:t>PROJECTS</w:t>
       </w:r>
     </w:p>
@@ -1715,7 +1152,7 @@
       <w:pPr>
         <w:jc w:val="both"/>
         <w:rPr>
-          <w:rFonts w:ascii="Times New Roman" w:hAnsi="Times New Roman" w:cs="Times New Roman"/>
+          <w:rFonts w:asciiTheme="majorHAnsi" w:hAnsiTheme="majorHAnsi" w:cs="Times New Roman"/>
           <w:b/>
           <w:sz w:val="22"/>
           <w:szCs w:val="22"/>
@@ -1727,15 +1164,15 @@
       <w:pPr>
         <w:jc w:val="both"/>
         <w:rPr>
-          <w:rFonts w:ascii="Times New Roman" w:hAnsi="Times New Roman" w:cs="Times New Roman"/>
-          <w:b/>
-          <w:sz w:val="22"/>
-          <w:szCs w:val="22"/>
-        </w:rPr>
-      </w:pPr>
-      <w:r>
-        <w:rPr>
-          <w:rFonts w:ascii="Times New Roman" w:hAnsi="Times New Roman" w:cs="Times New Roman"/>
+          <w:rFonts w:asciiTheme="majorHAnsi" w:hAnsiTheme="majorHAnsi" w:cs="Times New Roman"/>
+          <w:b/>
+          <w:sz w:val="22"/>
+          <w:szCs w:val="22"/>
+        </w:rPr>
+      </w:pPr>
+      <w:r>
+        <w:rPr>
+          <w:rFonts w:asciiTheme="majorHAnsi" w:hAnsiTheme="majorHAnsi" w:cs="Times New Roman"/>
           <w:b/>
           <w:sz w:val="22"/>
           <w:szCs w:val="22"/>
@@ -1752,14 +1189,14 @@
         </w:numPr>
         <w:jc w:val="both"/>
         <w:rPr>
-          <w:rFonts w:ascii="Times New Roman" w:hAnsi="Times New Roman" w:cs="Times New Roman"/>
-          <w:sz w:val="22"/>
-          <w:szCs w:val="22"/>
-        </w:rPr>
-      </w:pPr>
-      <w:r>
-        <w:rPr>
-          <w:rFonts w:ascii="Times New Roman" w:hAnsi="Times New Roman" w:cs="Times New Roman"/>
+          <w:rFonts w:asciiTheme="majorHAnsi" w:hAnsiTheme="majorHAnsi" w:cs="Times New Roman"/>
+          <w:sz w:val="22"/>
+          <w:szCs w:val="22"/>
+        </w:rPr>
+      </w:pPr>
+      <w:r>
+        <w:rPr>
+          <w:rFonts w:asciiTheme="majorHAnsi" w:hAnsiTheme="majorHAnsi" w:cs="Times New Roman"/>
           <w:sz w:val="22"/>
           <w:szCs w:val="22"/>
         </w:rPr>
@@ -1775,14 +1212,14 @@
         </w:numPr>
         <w:jc w:val="both"/>
         <w:rPr>
-          <w:rFonts w:ascii="Times New Roman" w:hAnsi="Times New Roman" w:cs="Times New Roman"/>
-          <w:sz w:val="22"/>
-          <w:szCs w:val="22"/>
-        </w:rPr>
-      </w:pPr>
-      <w:r>
-        <w:rPr>
-          <w:rFonts w:ascii="Times New Roman" w:hAnsi="Times New Roman" w:cs="Times New Roman"/>
+          <w:rFonts w:asciiTheme="majorHAnsi" w:hAnsiTheme="majorHAnsi" w:cs="Times New Roman"/>
+          <w:sz w:val="22"/>
+          <w:szCs w:val="22"/>
+        </w:rPr>
+      </w:pPr>
+      <w:r>
+        <w:rPr>
+          <w:rFonts w:asciiTheme="majorHAnsi" w:hAnsiTheme="majorHAnsi" w:cs="Times New Roman"/>
           <w:sz w:val="22"/>
           <w:szCs w:val="22"/>
         </w:rPr>
@@ -1791,7 +1228,7 @@
       <w:proofErr w:type="spellStart"/>
       <w:r>
         <w:rPr>
-          <w:rFonts w:ascii="Times New Roman" w:hAnsi="Times New Roman" w:cs="Times New Roman"/>
+          <w:rFonts w:asciiTheme="majorHAnsi" w:hAnsiTheme="majorHAnsi" w:cs="Times New Roman"/>
           <w:sz w:val="22"/>
           <w:szCs w:val="22"/>
         </w:rPr>
@@ -1800,7 +1237,7 @@
       <w:proofErr w:type="spellEnd"/>
       <w:r>
         <w:rPr>
-          <w:rFonts w:ascii="Times New Roman" w:hAnsi="Times New Roman" w:cs="Times New Roman"/>
+          <w:rFonts w:asciiTheme="majorHAnsi" w:hAnsiTheme="majorHAnsi" w:cs="Times New Roman"/>
           <w:sz w:val="22"/>
           <w:szCs w:val="22"/>
         </w:rPr>
@@ -1808,7 +1245,7 @@
       </w:r>
       <w:r>
         <w:rPr>
-          <w:rFonts w:ascii="Times New Roman" w:hAnsi="Times New Roman" w:cs="Times New Roman"/>
+          <w:rFonts w:asciiTheme="majorHAnsi" w:hAnsiTheme="majorHAnsi" w:cs="Times New Roman"/>
           <w:sz w:val="22"/>
           <w:szCs w:val="22"/>
         </w:rPr>
@@ -1816,7 +1253,7 @@
       </w:r>
       <w:r>
         <w:rPr>
-          <w:rFonts w:ascii="Times New Roman" w:hAnsi="Times New Roman" w:cs="Times New Roman"/>
+          <w:rFonts w:asciiTheme="majorHAnsi" w:hAnsiTheme="majorHAnsi" w:cs="Times New Roman"/>
           <w:sz w:val="22"/>
           <w:szCs w:val="22"/>
         </w:rPr>
@@ -1827,7 +1264,7 @@
       <w:pPr>
         <w:jc w:val="both"/>
         <w:rPr>
-          <w:rFonts w:ascii="Times New Roman" w:hAnsi="Times New Roman" w:cs="Times New Roman"/>
+          <w:rFonts w:asciiTheme="majorHAnsi" w:hAnsiTheme="majorHAnsi" w:cs="Times New Roman"/>
           <w:b/>
           <w:sz w:val="22"/>
           <w:szCs w:val="22"/>
@@ -1838,15 +1275,15 @@
     <w:p>
       <w:pPr>
         <w:rPr>
-          <w:rFonts w:ascii="Times New Roman" w:hAnsi="Times New Roman" w:cs="Times New Roman"/>
-          <w:b/>
-          <w:sz w:val="22"/>
-          <w:szCs w:val="22"/>
-        </w:rPr>
-      </w:pPr>
-      <w:r>
-        <w:rPr>
-          <w:rFonts w:ascii="Times New Roman" w:hAnsi="Times New Roman" w:cs="Times New Roman"/>
+          <w:rFonts w:asciiTheme="majorHAnsi" w:hAnsiTheme="majorHAnsi" w:cs="Times New Roman"/>
+          <w:b/>
+          <w:sz w:val="22"/>
+          <w:szCs w:val="22"/>
+        </w:rPr>
+      </w:pPr>
+      <w:r>
+        <w:rPr>
+          <w:rFonts w:asciiTheme="majorHAnsi" w:hAnsiTheme="majorHAnsi" w:cs="Times New Roman"/>
           <w:b/>
           <w:sz w:val="22"/>
           <w:szCs w:val="22"/>
@@ -1864,14 +1301,14 @@
         <w:ind w:left="720"/>
         <w:jc w:val="both"/>
         <w:rPr>
-          <w:rFonts w:ascii="Times New Roman" w:hAnsi="Times New Roman" w:cs="Times New Roman"/>
-          <w:sz w:val="22"/>
-          <w:szCs w:val="22"/>
-        </w:rPr>
-      </w:pPr>
-      <w:r>
-        <w:rPr>
-          <w:rFonts w:ascii="Times New Roman" w:hAnsi="Times New Roman" w:cs="Times New Roman"/>
+          <w:rFonts w:asciiTheme="majorHAnsi" w:hAnsiTheme="majorHAnsi" w:cs="Times New Roman"/>
+          <w:sz w:val="22"/>
+          <w:szCs w:val="22"/>
+        </w:rPr>
+      </w:pPr>
+      <w:r>
+        <w:rPr>
+          <w:rFonts w:asciiTheme="majorHAnsi" w:hAnsiTheme="majorHAnsi" w:cs="Times New Roman"/>
           <w:sz w:val="22"/>
           <w:szCs w:val="22"/>
         </w:rPr>
@@ -1879,7 +1316,7 @@
       </w:r>
       <w:r>
         <w:rPr>
-          <w:rFonts w:ascii="Times New Roman" w:hAnsi="Times New Roman" w:cs="Times New Roman"/>
+          <w:rFonts w:asciiTheme="majorHAnsi" w:hAnsiTheme="majorHAnsi" w:cs="Times New Roman"/>
           <w:sz w:val="22"/>
           <w:szCs w:val="22"/>
         </w:rPr>
@@ -1887,7 +1324,7 @@
       </w:r>
       <w:r>
         <w:rPr>
-          <w:rFonts w:ascii="Times New Roman" w:hAnsi="Times New Roman" w:cs="Times New Roman"/>
+          <w:rFonts w:asciiTheme="majorHAnsi" w:hAnsiTheme="majorHAnsi" w:cs="Times New Roman"/>
           <w:sz w:val="22"/>
           <w:szCs w:val="22"/>
         </w:rPr>
@@ -1895,7 +1332,7 @@
       </w:r>
       <w:r>
         <w:rPr>
-          <w:rFonts w:ascii="Times New Roman" w:hAnsi="Times New Roman" w:cs="Times New Roman"/>
+          <w:rFonts w:asciiTheme="majorHAnsi" w:hAnsiTheme="majorHAnsi" w:cs="Times New Roman"/>
           <w:sz w:val="22"/>
           <w:szCs w:val="22"/>
         </w:rPr>
@@ -1903,7 +1340,7 @@
       </w:r>
       <w:r>
         <w:rPr>
-          <w:rFonts w:ascii="Times New Roman" w:hAnsi="Times New Roman" w:cs="Times New Roman"/>
+          <w:rFonts w:asciiTheme="majorHAnsi" w:hAnsiTheme="majorHAnsi" w:cs="Times New Roman"/>
           <w:sz w:val="22"/>
           <w:szCs w:val="22"/>
         </w:rPr>
@@ -1911,7 +1348,7 @@
       </w:r>
       <w:r>
         <w:rPr>
-          <w:rFonts w:ascii="Times New Roman" w:hAnsi="Times New Roman" w:cs="Times New Roman"/>
+          <w:rFonts w:asciiTheme="majorHAnsi" w:hAnsiTheme="majorHAnsi" w:cs="Times New Roman"/>
           <w:sz w:val="22"/>
           <w:szCs w:val="22"/>
         </w:rPr>
@@ -1928,14 +1365,14 @@
         <w:ind w:left="720"/>
         <w:jc w:val="both"/>
         <w:rPr>
-          <w:rFonts w:ascii="Times New Roman" w:hAnsi="Times New Roman" w:cs="Times New Roman"/>
-          <w:sz w:val="22"/>
-          <w:szCs w:val="22"/>
-        </w:rPr>
-      </w:pPr>
-      <w:r>
-        <w:rPr>
-          <w:rFonts w:ascii="Times New Roman" w:hAnsi="Times New Roman" w:cs="Times New Roman"/>
+          <w:rFonts w:asciiTheme="majorHAnsi" w:hAnsiTheme="majorHAnsi" w:cs="Times New Roman"/>
+          <w:sz w:val="22"/>
+          <w:szCs w:val="22"/>
+        </w:rPr>
+      </w:pPr>
+      <w:r>
+        <w:rPr>
+          <w:rFonts w:asciiTheme="majorHAnsi" w:hAnsiTheme="majorHAnsi" w:cs="Times New Roman"/>
           <w:sz w:val="22"/>
           <w:szCs w:val="22"/>
         </w:rPr>
@@ -1943,7 +1380,7 @@
       </w:r>
       <w:r>
         <w:rPr>
-          <w:rFonts w:ascii="Times New Roman" w:hAnsi="Times New Roman" w:cs="Times New Roman"/>
+          <w:rFonts w:asciiTheme="majorHAnsi" w:hAnsiTheme="majorHAnsi" w:cs="Times New Roman"/>
           <w:sz w:val="22"/>
           <w:szCs w:val="22"/>
         </w:rPr>
@@ -1951,7 +1388,7 @@
       </w:r>
       <w:r>
         <w:rPr>
-          <w:rFonts w:ascii="Times New Roman" w:hAnsi="Times New Roman" w:cs="Times New Roman"/>
+          <w:rFonts w:asciiTheme="majorHAnsi" w:hAnsiTheme="majorHAnsi" w:cs="Times New Roman"/>
           <w:sz w:val="22"/>
           <w:szCs w:val="22"/>
         </w:rPr>
@@ -1959,7 +1396,7 @@
       </w:r>
       <w:r>
         <w:rPr>
-          <w:rFonts w:ascii="Times New Roman" w:hAnsi="Times New Roman" w:cs="Times New Roman"/>
+          <w:rFonts w:asciiTheme="majorHAnsi" w:hAnsiTheme="majorHAnsi" w:cs="Times New Roman"/>
           <w:sz w:val="22"/>
           <w:szCs w:val="22"/>
         </w:rPr>
@@ -1967,7 +1404,7 @@
       </w:r>
       <w:r>
         <w:rPr>
-          <w:rFonts w:ascii="Times New Roman" w:hAnsi="Times New Roman" w:cs="Times New Roman"/>
+          <w:rFonts w:asciiTheme="majorHAnsi" w:hAnsiTheme="majorHAnsi" w:cs="Times New Roman"/>
           <w:sz w:val="22"/>
           <w:szCs w:val="22"/>
         </w:rPr>
@@ -1975,7 +1412,7 @@
       </w:r>
       <w:r>
         <w:rPr>
-          <w:rFonts w:ascii="Times New Roman" w:hAnsi="Times New Roman" w:cs="Times New Roman"/>
+          <w:rFonts w:asciiTheme="majorHAnsi" w:hAnsiTheme="majorHAnsi" w:cs="Times New Roman"/>
           <w:sz w:val="22"/>
           <w:szCs w:val="22"/>
         </w:rPr>
@@ -1983,7 +1420,7 @@
       </w:r>
       <w:r>
         <w:rPr>
-          <w:rFonts w:ascii="Times New Roman" w:hAnsi="Times New Roman" w:cs="Times New Roman"/>
+          <w:rFonts w:asciiTheme="majorHAnsi" w:hAnsiTheme="majorHAnsi" w:cs="Times New Roman"/>
           <w:sz w:val="22"/>
           <w:szCs w:val="22"/>
         </w:rPr>
@@ -1994,7 +1431,7 @@
       <w:pPr>
         <w:ind w:hanging="720"/>
         <w:rPr>
-          <w:rFonts w:ascii="Times New Roman" w:hAnsi="Times New Roman" w:cs="Times New Roman"/>
+          <w:rFonts w:asciiTheme="majorHAnsi" w:hAnsiTheme="majorHAnsi" w:cs="Times New Roman"/>
           <w:b/>
           <w:sz w:val="22"/>
           <w:szCs w:val="22"/>
@@ -2005,15 +1442,15 @@
     <w:p>
       <w:pPr>
         <w:rPr>
-          <w:rFonts w:ascii="Times New Roman" w:hAnsi="Times New Roman" w:cs="Times New Roman"/>
-          <w:b/>
-          <w:sz w:val="22"/>
-          <w:szCs w:val="22"/>
-        </w:rPr>
-      </w:pPr>
-      <w:r>
-        <w:rPr>
-          <w:rFonts w:ascii="Times New Roman" w:hAnsi="Times New Roman" w:cs="Times New Roman"/>
+          <w:rFonts w:asciiTheme="majorHAnsi" w:hAnsiTheme="majorHAnsi" w:cs="Times New Roman"/>
+          <w:b/>
+          <w:sz w:val="22"/>
+          <w:szCs w:val="22"/>
+        </w:rPr>
+      </w:pPr>
+      <w:r>
+        <w:rPr>
+          <w:rFonts w:asciiTheme="majorHAnsi" w:hAnsiTheme="majorHAnsi" w:cs="Times New Roman"/>
           <w:b/>
           <w:sz w:val="22"/>
           <w:szCs w:val="22"/>
@@ -2024,14 +1461,14 @@
     <w:p>
       <w:pPr>
         <w:rPr>
-          <w:rFonts w:ascii="Times New Roman" w:hAnsi="Times New Roman" w:cs="Times New Roman"/>
-          <w:sz w:val="22"/>
-          <w:szCs w:val="22"/>
-        </w:rPr>
-      </w:pPr>
-      <w:r>
-        <w:rPr>
-          <w:rFonts w:ascii="Times New Roman" w:hAnsi="Times New Roman" w:cs="Times New Roman"/>
+          <w:rFonts w:asciiTheme="majorHAnsi" w:hAnsiTheme="majorHAnsi" w:cs="Times New Roman"/>
+          <w:sz w:val="22"/>
+          <w:szCs w:val="22"/>
+        </w:rPr>
+      </w:pPr>
+      <w:r>
+        <w:rPr>
+          <w:rFonts w:asciiTheme="majorHAnsi" w:hAnsiTheme="majorHAnsi" w:cs="Times New Roman"/>
           <w:i/>
           <w:sz w:val="22"/>
           <w:szCs w:val="22"/>
@@ -2041,7 +1478,7 @@
       <w:proofErr w:type="spellStart"/>
       <w:r>
         <w:rPr>
-          <w:rFonts w:ascii="Times New Roman" w:hAnsi="Times New Roman" w:cs="Times New Roman"/>
+          <w:rFonts w:asciiTheme="majorHAnsi" w:hAnsiTheme="majorHAnsi" w:cs="Times New Roman"/>
           <w:i/>
           <w:sz w:val="22"/>
           <w:szCs w:val="22"/>
@@ -2051,7 +1488,7 @@
       <w:proofErr w:type="spellEnd"/>
       <w:r>
         <w:rPr>
-          <w:rFonts w:ascii="Times New Roman" w:hAnsi="Times New Roman" w:cs="Times New Roman"/>
+          <w:rFonts w:asciiTheme="majorHAnsi" w:hAnsiTheme="majorHAnsi" w:cs="Times New Roman"/>
           <w:i/>
           <w:sz w:val="22"/>
           <w:szCs w:val="22"/>
@@ -2060,7 +1497,7 @@
       </w:r>
       <w:r>
         <w:rPr>
-          <w:rFonts w:ascii="Times New Roman" w:hAnsi="Times New Roman" w:cs="Times New Roman"/>
+          <w:rFonts w:asciiTheme="majorHAnsi" w:hAnsiTheme="majorHAnsi" w:cs="Times New Roman"/>
           <w:sz w:val="22"/>
           <w:szCs w:val="22"/>
         </w:rPr>
@@ -2076,15 +1513,15 @@
         </w:numPr>
         <w:jc w:val="both"/>
         <w:rPr>
-          <w:rFonts w:ascii="Times New Roman" w:hAnsi="Times New Roman" w:cs="Times New Roman"/>
-          <w:b/>
-          <w:sz w:val="22"/>
-          <w:szCs w:val="22"/>
-        </w:rPr>
-      </w:pPr>
-      <w:r>
-        <w:rPr>
-          <w:rFonts w:ascii="Times New Roman" w:hAnsi="Times New Roman" w:cs="Times New Roman"/>
+          <w:rFonts w:asciiTheme="majorHAnsi" w:hAnsiTheme="majorHAnsi" w:cs="Times New Roman"/>
+          <w:b/>
+          <w:sz w:val="22"/>
+          <w:szCs w:val="22"/>
+        </w:rPr>
+      </w:pPr>
+      <w:r>
+        <w:rPr>
+          <w:rFonts w:asciiTheme="majorHAnsi" w:hAnsiTheme="majorHAnsi" w:cs="Times New Roman"/>
           <w:sz w:val="22"/>
           <w:szCs w:val="22"/>
         </w:rPr>
@@ -2092,7 +1529,7 @@
       </w:r>
       <w:r>
         <w:rPr>
-          <w:rFonts w:ascii="Times New Roman" w:hAnsi="Times New Roman" w:cs="Times New Roman"/>
+          <w:rFonts w:asciiTheme="majorHAnsi" w:hAnsiTheme="majorHAnsi" w:cs="Times New Roman"/>
           <w:sz w:val="22"/>
           <w:szCs w:val="22"/>
         </w:rPr>
@@ -2100,7 +1537,7 @@
       </w:r>
       <w:r>
         <w:rPr>
-          <w:rFonts w:ascii="Times New Roman" w:hAnsi="Times New Roman" w:cs="Times New Roman"/>
+          <w:rFonts w:asciiTheme="majorHAnsi" w:hAnsiTheme="majorHAnsi" w:cs="Times New Roman"/>
           <w:sz w:val="22"/>
           <w:szCs w:val="22"/>
         </w:rPr>
@@ -2109,7 +1546,7 @@
       <w:proofErr w:type="spellStart"/>
       <w:r>
         <w:rPr>
-          <w:rFonts w:ascii="Times New Roman" w:hAnsi="Times New Roman" w:cs="Times New Roman"/>
+          <w:rFonts w:asciiTheme="majorHAnsi" w:hAnsiTheme="majorHAnsi" w:cs="Times New Roman"/>
           <w:sz w:val="22"/>
           <w:szCs w:val="22"/>
         </w:rPr>
@@ -2118,7 +1555,7 @@
       <w:proofErr w:type="spellEnd"/>
       <w:r>
         <w:rPr>
-          <w:rFonts w:ascii="Times New Roman" w:hAnsi="Times New Roman" w:cs="Times New Roman"/>
+          <w:rFonts w:asciiTheme="majorHAnsi" w:hAnsiTheme="majorHAnsi" w:cs="Times New Roman"/>
           <w:sz w:val="22"/>
           <w:szCs w:val="22"/>
         </w:rPr>
@@ -2134,15 +1571,15 @@
         </w:numPr>
         <w:jc w:val="both"/>
         <w:rPr>
-          <w:rFonts w:ascii="Times New Roman" w:hAnsi="Times New Roman" w:cs="Times New Roman"/>
-          <w:b/>
-          <w:sz w:val="22"/>
-          <w:szCs w:val="22"/>
-        </w:rPr>
-      </w:pPr>
-      <w:r>
-        <w:rPr>
-          <w:rFonts w:ascii="Times New Roman" w:hAnsi="Times New Roman" w:cs="Times New Roman"/>
+          <w:rFonts w:asciiTheme="majorHAnsi" w:hAnsiTheme="majorHAnsi" w:cs="Times New Roman"/>
+          <w:b/>
+          <w:sz w:val="22"/>
+          <w:szCs w:val="22"/>
+        </w:rPr>
+      </w:pPr>
+      <w:r>
+        <w:rPr>
+          <w:rFonts w:asciiTheme="majorHAnsi" w:hAnsiTheme="majorHAnsi" w:cs="Times New Roman"/>
           <w:sz w:val="22"/>
           <w:szCs w:val="22"/>
         </w:rPr>
@@ -2150,7 +1587,7 @@
       </w:r>
       <w:r>
         <w:rPr>
-          <w:rFonts w:ascii="Times New Roman" w:hAnsi="Times New Roman" w:cs="Times New Roman"/>
+          <w:rFonts w:asciiTheme="majorHAnsi" w:hAnsiTheme="majorHAnsi" w:cs="Times New Roman"/>
           <w:sz w:val="22"/>
           <w:szCs w:val="22"/>
         </w:rPr>
@@ -2158,7 +1595,7 @@
       </w:r>
       <w:r>
         <w:rPr>
-          <w:rFonts w:ascii="Times New Roman" w:hAnsi="Times New Roman" w:cs="Times New Roman"/>
+          <w:rFonts w:asciiTheme="majorHAnsi" w:hAnsiTheme="majorHAnsi" w:cs="Times New Roman"/>
           <w:sz w:val="22"/>
           <w:szCs w:val="22"/>
         </w:rPr>
@@ -2168,17 +1605,17 @@
     <w:p>
       <w:pPr>
         <w:rPr>
-          <w:rFonts w:ascii="Times New Roman" w:hAnsi="Times New Roman" w:cs="Times New Roman"/>
-          <w:b/>
-          <w:sz w:val="22"/>
-          <w:szCs w:val="22"/>
-        </w:rPr>
-      </w:pPr>
-    </w:p>
-    <w:p>
-      <w:pPr>
-        <w:rPr>
-          <w:rFonts w:ascii="Times New Roman" w:hAnsi="Times New Roman" w:cs="Times New Roman"/>
+          <w:rFonts w:asciiTheme="majorHAnsi" w:hAnsiTheme="majorHAnsi" w:cs="Times New Roman"/>
+          <w:b/>
+          <w:sz w:val="22"/>
+          <w:szCs w:val="22"/>
+        </w:rPr>
+      </w:pPr>
+    </w:p>
+    <w:p>
+      <w:pPr>
+        <w:rPr>
+          <w:rFonts w:asciiTheme="majorHAnsi" w:hAnsiTheme="majorHAnsi" w:cs="Times New Roman"/>
           <w:b/>
           <w:sz w:val="22"/>
           <w:szCs w:val="22"/>
@@ -2187,7 +1624,7 @@
       <w:proofErr w:type="spellStart"/>
       <w:r>
         <w:rPr>
-          <w:rFonts w:ascii="Times New Roman" w:hAnsi="Times New Roman" w:cs="Times New Roman"/>
+          <w:rFonts w:asciiTheme="majorHAnsi" w:hAnsiTheme="majorHAnsi" w:cs="Times New Roman"/>
           <w:b/>
           <w:sz w:val="22"/>
           <w:szCs w:val="22"/>
@@ -2197,7 +1634,7 @@
       <w:proofErr w:type="spellEnd"/>
       <w:r>
         <w:rPr>
-          <w:rFonts w:ascii="Times New Roman" w:hAnsi="Times New Roman" w:cs="Times New Roman"/>
+          <w:rFonts w:asciiTheme="majorHAnsi" w:hAnsiTheme="majorHAnsi" w:cs="Times New Roman"/>
           <w:b/>
           <w:sz w:val="22"/>
           <w:szCs w:val="22"/>
@@ -2206,7 +1643,7 @@
       </w:r>
       <w:r>
         <w:rPr>
-          <w:rFonts w:ascii="Times New Roman" w:hAnsi="Times New Roman" w:cs="Times New Roman"/>
+          <w:rFonts w:asciiTheme="majorHAnsi" w:hAnsiTheme="majorHAnsi" w:cs="Times New Roman"/>
           <w:b/>
           <w:sz w:val="22"/>
           <w:szCs w:val="22"/>
@@ -2223,14 +1660,14 @@
         </w:numPr>
         <w:jc w:val="both"/>
         <w:rPr>
-          <w:rFonts w:ascii="Times New Roman" w:hAnsi="Times New Roman" w:cs="Times New Roman"/>
-          <w:sz w:val="22"/>
-          <w:szCs w:val="22"/>
-        </w:rPr>
-      </w:pPr>
-      <w:r>
-        <w:rPr>
-          <w:rFonts w:ascii="Times New Roman" w:hAnsi="Times New Roman" w:cs="Times New Roman"/>
+          <w:rFonts w:asciiTheme="majorHAnsi" w:hAnsiTheme="majorHAnsi" w:cs="Times New Roman"/>
+          <w:sz w:val="22"/>
+          <w:szCs w:val="22"/>
+        </w:rPr>
+      </w:pPr>
+      <w:r>
+        <w:rPr>
+          <w:rFonts w:asciiTheme="majorHAnsi" w:hAnsiTheme="majorHAnsi" w:cs="Times New Roman"/>
           <w:sz w:val="22"/>
           <w:szCs w:val="22"/>
         </w:rPr>
@@ -2239,7 +1676,7 @@
       <w:proofErr w:type="spellStart"/>
       <w:r>
         <w:rPr>
-          <w:rFonts w:ascii="Times New Roman" w:hAnsi="Times New Roman" w:cs="Times New Roman"/>
+          <w:rFonts w:asciiTheme="majorHAnsi" w:hAnsiTheme="majorHAnsi" w:cs="Times New Roman"/>
           <w:sz w:val="22"/>
           <w:szCs w:val="22"/>
         </w:rPr>
@@ -2248,7 +1685,7 @@
       <w:proofErr w:type="spellEnd"/>
       <w:r>
         <w:rPr>
-          <w:rFonts w:ascii="Times New Roman" w:hAnsi="Times New Roman" w:cs="Times New Roman"/>
+          <w:rFonts w:asciiTheme="majorHAnsi" w:hAnsiTheme="majorHAnsi" w:cs="Times New Roman"/>
           <w:sz w:val="22"/>
           <w:szCs w:val="22"/>
         </w:rPr>
@@ -2264,14 +1701,14 @@
         </w:numPr>
         <w:jc w:val="both"/>
         <w:rPr>
-          <w:rFonts w:ascii="Times New Roman" w:hAnsi="Times New Roman" w:cs="Times New Roman"/>
-          <w:sz w:val="22"/>
-          <w:szCs w:val="22"/>
-        </w:rPr>
-      </w:pPr>
-      <w:r>
-        <w:rPr>
-          <w:rFonts w:ascii="Times New Roman" w:hAnsi="Times New Roman" w:cs="Times New Roman"/>
+          <w:rFonts w:asciiTheme="majorHAnsi" w:hAnsiTheme="majorHAnsi" w:cs="Times New Roman"/>
+          <w:sz w:val="22"/>
+          <w:szCs w:val="22"/>
+        </w:rPr>
+      </w:pPr>
+      <w:r>
+        <w:rPr>
+          <w:rFonts w:asciiTheme="majorHAnsi" w:hAnsiTheme="majorHAnsi" w:cs="Times New Roman"/>
           <w:sz w:val="22"/>
           <w:szCs w:val="22"/>
         </w:rPr>
@@ -2279,7 +1716,7 @@
       </w:r>
       <w:r>
         <w:rPr>
-          <w:rFonts w:ascii="Times New Roman" w:hAnsi="Times New Roman" w:cs="Times New Roman"/>
+          <w:rFonts w:asciiTheme="majorHAnsi" w:hAnsiTheme="majorHAnsi" w:cs="Times New Roman"/>
           <w:sz w:val="22"/>
           <w:szCs w:val="22"/>
         </w:rPr>
@@ -2295,14 +1732,14 @@
         </w:numPr>
         <w:jc w:val="both"/>
         <w:rPr>
-          <w:rFonts w:ascii="Times New Roman" w:hAnsi="Times New Roman" w:cs="Times New Roman"/>
-          <w:sz w:val="22"/>
-          <w:szCs w:val="22"/>
-        </w:rPr>
-      </w:pPr>
-      <w:r>
-        <w:rPr>
-          <w:rFonts w:ascii="Times New Roman" w:hAnsi="Times New Roman" w:cs="Times New Roman"/>
+          <w:rFonts w:asciiTheme="majorHAnsi" w:hAnsiTheme="majorHAnsi" w:cs="Times New Roman"/>
+          <w:sz w:val="22"/>
+          <w:szCs w:val="22"/>
+        </w:rPr>
+      </w:pPr>
+      <w:r>
+        <w:rPr>
+          <w:rFonts w:asciiTheme="majorHAnsi" w:hAnsiTheme="majorHAnsi" w:cs="Times New Roman"/>
           <w:sz w:val="22"/>
           <w:szCs w:val="22"/>
         </w:rPr>
@@ -2313,7 +1750,7 @@
       <w:pPr>
         <w:pStyle w:val="ListParagraph"/>
         <w:rPr>
-          <w:rFonts w:ascii="Times New Roman" w:hAnsi="Times New Roman" w:cs="Times New Roman"/>
+          <w:rFonts w:asciiTheme="majorHAnsi" w:hAnsiTheme="majorHAnsi" w:cs="Times New Roman"/>
           <w:sz w:val="22"/>
           <w:szCs w:val="22"/>
         </w:rPr>
@@ -2326,15 +1763,360 @@
         </w:pBdr>
         <w:jc w:val="both"/>
         <w:rPr>
-          <w:rFonts w:ascii="Times New Roman" w:hAnsi="Times New Roman" w:cs="Times New Roman"/>
-          <w:b/>
-          <w:sz w:val="22"/>
-          <w:szCs w:val="22"/>
-        </w:rPr>
-      </w:pPr>
-      <w:r>
-        <w:rPr>
-          <w:rFonts w:ascii="Times New Roman" w:hAnsi="Times New Roman" w:cs="Times New Roman"/>
+          <w:rFonts w:asciiTheme="majorHAnsi" w:hAnsiTheme="majorHAnsi" w:cs="Times New Roman"/>
+          <w:b/>
+          <w:sz w:val="22"/>
+          <w:szCs w:val="22"/>
+        </w:rPr>
+      </w:pPr>
+      <w:r>
+        <w:rPr>
+          <w:rFonts w:asciiTheme="majorHAnsi" w:hAnsiTheme="majorHAnsi" w:cs="Times New Roman"/>
+          <w:b/>
+          <w:sz w:val="22"/>
+          <w:szCs w:val="22"/>
+        </w:rPr>
+        <w:t>SKILLS</w:t>
+      </w:r>
+    </w:p>
+    <w:p>
+      <w:pPr>
+        <w:jc w:val="both"/>
+        <w:rPr>
+          <w:rFonts w:asciiTheme="majorHAnsi" w:hAnsiTheme="majorHAnsi" w:cs="Times New Roman"/>
+          <w:b/>
+          <w:sz w:val="22"/>
+          <w:szCs w:val="22"/>
+        </w:rPr>
+      </w:pPr>
+    </w:p>
+    <w:p>
+      <w:pPr>
+        <w:jc w:val="both"/>
+        <w:rPr>
+          <w:rFonts w:asciiTheme="majorHAnsi" w:hAnsiTheme="majorHAnsi" w:cs="Times New Roman"/>
+          <w:b/>
+          <w:sz w:val="22"/>
+          <w:szCs w:val="22"/>
+        </w:rPr>
+      </w:pPr>
+      <w:r>
+        <w:rPr>
+          <w:rFonts w:asciiTheme="majorHAnsi" w:hAnsiTheme="majorHAnsi" w:cs="Times New Roman"/>
+          <w:b/>
+          <w:sz w:val="22"/>
+          <w:szCs w:val="22"/>
+        </w:rPr>
+        <w:t>Operating Systems</w:t>
+      </w:r>
+    </w:p>
+    <w:p>
+      <w:pPr>
+        <w:pStyle w:val="ListParagraph"/>
+        <w:numPr>
+          <w:ilvl w:val="0"/>
+          <w:numId w:val="6"/>
+        </w:numPr>
+        <w:jc w:val="both"/>
+        <w:rPr>
+          <w:rFonts w:asciiTheme="majorHAnsi" w:hAnsiTheme="majorHAnsi" w:cs="Times New Roman"/>
+          <w:b/>
+          <w:sz w:val="22"/>
+          <w:szCs w:val="22"/>
+        </w:rPr>
+      </w:pPr>
+      <w:r>
+        <w:rPr>
+          <w:rFonts w:asciiTheme="majorHAnsi" w:hAnsiTheme="majorHAnsi" w:cs="Times New Roman"/>
+          <w:sz w:val="22"/>
+          <w:szCs w:val="22"/>
+        </w:rPr>
+        <w:t>Proficient in Unix, Mac OS, and Windows</w:t>
+      </w:r>
+    </w:p>
+    <w:p>
+      <w:pPr>
+        <w:jc w:val="both"/>
+        <w:rPr>
+          <w:rFonts w:asciiTheme="majorHAnsi" w:hAnsiTheme="majorHAnsi" w:cs="Times New Roman"/>
+          <w:b/>
+          <w:sz w:val="22"/>
+          <w:szCs w:val="22"/>
+        </w:rPr>
+      </w:pPr>
+    </w:p>
+    <w:p>
+      <w:pPr>
+        <w:jc w:val="both"/>
+        <w:rPr>
+          <w:rFonts w:asciiTheme="majorHAnsi" w:hAnsiTheme="majorHAnsi" w:cs="Times New Roman"/>
+          <w:b/>
+          <w:sz w:val="22"/>
+          <w:szCs w:val="22"/>
+        </w:rPr>
+      </w:pPr>
+      <w:r>
+        <w:rPr>
+          <w:rFonts w:asciiTheme="majorHAnsi" w:hAnsiTheme="majorHAnsi" w:cs="Times New Roman"/>
+          <w:b/>
+          <w:sz w:val="22"/>
+          <w:szCs w:val="22"/>
+        </w:rPr>
+        <w:t>Languages</w:t>
+      </w:r>
+    </w:p>
+    <w:p>
+      <w:pPr>
+        <w:pStyle w:val="ListParagraph"/>
+        <w:numPr>
+          <w:ilvl w:val="0"/>
+          <w:numId w:val="6"/>
+        </w:numPr>
+        <w:jc w:val="both"/>
+        <w:rPr>
+          <w:rFonts w:asciiTheme="majorHAnsi" w:hAnsiTheme="majorHAnsi" w:cs="Times New Roman"/>
+          <w:sz w:val="22"/>
+          <w:szCs w:val="22"/>
+        </w:rPr>
+      </w:pPr>
+      <w:r>
+        <w:rPr>
+          <w:rFonts w:asciiTheme="majorHAnsi" w:hAnsiTheme="majorHAnsi" w:cs="Times New Roman"/>
+          <w:sz w:val="22"/>
+          <w:szCs w:val="22"/>
+        </w:rPr>
+        <w:t>Fluent in C, C++, Python, Bash</w:t>
+      </w:r>
+    </w:p>
+    <w:p>
+      <w:pPr>
+        <w:jc w:val="both"/>
+        <w:rPr>
+          <w:rFonts w:asciiTheme="majorHAnsi" w:hAnsiTheme="majorHAnsi" w:cs="Times New Roman"/>
+          <w:sz w:val="22"/>
+          <w:szCs w:val="22"/>
+        </w:rPr>
+      </w:pPr>
+    </w:p>
+    <w:p>
+      <w:pPr>
+        <w:jc w:val="both"/>
+        <w:rPr>
+          <w:rFonts w:asciiTheme="majorHAnsi" w:hAnsiTheme="majorHAnsi" w:cs="Times New Roman"/>
+          <w:b/>
+          <w:sz w:val="22"/>
+          <w:szCs w:val="22"/>
+        </w:rPr>
+      </w:pPr>
+      <w:r>
+        <w:rPr>
+          <w:rFonts w:asciiTheme="majorHAnsi" w:hAnsiTheme="majorHAnsi" w:cs="Times New Roman"/>
+          <w:b/>
+          <w:sz w:val="22"/>
+          <w:szCs w:val="22"/>
+        </w:rPr>
+        <w:t>Software</w:t>
+      </w:r>
+    </w:p>
+    <w:p>
+      <w:pPr>
+        <w:pStyle w:val="ListParagraph"/>
+        <w:numPr>
+          <w:ilvl w:val="0"/>
+          <w:numId w:val="6"/>
+        </w:numPr>
+        <w:jc w:val="both"/>
+        <w:rPr>
+          <w:rFonts w:asciiTheme="majorHAnsi" w:hAnsiTheme="majorHAnsi" w:cs="Times New Roman"/>
+          <w:sz w:val="22"/>
+          <w:szCs w:val="22"/>
+        </w:rPr>
+      </w:pPr>
+      <w:r>
+        <w:rPr>
+          <w:rFonts w:asciiTheme="majorHAnsi" w:hAnsiTheme="majorHAnsi" w:cs="Times New Roman"/>
+          <w:sz w:val="22"/>
+          <w:szCs w:val="22"/>
+        </w:rPr>
+        <w:t xml:space="preserve">Proficient in MATLAB, FSL, Mango, </w:t>
+      </w:r>
+      <w:proofErr w:type="spellStart"/>
+      <w:r>
+        <w:rPr>
+          <w:rFonts w:asciiTheme="majorHAnsi" w:hAnsiTheme="majorHAnsi" w:cs="Times New Roman"/>
+          <w:sz w:val="22"/>
+          <w:szCs w:val="22"/>
+        </w:rPr>
+        <w:t>PsychoPy</w:t>
+      </w:r>
+      <w:proofErr w:type="spellEnd"/>
+      <w:r>
+        <w:rPr>
+          <w:rFonts w:asciiTheme="majorHAnsi" w:hAnsiTheme="majorHAnsi" w:cs="Times New Roman"/>
+          <w:sz w:val="22"/>
+          <w:szCs w:val="22"/>
+        </w:rPr>
+        <w:t>, and SPSS</w:t>
+      </w:r>
+    </w:p>
+    <w:p>
+      <w:pPr>
+        <w:pStyle w:val="ListParagraph"/>
+        <w:numPr>
+          <w:ilvl w:val="0"/>
+          <w:numId w:val="6"/>
+        </w:numPr>
+        <w:jc w:val="both"/>
+        <w:rPr>
+          <w:rFonts w:asciiTheme="majorHAnsi" w:hAnsiTheme="majorHAnsi" w:cs="Times New Roman"/>
+          <w:sz w:val="22"/>
+          <w:szCs w:val="22"/>
+        </w:rPr>
+      </w:pPr>
+      <w:r>
+        <w:rPr>
+          <w:rFonts w:asciiTheme="majorHAnsi" w:hAnsiTheme="majorHAnsi" w:cs="Times New Roman"/>
+          <w:sz w:val="22"/>
+          <w:szCs w:val="22"/>
+        </w:rPr>
+        <w:t>Some experience with PMOD (PET Kinetic Modeling) and Assembly (Intel)</w:t>
+      </w:r>
+    </w:p>
+    <w:p>
+      <w:pPr>
+        <w:jc w:val="both"/>
+        <w:rPr>
+          <w:rFonts w:asciiTheme="majorHAnsi" w:hAnsiTheme="majorHAnsi" w:cs="Times New Roman"/>
+          <w:sz w:val="22"/>
+          <w:szCs w:val="22"/>
+        </w:rPr>
+      </w:pPr>
+    </w:p>
+    <w:p>
+      <w:pPr>
+        <w:jc w:val="both"/>
+        <w:rPr>
+          <w:rFonts w:asciiTheme="majorHAnsi" w:hAnsiTheme="majorHAnsi" w:cs="Times New Roman"/>
+          <w:b/>
+          <w:sz w:val="22"/>
+          <w:szCs w:val="22"/>
+        </w:rPr>
+      </w:pPr>
+      <w:r>
+        <w:rPr>
+          <w:rFonts w:asciiTheme="majorHAnsi" w:hAnsiTheme="majorHAnsi" w:cs="Times New Roman"/>
+          <w:b/>
+          <w:sz w:val="22"/>
+          <w:szCs w:val="22"/>
+        </w:rPr>
+        <w:t>Key Concepts</w:t>
+      </w:r>
+    </w:p>
+    <w:p>
+      <w:pPr>
+        <w:pStyle w:val="ListParagraph"/>
+        <w:numPr>
+          <w:ilvl w:val="0"/>
+          <w:numId w:val="7"/>
+        </w:numPr>
+        <w:jc w:val="both"/>
+        <w:rPr>
+          <w:rFonts w:asciiTheme="majorHAnsi" w:hAnsiTheme="majorHAnsi" w:cs="Times New Roman"/>
+          <w:sz w:val="22"/>
+          <w:szCs w:val="22"/>
+        </w:rPr>
+      </w:pPr>
+      <w:r>
+        <w:rPr>
+          <w:rFonts w:asciiTheme="majorHAnsi" w:hAnsiTheme="majorHAnsi" w:cs="Times New Roman"/>
+          <w:sz w:val="22"/>
+          <w:szCs w:val="22"/>
+        </w:rPr>
+        <w:t>Kinetic Modeling for PET</w:t>
+      </w:r>
+    </w:p>
+    <w:p>
+      <w:pPr>
+        <w:pStyle w:val="ListParagraph"/>
+        <w:numPr>
+          <w:ilvl w:val="0"/>
+          <w:numId w:val="7"/>
+        </w:numPr>
+        <w:jc w:val="both"/>
+        <w:rPr>
+          <w:rFonts w:asciiTheme="majorHAnsi" w:hAnsiTheme="majorHAnsi" w:cs="Times New Roman"/>
+          <w:sz w:val="22"/>
+          <w:szCs w:val="22"/>
+        </w:rPr>
+      </w:pPr>
+      <w:r>
+        <w:rPr>
+          <w:rFonts w:asciiTheme="majorHAnsi" w:hAnsiTheme="majorHAnsi" w:cs="Times New Roman"/>
+          <w:sz w:val="22"/>
+          <w:szCs w:val="22"/>
+        </w:rPr>
+        <w:t>Brain Functional Connectivity Analysis</w:t>
+      </w:r>
+    </w:p>
+    <w:p>
+      <w:pPr>
+        <w:pStyle w:val="ListParagraph"/>
+        <w:numPr>
+          <w:ilvl w:val="0"/>
+          <w:numId w:val="7"/>
+        </w:numPr>
+        <w:jc w:val="both"/>
+        <w:rPr>
+          <w:rFonts w:asciiTheme="majorHAnsi" w:hAnsiTheme="majorHAnsi" w:cs="Times New Roman"/>
+          <w:sz w:val="22"/>
+          <w:szCs w:val="22"/>
+        </w:rPr>
+      </w:pPr>
+      <w:r>
+        <w:rPr>
+          <w:rFonts w:asciiTheme="majorHAnsi" w:hAnsiTheme="majorHAnsi" w:cs="Times New Roman"/>
+          <w:sz w:val="22"/>
+          <w:szCs w:val="22"/>
+        </w:rPr>
+        <w:t>Basic Machine Learning</w:t>
+      </w:r>
+    </w:p>
+    <w:p>
+      <w:pPr>
+        <w:jc w:val="both"/>
+        <w:rPr>
+          <w:rFonts w:asciiTheme="majorHAnsi" w:hAnsiTheme="majorHAnsi" w:cs="Times New Roman"/>
+          <w:sz w:val="22"/>
+          <w:szCs w:val="22"/>
+        </w:rPr>
+      </w:pPr>
+    </w:p>
+    <w:p>
+      <w:pPr>
+        <w:jc w:val="both"/>
+        <w:rPr>
+          <w:rFonts w:asciiTheme="majorHAnsi" w:hAnsiTheme="majorHAnsi" w:cs="Times New Roman"/>
+          <w:sz w:val="22"/>
+          <w:szCs w:val="22"/>
+        </w:rPr>
+      </w:pPr>
+    </w:p>
+    <w:p>
+      <w:pPr>
+        <w:pBdr>
+          <w:bottom w:val="single" w:sz="6" w:space="1" w:color="auto"/>
+        </w:pBdr>
+        <w:jc w:val="both"/>
+        <w:rPr>
+          <w:rFonts w:asciiTheme="majorHAnsi" w:hAnsiTheme="majorHAnsi" w:cs="Times New Roman"/>
+          <w:b/>
+          <w:sz w:val="22"/>
+          <w:szCs w:val="22"/>
+        </w:rPr>
+      </w:pPr>
+      <w:r>
+        <w:rPr>
+          <w:rFonts w:asciiTheme="majorHAnsi" w:hAnsiTheme="majorHAnsi" w:cs="Times New Roman"/>
           <w:b/>
           <w:sz w:val="22"/>
           <w:szCs w:val="22"/>
@@ -2346,25 +2128,25 @@
       <w:pPr>
         <w:jc w:val="both"/>
         <w:rPr>
-          <w:rFonts w:ascii="Times New Roman" w:hAnsi="Times New Roman" w:cs="Times New Roman"/>
-          <w:b/>
-          <w:sz w:val="22"/>
-          <w:szCs w:val="22"/>
-        </w:rPr>
-      </w:pPr>
-    </w:p>
-    <w:p>
-      <w:pPr>
-        <w:rPr>
-          <w:rFonts w:ascii="Times New Roman" w:hAnsi="Times New Roman" w:cs="Times New Roman"/>
-          <w:b/>
-          <w:sz w:val="22"/>
-          <w:szCs w:val="22"/>
-        </w:rPr>
-      </w:pPr>
-      <w:r>
-        <w:rPr>
-          <w:rFonts w:ascii="Times New Roman" w:hAnsi="Times New Roman" w:cs="Times New Roman"/>
+          <w:rFonts w:asciiTheme="majorHAnsi" w:hAnsiTheme="majorHAnsi" w:cs="Times New Roman"/>
+          <w:b/>
+          <w:sz w:val="22"/>
+          <w:szCs w:val="22"/>
+        </w:rPr>
+      </w:pPr>
+    </w:p>
+    <w:p>
+      <w:pPr>
+        <w:rPr>
+          <w:rFonts w:asciiTheme="majorHAnsi" w:hAnsiTheme="majorHAnsi" w:cs="Times New Roman"/>
+          <w:b/>
+          <w:sz w:val="22"/>
+          <w:szCs w:val="22"/>
+        </w:rPr>
+      </w:pPr>
+      <w:r>
+        <w:rPr>
+          <w:rFonts w:asciiTheme="majorHAnsi" w:hAnsiTheme="majorHAnsi" w:cs="Times New Roman"/>
           <w:b/>
           <w:sz w:val="22"/>
           <w:szCs w:val="22"/>
@@ -2375,14 +2157,14 @@
     <w:p>
       <w:pPr>
         <w:rPr>
-          <w:rFonts w:ascii="Times New Roman" w:hAnsi="Times New Roman" w:cs="Times New Roman"/>
-          <w:sz w:val="22"/>
-          <w:szCs w:val="22"/>
-        </w:rPr>
-      </w:pPr>
-      <w:r>
-        <w:rPr>
-          <w:rFonts w:ascii="Times New Roman" w:hAnsi="Times New Roman" w:cs="Times New Roman"/>
+          <w:rFonts w:asciiTheme="majorHAnsi" w:hAnsiTheme="majorHAnsi" w:cs="Times New Roman"/>
+          <w:sz w:val="22"/>
+          <w:szCs w:val="22"/>
+        </w:rPr>
+      </w:pPr>
+      <w:r>
+        <w:rPr>
+          <w:rFonts w:asciiTheme="majorHAnsi" w:hAnsiTheme="majorHAnsi" w:cs="Times New Roman"/>
           <w:i/>
           <w:sz w:val="22"/>
           <w:szCs w:val="22"/>
@@ -2391,7 +2173,7 @@
       </w:r>
       <w:r>
         <w:rPr>
-          <w:rFonts w:ascii="Times New Roman" w:hAnsi="Times New Roman" w:cs="Times New Roman"/>
+          <w:rFonts w:asciiTheme="majorHAnsi" w:hAnsiTheme="majorHAnsi" w:cs="Times New Roman"/>
           <w:i/>
           <w:sz w:val="22"/>
           <w:szCs w:val="22"/>
@@ -2400,7 +2182,7 @@
       </w:r>
       <w:r>
         <w:rPr>
-          <w:rFonts w:ascii="Times New Roman" w:hAnsi="Times New Roman" w:cs="Times New Roman"/>
+          <w:rFonts w:asciiTheme="majorHAnsi" w:hAnsiTheme="majorHAnsi" w:cs="Times New Roman"/>
           <w:i/>
           <w:sz w:val="22"/>
           <w:szCs w:val="22"/>
@@ -2409,7 +2191,7 @@
       </w:r>
       <w:r>
         <w:rPr>
-          <w:rFonts w:ascii="Times New Roman" w:hAnsi="Times New Roman" w:cs="Times New Roman"/>
+          <w:rFonts w:asciiTheme="majorHAnsi" w:hAnsiTheme="majorHAnsi" w:cs="Times New Roman"/>
           <w:i/>
           <w:sz w:val="22"/>
           <w:szCs w:val="22"/>
@@ -2418,7 +2200,7 @@
       </w:r>
       <w:r>
         <w:rPr>
-          <w:rFonts w:ascii="Times New Roman" w:hAnsi="Times New Roman" w:cs="Times New Roman"/>
+          <w:rFonts w:asciiTheme="majorHAnsi" w:hAnsiTheme="majorHAnsi" w:cs="Times New Roman"/>
           <w:i/>
           <w:sz w:val="22"/>
           <w:szCs w:val="22"/>
@@ -2427,7 +2209,7 @@
       </w:r>
       <w:r>
         <w:rPr>
-          <w:rFonts w:ascii="Times New Roman" w:hAnsi="Times New Roman" w:cs="Times New Roman"/>
+          <w:rFonts w:asciiTheme="majorHAnsi" w:hAnsiTheme="majorHAnsi" w:cs="Times New Roman"/>
           <w:i/>
           <w:sz w:val="22"/>
           <w:szCs w:val="22"/>
@@ -2437,7 +2219,7 @@
       </w:r>
       <w:r>
         <w:rPr>
-          <w:rFonts w:ascii="Times New Roman" w:hAnsi="Times New Roman" w:cs="Times New Roman"/>
+          <w:rFonts w:asciiTheme="majorHAnsi" w:hAnsiTheme="majorHAnsi" w:cs="Times New Roman"/>
           <w:sz w:val="22"/>
           <w:szCs w:val="22"/>
         </w:rPr>
@@ -2453,15 +2235,15 @@
         </w:numPr>
         <w:jc w:val="both"/>
         <w:rPr>
-          <w:rFonts w:ascii="Times New Roman" w:hAnsi="Times New Roman" w:cs="Times New Roman"/>
-          <w:b/>
-          <w:sz w:val="22"/>
-          <w:szCs w:val="22"/>
-        </w:rPr>
-      </w:pPr>
-      <w:r>
-        <w:rPr>
-          <w:rFonts w:ascii="Times New Roman" w:hAnsi="Times New Roman" w:cs="Times New Roman"/>
+          <w:rFonts w:asciiTheme="majorHAnsi" w:hAnsiTheme="majorHAnsi" w:cs="Times New Roman"/>
+          <w:b/>
+          <w:sz w:val="22"/>
+          <w:szCs w:val="22"/>
+        </w:rPr>
+      </w:pPr>
+      <w:r>
+        <w:rPr>
+          <w:rFonts w:asciiTheme="majorHAnsi" w:hAnsiTheme="majorHAnsi" w:cs="Times New Roman"/>
           <w:sz w:val="22"/>
           <w:szCs w:val="22"/>
         </w:rPr>
@@ -2471,7 +2253,7 @@
     <w:p>
       <w:pPr>
         <w:rPr>
-          <w:rFonts w:ascii="Times New Roman" w:hAnsi="Times New Roman" w:cs="Times New Roman"/>
+          <w:rFonts w:asciiTheme="majorHAnsi" w:hAnsiTheme="majorHAnsi" w:cs="Times New Roman"/>
           <w:b/>
           <w:sz w:val="22"/>
           <w:szCs w:val="22"/>
@@ -2482,15 +2264,15 @@
       <w:pPr>
         <w:ind w:left="-720" w:firstLine="720"/>
         <w:rPr>
-          <w:rFonts w:ascii="Times New Roman" w:hAnsi="Times New Roman" w:cs="Times New Roman"/>
-          <w:b/>
-          <w:sz w:val="22"/>
-          <w:szCs w:val="22"/>
-        </w:rPr>
-      </w:pPr>
-      <w:r>
-        <w:rPr>
-          <w:rFonts w:ascii="Times New Roman" w:hAnsi="Times New Roman" w:cs="Times New Roman"/>
+          <w:rFonts w:asciiTheme="majorHAnsi" w:hAnsiTheme="majorHAnsi" w:cs="Times New Roman"/>
+          <w:b/>
+          <w:sz w:val="22"/>
+          <w:szCs w:val="22"/>
+        </w:rPr>
+      </w:pPr>
+      <w:r>
+        <w:rPr>
+          <w:rFonts w:asciiTheme="majorHAnsi" w:hAnsiTheme="majorHAnsi" w:cs="Times New Roman"/>
           <w:b/>
           <w:sz w:val="22"/>
           <w:szCs w:val="22"/>
@@ -2499,7 +2281,7 @@
       </w:r>
       <w:r>
         <w:rPr>
-          <w:rFonts w:ascii="Times New Roman" w:hAnsi="Times New Roman" w:cs="Times New Roman"/>
+          <w:rFonts w:asciiTheme="majorHAnsi" w:hAnsiTheme="majorHAnsi" w:cs="Times New Roman"/>
           <w:b/>
           <w:sz w:val="22"/>
           <w:szCs w:val="22"/>
@@ -2508,7 +2290,7 @@
       </w:r>
       <w:r>
         <w:rPr>
-          <w:rFonts w:ascii="Times New Roman" w:hAnsi="Times New Roman" w:cs="Times New Roman"/>
+          <w:rFonts w:asciiTheme="majorHAnsi" w:hAnsiTheme="majorHAnsi" w:cs="Times New Roman"/>
           <w:b/>
           <w:sz w:val="22"/>
           <w:szCs w:val="22"/>
@@ -2520,14 +2302,14 @@
       <w:pPr>
         <w:ind w:left="-720"/>
         <w:rPr>
-          <w:rFonts w:ascii="Times New Roman" w:hAnsi="Times New Roman" w:cs="Times New Roman"/>
-          <w:sz w:val="22"/>
-          <w:szCs w:val="22"/>
-        </w:rPr>
-      </w:pPr>
-      <w:r>
-        <w:rPr>
-          <w:rFonts w:ascii="Times New Roman" w:hAnsi="Times New Roman" w:cs="Times New Roman"/>
+          <w:rFonts w:asciiTheme="majorHAnsi" w:hAnsiTheme="majorHAnsi" w:cs="Times New Roman"/>
+          <w:sz w:val="22"/>
+          <w:szCs w:val="22"/>
+        </w:rPr>
+      </w:pPr>
+      <w:r>
+        <w:rPr>
+          <w:rFonts w:asciiTheme="majorHAnsi" w:hAnsiTheme="majorHAnsi" w:cs="Times New Roman"/>
           <w:b/>
           <w:sz w:val="22"/>
           <w:szCs w:val="22"/>
@@ -2536,7 +2318,7 @@
       </w:r>
       <w:r>
         <w:rPr>
-          <w:rFonts w:ascii="Times New Roman" w:hAnsi="Times New Roman" w:cs="Times New Roman"/>
+          <w:rFonts w:asciiTheme="majorHAnsi" w:hAnsiTheme="majorHAnsi" w:cs="Times New Roman"/>
           <w:i/>
           <w:sz w:val="22"/>
           <w:szCs w:val="22"/>
@@ -2545,7 +2327,7 @@
       </w:r>
       <w:r>
         <w:rPr>
-          <w:rFonts w:ascii="Times New Roman" w:hAnsi="Times New Roman" w:cs="Times New Roman"/>
+          <w:rFonts w:asciiTheme="majorHAnsi" w:hAnsiTheme="majorHAnsi" w:cs="Times New Roman"/>
           <w:i/>
           <w:sz w:val="22"/>
           <w:szCs w:val="22"/>
@@ -2554,7 +2336,7 @@
       </w:r>
       <w:r>
         <w:rPr>
-          <w:rFonts w:ascii="Times New Roman" w:hAnsi="Times New Roman" w:cs="Times New Roman"/>
+          <w:rFonts w:asciiTheme="majorHAnsi" w:hAnsiTheme="majorHAnsi" w:cs="Times New Roman"/>
           <w:i/>
           <w:sz w:val="22"/>
           <w:szCs w:val="22"/>
@@ -2563,7 +2345,7 @@
       </w:r>
       <w:r>
         <w:rPr>
-          <w:rFonts w:ascii="Times New Roman" w:hAnsi="Times New Roman" w:cs="Times New Roman"/>
+          <w:rFonts w:asciiTheme="majorHAnsi" w:hAnsiTheme="majorHAnsi" w:cs="Times New Roman"/>
           <w:i/>
           <w:sz w:val="22"/>
           <w:szCs w:val="22"/>
@@ -2572,7 +2354,7 @@
       </w:r>
       <w:r>
         <w:rPr>
-          <w:rFonts w:ascii="Times New Roman" w:hAnsi="Times New Roman" w:cs="Times New Roman"/>
+          <w:rFonts w:asciiTheme="majorHAnsi" w:hAnsiTheme="majorHAnsi" w:cs="Times New Roman"/>
           <w:i/>
           <w:sz w:val="22"/>
           <w:szCs w:val="22"/>
@@ -2581,7 +2363,7 @@
       </w:r>
       <w:r>
         <w:rPr>
-          <w:rFonts w:ascii="Times New Roman" w:hAnsi="Times New Roman" w:cs="Times New Roman"/>
+          <w:rFonts w:asciiTheme="majorHAnsi" w:hAnsiTheme="majorHAnsi" w:cs="Times New Roman"/>
           <w:i/>
           <w:sz w:val="22"/>
           <w:szCs w:val="22"/>
@@ -2590,7 +2372,7 @@
       </w:r>
       <w:r>
         <w:rPr>
-          <w:rFonts w:ascii="Times New Roman" w:hAnsi="Times New Roman" w:cs="Times New Roman"/>
+          <w:rFonts w:asciiTheme="majorHAnsi" w:hAnsiTheme="majorHAnsi" w:cs="Times New Roman"/>
           <w:i/>
           <w:sz w:val="22"/>
           <w:szCs w:val="22"/>
@@ -2599,7 +2381,7 @@
       </w:r>
       <w:r>
         <w:rPr>
-          <w:rFonts w:ascii="Times New Roman" w:hAnsi="Times New Roman" w:cs="Times New Roman"/>
+          <w:rFonts w:asciiTheme="majorHAnsi" w:hAnsiTheme="majorHAnsi" w:cs="Times New Roman"/>
           <w:i/>
           <w:sz w:val="22"/>
           <w:szCs w:val="22"/>
@@ -2608,7 +2390,7 @@
       </w:r>
       <w:r>
         <w:rPr>
-          <w:rFonts w:ascii="Times New Roman" w:hAnsi="Times New Roman" w:cs="Times New Roman"/>
+          <w:rFonts w:asciiTheme="majorHAnsi" w:hAnsiTheme="majorHAnsi" w:cs="Times New Roman"/>
           <w:sz w:val="22"/>
           <w:szCs w:val="22"/>
         </w:rPr>
@@ -2624,14 +2406,14 @@
         </w:numPr>
         <w:ind w:firstLine="0"/>
         <w:rPr>
-          <w:rFonts w:ascii="Times New Roman" w:hAnsi="Times New Roman" w:cs="Times New Roman"/>
-          <w:sz w:val="22"/>
-          <w:szCs w:val="22"/>
-        </w:rPr>
-      </w:pPr>
-      <w:r>
-        <w:rPr>
-          <w:rFonts w:ascii="Times New Roman" w:hAnsi="Times New Roman" w:cs="Times New Roman"/>
+          <w:rFonts w:asciiTheme="majorHAnsi" w:hAnsiTheme="majorHAnsi" w:cs="Times New Roman"/>
+          <w:sz w:val="22"/>
+          <w:szCs w:val="22"/>
+        </w:rPr>
+      </w:pPr>
+      <w:r>
+        <w:rPr>
+          <w:rFonts w:asciiTheme="majorHAnsi" w:hAnsiTheme="majorHAnsi" w:cs="Times New Roman"/>
           <w:sz w:val="22"/>
           <w:szCs w:val="22"/>
         </w:rPr>
@@ -2639,7 +2421,7 @@
       </w:r>
       <w:r>
         <w:rPr>
-          <w:rFonts w:ascii="Times New Roman" w:hAnsi="Times New Roman" w:cs="Times New Roman"/>
+          <w:rFonts w:asciiTheme="majorHAnsi" w:hAnsiTheme="majorHAnsi" w:cs="Times New Roman"/>
           <w:sz w:val="22"/>
           <w:szCs w:val="22"/>
         </w:rPr>
@@ -2647,7 +2429,7 @@
       </w:r>
       <w:r>
         <w:rPr>
-          <w:rFonts w:ascii="Times New Roman" w:hAnsi="Times New Roman" w:cs="Times New Roman"/>
+          <w:rFonts w:asciiTheme="majorHAnsi" w:hAnsiTheme="majorHAnsi" w:cs="Times New Roman"/>
           <w:sz w:val="22"/>
           <w:szCs w:val="22"/>
         </w:rPr>
@@ -2655,7 +2437,7 @@
       </w:r>
       <w:r>
         <w:rPr>
-          <w:rFonts w:ascii="Times New Roman" w:hAnsi="Times New Roman" w:cs="Times New Roman"/>
+          <w:rFonts w:asciiTheme="majorHAnsi" w:hAnsiTheme="majorHAnsi" w:cs="Times New Roman"/>
           <w:sz w:val="22"/>
           <w:szCs w:val="22"/>
         </w:rPr>
@@ -2671,14 +2453,14 @@
         </w:numPr>
         <w:ind w:firstLine="0"/>
         <w:rPr>
-          <w:rFonts w:ascii="Times New Roman" w:hAnsi="Times New Roman" w:cs="Times New Roman"/>
-          <w:sz w:val="22"/>
-          <w:szCs w:val="22"/>
-        </w:rPr>
-      </w:pPr>
-      <w:r>
-        <w:rPr>
-          <w:rFonts w:ascii="Times New Roman" w:hAnsi="Times New Roman" w:cs="Times New Roman"/>
+          <w:rFonts w:asciiTheme="majorHAnsi" w:hAnsiTheme="majorHAnsi" w:cs="Times New Roman"/>
+          <w:sz w:val="22"/>
+          <w:szCs w:val="22"/>
+        </w:rPr>
+      </w:pPr>
+      <w:r>
+        <w:rPr>
+          <w:rFonts w:asciiTheme="majorHAnsi" w:hAnsiTheme="majorHAnsi" w:cs="Times New Roman"/>
           <w:sz w:val="22"/>
           <w:szCs w:val="22"/>
         </w:rPr>
@@ -2686,7 +2468,7 @@
       </w:r>
       <w:r>
         <w:rPr>
-          <w:rFonts w:ascii="Times New Roman" w:hAnsi="Times New Roman" w:cs="Times New Roman"/>
+          <w:rFonts w:asciiTheme="majorHAnsi" w:hAnsiTheme="majorHAnsi" w:cs="Times New Roman"/>
           <w:sz w:val="22"/>
           <w:szCs w:val="22"/>
         </w:rPr>
@@ -2694,7 +2476,7 @@
       </w:r>
       <w:r>
         <w:rPr>
-          <w:rFonts w:ascii="Times New Roman" w:hAnsi="Times New Roman" w:cs="Times New Roman"/>
+          <w:rFonts w:asciiTheme="majorHAnsi" w:hAnsiTheme="majorHAnsi" w:cs="Times New Roman"/>
           <w:sz w:val="22"/>
           <w:szCs w:val="22"/>
         </w:rPr>
@@ -2702,7 +2484,7 @@
       </w:r>
       <w:r>
         <w:rPr>
-          <w:rFonts w:ascii="Times New Roman" w:hAnsi="Times New Roman" w:cs="Times New Roman"/>
+          <w:rFonts w:asciiTheme="majorHAnsi" w:hAnsiTheme="majorHAnsi" w:cs="Times New Roman"/>
           <w:sz w:val="22"/>
           <w:szCs w:val="22"/>
         </w:rPr>
@@ -2710,7 +2492,7 @@
       </w:r>
       <w:r>
         <w:rPr>
-          <w:rFonts w:ascii="Times New Roman" w:hAnsi="Times New Roman" w:cs="Times New Roman"/>
+          <w:rFonts w:asciiTheme="majorHAnsi" w:hAnsiTheme="majorHAnsi" w:cs="Times New Roman"/>
           <w:sz w:val="22"/>
           <w:szCs w:val="22"/>
         </w:rPr>
@@ -2726,14 +2508,14 @@
         </w:numPr>
         <w:ind w:firstLine="0"/>
         <w:rPr>
-          <w:rFonts w:ascii="Times New Roman" w:hAnsi="Times New Roman" w:cs="Times New Roman"/>
-          <w:sz w:val="22"/>
-          <w:szCs w:val="22"/>
-        </w:rPr>
-      </w:pPr>
-      <w:r>
-        <w:rPr>
-          <w:rFonts w:ascii="Times New Roman" w:hAnsi="Times New Roman" w:cs="Times New Roman"/>
+          <w:rFonts w:asciiTheme="majorHAnsi" w:hAnsiTheme="majorHAnsi" w:cs="Times New Roman"/>
+          <w:sz w:val="22"/>
+          <w:szCs w:val="22"/>
+        </w:rPr>
+      </w:pPr>
+      <w:r>
+        <w:rPr>
+          <w:rFonts w:asciiTheme="majorHAnsi" w:hAnsiTheme="majorHAnsi" w:cs="Times New Roman"/>
           <w:sz w:val="22"/>
           <w:szCs w:val="22"/>
         </w:rPr>
@@ -2741,7 +2523,7 @@
       </w:r>
       <w:r>
         <w:rPr>
-          <w:rFonts w:ascii="Times New Roman" w:hAnsi="Times New Roman" w:cs="Times New Roman"/>
+          <w:rFonts w:asciiTheme="majorHAnsi" w:hAnsiTheme="majorHAnsi" w:cs="Times New Roman"/>
           <w:sz w:val="22"/>
           <w:szCs w:val="22"/>
         </w:rPr>
@@ -2749,7 +2531,7 @@
       </w:r>
       <w:r>
         <w:rPr>
-          <w:rFonts w:ascii="Times New Roman" w:hAnsi="Times New Roman" w:cs="Times New Roman"/>
+          <w:rFonts w:asciiTheme="majorHAnsi" w:hAnsiTheme="majorHAnsi" w:cs="Times New Roman"/>
           <w:sz w:val="22"/>
           <w:szCs w:val="22"/>
         </w:rPr>
@@ -2757,7 +2539,7 @@
       </w:r>
       <w:r>
         <w:rPr>
-          <w:rFonts w:ascii="Times New Roman" w:hAnsi="Times New Roman" w:cs="Times New Roman"/>
+          <w:rFonts w:asciiTheme="majorHAnsi" w:hAnsiTheme="majorHAnsi" w:cs="Times New Roman"/>
           <w:sz w:val="22"/>
           <w:szCs w:val="22"/>
         </w:rPr>
@@ -2768,14 +2550,14 @@
       <w:pPr>
         <w:ind w:left="-720" w:firstLine="720"/>
         <w:rPr>
-          <w:rFonts w:ascii="Times New Roman" w:hAnsi="Times New Roman" w:cs="Times New Roman"/>
-          <w:sz w:val="22"/>
-          <w:szCs w:val="22"/>
-        </w:rPr>
-      </w:pPr>
-      <w:r>
-        <w:rPr>
-          <w:rFonts w:ascii="Times New Roman" w:hAnsi="Times New Roman" w:cs="Times New Roman"/>
+          <w:rFonts w:asciiTheme="majorHAnsi" w:hAnsiTheme="majorHAnsi" w:cs="Times New Roman"/>
+          <w:sz w:val="22"/>
+          <w:szCs w:val="22"/>
+        </w:rPr>
+      </w:pPr>
+      <w:r>
+        <w:rPr>
+          <w:rFonts w:asciiTheme="majorHAnsi" w:hAnsiTheme="majorHAnsi" w:cs="Times New Roman"/>
           <w:i/>
           <w:sz w:val="22"/>
           <w:szCs w:val="22"/>
@@ -2784,7 +2566,7 @@
       </w:r>
       <w:r>
         <w:rPr>
-          <w:rFonts w:ascii="Times New Roman" w:hAnsi="Times New Roman" w:cs="Times New Roman"/>
+          <w:rFonts w:asciiTheme="majorHAnsi" w:hAnsiTheme="majorHAnsi" w:cs="Times New Roman"/>
           <w:i/>
           <w:sz w:val="22"/>
           <w:szCs w:val="22"/>
@@ -2793,7 +2575,7 @@
       </w:r>
       <w:r>
         <w:rPr>
-          <w:rFonts w:ascii="Times New Roman" w:hAnsi="Times New Roman" w:cs="Times New Roman"/>
+          <w:rFonts w:asciiTheme="majorHAnsi" w:hAnsiTheme="majorHAnsi" w:cs="Times New Roman"/>
           <w:i/>
           <w:sz w:val="22"/>
           <w:szCs w:val="22"/>
@@ -2802,7 +2584,7 @@
       </w:r>
       <w:r>
         <w:rPr>
-          <w:rFonts w:ascii="Times New Roman" w:hAnsi="Times New Roman" w:cs="Times New Roman"/>
+          <w:rFonts w:asciiTheme="majorHAnsi" w:hAnsiTheme="majorHAnsi" w:cs="Times New Roman"/>
           <w:i/>
           <w:sz w:val="22"/>
           <w:szCs w:val="22"/>
@@ -2811,7 +2593,7 @@
       </w:r>
       <w:r>
         <w:rPr>
-          <w:rFonts w:ascii="Times New Roman" w:hAnsi="Times New Roman" w:cs="Times New Roman"/>
+          <w:rFonts w:asciiTheme="majorHAnsi" w:hAnsiTheme="majorHAnsi" w:cs="Times New Roman"/>
           <w:i/>
           <w:sz w:val="22"/>
           <w:szCs w:val="22"/>
@@ -2820,7 +2602,7 @@
       </w:r>
       <w:r>
         <w:rPr>
-          <w:rFonts w:ascii="Times New Roman" w:hAnsi="Times New Roman" w:cs="Times New Roman"/>
+          <w:rFonts w:asciiTheme="majorHAnsi" w:hAnsiTheme="majorHAnsi" w:cs="Times New Roman"/>
           <w:i/>
           <w:sz w:val="22"/>
           <w:szCs w:val="22"/>
@@ -2829,7 +2611,7 @@
       </w:r>
       <w:r>
         <w:rPr>
-          <w:rFonts w:ascii="Times New Roman" w:hAnsi="Times New Roman" w:cs="Times New Roman"/>
+          <w:rFonts w:asciiTheme="majorHAnsi" w:hAnsiTheme="majorHAnsi" w:cs="Times New Roman"/>
           <w:i/>
           <w:sz w:val="22"/>
           <w:szCs w:val="22"/>
@@ -2838,7 +2620,7 @@
       </w:r>
       <w:r>
         <w:rPr>
-          <w:rFonts w:ascii="Times New Roman" w:hAnsi="Times New Roman" w:cs="Times New Roman"/>
+          <w:rFonts w:asciiTheme="majorHAnsi" w:hAnsiTheme="majorHAnsi" w:cs="Times New Roman"/>
           <w:i/>
           <w:sz w:val="22"/>
           <w:szCs w:val="22"/>
@@ -2847,7 +2629,7 @@
       </w:r>
       <w:r>
         <w:rPr>
-          <w:rFonts w:ascii="Times New Roman" w:hAnsi="Times New Roman" w:cs="Times New Roman"/>
+          <w:rFonts w:asciiTheme="majorHAnsi" w:hAnsiTheme="majorHAnsi" w:cs="Times New Roman"/>
           <w:i/>
           <w:sz w:val="22"/>
           <w:szCs w:val="22"/>
@@ -2856,7 +2638,7 @@
       </w:r>
       <w:r>
         <w:rPr>
-          <w:rFonts w:ascii="Times New Roman" w:hAnsi="Times New Roman" w:cs="Times New Roman"/>
+          <w:rFonts w:asciiTheme="majorHAnsi" w:hAnsiTheme="majorHAnsi" w:cs="Times New Roman"/>
           <w:sz w:val="22"/>
           <w:szCs w:val="22"/>
         </w:rPr>
@@ -2873,14 +2655,14 @@
         <w:ind w:left="720"/>
         <w:jc w:val="both"/>
         <w:rPr>
-          <w:rFonts w:ascii="Times New Roman" w:hAnsi="Times New Roman" w:cs="Times New Roman"/>
-          <w:sz w:val="22"/>
-          <w:szCs w:val="22"/>
-        </w:rPr>
-      </w:pPr>
-      <w:r>
-        <w:rPr>
-          <w:rFonts w:ascii="Times New Roman" w:hAnsi="Times New Roman" w:cs="Times New Roman"/>
+          <w:rFonts w:asciiTheme="majorHAnsi" w:hAnsiTheme="majorHAnsi" w:cs="Times New Roman"/>
+          <w:sz w:val="22"/>
+          <w:szCs w:val="22"/>
+        </w:rPr>
+      </w:pPr>
+      <w:r>
+        <w:rPr>
+          <w:rFonts w:asciiTheme="majorHAnsi" w:hAnsiTheme="majorHAnsi" w:cs="Times New Roman"/>
           <w:sz w:val="22"/>
           <w:szCs w:val="22"/>
         </w:rPr>
@@ -2888,7 +2670,7 @@
       </w:r>
       <w:r>
         <w:rPr>
-          <w:rFonts w:ascii="Times New Roman" w:hAnsi="Times New Roman" w:cs="Times New Roman"/>
+          <w:rFonts w:asciiTheme="majorHAnsi" w:hAnsiTheme="majorHAnsi" w:cs="Times New Roman"/>
           <w:sz w:val="22"/>
           <w:szCs w:val="22"/>
         </w:rPr>
@@ -2905,14 +2687,14 @@
         <w:ind w:left="720"/>
         <w:jc w:val="both"/>
         <w:rPr>
-          <w:rFonts w:ascii="Times New Roman" w:hAnsi="Times New Roman" w:cs="Times New Roman"/>
-          <w:sz w:val="22"/>
-          <w:szCs w:val="22"/>
-        </w:rPr>
-      </w:pPr>
-      <w:r>
-        <w:rPr>
-          <w:rFonts w:ascii="Times New Roman" w:hAnsi="Times New Roman" w:cs="Times New Roman"/>
+          <w:rFonts w:asciiTheme="majorHAnsi" w:hAnsiTheme="majorHAnsi" w:cs="Times New Roman"/>
+          <w:sz w:val="22"/>
+          <w:szCs w:val="22"/>
+        </w:rPr>
+      </w:pPr>
+      <w:r>
+        <w:rPr>
+          <w:rFonts w:asciiTheme="majorHAnsi" w:hAnsiTheme="majorHAnsi" w:cs="Times New Roman"/>
           <w:sz w:val="22"/>
           <w:szCs w:val="22"/>
         </w:rPr>
@@ -2920,7 +2702,7 @@
       </w:r>
       <w:r>
         <w:rPr>
-          <w:rFonts w:ascii="Times New Roman" w:hAnsi="Times New Roman" w:cs="Times New Roman"/>
+          <w:rFonts w:asciiTheme="majorHAnsi" w:hAnsiTheme="majorHAnsi" w:cs="Times New Roman"/>
           <w:sz w:val="22"/>
           <w:szCs w:val="22"/>
         </w:rPr>
@@ -2928,7 +2710,7 @@
       </w:r>
       <w:r>
         <w:rPr>
-          <w:rFonts w:ascii="Times New Roman" w:hAnsi="Times New Roman" w:cs="Times New Roman"/>
+          <w:rFonts w:asciiTheme="majorHAnsi" w:hAnsiTheme="majorHAnsi" w:cs="Times New Roman"/>
           <w:sz w:val="22"/>
           <w:szCs w:val="22"/>
         </w:rPr>
@@ -2936,7 +2718,7 @@
       </w:r>
       <w:r>
         <w:rPr>
-          <w:rFonts w:ascii="Times New Roman" w:hAnsi="Times New Roman" w:cs="Times New Roman"/>
+          <w:rFonts w:asciiTheme="majorHAnsi" w:hAnsiTheme="majorHAnsi" w:cs="Times New Roman"/>
           <w:sz w:val="22"/>
           <w:szCs w:val="22"/>
         </w:rPr>
@@ -2953,14 +2735,14 @@
         <w:ind w:left="720"/>
         <w:jc w:val="both"/>
         <w:rPr>
-          <w:rFonts w:ascii="Times New Roman" w:hAnsi="Times New Roman" w:cs="Times New Roman"/>
-          <w:sz w:val="22"/>
-          <w:szCs w:val="22"/>
-        </w:rPr>
-      </w:pPr>
-      <w:r>
-        <w:rPr>
-          <w:rFonts w:ascii="Times New Roman" w:hAnsi="Times New Roman" w:cs="Times New Roman"/>
+          <w:rFonts w:asciiTheme="majorHAnsi" w:hAnsiTheme="majorHAnsi" w:cs="Times New Roman"/>
+          <w:sz w:val="22"/>
+          <w:szCs w:val="22"/>
+        </w:rPr>
+      </w:pPr>
+      <w:r>
+        <w:rPr>
+          <w:rFonts w:asciiTheme="majorHAnsi" w:hAnsiTheme="majorHAnsi" w:cs="Times New Roman"/>
           <w:sz w:val="22"/>
           <w:szCs w:val="22"/>
         </w:rPr>
@@ -2968,7 +2750,7 @@
       </w:r>
       <w:r>
         <w:rPr>
-          <w:rFonts w:ascii="Times New Roman" w:hAnsi="Times New Roman" w:cs="Times New Roman"/>
+          <w:rFonts w:asciiTheme="majorHAnsi" w:hAnsiTheme="majorHAnsi" w:cs="Times New Roman"/>
           <w:sz w:val="22"/>
           <w:szCs w:val="22"/>
         </w:rPr>
@@ -2976,7 +2758,7 @@
       </w:r>
       <w:r>
         <w:rPr>
-          <w:rFonts w:ascii="Times New Roman" w:hAnsi="Times New Roman" w:cs="Times New Roman"/>
+          <w:rFonts w:asciiTheme="majorHAnsi" w:hAnsiTheme="majorHAnsi" w:cs="Times New Roman"/>
           <w:sz w:val="22"/>
           <w:szCs w:val="22"/>
         </w:rPr>
@@ -2984,7 +2766,7 @@
       </w:r>
       <w:r>
         <w:rPr>
-          <w:rFonts w:ascii="Times New Roman" w:hAnsi="Times New Roman" w:cs="Times New Roman"/>
+          <w:rFonts w:asciiTheme="majorHAnsi" w:hAnsiTheme="majorHAnsi" w:cs="Times New Roman"/>
           <w:sz w:val="22"/>
           <w:szCs w:val="22"/>
         </w:rPr>
@@ -2992,7 +2774,7 @@
       </w:r>
       <w:r>
         <w:rPr>
-          <w:rFonts w:ascii="Times New Roman" w:hAnsi="Times New Roman" w:cs="Times New Roman"/>
+          <w:rFonts w:asciiTheme="majorHAnsi" w:hAnsiTheme="majorHAnsi" w:cs="Times New Roman"/>
           <w:sz w:val="22"/>
           <w:szCs w:val="22"/>
         </w:rPr>
@@ -3000,7 +2782,7 @@
       </w:r>
       <w:r>
         <w:rPr>
-          <w:rFonts w:ascii="Times New Roman" w:hAnsi="Times New Roman" w:cs="Times New Roman"/>
+          <w:rFonts w:asciiTheme="majorHAnsi" w:hAnsiTheme="majorHAnsi" w:cs="Times New Roman"/>
           <w:sz w:val="22"/>
           <w:szCs w:val="22"/>
         </w:rPr>
@@ -3008,7 +2790,7 @@
       </w:r>
       <w:r>
         <w:rPr>
-          <w:rFonts w:ascii="Times New Roman" w:hAnsi="Times New Roman" w:cs="Times New Roman"/>
+          <w:rFonts w:asciiTheme="majorHAnsi" w:hAnsiTheme="majorHAnsi" w:cs="Times New Roman"/>
           <w:sz w:val="22"/>
           <w:szCs w:val="22"/>
         </w:rPr>
@@ -3016,7 +2798,7 @@
       </w:r>
       <w:r>
         <w:rPr>
-          <w:rFonts w:ascii="Times New Roman" w:hAnsi="Times New Roman" w:cs="Times New Roman"/>
+          <w:rFonts w:asciiTheme="majorHAnsi" w:hAnsiTheme="majorHAnsi" w:cs="Times New Roman"/>
           <w:sz w:val="22"/>
           <w:szCs w:val="22"/>
         </w:rPr>
@@ -3027,24 +2809,24 @@
       <w:pPr>
         <w:pStyle w:val="ListParagraph"/>
         <w:rPr>
-          <w:rFonts w:ascii="Times New Roman" w:hAnsi="Times New Roman" w:cs="Times New Roman"/>
-          <w:sz w:val="22"/>
-          <w:szCs w:val="22"/>
-        </w:rPr>
-      </w:pPr>
-    </w:p>
-    <w:p>
-      <w:pPr>
-        <w:jc w:val="both"/>
-        <w:rPr>
-          <w:rFonts w:ascii="Times New Roman" w:hAnsi="Times New Roman" w:cs="Times New Roman"/>
-          <w:sz w:val="22"/>
-          <w:szCs w:val="22"/>
-        </w:rPr>
-      </w:pPr>
-      <w:r>
-        <w:rPr>
-          <w:rFonts w:ascii="Times New Roman" w:hAnsi="Times New Roman" w:cs="Times New Roman"/>
+          <w:rFonts w:asciiTheme="majorHAnsi" w:hAnsiTheme="majorHAnsi" w:cs="Times New Roman"/>
+          <w:sz w:val="22"/>
+          <w:szCs w:val="22"/>
+        </w:rPr>
+      </w:pPr>
+    </w:p>
+    <w:p>
+      <w:pPr>
+        <w:jc w:val="both"/>
+        <w:rPr>
+          <w:rFonts w:asciiTheme="majorHAnsi" w:hAnsiTheme="majorHAnsi" w:cs="Times New Roman"/>
+          <w:sz w:val="22"/>
+          <w:szCs w:val="22"/>
+        </w:rPr>
+      </w:pPr>
+      <w:r>
+        <w:rPr>
+          <w:rFonts w:asciiTheme="majorHAnsi" w:hAnsiTheme="majorHAnsi" w:cs="Times New Roman"/>
           <w:b/>
           <w:sz w:val="22"/>
           <w:szCs w:val="22"/>
@@ -3053,7 +2835,7 @@
       </w:r>
       <w:r>
         <w:rPr>
-          <w:rFonts w:ascii="Times New Roman" w:hAnsi="Times New Roman" w:cs="Times New Roman"/>
+          <w:rFonts w:asciiTheme="majorHAnsi" w:hAnsiTheme="majorHAnsi" w:cs="Times New Roman"/>
           <w:b/>
           <w:sz w:val="22"/>
           <w:szCs w:val="22"/>
@@ -3062,7 +2844,7 @@
       </w:r>
       <w:r>
         <w:rPr>
-          <w:rFonts w:ascii="Times New Roman" w:hAnsi="Times New Roman" w:cs="Times New Roman"/>
+          <w:rFonts w:asciiTheme="majorHAnsi" w:hAnsiTheme="majorHAnsi" w:cs="Times New Roman"/>
           <w:b/>
           <w:sz w:val="22"/>
           <w:szCs w:val="22"/>
@@ -3071,7 +2853,7 @@
       </w:r>
       <w:r>
         <w:rPr>
-          <w:rFonts w:ascii="Times New Roman" w:hAnsi="Times New Roman" w:cs="Times New Roman"/>
+          <w:rFonts w:asciiTheme="majorHAnsi" w:hAnsiTheme="majorHAnsi" w:cs="Times New Roman"/>
           <w:b/>
           <w:sz w:val="22"/>
           <w:szCs w:val="22"/>
@@ -3080,7 +2862,7 @@
       </w:r>
       <w:r>
         <w:rPr>
-          <w:rFonts w:ascii="Times New Roman" w:hAnsi="Times New Roman" w:cs="Times New Roman"/>
+          <w:rFonts w:asciiTheme="majorHAnsi" w:hAnsiTheme="majorHAnsi" w:cs="Times New Roman"/>
           <w:b/>
           <w:sz w:val="22"/>
           <w:szCs w:val="22"/>
@@ -3089,7 +2871,7 @@
       </w:r>
       <w:r>
         <w:rPr>
-          <w:rFonts w:ascii="Times New Roman" w:hAnsi="Times New Roman" w:cs="Times New Roman"/>
+          <w:rFonts w:asciiTheme="majorHAnsi" w:hAnsiTheme="majorHAnsi" w:cs="Times New Roman"/>
           <w:b/>
           <w:sz w:val="22"/>
           <w:szCs w:val="22"/>
@@ -3098,7 +2880,7 @@
       </w:r>
       <w:r>
         <w:rPr>
-          <w:rFonts w:ascii="Times New Roman" w:hAnsi="Times New Roman" w:cs="Times New Roman"/>
+          <w:rFonts w:asciiTheme="majorHAnsi" w:hAnsiTheme="majorHAnsi" w:cs="Times New Roman"/>
           <w:sz w:val="22"/>
           <w:szCs w:val="22"/>
         </w:rPr>
@@ -3109,7 +2891,7 @@
       <w:pPr>
         <w:jc w:val="both"/>
         <w:rPr>
-          <w:rFonts w:ascii="Times New Roman" w:hAnsi="Times New Roman" w:cs="Times New Roman"/>
+          <w:rFonts w:asciiTheme="majorHAnsi" w:hAnsiTheme="majorHAnsi" w:cs="Times New Roman"/>
           <w:i/>
           <w:sz w:val="22"/>
           <w:szCs w:val="22"/>
@@ -3117,7 +2899,7 @@
       </w:pPr>
       <w:r>
         <w:rPr>
-          <w:rFonts w:ascii="Times New Roman" w:hAnsi="Times New Roman" w:cs="Times New Roman"/>
+          <w:rFonts w:asciiTheme="majorHAnsi" w:hAnsiTheme="majorHAnsi" w:cs="Times New Roman"/>
           <w:i/>
           <w:sz w:val="22"/>
           <w:szCs w:val="22"/>
@@ -3134,14 +2916,14 @@
         </w:numPr>
         <w:jc w:val="both"/>
         <w:rPr>
-          <w:rFonts w:ascii="Times New Roman" w:hAnsi="Times New Roman" w:cs="Times New Roman"/>
-          <w:sz w:val="22"/>
-          <w:szCs w:val="22"/>
-        </w:rPr>
-      </w:pPr>
-      <w:r>
-        <w:rPr>
-          <w:rFonts w:ascii="Times New Roman" w:hAnsi="Times New Roman" w:cs="Times New Roman"/>
+          <w:rFonts w:asciiTheme="majorHAnsi" w:hAnsiTheme="majorHAnsi" w:cs="Times New Roman"/>
+          <w:sz w:val="22"/>
+          <w:szCs w:val="22"/>
+        </w:rPr>
+      </w:pPr>
+      <w:r>
+        <w:rPr>
+          <w:rFonts w:asciiTheme="majorHAnsi" w:hAnsiTheme="majorHAnsi" w:cs="Times New Roman"/>
           <w:sz w:val="22"/>
           <w:szCs w:val="22"/>
         </w:rPr>
@@ -3157,58 +2939,42 @@
         </w:numPr>
         <w:jc w:val="both"/>
         <w:rPr>
-          <w:rFonts w:ascii="Times New Roman" w:hAnsi="Times New Roman" w:cs="Times New Roman"/>
-          <w:sz w:val="22"/>
-          <w:szCs w:val="22"/>
-        </w:rPr>
-      </w:pPr>
-      <w:r>
-        <w:rPr>
-          <w:rFonts w:ascii="Times New Roman" w:hAnsi="Times New Roman" w:cs="Times New Roman"/>
-          <w:sz w:val="22"/>
-          <w:szCs w:val="22"/>
-        </w:rPr>
-        <w:t>Presented findings in an article (</w:t>
-      </w:r>
-      <w:r>
-        <w:rPr>
-          <w:rFonts w:ascii="Times New Roman" w:hAnsi="Times New Roman" w:cs="Times New Roman"/>
-          <w:sz w:val="22"/>
-          <w:szCs w:val="22"/>
-        </w:rPr>
-        <w:t>http://tuftsenigma.org/tufts-economic-diversity/</w:t>
-      </w:r>
-      <w:r>
-        <w:rPr>
-          <w:rFonts w:ascii="Times New Roman" w:hAnsi="Times New Roman" w:cs="Times New Roman"/>
-          <w:sz w:val="22"/>
-          <w:szCs w:val="22"/>
-        </w:rPr>
-        <w:t>) and at Enigma’s biannual symposium</w:t>
+          <w:rFonts w:asciiTheme="majorHAnsi" w:hAnsiTheme="majorHAnsi" w:cs="Times New Roman"/>
+          <w:sz w:val="22"/>
+          <w:szCs w:val="22"/>
+        </w:rPr>
+      </w:pPr>
+      <w:r>
+        <w:rPr>
+          <w:rFonts w:asciiTheme="majorHAnsi" w:hAnsiTheme="majorHAnsi" w:cs="Times New Roman"/>
+          <w:sz w:val="22"/>
+          <w:szCs w:val="22"/>
+        </w:rPr>
+        <w:t>Presented findings in an article (http://tuftsenigma.org/tufts-economic-diversity/) and at Enigma’s biannual symposium</w:t>
       </w:r>
     </w:p>
     <w:p>
       <w:pPr>
         <w:pStyle w:val="ListParagraph"/>
         <w:rPr>
-          <w:rFonts w:ascii="Times New Roman" w:hAnsi="Times New Roman" w:cs="Times New Roman"/>
-          <w:sz w:val="22"/>
-          <w:szCs w:val="22"/>
-        </w:rPr>
-      </w:pPr>
-    </w:p>
-    <w:p>
-      <w:pPr>
-        <w:jc w:val="both"/>
-        <w:rPr>
-          <w:rFonts w:ascii="Times New Roman" w:hAnsi="Times New Roman" w:cs="Times New Roman"/>
-          <w:sz w:val="22"/>
-          <w:szCs w:val="22"/>
-        </w:rPr>
-      </w:pPr>
-      <w:r>
-        <w:rPr>
-          <w:rFonts w:ascii="Times New Roman" w:hAnsi="Times New Roman" w:cs="Times New Roman"/>
+          <w:rFonts w:asciiTheme="majorHAnsi" w:hAnsiTheme="majorHAnsi" w:cs="Times New Roman"/>
+          <w:sz w:val="22"/>
+          <w:szCs w:val="22"/>
+        </w:rPr>
+      </w:pPr>
+    </w:p>
+    <w:p>
+      <w:pPr>
+        <w:jc w:val="both"/>
+        <w:rPr>
+          <w:rFonts w:asciiTheme="majorHAnsi" w:hAnsiTheme="majorHAnsi" w:cs="Times New Roman"/>
+          <w:sz w:val="22"/>
+          <w:szCs w:val="22"/>
+        </w:rPr>
+      </w:pPr>
+      <w:r>
+        <w:rPr>
+          <w:rFonts w:asciiTheme="majorHAnsi" w:hAnsiTheme="majorHAnsi" w:cs="Times New Roman"/>
           <w:b/>
           <w:sz w:val="22"/>
           <w:szCs w:val="22"/>
@@ -3217,7 +2983,7 @@
       </w:r>
       <w:r>
         <w:rPr>
-          <w:rFonts w:ascii="Times New Roman" w:hAnsi="Times New Roman" w:cs="Times New Roman"/>
+          <w:rFonts w:asciiTheme="majorHAnsi" w:hAnsiTheme="majorHAnsi" w:cs="Times New Roman"/>
           <w:b/>
           <w:sz w:val="22"/>
           <w:szCs w:val="22"/>
@@ -3226,7 +2992,7 @@
       </w:r>
       <w:r>
         <w:rPr>
-          <w:rFonts w:ascii="Times New Roman" w:hAnsi="Times New Roman" w:cs="Times New Roman"/>
+          <w:rFonts w:asciiTheme="majorHAnsi" w:hAnsiTheme="majorHAnsi" w:cs="Times New Roman"/>
           <w:b/>
           <w:sz w:val="22"/>
           <w:szCs w:val="22"/>
@@ -3235,7 +3001,7 @@
       </w:r>
       <w:r>
         <w:rPr>
-          <w:rFonts w:ascii="Times New Roman" w:hAnsi="Times New Roman" w:cs="Times New Roman"/>
+          <w:rFonts w:asciiTheme="majorHAnsi" w:hAnsiTheme="majorHAnsi" w:cs="Times New Roman"/>
           <w:b/>
           <w:sz w:val="22"/>
           <w:szCs w:val="22"/>
@@ -3244,7 +3010,7 @@
       </w:r>
       <w:r>
         <w:rPr>
-          <w:rFonts w:ascii="Times New Roman" w:hAnsi="Times New Roman" w:cs="Times New Roman"/>
+          <w:rFonts w:asciiTheme="majorHAnsi" w:hAnsiTheme="majorHAnsi" w:cs="Times New Roman"/>
           <w:b/>
           <w:sz w:val="22"/>
           <w:szCs w:val="22"/>
@@ -3253,7 +3019,7 @@
       </w:r>
       <w:r>
         <w:rPr>
-          <w:rFonts w:ascii="Times New Roman" w:hAnsi="Times New Roman" w:cs="Times New Roman"/>
+          <w:rFonts w:asciiTheme="majorHAnsi" w:hAnsiTheme="majorHAnsi" w:cs="Times New Roman"/>
           <w:b/>
           <w:sz w:val="22"/>
           <w:szCs w:val="22"/>
@@ -3262,7 +3028,7 @@
       </w:r>
       <w:r>
         <w:rPr>
-          <w:rFonts w:ascii="Times New Roman" w:hAnsi="Times New Roman" w:cs="Times New Roman"/>
+          <w:rFonts w:asciiTheme="majorHAnsi" w:hAnsiTheme="majorHAnsi" w:cs="Times New Roman"/>
           <w:b/>
           <w:sz w:val="22"/>
           <w:szCs w:val="22"/>
@@ -3271,7 +3037,7 @@
       </w:r>
       <w:r>
         <w:rPr>
-          <w:rFonts w:ascii="Times New Roman" w:hAnsi="Times New Roman" w:cs="Times New Roman"/>
+          <w:rFonts w:asciiTheme="majorHAnsi" w:hAnsiTheme="majorHAnsi" w:cs="Times New Roman"/>
           <w:b/>
           <w:sz w:val="22"/>
           <w:szCs w:val="22"/>
@@ -3280,7 +3046,7 @@
       </w:r>
       <w:r>
         <w:rPr>
-          <w:rFonts w:ascii="Times New Roman" w:hAnsi="Times New Roman" w:cs="Times New Roman"/>
+          <w:rFonts w:asciiTheme="majorHAnsi" w:hAnsiTheme="majorHAnsi" w:cs="Times New Roman"/>
           <w:sz w:val="22"/>
           <w:szCs w:val="22"/>
         </w:rPr>
@@ -3291,7 +3057,7 @@
       <w:pPr>
         <w:jc w:val="both"/>
         <w:rPr>
-          <w:rFonts w:ascii="Times New Roman" w:hAnsi="Times New Roman" w:cs="Times New Roman"/>
+          <w:rFonts w:asciiTheme="majorHAnsi" w:hAnsiTheme="majorHAnsi" w:cs="Times New Roman"/>
           <w:i/>
           <w:sz w:val="22"/>
           <w:szCs w:val="22"/>
@@ -3299,7 +3065,7 @@
       </w:pPr>
       <w:r>
         <w:rPr>
-          <w:rFonts w:ascii="Times New Roman" w:hAnsi="Times New Roman" w:cs="Times New Roman"/>
+          <w:rFonts w:asciiTheme="majorHAnsi" w:hAnsiTheme="majorHAnsi" w:cs="Times New Roman"/>
           <w:i/>
           <w:sz w:val="22"/>
           <w:szCs w:val="22"/>
@@ -3316,14 +3082,14 @@
         </w:numPr>
         <w:jc w:val="both"/>
         <w:rPr>
-          <w:rFonts w:ascii="Times New Roman" w:hAnsi="Times New Roman" w:cs="Times New Roman"/>
-          <w:sz w:val="22"/>
-          <w:szCs w:val="22"/>
-        </w:rPr>
-      </w:pPr>
-      <w:r>
-        <w:rPr>
-          <w:rFonts w:ascii="Times New Roman" w:hAnsi="Times New Roman" w:cs="Times New Roman"/>
+          <w:rFonts w:asciiTheme="majorHAnsi" w:hAnsiTheme="majorHAnsi" w:cs="Times New Roman"/>
+          <w:sz w:val="22"/>
+          <w:szCs w:val="22"/>
+        </w:rPr>
+      </w:pPr>
+      <w:r>
+        <w:rPr>
+          <w:rFonts w:asciiTheme="majorHAnsi" w:hAnsiTheme="majorHAnsi" w:cs="Times New Roman"/>
           <w:sz w:val="22"/>
           <w:szCs w:val="22"/>
         </w:rPr>
@@ -3334,7 +3100,7 @@
       <w:pPr>
         <w:jc w:val="both"/>
         <w:rPr>
-          <w:rFonts w:ascii="Times New Roman" w:hAnsi="Times New Roman" w:cs="Times New Roman"/>
+          <w:rFonts w:asciiTheme="majorHAnsi" w:hAnsiTheme="majorHAnsi" w:cs="Times New Roman"/>
           <w:sz w:val="22"/>
           <w:szCs w:val="22"/>
         </w:rPr>
@@ -3347,15 +3113,15 @@
         </w:pBdr>
         <w:jc w:val="both"/>
         <w:rPr>
-          <w:rFonts w:ascii="Times New Roman" w:hAnsi="Times New Roman" w:cs="Times New Roman"/>
-          <w:b/>
-          <w:sz w:val="22"/>
-          <w:szCs w:val="22"/>
-        </w:rPr>
-      </w:pPr>
-      <w:r>
-        <w:rPr>
-          <w:rFonts w:ascii="Times New Roman" w:hAnsi="Times New Roman" w:cs="Times New Roman"/>
+          <w:rFonts w:asciiTheme="majorHAnsi" w:hAnsiTheme="majorHAnsi" w:cs="Times New Roman"/>
+          <w:b/>
+          <w:sz w:val="22"/>
+          <w:szCs w:val="22"/>
+        </w:rPr>
+      </w:pPr>
+      <w:r>
+        <w:rPr>
+          <w:rFonts w:asciiTheme="majorHAnsi" w:hAnsiTheme="majorHAnsi" w:cs="Times New Roman"/>
           <w:b/>
           <w:sz w:val="22"/>
           <w:szCs w:val="22"/>
@@ -3367,26 +3133,26 @@
       <w:pPr>
         <w:jc w:val="both"/>
         <w:rPr>
-          <w:rFonts w:ascii="Times New Roman" w:hAnsi="Times New Roman" w:cs="Times New Roman"/>
-          <w:b/>
-          <w:sz w:val="22"/>
-          <w:szCs w:val="22"/>
-        </w:rPr>
-      </w:pPr>
-    </w:p>
-    <w:p>
-      <w:pPr>
-        <w:jc w:val="both"/>
-        <w:rPr>
-          <w:rFonts w:ascii="Times New Roman" w:hAnsi="Times New Roman" w:cs="Times New Roman"/>
-          <w:b/>
-          <w:sz w:val="22"/>
-          <w:szCs w:val="22"/>
-        </w:rPr>
-      </w:pPr>
-      <w:r>
-        <w:rPr>
-          <w:rFonts w:ascii="Times New Roman" w:hAnsi="Times New Roman" w:cs="Times New Roman"/>
+          <w:rFonts w:asciiTheme="majorHAnsi" w:hAnsiTheme="majorHAnsi" w:cs="Times New Roman"/>
+          <w:b/>
+          <w:sz w:val="22"/>
+          <w:szCs w:val="22"/>
+        </w:rPr>
+      </w:pPr>
+    </w:p>
+    <w:p>
+      <w:pPr>
+        <w:jc w:val="both"/>
+        <w:rPr>
+          <w:rFonts w:asciiTheme="majorHAnsi" w:hAnsiTheme="majorHAnsi" w:cs="Times New Roman"/>
+          <w:b/>
+          <w:sz w:val="22"/>
+          <w:szCs w:val="22"/>
+        </w:rPr>
+      </w:pPr>
+      <w:r>
+        <w:rPr>
+          <w:rFonts w:asciiTheme="majorHAnsi" w:hAnsiTheme="majorHAnsi" w:cs="Times New Roman"/>
           <w:b/>
           <w:sz w:val="22"/>
           <w:szCs w:val="22"/>
@@ -3395,7 +3161,7 @@
       </w:r>
       <w:r>
         <w:rPr>
-          <w:rFonts w:ascii="Times New Roman" w:hAnsi="Times New Roman" w:cs="Times New Roman"/>
+          <w:rFonts w:asciiTheme="majorHAnsi" w:hAnsiTheme="majorHAnsi" w:cs="Times New Roman"/>
           <w:b/>
           <w:sz w:val="22"/>
           <w:szCs w:val="22"/>
@@ -3404,7 +3170,7 @@
       </w:r>
       <w:r>
         <w:rPr>
-          <w:rFonts w:ascii="Times New Roman" w:hAnsi="Times New Roman" w:cs="Times New Roman"/>
+          <w:rFonts w:asciiTheme="majorHAnsi" w:hAnsiTheme="majorHAnsi" w:cs="Times New Roman"/>
           <w:b/>
           <w:sz w:val="22"/>
           <w:szCs w:val="22"/>
@@ -3413,7 +3179,7 @@
       </w:r>
       <w:r>
         <w:rPr>
-          <w:rFonts w:ascii="Times New Roman" w:hAnsi="Times New Roman" w:cs="Times New Roman"/>
+          <w:rFonts w:asciiTheme="majorHAnsi" w:hAnsiTheme="majorHAnsi" w:cs="Times New Roman"/>
           <w:b/>
           <w:sz w:val="22"/>
           <w:szCs w:val="22"/>
@@ -3422,7 +3188,7 @@
       </w:r>
       <w:r>
         <w:rPr>
-          <w:rFonts w:ascii="Times New Roman" w:hAnsi="Times New Roman" w:cs="Times New Roman"/>
+          <w:rFonts w:asciiTheme="majorHAnsi" w:hAnsiTheme="majorHAnsi" w:cs="Times New Roman"/>
           <w:b/>
           <w:sz w:val="22"/>
           <w:szCs w:val="22"/>
@@ -3431,7 +3197,7 @@
       </w:r>
       <w:r>
         <w:rPr>
-          <w:rFonts w:ascii="Times New Roman" w:hAnsi="Times New Roman" w:cs="Times New Roman"/>
+          <w:rFonts w:asciiTheme="majorHAnsi" w:hAnsiTheme="majorHAnsi" w:cs="Times New Roman"/>
           <w:b/>
           <w:sz w:val="22"/>
           <w:szCs w:val="22"/>
@@ -3440,7 +3206,7 @@
       </w:r>
       <w:r>
         <w:rPr>
-          <w:rFonts w:ascii="Times New Roman" w:hAnsi="Times New Roman" w:cs="Times New Roman"/>
+          <w:rFonts w:asciiTheme="majorHAnsi" w:hAnsiTheme="majorHAnsi" w:cs="Times New Roman"/>
           <w:b/>
           <w:sz w:val="22"/>
           <w:szCs w:val="22"/>
@@ -3450,27 +3216,11 @@
       </w:r>
       <w:r>
         <w:rPr>
-          <w:rFonts w:ascii="Times New Roman" w:hAnsi="Times New Roman" w:cs="Times New Roman"/>
-          <w:sz w:val="22"/>
-          <w:szCs w:val="22"/>
-        </w:rPr>
-        <w:t xml:space="preserve">June </w:t>
-      </w:r>
-      <w:r>
-        <w:rPr>
-          <w:rFonts w:ascii="Times New Roman" w:hAnsi="Times New Roman" w:cs="Times New Roman"/>
-          <w:sz w:val="22"/>
-          <w:szCs w:val="22"/>
-        </w:rPr>
-        <w:t>- Aug.</w:t>
-      </w:r>
-      <w:r>
-        <w:rPr>
-          <w:rFonts w:ascii="Times New Roman" w:hAnsi="Times New Roman" w:cs="Times New Roman"/>
-          <w:sz w:val="22"/>
-          <w:szCs w:val="22"/>
-        </w:rPr>
-        <w:t xml:space="preserve"> 2016</w:t>
+          <w:rFonts w:asciiTheme="majorHAnsi" w:hAnsiTheme="majorHAnsi" w:cs="Times New Roman"/>
+          <w:sz w:val="22"/>
+          <w:szCs w:val="22"/>
+        </w:rPr>
+        <w:t>June - Aug. 2016</w:t>
       </w:r>
     </w:p>
     <w:p>
@@ -3482,14 +3232,14 @@
         </w:numPr>
         <w:jc w:val="both"/>
         <w:rPr>
-          <w:rFonts w:ascii="Times New Roman" w:hAnsi="Times New Roman" w:cs="Times New Roman"/>
-          <w:sz w:val="22"/>
-          <w:szCs w:val="22"/>
-        </w:rPr>
-      </w:pPr>
-      <w:r>
-        <w:rPr>
-          <w:rFonts w:ascii="Times New Roman" w:hAnsi="Times New Roman" w:cs="Times New Roman"/>
+          <w:rFonts w:asciiTheme="majorHAnsi" w:hAnsiTheme="majorHAnsi" w:cs="Times New Roman"/>
+          <w:sz w:val="22"/>
+          <w:szCs w:val="22"/>
+        </w:rPr>
+      </w:pPr>
+      <w:r>
+        <w:rPr>
+          <w:rFonts w:asciiTheme="majorHAnsi" w:hAnsiTheme="majorHAnsi" w:cs="Times New Roman"/>
           <w:sz w:val="22"/>
           <w:szCs w:val="22"/>
         </w:rPr>
@@ -3505,15 +3255,15 @@
         </w:numPr>
         <w:jc w:val="both"/>
         <w:rPr>
-          <w:rFonts w:ascii="Times New Roman" w:hAnsi="Times New Roman" w:cs="Times New Roman"/>
-          <w:b/>
-          <w:sz w:val="22"/>
-          <w:szCs w:val="22"/>
-        </w:rPr>
-      </w:pPr>
-      <w:r>
-        <w:rPr>
-          <w:rFonts w:ascii="Times New Roman" w:hAnsi="Times New Roman" w:cs="Times New Roman"/>
+          <w:rFonts w:asciiTheme="majorHAnsi" w:hAnsiTheme="majorHAnsi" w:cs="Times New Roman"/>
+          <w:b/>
+          <w:sz w:val="22"/>
+          <w:szCs w:val="22"/>
+        </w:rPr>
+      </w:pPr>
+      <w:r>
+        <w:rPr>
+          <w:rFonts w:asciiTheme="majorHAnsi" w:hAnsiTheme="majorHAnsi" w:cs="Times New Roman"/>
           <w:sz w:val="22"/>
           <w:szCs w:val="22"/>
         </w:rPr>
@@ -3524,25 +3274,25 @@
       <w:pPr>
         <w:jc w:val="both"/>
         <w:rPr>
-          <w:rFonts w:ascii="Times New Roman" w:hAnsi="Times New Roman" w:cs="Times New Roman"/>
-          <w:b/>
-          <w:sz w:val="22"/>
-          <w:szCs w:val="22"/>
-        </w:rPr>
-      </w:pPr>
-    </w:p>
-    <w:p>
-      <w:pPr>
-        <w:jc w:val="both"/>
-        <w:rPr>
-          <w:rFonts w:ascii="Times New Roman" w:hAnsi="Times New Roman" w:cs="Times New Roman"/>
-          <w:sz w:val="22"/>
-          <w:szCs w:val="22"/>
-        </w:rPr>
-      </w:pPr>
-      <w:r>
-        <w:rPr>
-          <w:rFonts w:ascii="Times New Roman" w:hAnsi="Times New Roman" w:cs="Times New Roman"/>
+          <w:rFonts w:asciiTheme="majorHAnsi" w:hAnsiTheme="majorHAnsi" w:cs="Times New Roman"/>
+          <w:b/>
+          <w:sz w:val="22"/>
+          <w:szCs w:val="22"/>
+        </w:rPr>
+      </w:pPr>
+    </w:p>
+    <w:p>
+      <w:pPr>
+        <w:jc w:val="both"/>
+        <w:rPr>
+          <w:rFonts w:asciiTheme="majorHAnsi" w:hAnsiTheme="majorHAnsi" w:cs="Times New Roman"/>
+          <w:sz w:val="22"/>
+          <w:szCs w:val="22"/>
+        </w:rPr>
+      </w:pPr>
+      <w:r>
+        <w:rPr>
+          <w:rFonts w:asciiTheme="majorHAnsi" w:hAnsiTheme="majorHAnsi" w:cs="Times New Roman"/>
           <w:b/>
           <w:sz w:val="22"/>
           <w:szCs w:val="22"/>
@@ -3551,7 +3301,7 @@
       </w:r>
       <w:r>
         <w:rPr>
-          <w:rFonts w:ascii="Times New Roman" w:hAnsi="Times New Roman" w:cs="Times New Roman"/>
+          <w:rFonts w:asciiTheme="majorHAnsi" w:hAnsiTheme="majorHAnsi" w:cs="Times New Roman"/>
           <w:b/>
           <w:sz w:val="22"/>
           <w:szCs w:val="22"/>
@@ -3560,7 +3310,7 @@
       </w:r>
       <w:r>
         <w:rPr>
-          <w:rFonts w:ascii="Times New Roman" w:hAnsi="Times New Roman" w:cs="Times New Roman"/>
+          <w:rFonts w:asciiTheme="majorHAnsi" w:hAnsiTheme="majorHAnsi" w:cs="Times New Roman"/>
           <w:b/>
           <w:sz w:val="22"/>
           <w:szCs w:val="22"/>
@@ -3569,7 +3319,7 @@
       </w:r>
       <w:r>
         <w:rPr>
-          <w:rFonts w:ascii="Times New Roman" w:hAnsi="Times New Roman" w:cs="Times New Roman"/>
+          <w:rFonts w:asciiTheme="majorHAnsi" w:hAnsiTheme="majorHAnsi" w:cs="Times New Roman"/>
           <w:b/>
           <w:sz w:val="22"/>
           <w:szCs w:val="22"/>
@@ -3578,7 +3328,7 @@
       </w:r>
       <w:r>
         <w:rPr>
-          <w:rFonts w:ascii="Times New Roman" w:hAnsi="Times New Roman" w:cs="Times New Roman"/>
+          <w:rFonts w:asciiTheme="majorHAnsi" w:hAnsiTheme="majorHAnsi" w:cs="Times New Roman"/>
           <w:b/>
           <w:sz w:val="22"/>
           <w:szCs w:val="22"/>
@@ -3588,7 +3338,7 @@
       </w:r>
       <w:r>
         <w:rPr>
-          <w:rFonts w:ascii="Times New Roman" w:hAnsi="Times New Roman" w:cs="Times New Roman"/>
+          <w:rFonts w:asciiTheme="majorHAnsi" w:hAnsiTheme="majorHAnsi" w:cs="Times New Roman"/>
           <w:b/>
           <w:sz w:val="22"/>
           <w:szCs w:val="22"/>
@@ -3598,7 +3348,7 @@
       </w:r>
       <w:r>
         <w:rPr>
-          <w:rFonts w:ascii="Times New Roman" w:hAnsi="Times New Roman" w:cs="Times New Roman"/>
+          <w:rFonts w:asciiTheme="majorHAnsi" w:hAnsiTheme="majorHAnsi" w:cs="Times New Roman"/>
           <w:sz w:val="22"/>
           <w:szCs w:val="22"/>
         </w:rPr>
@@ -3614,14 +3364,14 @@
         </w:numPr>
         <w:jc w:val="both"/>
         <w:rPr>
-          <w:rFonts w:ascii="Times New Roman" w:hAnsi="Times New Roman" w:cs="Times New Roman"/>
-          <w:sz w:val="22"/>
-          <w:szCs w:val="22"/>
-        </w:rPr>
-      </w:pPr>
-      <w:r>
-        <w:rPr>
-          <w:rFonts w:ascii="Times New Roman" w:hAnsi="Times New Roman" w:cs="Times New Roman"/>
+          <w:rFonts w:asciiTheme="majorHAnsi" w:hAnsiTheme="majorHAnsi" w:cs="Times New Roman"/>
+          <w:sz w:val="22"/>
+          <w:szCs w:val="22"/>
+        </w:rPr>
+      </w:pPr>
+      <w:r>
+        <w:rPr>
+          <w:rFonts w:asciiTheme="majorHAnsi" w:hAnsiTheme="majorHAnsi" w:cs="Times New Roman"/>
           <w:sz w:val="22"/>
           <w:szCs w:val="22"/>
         </w:rPr>
@@ -3629,7 +3379,7 @@
       </w:r>
       <w:r>
         <w:rPr>
-          <w:rFonts w:ascii="Times New Roman" w:hAnsi="Times New Roman" w:cs="Times New Roman"/>
+          <w:rFonts w:asciiTheme="majorHAnsi" w:hAnsiTheme="majorHAnsi" w:cs="Times New Roman"/>
           <w:sz w:val="22"/>
           <w:szCs w:val="22"/>
         </w:rPr>
@@ -3637,7 +3387,7 @@
       </w:r>
       <w:r>
         <w:rPr>
-          <w:rFonts w:ascii="Times New Roman" w:hAnsi="Times New Roman" w:cs="Times New Roman"/>
+          <w:rFonts w:asciiTheme="majorHAnsi" w:hAnsiTheme="majorHAnsi" w:cs="Times New Roman"/>
           <w:sz w:val="22"/>
           <w:szCs w:val="22"/>
         </w:rPr>
@@ -3645,7 +3395,7 @@
       </w:r>
       <w:r>
         <w:rPr>
-          <w:rFonts w:ascii="Times New Roman" w:hAnsi="Times New Roman" w:cs="Times New Roman"/>
+          <w:rFonts w:asciiTheme="majorHAnsi" w:hAnsiTheme="majorHAnsi" w:cs="Times New Roman"/>
           <w:sz w:val="22"/>
           <w:szCs w:val="22"/>
         </w:rPr>
@@ -3656,7 +3406,7 @@
       <w:pPr>
         <w:jc w:val="both"/>
         <w:rPr>
-          <w:rFonts w:ascii="Times New Roman" w:hAnsi="Times New Roman" w:cs="Times New Roman"/>
+          <w:rFonts w:asciiTheme="majorHAnsi" w:hAnsiTheme="majorHAnsi" w:cs="Times New Roman"/>
           <w:i/>
           <w:sz w:val="22"/>
           <w:szCs w:val="22"/>
@@ -3667,7 +3417,7 @@
       <w:pPr>
         <w:jc w:val="both"/>
         <w:rPr>
-          <w:rFonts w:ascii="Times New Roman" w:hAnsi="Times New Roman" w:cs="Times New Roman"/>
+          <w:rFonts w:asciiTheme="majorHAnsi" w:hAnsiTheme="majorHAnsi" w:cs="Times New Roman"/>
           <w:sz w:val="22"/>
           <w:szCs w:val="22"/>
         </w:rPr>
@@ -3675,7 +3425,7 @@
       <w:proofErr w:type="spellStart"/>
       <w:r>
         <w:rPr>
-          <w:rFonts w:ascii="Times New Roman" w:hAnsi="Times New Roman" w:cs="Times New Roman"/>
+          <w:rFonts w:asciiTheme="majorHAnsi" w:hAnsiTheme="majorHAnsi" w:cs="Times New Roman"/>
           <w:b/>
           <w:sz w:val="22"/>
           <w:szCs w:val="22"/>
@@ -3685,7 +3435,7 @@
       <w:proofErr w:type="spellEnd"/>
       <w:r>
         <w:rPr>
-          <w:rFonts w:ascii="Times New Roman" w:hAnsi="Times New Roman" w:cs="Times New Roman"/>
+          <w:rFonts w:asciiTheme="majorHAnsi" w:hAnsiTheme="majorHAnsi" w:cs="Times New Roman"/>
           <w:b/>
           <w:sz w:val="22"/>
           <w:szCs w:val="22"/>
@@ -3694,7 +3444,7 @@
       </w:r>
       <w:r>
         <w:rPr>
-          <w:rFonts w:ascii="Times New Roman" w:hAnsi="Times New Roman" w:cs="Times New Roman"/>
+          <w:rFonts w:asciiTheme="majorHAnsi" w:hAnsiTheme="majorHAnsi" w:cs="Times New Roman"/>
           <w:b/>
           <w:sz w:val="22"/>
           <w:szCs w:val="22"/>
@@ -3703,7 +3453,7 @@
       </w:r>
       <w:r>
         <w:rPr>
-          <w:rFonts w:ascii="Times New Roman" w:hAnsi="Times New Roman" w:cs="Times New Roman"/>
+          <w:rFonts w:asciiTheme="majorHAnsi" w:hAnsiTheme="majorHAnsi" w:cs="Times New Roman"/>
           <w:b/>
           <w:sz w:val="22"/>
           <w:szCs w:val="22"/>
@@ -3712,7 +3462,7 @@
       </w:r>
       <w:r>
         <w:rPr>
-          <w:rFonts w:ascii="Times New Roman" w:hAnsi="Times New Roman" w:cs="Times New Roman"/>
+          <w:rFonts w:asciiTheme="majorHAnsi" w:hAnsiTheme="majorHAnsi" w:cs="Times New Roman"/>
           <w:b/>
           <w:sz w:val="22"/>
           <w:szCs w:val="22"/>
@@ -3721,7 +3471,7 @@
       </w:r>
       <w:r>
         <w:rPr>
-          <w:rFonts w:ascii="Times New Roman" w:hAnsi="Times New Roman" w:cs="Times New Roman"/>
+          <w:rFonts w:asciiTheme="majorHAnsi" w:hAnsiTheme="majorHAnsi" w:cs="Times New Roman"/>
           <w:b/>
           <w:sz w:val="22"/>
           <w:szCs w:val="22"/>
@@ -3730,7 +3480,7 @@
       </w:r>
       <w:r>
         <w:rPr>
-          <w:rFonts w:ascii="Times New Roman" w:hAnsi="Times New Roman" w:cs="Times New Roman"/>
+          <w:rFonts w:asciiTheme="majorHAnsi" w:hAnsiTheme="majorHAnsi" w:cs="Times New Roman"/>
           <w:b/>
           <w:sz w:val="22"/>
           <w:szCs w:val="22"/>
@@ -3739,7 +3489,7 @@
       </w:r>
       <w:r>
         <w:rPr>
-          <w:rFonts w:ascii="Times New Roman" w:hAnsi="Times New Roman" w:cs="Times New Roman"/>
+          <w:rFonts w:asciiTheme="majorHAnsi" w:hAnsiTheme="majorHAnsi" w:cs="Times New Roman"/>
           <w:b/>
           <w:sz w:val="22"/>
           <w:szCs w:val="22"/>
@@ -3748,7 +3498,7 @@
       </w:r>
       <w:r>
         <w:rPr>
-          <w:rFonts w:ascii="Times New Roman" w:hAnsi="Times New Roman" w:cs="Times New Roman"/>
+          <w:rFonts w:asciiTheme="majorHAnsi" w:hAnsiTheme="majorHAnsi" w:cs="Times New Roman"/>
           <w:b/>
           <w:sz w:val="22"/>
           <w:szCs w:val="22"/>
@@ -3757,7 +3507,7 @@
       </w:r>
       <w:r>
         <w:rPr>
-          <w:rFonts w:ascii="Times New Roman" w:hAnsi="Times New Roman" w:cs="Times New Roman"/>
+          <w:rFonts w:asciiTheme="majorHAnsi" w:hAnsiTheme="majorHAnsi" w:cs="Times New Roman"/>
           <w:sz w:val="22"/>
           <w:szCs w:val="22"/>
         </w:rPr>
@@ -3773,15 +3523,15 @@
         </w:numPr>
         <w:jc w:val="both"/>
         <w:rPr>
-          <w:rFonts w:ascii="Times New Roman" w:hAnsi="Times New Roman" w:cs="Times New Roman"/>
-          <w:b/>
-          <w:sz w:val="22"/>
-          <w:szCs w:val="22"/>
-        </w:rPr>
-      </w:pPr>
-      <w:r>
-        <w:rPr>
-          <w:rFonts w:ascii="Times New Roman" w:hAnsi="Times New Roman" w:cs="Times New Roman"/>
+          <w:rFonts w:asciiTheme="majorHAnsi" w:hAnsiTheme="majorHAnsi" w:cs="Times New Roman"/>
+          <w:b/>
+          <w:sz w:val="22"/>
+          <w:szCs w:val="22"/>
+        </w:rPr>
+      </w:pPr>
+      <w:r>
+        <w:rPr>
+          <w:rFonts w:asciiTheme="majorHAnsi" w:hAnsiTheme="majorHAnsi" w:cs="Times New Roman"/>
           <w:sz w:val="22"/>
           <w:szCs w:val="22"/>
         </w:rPr>
@@ -3790,7 +3540,7 @@
       <w:proofErr w:type="spellStart"/>
       <w:r>
         <w:rPr>
-          <w:rFonts w:ascii="Times New Roman" w:hAnsi="Times New Roman" w:cs="Times New Roman"/>
+          <w:rFonts w:asciiTheme="majorHAnsi" w:hAnsiTheme="majorHAnsi" w:cs="Times New Roman"/>
           <w:sz w:val="22"/>
           <w:szCs w:val="22"/>
         </w:rPr>
@@ -3799,7 +3549,7 @@
       <w:proofErr w:type="spellEnd"/>
       <w:r>
         <w:rPr>
-          <w:rFonts w:ascii="Times New Roman" w:hAnsi="Times New Roman" w:cs="Times New Roman"/>
+          <w:rFonts w:asciiTheme="majorHAnsi" w:hAnsiTheme="majorHAnsi" w:cs="Times New Roman"/>
           <w:sz w:val="22"/>
           <w:szCs w:val="22"/>
         </w:rPr>
@@ -3815,14 +3565,14 @@
         </w:numPr>
         <w:jc w:val="both"/>
         <w:rPr>
-          <w:rFonts w:ascii="Times New Roman" w:hAnsi="Times New Roman" w:cs="Times New Roman"/>
-          <w:sz w:val="22"/>
-          <w:szCs w:val="22"/>
-        </w:rPr>
-      </w:pPr>
-      <w:r>
-        <w:rPr>
-          <w:rFonts w:ascii="Times New Roman" w:hAnsi="Times New Roman" w:cs="Times New Roman"/>
+          <w:rFonts w:asciiTheme="majorHAnsi" w:hAnsiTheme="majorHAnsi" w:cs="Times New Roman"/>
+          <w:sz w:val="22"/>
+          <w:szCs w:val="22"/>
+        </w:rPr>
+      </w:pPr>
+      <w:r>
+        <w:rPr>
+          <w:rFonts w:asciiTheme="majorHAnsi" w:hAnsiTheme="majorHAnsi" w:cs="Times New Roman"/>
           <w:sz w:val="22"/>
           <w:szCs w:val="22"/>
         </w:rPr>
@@ -7175,7 +6925,7 @@
 </file>
 
 <file path=customXml/itemProps1.xml><?xml version="1.0" encoding="utf-8"?>
-<ds:datastoreItem xmlns:ds="http://schemas.openxmlformats.org/officeDocument/2006/customXml" ds:itemID="{567D5801-CC63-2846-BE80-15E7332469EE}">
+<ds:datastoreItem xmlns:ds="http://schemas.openxmlformats.org/officeDocument/2006/customXml" ds:itemID="{44785CC4-190B-B846-AD7C-80D432014230}">
   <ds:schemaRefs>
     <ds:schemaRef ds:uri="http://schemas.openxmlformats.org/officeDocument/2006/bibliography"/>
   </ds:schemaRefs>

</xml_diff>

<commit_message>
update CV with gilbert et al. 2018
</commit_message>
<xml_diff>
--- a/downloads/morin_cv.docx
+++ b/downloads/morin_cv.docx
@@ -208,7 +208,7 @@
                 <w:sz w:val="22"/>
                 <w:szCs w:val="22"/>
               </w:rPr>
-              <w:t>, Beginning Fall 2017</w:t>
+              <w:t>, 2017 – Present</w:t>
             </w:r>
           </w:p>
           <w:p>
@@ -795,10 +795,160 @@
           </w:p>
           <w:p>
             <w:pPr>
+              <w:ind w:left="690" w:hanging="690"/>
+              <w:rPr>
+                <w:rFonts w:asciiTheme="majorHAnsi" w:hAnsiTheme="majorHAnsi" w:cstheme="majorHAnsi"/>
+              </w:rPr>
+            </w:pPr>
+            <w:r>
+              <w:rPr>
+                <w:rFonts w:asciiTheme="majorHAnsi" w:hAnsiTheme="majorHAnsi" w:cstheme="majorHAnsi"/>
+                <w:sz w:val="22"/>
+                <w:szCs w:val="22"/>
+              </w:rPr>
+              <w:t xml:space="preserve">Gilbert, T. M., </w:t>
+            </w:r>
+            <w:proofErr w:type="spellStart"/>
+            <w:r>
+              <w:rPr>
+                <w:rFonts w:asciiTheme="majorHAnsi" w:hAnsiTheme="majorHAnsi" w:cstheme="majorHAnsi"/>
+                <w:sz w:val="22"/>
+                <w:szCs w:val="22"/>
+              </w:rPr>
+              <w:t>Zurcher</w:t>
+            </w:r>
+            <w:proofErr w:type="spellEnd"/>
+            <w:r>
+              <w:rPr>
+                <w:rFonts w:asciiTheme="majorHAnsi" w:hAnsiTheme="majorHAnsi" w:cstheme="majorHAnsi"/>
+                <w:sz w:val="22"/>
+                <w:szCs w:val="22"/>
+              </w:rPr>
+              <w:t xml:space="preserve">, N. R., Wu, C. J., </w:t>
+            </w:r>
+            <w:proofErr w:type="spellStart"/>
+            <w:r>
+              <w:rPr>
+                <w:rFonts w:asciiTheme="majorHAnsi" w:hAnsiTheme="majorHAnsi" w:cstheme="majorHAnsi"/>
+                <w:sz w:val="22"/>
+                <w:szCs w:val="22"/>
+              </w:rPr>
+              <w:t>Bhanot</w:t>
+            </w:r>
+            <w:proofErr w:type="spellEnd"/>
+            <w:r>
+              <w:rPr>
+                <w:rFonts w:asciiTheme="majorHAnsi" w:hAnsiTheme="majorHAnsi" w:cstheme="majorHAnsi"/>
+                <w:sz w:val="22"/>
+                <w:szCs w:val="22"/>
+              </w:rPr>
+              <w:t xml:space="preserve">, A., Hightower, B. G., Kim, M., Albrecht, D. S., Wey, H. Y., Schroeder, F. A., Rodriguez-Thompson, A., </w:t>
+            </w:r>
+            <w:r>
+              <w:rPr>
+                <w:rFonts w:asciiTheme="majorHAnsi" w:hAnsiTheme="majorHAnsi" w:cstheme="majorHAnsi"/>
+                <w:b/>
+                <w:sz w:val="22"/>
+                <w:szCs w:val="22"/>
+              </w:rPr>
+              <w:t>Morin, T. M.</w:t>
+            </w:r>
+            <w:r>
+              <w:rPr>
+                <w:rFonts w:asciiTheme="majorHAnsi" w:hAnsiTheme="majorHAnsi" w:cstheme="majorHAnsi"/>
+                <w:sz w:val="22"/>
+                <w:szCs w:val="22"/>
+              </w:rPr>
+              <w:t xml:space="preserve">, Hart, K. L., Pellegrini, A. M., Riley, M. M., Wang, C., </w:t>
+            </w:r>
+            <w:proofErr w:type="spellStart"/>
+            <w:r>
+              <w:rPr>
+                <w:rFonts w:asciiTheme="majorHAnsi" w:hAnsiTheme="majorHAnsi" w:cstheme="majorHAnsi"/>
+                <w:sz w:val="22"/>
+                <w:szCs w:val="22"/>
+              </w:rPr>
+              <w:t>Stufflebeam</w:t>
+            </w:r>
+            <w:proofErr w:type="spellEnd"/>
+            <w:r>
+              <w:rPr>
+                <w:rFonts w:asciiTheme="majorHAnsi" w:hAnsiTheme="majorHAnsi" w:cstheme="majorHAnsi"/>
+                <w:sz w:val="22"/>
+                <w:szCs w:val="22"/>
+              </w:rPr>
+              <w:t xml:space="preserve">, S. M., Haggarty, S. J., Holt, D. J., Loggia, M. L., Perlis, R. H., Brown, H. E., </w:t>
+            </w:r>
+            <w:proofErr w:type="spellStart"/>
+            <w:r>
+              <w:rPr>
+                <w:rFonts w:asciiTheme="majorHAnsi" w:hAnsiTheme="majorHAnsi" w:cstheme="majorHAnsi"/>
+                <w:sz w:val="22"/>
+                <w:szCs w:val="22"/>
+              </w:rPr>
+              <w:t>Roffman</w:t>
+            </w:r>
+            <w:proofErr w:type="spellEnd"/>
+            <w:r>
+              <w:rPr>
+                <w:rFonts w:asciiTheme="majorHAnsi" w:hAnsiTheme="majorHAnsi" w:cstheme="majorHAnsi"/>
+                <w:sz w:val="22"/>
+                <w:szCs w:val="22"/>
+              </w:rPr>
+              <w:t>, J. L., Hooker, J. M.</w:t>
+            </w:r>
+            <w:r>
+              <w:rPr>
+                <w:rFonts w:asciiTheme="majorHAnsi" w:hAnsiTheme="majorHAnsi" w:cstheme="majorHAnsi"/>
+                <w:sz w:val="22"/>
+                <w:szCs w:val="22"/>
+              </w:rPr>
+              <w:t xml:space="preserve"> (2018). PET neuroimaging reveals histone deacetylase dysregulation in schizophrenia. </w:t>
+            </w:r>
+            <w:r>
+              <w:rPr>
+                <w:rFonts w:asciiTheme="majorHAnsi" w:hAnsiTheme="majorHAnsi" w:cstheme="majorHAnsi"/>
+                <w:i/>
+                <w:sz w:val="22"/>
+                <w:szCs w:val="22"/>
+              </w:rPr>
+              <w:t>The Journal of Clinical Investigation</w:t>
+            </w:r>
+            <w:r>
+              <w:rPr>
+                <w:rFonts w:asciiTheme="majorHAnsi" w:hAnsiTheme="majorHAnsi" w:cstheme="majorHAnsi"/>
+                <w:sz w:val="22"/>
+                <w:szCs w:val="22"/>
+              </w:rPr>
+              <w:t xml:space="preserve">. </w:t>
+            </w:r>
+            <w:r>
+              <w:rPr>
+                <w:rFonts w:asciiTheme="majorHAnsi" w:hAnsiTheme="majorHAnsi" w:cstheme="majorHAnsi"/>
+                <w:sz w:val="21"/>
+                <w:szCs w:val="21"/>
+                <w:shd w:val="clear" w:color="auto" w:fill="FFFFFF"/>
+              </w:rPr>
+              <w:t>https://doi.org/10.1172/JCI123743</w:t>
+            </w:r>
+          </w:p>
+          <w:p>
+            <w:pPr>
               <w:ind w:left="707" w:hanging="707"/>
               <w:jc w:val="both"/>
               <w:rPr>
                 <w:rFonts w:asciiTheme="majorHAnsi" w:hAnsiTheme="majorHAnsi" w:cstheme="majorHAnsi"/>
+                <w:sz w:val="16"/>
+                <w:szCs w:val="16"/>
+              </w:rPr>
+            </w:pPr>
+          </w:p>
+          <w:p>
+            <w:pPr>
+              <w:ind w:left="707" w:hanging="707"/>
+              <w:jc w:val="both"/>
+              <w:rPr>
+                <w:rFonts w:asciiTheme="majorHAnsi" w:hAnsiTheme="majorHAnsi" w:cstheme="majorHAnsi"/>
                 <w:sz w:val="22"/>
                 <w:szCs w:val="22"/>
               </w:rPr>
@@ -944,17 +1094,7 @@
                 <w:szCs w:val="22"/>
                 <w:shd w:val="clear" w:color="auto" w:fill="FFFFFF"/>
               </w:rPr>
-              <w:t xml:space="preserve"> </w:t>
-            </w:r>
-            <w:r>
-              <w:rPr>
-                <w:rFonts w:asciiTheme="majorHAnsi" w:hAnsiTheme="majorHAnsi" w:cstheme="majorHAnsi"/>
-                <w:color w:val="000000"/>
-                <w:sz w:val="22"/>
-                <w:szCs w:val="22"/>
-                <w:shd w:val="clear" w:color="auto" w:fill="FFFFFF"/>
-              </w:rPr>
-              <w:t>10.1021/acscentsci.7b00274</w:t>
+              <w:t xml:space="preserve"> 10.1021/acscentsci.7b00274</w:t>
             </w:r>
           </w:p>
           <w:p>
@@ -2554,316 +2694,316 @@
                 <w:szCs w:val="16"/>
               </w:rPr>
             </w:pPr>
+          </w:p>
+          <w:p>
+            <w:pPr>
+              <w:jc w:val="both"/>
+              <w:rPr>
+                <w:rFonts w:asciiTheme="majorHAnsi" w:hAnsiTheme="majorHAnsi" w:cs="Times New Roman"/>
+                <w:sz w:val="22"/>
+                <w:szCs w:val="22"/>
+              </w:rPr>
+            </w:pPr>
+            <w:r>
+              <w:rPr>
+                <w:rFonts w:asciiTheme="majorHAnsi" w:hAnsiTheme="majorHAnsi" w:cs="Times New Roman"/>
+                <w:b/>
+                <w:sz w:val="22"/>
+                <w:szCs w:val="22"/>
+              </w:rPr>
+              <w:t>Tufts Psychology Society</w:t>
+            </w:r>
+          </w:p>
+          <w:p>
+            <w:pPr>
+              <w:jc w:val="both"/>
+              <w:rPr>
+                <w:rFonts w:asciiTheme="majorHAnsi" w:hAnsiTheme="majorHAnsi" w:cs="Times New Roman"/>
+                <w:i/>
+                <w:sz w:val="22"/>
+                <w:szCs w:val="22"/>
+              </w:rPr>
+            </w:pPr>
+            <w:r>
+              <w:rPr>
+                <w:rFonts w:asciiTheme="majorHAnsi" w:hAnsiTheme="majorHAnsi" w:cs="Times New Roman"/>
+                <w:i/>
+                <w:sz w:val="22"/>
+                <w:szCs w:val="22"/>
+              </w:rPr>
+              <w:t>Class of 2017 Representative,</w:t>
+            </w:r>
+            <w:r>
+              <w:rPr>
+                <w:rFonts w:asciiTheme="majorHAnsi" w:hAnsiTheme="majorHAnsi" w:cs="Times New Roman"/>
+                <w:sz w:val="22"/>
+                <w:szCs w:val="22"/>
+              </w:rPr>
+              <w:t xml:space="preserve"> September</w:t>
+            </w:r>
+            <w:r>
+              <w:rPr>
+                <w:rFonts w:asciiTheme="majorHAnsi" w:hAnsiTheme="majorHAnsi" w:cs="Times New Roman"/>
+                <w:sz w:val="22"/>
+                <w:szCs w:val="22"/>
+              </w:rPr>
+              <w:t xml:space="preserve"> 2015 - May 2017</w:t>
+            </w:r>
+          </w:p>
+          <w:p>
+            <w:pPr>
+              <w:jc w:val="both"/>
+              <w:rPr>
+                <w:rFonts w:asciiTheme="majorHAnsi" w:hAnsiTheme="majorHAnsi" w:cs="Times New Roman"/>
+                <w:b/>
+                <w:sz w:val="16"/>
+                <w:szCs w:val="16"/>
+              </w:rPr>
+            </w:pPr>
+          </w:p>
+          <w:p>
+            <w:pPr>
+              <w:jc w:val="both"/>
+              <w:rPr>
+                <w:rFonts w:asciiTheme="majorHAnsi" w:hAnsiTheme="majorHAnsi" w:cs="Times New Roman"/>
+                <w:b/>
+                <w:sz w:val="22"/>
+                <w:szCs w:val="22"/>
+              </w:rPr>
+            </w:pPr>
+            <w:r>
+              <w:rPr>
+                <w:rFonts w:asciiTheme="majorHAnsi" w:hAnsiTheme="majorHAnsi" w:cs="Times New Roman"/>
+                <w:b/>
+                <w:sz w:val="22"/>
+                <w:szCs w:val="22"/>
+              </w:rPr>
+              <w:t>Alzheimer’s Association: The Longest Day</w:t>
+            </w:r>
+          </w:p>
+          <w:p>
+            <w:pPr>
+              <w:jc w:val="both"/>
+              <w:rPr>
+                <w:rFonts w:asciiTheme="majorHAnsi" w:hAnsiTheme="majorHAnsi" w:cs="Times New Roman"/>
+                <w:sz w:val="22"/>
+                <w:szCs w:val="22"/>
+              </w:rPr>
+            </w:pPr>
+            <w:r>
+              <w:rPr>
+                <w:rFonts w:asciiTheme="majorHAnsi" w:hAnsiTheme="majorHAnsi" w:cs="Times New Roman"/>
+                <w:i/>
+                <w:sz w:val="22"/>
+                <w:szCs w:val="22"/>
+              </w:rPr>
+              <w:t>Event Guide</w:t>
+            </w:r>
+            <w:r>
+              <w:rPr>
+                <w:rFonts w:asciiTheme="majorHAnsi" w:hAnsiTheme="majorHAnsi" w:cs="Times New Roman"/>
+                <w:sz w:val="22"/>
+                <w:szCs w:val="22"/>
+              </w:rPr>
+              <w:t>,</w:t>
+            </w:r>
+            <w:r>
+              <w:rPr>
+                <w:rFonts w:asciiTheme="majorHAnsi" w:hAnsiTheme="majorHAnsi" w:cs="Times New Roman"/>
+                <w:i/>
+                <w:sz w:val="22"/>
+                <w:szCs w:val="22"/>
+              </w:rPr>
+              <w:t xml:space="preserve"> </w:t>
+            </w:r>
+            <w:r>
+              <w:rPr>
+                <w:rFonts w:asciiTheme="majorHAnsi" w:hAnsiTheme="majorHAnsi" w:cs="Times New Roman"/>
+                <w:sz w:val="22"/>
+                <w:szCs w:val="22"/>
+              </w:rPr>
+              <w:t>June 2016</w:t>
+            </w:r>
+          </w:p>
+          <w:p>
+            <w:pPr>
+              <w:jc w:val="both"/>
+              <w:rPr>
+                <w:rFonts w:asciiTheme="majorHAnsi" w:hAnsiTheme="majorHAnsi" w:cs="Times New Roman"/>
+                <w:sz w:val="16"/>
+                <w:szCs w:val="16"/>
+              </w:rPr>
+            </w:pPr>
+          </w:p>
+          <w:p>
+            <w:pPr>
+              <w:jc w:val="both"/>
+              <w:rPr>
+                <w:rFonts w:asciiTheme="majorHAnsi" w:hAnsiTheme="majorHAnsi" w:cs="Times New Roman"/>
+                <w:sz w:val="22"/>
+                <w:szCs w:val="22"/>
+              </w:rPr>
+            </w:pPr>
+            <w:r>
+              <w:rPr>
+                <w:rFonts w:asciiTheme="majorHAnsi" w:hAnsiTheme="majorHAnsi" w:cs="Times New Roman"/>
+                <w:b/>
+                <w:sz w:val="22"/>
+                <w:szCs w:val="22"/>
+              </w:rPr>
+              <w:t>Enigma: Tufts Independent Data Journal</w:t>
+            </w:r>
+            <w:r>
+              <w:rPr>
+                <w:rFonts w:asciiTheme="majorHAnsi" w:hAnsiTheme="majorHAnsi" w:cs="Times New Roman"/>
+                <w:b/>
+                <w:sz w:val="22"/>
+                <w:szCs w:val="22"/>
+              </w:rPr>
+              <w:tab/>
+            </w:r>
+            <w:r>
+              <w:rPr>
+                <w:rFonts w:asciiTheme="majorHAnsi" w:hAnsiTheme="majorHAnsi" w:cs="Times New Roman"/>
+                <w:b/>
+                <w:sz w:val="22"/>
+                <w:szCs w:val="22"/>
+              </w:rPr>
+              <w:tab/>
+            </w:r>
+            <w:r>
+              <w:rPr>
+                <w:rFonts w:asciiTheme="majorHAnsi" w:hAnsiTheme="majorHAnsi" w:cs="Times New Roman"/>
+                <w:b/>
+                <w:sz w:val="22"/>
+                <w:szCs w:val="22"/>
+              </w:rPr>
+              <w:tab/>
+            </w:r>
+            <w:r>
+              <w:rPr>
+                <w:rFonts w:asciiTheme="majorHAnsi" w:hAnsiTheme="majorHAnsi" w:cs="Times New Roman"/>
+                <w:b/>
+                <w:sz w:val="22"/>
+                <w:szCs w:val="22"/>
+              </w:rPr>
+              <w:tab/>
+              <w:t xml:space="preserve">     </w:t>
+            </w:r>
+          </w:p>
+          <w:p>
+            <w:pPr>
+              <w:jc w:val="both"/>
+              <w:rPr>
+                <w:rFonts w:asciiTheme="majorHAnsi" w:hAnsiTheme="majorHAnsi" w:cs="Times New Roman"/>
+                <w:sz w:val="22"/>
+                <w:szCs w:val="22"/>
+              </w:rPr>
+            </w:pPr>
+            <w:r>
+              <w:rPr>
+                <w:rFonts w:asciiTheme="majorHAnsi" w:hAnsiTheme="majorHAnsi" w:cs="Times New Roman"/>
+                <w:i/>
+                <w:sz w:val="22"/>
+                <w:szCs w:val="22"/>
+              </w:rPr>
+              <w:t>Contributing Author,</w:t>
+            </w:r>
+            <w:r>
+              <w:rPr>
+                <w:rFonts w:asciiTheme="majorHAnsi" w:hAnsiTheme="majorHAnsi" w:cs="Times New Roman"/>
+                <w:sz w:val="22"/>
+                <w:szCs w:val="22"/>
+              </w:rPr>
+              <w:t xml:space="preserve"> January</w:t>
+            </w:r>
+            <w:r>
+              <w:rPr>
+                <w:rFonts w:asciiTheme="majorHAnsi" w:hAnsiTheme="majorHAnsi" w:cs="Times New Roman"/>
+                <w:sz w:val="22"/>
+                <w:szCs w:val="22"/>
+              </w:rPr>
+              <w:t xml:space="preserve"> 2016 - May 2016</w:t>
+            </w:r>
+          </w:p>
+          <w:p>
+            <w:pPr>
+              <w:jc w:val="both"/>
+              <w:rPr>
+                <w:rFonts w:asciiTheme="majorHAnsi" w:hAnsiTheme="majorHAnsi" w:cs="Times New Roman"/>
+                <w:sz w:val="16"/>
+                <w:szCs w:val="16"/>
+              </w:rPr>
+            </w:pPr>
+          </w:p>
+          <w:p>
+            <w:pPr>
+              <w:jc w:val="both"/>
+              <w:rPr>
+                <w:rFonts w:asciiTheme="majorHAnsi" w:hAnsiTheme="majorHAnsi" w:cs="Times New Roman"/>
+                <w:b/>
+                <w:sz w:val="22"/>
+                <w:szCs w:val="22"/>
+              </w:rPr>
+            </w:pPr>
+            <w:proofErr w:type="spellStart"/>
+            <w:r>
+              <w:rPr>
+                <w:rFonts w:asciiTheme="majorHAnsi" w:hAnsiTheme="majorHAnsi" w:cs="Times New Roman"/>
+                <w:b/>
+                <w:sz w:val="22"/>
+                <w:szCs w:val="22"/>
+              </w:rPr>
+              <w:t>DeafBlind</w:t>
+            </w:r>
+            <w:proofErr w:type="spellEnd"/>
+            <w:r>
+              <w:rPr>
+                <w:rFonts w:asciiTheme="majorHAnsi" w:hAnsiTheme="majorHAnsi" w:cs="Times New Roman"/>
+                <w:b/>
+                <w:sz w:val="22"/>
+                <w:szCs w:val="22"/>
+              </w:rPr>
+              <w:t xml:space="preserve"> Contact Center</w:t>
+            </w:r>
+          </w:p>
+          <w:p>
+            <w:pPr>
+              <w:jc w:val="both"/>
+              <w:rPr>
+                <w:rFonts w:asciiTheme="majorHAnsi" w:hAnsiTheme="majorHAnsi" w:cs="Times New Roman"/>
+                <w:sz w:val="22"/>
+                <w:szCs w:val="22"/>
+              </w:rPr>
+            </w:pPr>
+            <w:r>
+              <w:rPr>
+                <w:rFonts w:asciiTheme="majorHAnsi" w:hAnsiTheme="majorHAnsi" w:cs="Times New Roman"/>
+                <w:i/>
+                <w:sz w:val="22"/>
+                <w:szCs w:val="22"/>
+              </w:rPr>
+              <w:t>Student Volunteer,</w:t>
+            </w:r>
+            <w:r>
+              <w:rPr>
+                <w:rFonts w:asciiTheme="majorHAnsi" w:hAnsiTheme="majorHAnsi" w:cs="Times New Roman"/>
+                <w:sz w:val="22"/>
+                <w:szCs w:val="22"/>
+              </w:rPr>
+              <w:t xml:space="preserve"> Spring 2016</w:t>
+            </w:r>
+          </w:p>
+          <w:p>
+            <w:pPr>
+              <w:rPr>
+                <w:rFonts w:asciiTheme="majorHAnsi" w:hAnsiTheme="majorHAnsi" w:cs="Times New Roman"/>
+                <w:sz w:val="22"/>
+                <w:szCs w:val="22"/>
+              </w:rPr>
+            </w:pPr>
             <w:bookmarkStart w:id="0" w:name="_GoBack"/>
             <w:bookmarkEnd w:id="0"/>
-          </w:p>
-          <w:p>
-            <w:pPr>
-              <w:jc w:val="both"/>
-              <w:rPr>
-                <w:rFonts w:asciiTheme="majorHAnsi" w:hAnsiTheme="majorHAnsi" w:cs="Times New Roman"/>
-                <w:sz w:val="22"/>
-                <w:szCs w:val="22"/>
-              </w:rPr>
-            </w:pPr>
-            <w:r>
-              <w:rPr>
-                <w:rFonts w:asciiTheme="majorHAnsi" w:hAnsiTheme="majorHAnsi" w:cs="Times New Roman"/>
-                <w:b/>
-                <w:sz w:val="22"/>
-                <w:szCs w:val="22"/>
-              </w:rPr>
-              <w:t>Tufts Psychology Society</w:t>
-            </w:r>
-          </w:p>
-          <w:p>
-            <w:pPr>
-              <w:jc w:val="both"/>
-              <w:rPr>
-                <w:rFonts w:asciiTheme="majorHAnsi" w:hAnsiTheme="majorHAnsi" w:cs="Times New Roman"/>
-                <w:i/>
-                <w:sz w:val="22"/>
-                <w:szCs w:val="22"/>
-              </w:rPr>
-            </w:pPr>
-            <w:r>
-              <w:rPr>
-                <w:rFonts w:asciiTheme="majorHAnsi" w:hAnsiTheme="majorHAnsi" w:cs="Times New Roman"/>
-                <w:i/>
-                <w:sz w:val="22"/>
-                <w:szCs w:val="22"/>
-              </w:rPr>
-              <w:t>Class of 2017 Representative,</w:t>
-            </w:r>
-            <w:r>
-              <w:rPr>
-                <w:rFonts w:asciiTheme="majorHAnsi" w:hAnsiTheme="majorHAnsi" w:cs="Times New Roman"/>
-                <w:sz w:val="22"/>
-                <w:szCs w:val="22"/>
-              </w:rPr>
-              <w:t xml:space="preserve"> September</w:t>
-            </w:r>
-            <w:r>
-              <w:rPr>
-                <w:rFonts w:asciiTheme="majorHAnsi" w:hAnsiTheme="majorHAnsi" w:cs="Times New Roman"/>
-                <w:sz w:val="22"/>
-                <w:szCs w:val="22"/>
-              </w:rPr>
-              <w:t xml:space="preserve"> 2015 - May 2017</w:t>
-            </w:r>
-          </w:p>
-          <w:p>
-            <w:pPr>
-              <w:jc w:val="both"/>
-              <w:rPr>
-                <w:rFonts w:asciiTheme="majorHAnsi" w:hAnsiTheme="majorHAnsi" w:cs="Times New Roman"/>
-                <w:b/>
-                <w:sz w:val="16"/>
-                <w:szCs w:val="16"/>
-              </w:rPr>
-            </w:pPr>
-          </w:p>
-          <w:p>
-            <w:pPr>
-              <w:jc w:val="both"/>
-              <w:rPr>
-                <w:rFonts w:asciiTheme="majorHAnsi" w:hAnsiTheme="majorHAnsi" w:cs="Times New Roman"/>
-                <w:b/>
-                <w:sz w:val="22"/>
-                <w:szCs w:val="22"/>
-              </w:rPr>
-            </w:pPr>
-            <w:r>
-              <w:rPr>
-                <w:rFonts w:asciiTheme="majorHAnsi" w:hAnsiTheme="majorHAnsi" w:cs="Times New Roman"/>
-                <w:b/>
-                <w:sz w:val="22"/>
-                <w:szCs w:val="22"/>
-              </w:rPr>
-              <w:t>Alzheimer’s Association: The Longest Day</w:t>
-            </w:r>
-          </w:p>
-          <w:p>
-            <w:pPr>
-              <w:jc w:val="both"/>
-              <w:rPr>
-                <w:rFonts w:asciiTheme="majorHAnsi" w:hAnsiTheme="majorHAnsi" w:cs="Times New Roman"/>
-                <w:sz w:val="22"/>
-                <w:szCs w:val="22"/>
-              </w:rPr>
-            </w:pPr>
-            <w:r>
-              <w:rPr>
-                <w:rFonts w:asciiTheme="majorHAnsi" w:hAnsiTheme="majorHAnsi" w:cs="Times New Roman"/>
-                <w:i/>
-                <w:sz w:val="22"/>
-                <w:szCs w:val="22"/>
-              </w:rPr>
-              <w:t>Event Guide</w:t>
-            </w:r>
-            <w:r>
-              <w:rPr>
-                <w:rFonts w:asciiTheme="majorHAnsi" w:hAnsiTheme="majorHAnsi" w:cs="Times New Roman"/>
-                <w:sz w:val="22"/>
-                <w:szCs w:val="22"/>
-              </w:rPr>
-              <w:t>,</w:t>
-            </w:r>
-            <w:r>
-              <w:rPr>
-                <w:rFonts w:asciiTheme="majorHAnsi" w:hAnsiTheme="majorHAnsi" w:cs="Times New Roman"/>
-                <w:i/>
-                <w:sz w:val="22"/>
-                <w:szCs w:val="22"/>
-              </w:rPr>
-              <w:t xml:space="preserve"> </w:t>
-            </w:r>
-            <w:r>
-              <w:rPr>
-                <w:rFonts w:asciiTheme="majorHAnsi" w:hAnsiTheme="majorHAnsi" w:cs="Times New Roman"/>
-                <w:sz w:val="22"/>
-                <w:szCs w:val="22"/>
-              </w:rPr>
-              <w:t>June 2016</w:t>
-            </w:r>
-          </w:p>
-          <w:p>
-            <w:pPr>
-              <w:jc w:val="both"/>
-              <w:rPr>
-                <w:rFonts w:asciiTheme="majorHAnsi" w:hAnsiTheme="majorHAnsi" w:cs="Times New Roman"/>
-                <w:sz w:val="16"/>
-                <w:szCs w:val="16"/>
-              </w:rPr>
-            </w:pPr>
-          </w:p>
-          <w:p>
-            <w:pPr>
-              <w:jc w:val="both"/>
-              <w:rPr>
-                <w:rFonts w:asciiTheme="majorHAnsi" w:hAnsiTheme="majorHAnsi" w:cs="Times New Roman"/>
-                <w:sz w:val="22"/>
-                <w:szCs w:val="22"/>
-              </w:rPr>
-            </w:pPr>
-            <w:r>
-              <w:rPr>
-                <w:rFonts w:asciiTheme="majorHAnsi" w:hAnsiTheme="majorHAnsi" w:cs="Times New Roman"/>
-                <w:b/>
-                <w:sz w:val="22"/>
-                <w:szCs w:val="22"/>
-              </w:rPr>
-              <w:t>Enigma: Tufts Independent Data Journal</w:t>
-            </w:r>
-            <w:r>
-              <w:rPr>
-                <w:rFonts w:asciiTheme="majorHAnsi" w:hAnsiTheme="majorHAnsi" w:cs="Times New Roman"/>
-                <w:b/>
-                <w:sz w:val="22"/>
-                <w:szCs w:val="22"/>
-              </w:rPr>
-              <w:tab/>
-            </w:r>
-            <w:r>
-              <w:rPr>
-                <w:rFonts w:asciiTheme="majorHAnsi" w:hAnsiTheme="majorHAnsi" w:cs="Times New Roman"/>
-                <w:b/>
-                <w:sz w:val="22"/>
-                <w:szCs w:val="22"/>
-              </w:rPr>
-              <w:tab/>
-            </w:r>
-            <w:r>
-              <w:rPr>
-                <w:rFonts w:asciiTheme="majorHAnsi" w:hAnsiTheme="majorHAnsi" w:cs="Times New Roman"/>
-                <w:b/>
-                <w:sz w:val="22"/>
-                <w:szCs w:val="22"/>
-              </w:rPr>
-              <w:tab/>
-            </w:r>
-            <w:r>
-              <w:rPr>
-                <w:rFonts w:asciiTheme="majorHAnsi" w:hAnsiTheme="majorHAnsi" w:cs="Times New Roman"/>
-                <w:b/>
-                <w:sz w:val="22"/>
-                <w:szCs w:val="22"/>
-              </w:rPr>
-              <w:tab/>
-              <w:t xml:space="preserve">     </w:t>
-            </w:r>
-          </w:p>
-          <w:p>
-            <w:pPr>
-              <w:jc w:val="both"/>
-              <w:rPr>
-                <w:rFonts w:asciiTheme="majorHAnsi" w:hAnsiTheme="majorHAnsi" w:cs="Times New Roman"/>
-                <w:sz w:val="22"/>
-                <w:szCs w:val="22"/>
-              </w:rPr>
-            </w:pPr>
-            <w:r>
-              <w:rPr>
-                <w:rFonts w:asciiTheme="majorHAnsi" w:hAnsiTheme="majorHAnsi" w:cs="Times New Roman"/>
-                <w:i/>
-                <w:sz w:val="22"/>
-                <w:szCs w:val="22"/>
-              </w:rPr>
-              <w:t>Contributing Author,</w:t>
-            </w:r>
-            <w:r>
-              <w:rPr>
-                <w:rFonts w:asciiTheme="majorHAnsi" w:hAnsiTheme="majorHAnsi" w:cs="Times New Roman"/>
-                <w:sz w:val="22"/>
-                <w:szCs w:val="22"/>
-              </w:rPr>
-              <w:t xml:space="preserve"> January</w:t>
-            </w:r>
-            <w:r>
-              <w:rPr>
-                <w:rFonts w:asciiTheme="majorHAnsi" w:hAnsiTheme="majorHAnsi" w:cs="Times New Roman"/>
-                <w:sz w:val="22"/>
-                <w:szCs w:val="22"/>
-              </w:rPr>
-              <w:t xml:space="preserve"> 2016 - May 2016</w:t>
-            </w:r>
-          </w:p>
-          <w:p>
-            <w:pPr>
-              <w:jc w:val="both"/>
-              <w:rPr>
-                <w:rFonts w:asciiTheme="majorHAnsi" w:hAnsiTheme="majorHAnsi" w:cs="Times New Roman"/>
-                <w:sz w:val="16"/>
-                <w:szCs w:val="16"/>
-              </w:rPr>
-            </w:pPr>
-          </w:p>
-          <w:p>
-            <w:pPr>
-              <w:jc w:val="both"/>
-              <w:rPr>
-                <w:rFonts w:asciiTheme="majorHAnsi" w:hAnsiTheme="majorHAnsi" w:cs="Times New Roman"/>
-                <w:b/>
-                <w:sz w:val="22"/>
-                <w:szCs w:val="22"/>
-              </w:rPr>
-            </w:pPr>
-            <w:proofErr w:type="spellStart"/>
-            <w:r>
-              <w:rPr>
-                <w:rFonts w:asciiTheme="majorHAnsi" w:hAnsiTheme="majorHAnsi" w:cs="Times New Roman"/>
-                <w:b/>
-                <w:sz w:val="22"/>
-                <w:szCs w:val="22"/>
-              </w:rPr>
-              <w:t>DeafBlind</w:t>
-            </w:r>
-            <w:proofErr w:type="spellEnd"/>
-            <w:r>
-              <w:rPr>
-                <w:rFonts w:asciiTheme="majorHAnsi" w:hAnsiTheme="majorHAnsi" w:cs="Times New Roman"/>
-                <w:b/>
-                <w:sz w:val="22"/>
-                <w:szCs w:val="22"/>
-              </w:rPr>
-              <w:t xml:space="preserve"> Contact Center</w:t>
-            </w:r>
-          </w:p>
-          <w:p>
-            <w:pPr>
-              <w:jc w:val="both"/>
-              <w:rPr>
-                <w:rFonts w:asciiTheme="majorHAnsi" w:hAnsiTheme="majorHAnsi" w:cs="Times New Roman"/>
-                <w:sz w:val="22"/>
-                <w:szCs w:val="22"/>
-              </w:rPr>
-            </w:pPr>
-            <w:r>
-              <w:rPr>
-                <w:rFonts w:asciiTheme="majorHAnsi" w:hAnsiTheme="majorHAnsi" w:cs="Times New Roman"/>
-                <w:i/>
-                <w:sz w:val="22"/>
-                <w:szCs w:val="22"/>
-              </w:rPr>
-              <w:t>Student Volunteer,</w:t>
-            </w:r>
-            <w:r>
-              <w:rPr>
-                <w:rFonts w:asciiTheme="majorHAnsi" w:hAnsiTheme="majorHAnsi" w:cs="Times New Roman"/>
-                <w:sz w:val="22"/>
-                <w:szCs w:val="22"/>
-              </w:rPr>
-              <w:t xml:space="preserve"> Spring 2016</w:t>
-            </w:r>
-          </w:p>
-          <w:p>
-            <w:pPr>
-              <w:rPr>
-                <w:rFonts w:asciiTheme="majorHAnsi" w:hAnsiTheme="majorHAnsi" w:cs="Times New Roman"/>
-                <w:sz w:val="22"/>
-                <w:szCs w:val="22"/>
-              </w:rPr>
-            </w:pPr>
           </w:p>
         </w:tc>
       </w:tr>
@@ -3302,6 +3442,11 @@
         <w:docPartUnique/>
       </w:docPartObj>
     </w:sdtPr>
+    <w:sdtEndPr>
+      <w:rPr>
+        <w:rStyle w:val="PageNumber"/>
+      </w:rPr>
+    </w:sdtEndPr>
     <w:sdtContent>
       <w:p>
         <w:pPr>
@@ -6836,10 +6981,6 @@
     <w:lsdException w:name="Book Title" w:uiPriority="33" w:qFormat="1"/>
     <w:lsdException w:name="Bibliography" w:semiHidden="1" w:uiPriority="37" w:unhideWhenUsed="1"/>
     <w:lsdException w:name="TOC Heading" w:semiHidden="1" w:uiPriority="39" w:unhideWhenUsed="1" w:qFormat="1"/>
-    <w:lsdException w:name="Grid Table Light" w:semiHidden="1" w:unhideWhenUsed="1"/>
-    <w:lsdException w:name="Grid Table 1 Light" w:semiHidden="1" w:unhideWhenUsed="1"/>
-    <w:lsdException w:name="Grid Table 2" w:semiHidden="1" w:unhideWhenUsed="1"/>
-    <w:lsdException w:name="Grid Table 3" w:semiHidden="1" w:unhideWhenUsed="1"/>
     <w:lsdException w:name="Grid Table 4" w:uiPriority="49"/>
     <w:lsdException w:name="Grid Table 5 Dark" w:uiPriority="50"/>
     <w:lsdException w:name="Grid Table 6 Colorful" w:uiPriority="51"/>
@@ -6943,6 +7084,23 @@
   <w:style w:type="paragraph" w:default="1" w:styleId="Normal">
     <w:name w:val="Normal"/>
     <w:qFormat/>
+  </w:style>
+  <w:style w:type="paragraph" w:styleId="Heading4">
+    <w:name w:val="heading 4"/>
+    <w:basedOn w:val="Normal"/>
+    <w:link w:val="Heading4Char"/>
+    <w:uiPriority w:val="9"/>
+    <w:qFormat/>
+    <w:rsid w:val="00A21D7E"/>
+    <w:pPr>
+      <w:spacing w:before="100" w:beforeAutospacing="1" w:after="100" w:afterAutospacing="1"/>
+      <w:outlineLvl w:val="3"/>
+    </w:pPr>
+    <w:rPr>
+      <w:rFonts w:ascii="Times New Roman" w:eastAsia="Times New Roman" w:hAnsi="Times New Roman" w:cs="Times New Roman"/>
+      <w:b/>
+      <w:bCs/>
+    </w:rPr>
   </w:style>
   <w:style w:type="character" w:default="1" w:styleId="DefaultParagraphFont">
     <w:name w:val="Default Paragraph Font"/>
@@ -7070,6 +7228,18 @@
     <w:semiHidden/>
     <w:unhideWhenUsed/>
     <w:rsid w:val="00042679"/>
+  </w:style>
+  <w:style w:type="character" w:customStyle="1" w:styleId="Heading4Char">
+    <w:name w:val="Heading 4 Char"/>
+    <w:basedOn w:val="DefaultParagraphFont"/>
+    <w:link w:val="Heading4"/>
+    <w:uiPriority w:val="9"/>
+    <w:rsid w:val="00A21D7E"/>
+    <w:rPr>
+      <w:rFonts w:ascii="Times New Roman" w:eastAsia="Times New Roman" w:hAnsi="Times New Roman" w:cs="Times New Roman"/>
+      <w:b/>
+      <w:bCs/>
+    </w:rPr>
   </w:style>
 </w:styles>
 </file>
@@ -7399,7 +7569,7 @@
 </file>
 
 <file path=customXml/itemProps1.xml><?xml version="1.0" encoding="utf-8"?>
-<ds:datastoreItem xmlns:ds="http://schemas.openxmlformats.org/officeDocument/2006/customXml" ds:itemID="{4CE76931-C556-E841-B1A1-4A585B035FD8}">
+<ds:datastoreItem xmlns:ds="http://schemas.openxmlformats.org/officeDocument/2006/customXml" ds:itemID="{0CF68C54-6174-C94D-B262-EDC46832BECD}">
   <ds:schemaRefs>
     <ds:schemaRef ds:uri="http://schemas.openxmlformats.org/officeDocument/2006/bibliography"/>
   </ds:schemaRefs>

</xml_diff>

<commit_message>
update CV with Russek Day Poster
</commit_message>
<xml_diff>
--- a/downloads/morin_cv.docx
+++ b/downloads/morin_cv.docx
@@ -1547,6 +1547,98 @@
               <w:rPr>
                 <w:rFonts w:asciiTheme="majorHAnsi" w:hAnsiTheme="majorHAnsi" w:cs="Times New Roman"/>
                 <w:b/>
+                <w:sz w:val="12"/>
+                <w:szCs w:val="12"/>
+              </w:rPr>
+            </w:pPr>
+          </w:p>
+          <w:p>
+            <w:pPr>
+              <w:ind w:left="720" w:hanging="720"/>
+              <w:jc w:val="both"/>
+              <w:rPr>
+                <w:rFonts w:asciiTheme="majorHAnsi" w:hAnsiTheme="majorHAnsi" w:cs="Times New Roman"/>
+                <w:sz w:val="22"/>
+                <w:szCs w:val="22"/>
+              </w:rPr>
+            </w:pPr>
+            <w:r>
+              <w:rPr>
+                <w:rFonts w:asciiTheme="majorHAnsi" w:hAnsiTheme="majorHAnsi" w:cs="Times New Roman"/>
+                <w:b/>
+                <w:sz w:val="22"/>
+                <w:szCs w:val="22"/>
+              </w:rPr>
+              <w:t>Morin, T.</w:t>
+            </w:r>
+            <w:r>
+              <w:rPr>
+                <w:rFonts w:asciiTheme="majorHAnsi" w:hAnsiTheme="majorHAnsi" w:cs="Times New Roman"/>
+                <w:b/>
+                <w:sz w:val="22"/>
+                <w:szCs w:val="22"/>
+              </w:rPr>
+              <w:t xml:space="preserve"> </w:t>
+            </w:r>
+            <w:r>
+              <w:rPr>
+                <w:rFonts w:asciiTheme="majorHAnsi" w:hAnsiTheme="majorHAnsi" w:cs="Times New Roman"/>
+                <w:b/>
+                <w:sz w:val="22"/>
+                <w:szCs w:val="22"/>
+              </w:rPr>
+              <w:t>M.</w:t>
+            </w:r>
+            <w:r>
+              <w:rPr>
+                <w:rFonts w:asciiTheme="majorHAnsi" w:hAnsiTheme="majorHAnsi" w:cs="Times New Roman"/>
+                <w:sz w:val="22"/>
+                <w:szCs w:val="22"/>
+              </w:rPr>
+              <w:t xml:space="preserve">, Chang, A. E., &amp; Stern, C. E. </w:t>
+            </w:r>
+            <w:r>
+              <w:rPr>
+                <w:rFonts w:asciiTheme="majorHAnsi" w:hAnsiTheme="majorHAnsi" w:cs="Times New Roman"/>
+                <w:i/>
+                <w:sz w:val="22"/>
+                <w:szCs w:val="22"/>
+              </w:rPr>
+              <w:t>An fMRI investigation of symbolic processing using a one-dimensional raven’s progressive matrices task</w:t>
+            </w:r>
+            <w:r>
+              <w:rPr>
+                <w:rFonts w:asciiTheme="majorHAnsi" w:hAnsiTheme="majorHAnsi" w:cs="Times New Roman"/>
+                <w:sz w:val="22"/>
+                <w:szCs w:val="22"/>
+              </w:rPr>
+              <w:t xml:space="preserve">. Henry I. </w:t>
+            </w:r>
+            <w:proofErr w:type="spellStart"/>
+            <w:r>
+              <w:rPr>
+                <w:rFonts w:asciiTheme="majorHAnsi" w:hAnsiTheme="majorHAnsi" w:cs="Times New Roman"/>
+                <w:sz w:val="22"/>
+                <w:szCs w:val="22"/>
+              </w:rPr>
+              <w:t>Russek</w:t>
+            </w:r>
+            <w:proofErr w:type="spellEnd"/>
+            <w:r>
+              <w:rPr>
+                <w:rFonts w:asciiTheme="majorHAnsi" w:hAnsiTheme="majorHAnsi" w:cs="Times New Roman"/>
+                <w:sz w:val="22"/>
+                <w:szCs w:val="22"/>
+              </w:rPr>
+              <w:t xml:space="preserve"> Student Achievement Day. 2019. Boston University, Boston, MA.</w:t>
+            </w:r>
+          </w:p>
+          <w:p>
+            <w:pPr>
+              <w:ind w:left="720" w:hanging="720"/>
+              <w:jc w:val="both"/>
+              <w:rPr>
+                <w:rFonts w:asciiTheme="majorHAnsi" w:hAnsiTheme="majorHAnsi" w:cs="Times New Roman"/>
                 <w:sz w:val="16"/>
                 <w:szCs w:val="16"/>
               </w:rPr>
@@ -1594,15 +1686,121 @@
                 <w:sz w:val="22"/>
                 <w:szCs w:val="22"/>
               </w:rPr>
-              <w:t>Theta Oscillations at Critical Junctures of Overlapping Mazes</w:t>
-            </w:r>
-            <w:r>
-              <w:rPr>
-                <w:rFonts w:asciiTheme="majorHAnsi" w:hAnsiTheme="majorHAnsi" w:cs="Times New Roman"/>
-                <w:sz w:val="22"/>
-                <w:szCs w:val="22"/>
-              </w:rPr>
-              <w:t>. Cognitive Neuroscience Society. 2018. Boston, MA.</w:t>
+              <w:t xml:space="preserve">Theta </w:t>
+            </w:r>
+            <w:r>
+              <w:rPr>
+                <w:rFonts w:asciiTheme="majorHAnsi" w:hAnsiTheme="majorHAnsi" w:cs="Times New Roman"/>
+                <w:i/>
+                <w:sz w:val="22"/>
+                <w:szCs w:val="22"/>
+              </w:rPr>
+              <w:t>o</w:t>
+            </w:r>
+            <w:r>
+              <w:rPr>
+                <w:rFonts w:asciiTheme="majorHAnsi" w:hAnsiTheme="majorHAnsi" w:cs="Times New Roman"/>
+                <w:i/>
+                <w:sz w:val="22"/>
+                <w:szCs w:val="22"/>
+              </w:rPr>
+              <w:t xml:space="preserve">scillations at </w:t>
+            </w:r>
+            <w:r>
+              <w:rPr>
+                <w:rFonts w:asciiTheme="majorHAnsi" w:hAnsiTheme="majorHAnsi" w:cs="Times New Roman"/>
+                <w:i/>
+                <w:sz w:val="22"/>
+                <w:szCs w:val="22"/>
+              </w:rPr>
+              <w:t>c</w:t>
+            </w:r>
+            <w:r>
+              <w:rPr>
+                <w:rFonts w:asciiTheme="majorHAnsi" w:hAnsiTheme="majorHAnsi" w:cs="Times New Roman"/>
+                <w:i/>
+                <w:sz w:val="22"/>
+                <w:szCs w:val="22"/>
+              </w:rPr>
+              <w:t xml:space="preserve">ritical </w:t>
+            </w:r>
+            <w:r>
+              <w:rPr>
+                <w:rFonts w:asciiTheme="majorHAnsi" w:hAnsiTheme="majorHAnsi" w:cs="Times New Roman"/>
+                <w:i/>
+                <w:sz w:val="22"/>
+                <w:szCs w:val="22"/>
+              </w:rPr>
+              <w:t>j</w:t>
+            </w:r>
+            <w:r>
+              <w:rPr>
+                <w:rFonts w:asciiTheme="majorHAnsi" w:hAnsiTheme="majorHAnsi" w:cs="Times New Roman"/>
+                <w:i/>
+                <w:sz w:val="22"/>
+                <w:szCs w:val="22"/>
+              </w:rPr>
+              <w:t xml:space="preserve">unctures of </w:t>
+            </w:r>
+            <w:r>
+              <w:rPr>
+                <w:rFonts w:asciiTheme="majorHAnsi" w:hAnsiTheme="majorHAnsi" w:cs="Times New Roman"/>
+                <w:i/>
+                <w:sz w:val="22"/>
+                <w:szCs w:val="22"/>
+              </w:rPr>
+              <w:t>o</w:t>
+            </w:r>
+            <w:r>
+              <w:rPr>
+                <w:rFonts w:asciiTheme="majorHAnsi" w:hAnsiTheme="majorHAnsi" w:cs="Times New Roman"/>
+                <w:i/>
+                <w:sz w:val="22"/>
+                <w:szCs w:val="22"/>
+              </w:rPr>
+              <w:t xml:space="preserve">verlapping </w:t>
+            </w:r>
+            <w:r>
+              <w:rPr>
+                <w:rFonts w:asciiTheme="majorHAnsi" w:hAnsiTheme="majorHAnsi" w:cs="Times New Roman"/>
+                <w:i/>
+                <w:sz w:val="22"/>
+                <w:szCs w:val="22"/>
+              </w:rPr>
+              <w:t>m</w:t>
+            </w:r>
+            <w:r>
+              <w:rPr>
+                <w:rFonts w:asciiTheme="majorHAnsi" w:hAnsiTheme="majorHAnsi" w:cs="Times New Roman"/>
+                <w:i/>
+                <w:sz w:val="22"/>
+                <w:szCs w:val="22"/>
+              </w:rPr>
+              <w:t>azes</w:t>
+            </w:r>
+            <w:r>
+              <w:rPr>
+                <w:rFonts w:asciiTheme="majorHAnsi" w:hAnsiTheme="majorHAnsi" w:cs="Times New Roman"/>
+                <w:sz w:val="22"/>
+                <w:szCs w:val="22"/>
+              </w:rPr>
+              <w:t>. Cognitive Neuroscience Society</w:t>
+            </w:r>
+            <w:r>
+              <w:rPr>
+                <w:rFonts w:asciiTheme="majorHAnsi" w:hAnsiTheme="majorHAnsi" w:cs="Times New Roman"/>
+                <w:sz w:val="22"/>
+                <w:szCs w:val="22"/>
+              </w:rPr>
+              <w:t xml:space="preserve"> Annual Meeting</w:t>
+            </w:r>
+            <w:r>
+              <w:rPr>
+                <w:rFonts w:asciiTheme="majorHAnsi" w:hAnsiTheme="majorHAnsi" w:cs="Times New Roman"/>
+                <w:sz w:val="22"/>
+                <w:szCs w:val="22"/>
+              </w:rPr>
+              <w:t>. 2018. Boston, MA.</w:t>
             </w:r>
           </w:p>
           <w:p>
@@ -1667,8 +1865,8 @@
               <w:jc w:val="both"/>
               <w:rPr>
                 <w:rFonts w:asciiTheme="majorHAnsi" w:hAnsiTheme="majorHAnsi" w:cs="Times New Roman"/>
-                <w:sz w:val="16"/>
-                <w:szCs w:val="22"/>
+                <w:sz w:val="12"/>
+                <w:szCs w:val="12"/>
               </w:rPr>
             </w:pPr>
           </w:p>
@@ -2240,8 +2438,8 @@
             <w:pPr>
               <w:rPr>
                 <w:rFonts w:asciiTheme="majorHAnsi" w:hAnsiTheme="majorHAnsi" w:cs="Times New Roman"/>
-                <w:sz w:val="16"/>
-                <w:szCs w:val="22"/>
+                <w:sz w:val="12"/>
+                <w:szCs w:val="12"/>
               </w:rPr>
             </w:pPr>
           </w:p>
@@ -2458,10 +2656,12 @@
             <w:pPr>
               <w:rPr>
                 <w:rFonts w:asciiTheme="majorHAnsi" w:hAnsiTheme="majorHAnsi" w:cs="Times New Roman"/>
-                <w:sz w:val="16"/>
-                <w:szCs w:val="22"/>
-              </w:rPr>
-            </w:pPr>
+                <w:sz w:val="12"/>
+                <w:szCs w:val="12"/>
+              </w:rPr>
+            </w:pPr>
+            <w:bookmarkStart w:id="0" w:name="_GoBack"/>
+            <w:bookmarkEnd w:id="0"/>
           </w:p>
         </w:tc>
       </w:tr>
@@ -2740,145 +2940,44 @@
               <w:jc w:val="both"/>
               <w:rPr>
                 <w:rFonts w:asciiTheme="majorHAnsi" w:hAnsiTheme="majorHAnsi" w:cs="Times New Roman"/>
+                <w:sz w:val="22"/>
+                <w:szCs w:val="22"/>
+              </w:rPr>
+            </w:pPr>
+            <w:r>
+              <w:rPr>
+                <w:rFonts w:asciiTheme="majorHAnsi" w:hAnsiTheme="majorHAnsi" w:cs="Times New Roman"/>
                 <w:i/>
                 <w:sz w:val="22"/>
                 <w:szCs w:val="22"/>
               </w:rPr>
-            </w:pPr>
-            <w:r>
+              <w:t>Class of 2017 Representative,</w:t>
+            </w:r>
+            <w:r>
+              <w:rPr>
+                <w:rFonts w:asciiTheme="majorHAnsi" w:hAnsiTheme="majorHAnsi" w:cs="Times New Roman"/>
+                <w:sz w:val="22"/>
+                <w:szCs w:val="22"/>
+              </w:rPr>
+              <w:t xml:space="preserve"> September</w:t>
+            </w:r>
+            <w:r>
+              <w:rPr>
+                <w:rFonts w:asciiTheme="majorHAnsi" w:hAnsiTheme="majorHAnsi" w:cs="Times New Roman"/>
+                <w:sz w:val="22"/>
+                <w:szCs w:val="22"/>
+              </w:rPr>
+              <w:t xml:space="preserve"> 2015 - May 2017</w:t>
+            </w:r>
+          </w:p>
+          <w:p>
+            <w:pPr>
+              <w:jc w:val="both"/>
               <w:rPr>
                 <w:rFonts w:asciiTheme="majorHAnsi" w:hAnsiTheme="majorHAnsi" w:cs="Times New Roman"/>
                 <w:i/>
-                <w:sz w:val="22"/>
-                <w:szCs w:val="22"/>
-              </w:rPr>
-              <w:t>Class of 2017 Representative,</w:t>
-            </w:r>
-            <w:r>
-              <w:rPr>
-                <w:rFonts w:asciiTheme="majorHAnsi" w:hAnsiTheme="majorHAnsi" w:cs="Times New Roman"/>
-                <w:sz w:val="22"/>
-                <w:szCs w:val="22"/>
-              </w:rPr>
-              <w:t xml:space="preserve"> September</w:t>
-            </w:r>
-            <w:r>
-              <w:rPr>
-                <w:rFonts w:asciiTheme="majorHAnsi" w:hAnsiTheme="majorHAnsi" w:cs="Times New Roman"/>
-                <w:sz w:val="22"/>
-                <w:szCs w:val="22"/>
-              </w:rPr>
-              <w:t xml:space="preserve"> 2015 - May 2017</w:t>
-            </w:r>
-          </w:p>
-          <w:p>
-            <w:pPr>
-              <w:jc w:val="both"/>
-              <w:rPr>
-                <w:rFonts w:asciiTheme="majorHAnsi" w:hAnsiTheme="majorHAnsi" w:cs="Times New Roman"/>
-                <w:sz w:val="16"/>
-                <w:szCs w:val="16"/>
-              </w:rPr>
-            </w:pPr>
-          </w:p>
-          <w:p>
-            <w:pPr>
-              <w:jc w:val="both"/>
-              <w:rPr>
-                <w:rFonts w:asciiTheme="majorHAnsi" w:hAnsiTheme="majorHAnsi" w:cs="Times New Roman"/>
-                <w:sz w:val="22"/>
-                <w:szCs w:val="22"/>
-              </w:rPr>
-            </w:pPr>
-            <w:r>
-              <w:rPr>
-                <w:rFonts w:asciiTheme="majorHAnsi" w:hAnsiTheme="majorHAnsi" w:cs="Times New Roman"/>
-                <w:b/>
-                <w:sz w:val="22"/>
-                <w:szCs w:val="22"/>
-              </w:rPr>
-              <w:t>Enigma: Tufts Independent Data Journal</w:t>
-            </w:r>
-            <w:r>
-              <w:rPr>
-                <w:rFonts w:asciiTheme="majorHAnsi" w:hAnsiTheme="majorHAnsi" w:cs="Times New Roman"/>
-                <w:b/>
-                <w:sz w:val="22"/>
-                <w:szCs w:val="22"/>
-              </w:rPr>
-              <w:tab/>
-            </w:r>
-            <w:r>
-              <w:rPr>
-                <w:rFonts w:asciiTheme="majorHAnsi" w:hAnsiTheme="majorHAnsi" w:cs="Times New Roman"/>
-                <w:b/>
-                <w:sz w:val="22"/>
-                <w:szCs w:val="22"/>
-              </w:rPr>
-              <w:tab/>
-            </w:r>
-            <w:r>
-              <w:rPr>
-                <w:rFonts w:asciiTheme="majorHAnsi" w:hAnsiTheme="majorHAnsi" w:cs="Times New Roman"/>
-                <w:b/>
-                <w:sz w:val="22"/>
-                <w:szCs w:val="22"/>
-              </w:rPr>
-              <w:tab/>
-            </w:r>
-            <w:r>
-              <w:rPr>
-                <w:rFonts w:asciiTheme="majorHAnsi" w:hAnsiTheme="majorHAnsi" w:cs="Times New Roman"/>
-                <w:b/>
-                <w:sz w:val="22"/>
-                <w:szCs w:val="22"/>
-              </w:rPr>
-              <w:tab/>
-              <w:t xml:space="preserve">     </w:t>
-            </w:r>
-          </w:p>
-          <w:p>
-            <w:pPr>
-              <w:jc w:val="both"/>
-              <w:rPr>
-                <w:rFonts w:asciiTheme="majorHAnsi" w:hAnsiTheme="majorHAnsi" w:cs="Times New Roman"/>
-                <w:sz w:val="22"/>
-                <w:szCs w:val="22"/>
-              </w:rPr>
-            </w:pPr>
-            <w:r>
-              <w:rPr>
-                <w:rFonts w:asciiTheme="majorHAnsi" w:hAnsiTheme="majorHAnsi" w:cs="Times New Roman"/>
-                <w:i/>
-                <w:sz w:val="22"/>
-                <w:szCs w:val="22"/>
-              </w:rPr>
-              <w:t>Contributing Author,</w:t>
-            </w:r>
-            <w:r>
-              <w:rPr>
-                <w:rFonts w:asciiTheme="majorHAnsi" w:hAnsiTheme="majorHAnsi" w:cs="Times New Roman"/>
-                <w:sz w:val="22"/>
-                <w:szCs w:val="22"/>
-              </w:rPr>
-              <w:t xml:space="preserve"> January</w:t>
-            </w:r>
-            <w:r>
-              <w:rPr>
-                <w:rFonts w:asciiTheme="majorHAnsi" w:hAnsiTheme="majorHAnsi" w:cs="Times New Roman"/>
-                <w:sz w:val="22"/>
-                <w:szCs w:val="22"/>
-              </w:rPr>
-              <w:t xml:space="preserve"> 2016 - May 2016</w:t>
-            </w:r>
-          </w:p>
-          <w:p>
-            <w:pPr>
-              <w:jc w:val="both"/>
-              <w:rPr>
-                <w:rFonts w:asciiTheme="majorHAnsi" w:hAnsiTheme="majorHAnsi" w:cs="Times New Roman"/>
-                <w:sz w:val="16"/>
-                <w:szCs w:val="22"/>
+                <w:sz w:val="12"/>
+                <w:szCs w:val="12"/>
               </w:rPr>
             </w:pPr>
           </w:p>
@@ -3363,8 +3462,6 @@
               </w:rPr>
               <w:t>Collaboration with theorists to design/test computational models of cognition</w:t>
             </w:r>
-            <w:bookmarkStart w:id="0" w:name="_GoBack"/>
-            <w:bookmarkEnd w:id="0"/>
           </w:p>
         </w:tc>
       </w:tr>
@@ -7543,7 +7640,7 @@
 </file>
 
 <file path=customXml/itemProps1.xml><?xml version="1.0" encoding="utf-8"?>
-<ds:datastoreItem xmlns:ds="http://schemas.openxmlformats.org/officeDocument/2006/customXml" ds:itemID="{CB3EAAEE-9245-E44C-9C42-B21AF07BE097}">
+<ds:datastoreItem xmlns:ds="http://schemas.openxmlformats.org/officeDocument/2006/customXml" ds:itemID="{624D86E9-6C56-084F-80C9-9F5E56759AA9}">
   <ds:schemaRefs>
     <ds:schemaRef ds:uri="http://schemas.openxmlformats.org/officeDocument/2006/bibliography"/>
   </ds:schemaRefs>

</xml_diff>

<commit_message>
update CV and work page
</commit_message>
<xml_diff>
--- a/downloads/morin_cv.docx
+++ b/downloads/morin_cv.docx
@@ -235,8 +235,18 @@
                 <w:sz w:val="22"/>
                 <w:szCs w:val="22"/>
               </w:rPr>
-              <w:t>PhD Student</w:t>
-            </w:r>
+              <w:t xml:space="preserve">PhD </w:t>
+            </w:r>
+            <w:r>
+              <w:rPr>
+                <w:rFonts w:asciiTheme="majorHAnsi" w:hAnsiTheme="majorHAnsi" w:cs="Times New Roman"/>
+                <w:sz w:val="22"/>
+                <w:szCs w:val="22"/>
+              </w:rPr>
+              <w:t>Candidate</w:t>
+            </w:r>
+            <w:bookmarkStart w:id="0" w:name="_GoBack"/>
+            <w:bookmarkEnd w:id="0"/>
             <w:r>
               <w:rPr>
                 <w:rFonts w:asciiTheme="majorHAnsi" w:hAnsiTheme="majorHAnsi" w:cs="Times New Roman"/>
@@ -405,8 +415,8 @@
             <w:pPr>
               <w:rPr>
                 <w:rFonts w:asciiTheme="majorHAnsi" w:hAnsiTheme="majorHAnsi" w:cs="Times New Roman"/>
-                <w:sz w:val="22"/>
-                <w:szCs w:val="22"/>
+                <w:sz w:val="16"/>
+                <w:szCs w:val="16"/>
               </w:rPr>
             </w:pPr>
           </w:p>
@@ -447,7 +457,15 @@
                 <w:b/>
                 <w:szCs w:val="22"/>
               </w:rPr>
-              <w:t>HONORS AND AWARDS</w:t>
+              <w:t>PUBLICATION</w:t>
+            </w:r>
+            <w:r>
+              <w:rPr>
+                <w:rFonts w:asciiTheme="majorHAnsi" w:hAnsiTheme="majorHAnsi" w:cs="Times New Roman"/>
+                <w:b/>
+                <w:szCs w:val="22"/>
+              </w:rPr>
+              <w:t>S</w:t>
             </w:r>
           </w:p>
         </w:tc>
@@ -461,6 +479,7 @@
           </w:tcPr>
           <w:p>
             <w:pPr>
+              <w:ind w:left="720" w:hanging="720"/>
               <w:jc w:val="both"/>
               <w:rPr>
                 <w:rFonts w:asciiTheme="majorHAnsi" w:hAnsiTheme="majorHAnsi" w:cs="Times New Roman"/>
@@ -471,195 +490,363 @@
           </w:p>
           <w:p>
             <w:pPr>
+              <w:ind w:left="678" w:hanging="678"/>
               <w:jc w:val="both"/>
               <w:rPr>
-                <w:rFonts w:asciiTheme="majorHAnsi" w:hAnsiTheme="majorHAnsi" w:cs="Times New Roman"/>
-                <w:sz w:val="22"/>
-                <w:szCs w:val="22"/>
-              </w:rPr>
-            </w:pPr>
-            <w:r>
-              <w:rPr>
-                <w:rFonts w:asciiTheme="majorHAnsi" w:hAnsiTheme="majorHAnsi" w:cs="Times New Roman"/>
-                <w:sz w:val="22"/>
-                <w:szCs w:val="22"/>
-              </w:rPr>
-              <w:t>2017</w:t>
-            </w:r>
-            <w:r>
-              <w:rPr>
-                <w:rFonts w:asciiTheme="majorHAnsi" w:hAnsiTheme="majorHAnsi" w:cs="Times New Roman"/>
-                <w:sz w:val="22"/>
-                <w:szCs w:val="22"/>
-              </w:rPr>
-              <w:tab/>
-            </w:r>
-            <w:r>
-              <w:rPr>
-                <w:rFonts w:asciiTheme="majorHAnsi" w:hAnsiTheme="majorHAnsi" w:cs="Times New Roman"/>
-                <w:sz w:val="22"/>
-                <w:szCs w:val="22"/>
-              </w:rPr>
-              <w:tab/>
-              <w:t>Honorable Mention, NSF Graduate Research Fellowship Program</w:t>
+                <w:rFonts w:ascii="Times New Roman" w:eastAsia="Times New Roman" w:hAnsi="Times New Roman" w:cs="Times New Roman"/>
+                <w:b/>
+                <w:bCs/>
+                <w:color w:val="000000"/>
+              </w:rPr>
+            </w:pPr>
+            <w:r>
+              <w:rPr>
+                <w:rFonts w:asciiTheme="majorHAnsi" w:hAnsiTheme="majorHAnsi" w:cstheme="majorHAnsi"/>
+                <w:b/>
+                <w:sz w:val="22"/>
+                <w:szCs w:val="22"/>
+              </w:rPr>
+              <w:t>Morin, T.M.,</w:t>
+            </w:r>
+            <w:r>
+              <w:rPr>
+                <w:rFonts w:asciiTheme="majorHAnsi" w:hAnsiTheme="majorHAnsi" w:cstheme="majorHAnsi"/>
+                <w:sz w:val="22"/>
+                <w:szCs w:val="22"/>
+              </w:rPr>
+              <w:t xml:space="preserve"> Ma, W., &amp; Stern, C.E. Differential cortical contributions to continuous perceptual and discrete symbolic reasoning on a one-dimensional raven’s progressive matrices task. (</w:t>
+            </w:r>
+            <w:r>
+              <w:rPr>
+                <w:rFonts w:asciiTheme="majorHAnsi" w:hAnsiTheme="majorHAnsi" w:cstheme="majorHAnsi"/>
+                <w:i/>
+                <w:sz w:val="22"/>
+                <w:szCs w:val="22"/>
+              </w:rPr>
+              <w:t>in prep.</w:t>
+            </w:r>
+            <w:r>
+              <w:rPr>
+                <w:rFonts w:asciiTheme="majorHAnsi" w:hAnsiTheme="majorHAnsi" w:cstheme="majorHAnsi"/>
+                <w:sz w:val="22"/>
+                <w:szCs w:val="22"/>
+              </w:rPr>
+              <w:t>)</w:t>
             </w:r>
           </w:p>
           <w:p>
             <w:pPr>
               <w:jc w:val="both"/>
               <w:rPr>
-                <w:rFonts w:asciiTheme="majorHAnsi" w:hAnsiTheme="majorHAnsi" w:cs="Times New Roman"/>
-                <w:sz w:val="22"/>
-                <w:szCs w:val="22"/>
-              </w:rPr>
-            </w:pPr>
-            <w:r>
-              <w:rPr>
-                <w:rFonts w:asciiTheme="majorHAnsi" w:hAnsiTheme="majorHAnsi" w:cs="Times New Roman"/>
-                <w:sz w:val="22"/>
-                <w:szCs w:val="22"/>
-              </w:rPr>
-              <w:t xml:space="preserve">2017 </w:t>
-            </w:r>
-            <w:r>
-              <w:rPr>
-                <w:rFonts w:asciiTheme="majorHAnsi" w:hAnsiTheme="majorHAnsi" w:cs="Times New Roman"/>
-                <w:sz w:val="22"/>
-                <w:szCs w:val="22"/>
-              </w:rPr>
-              <w:tab/>
-            </w:r>
-            <w:r>
-              <w:rPr>
-                <w:rFonts w:asciiTheme="majorHAnsi" w:hAnsiTheme="majorHAnsi" w:cs="Times New Roman"/>
-                <w:sz w:val="22"/>
-                <w:szCs w:val="22"/>
-              </w:rPr>
-              <w:tab/>
-              <w:t>Joanne Mary Sullivan Prize, Tufts University Psychology Department</w:t>
-            </w:r>
-          </w:p>
-          <w:p>
-            <w:pPr>
+                <w:rFonts w:asciiTheme="majorHAnsi" w:hAnsiTheme="majorHAnsi" w:cstheme="majorHAnsi"/>
+                <w:sz w:val="22"/>
+                <w:szCs w:val="22"/>
+              </w:rPr>
+            </w:pPr>
+          </w:p>
+          <w:p>
+            <w:pPr>
+              <w:ind w:left="690" w:hanging="690"/>
               <w:jc w:val="both"/>
               <w:rPr>
-                <w:rFonts w:asciiTheme="majorHAnsi" w:hAnsiTheme="majorHAnsi" w:cs="Times New Roman"/>
-                <w:sz w:val="22"/>
-                <w:szCs w:val="22"/>
-              </w:rPr>
-            </w:pPr>
-            <w:r>
-              <w:rPr>
-                <w:rFonts w:asciiTheme="majorHAnsi" w:hAnsiTheme="majorHAnsi" w:cs="Times New Roman"/>
-                <w:sz w:val="22"/>
-                <w:szCs w:val="22"/>
-              </w:rPr>
-              <w:t>2017</w:t>
-            </w:r>
-            <w:r>
-              <w:rPr>
-                <w:rFonts w:asciiTheme="majorHAnsi" w:hAnsiTheme="majorHAnsi" w:cs="Times New Roman"/>
-                <w:sz w:val="22"/>
-                <w:szCs w:val="22"/>
-              </w:rPr>
-              <w:tab/>
-            </w:r>
-            <w:r>
-              <w:rPr>
-                <w:rFonts w:asciiTheme="majorHAnsi" w:hAnsiTheme="majorHAnsi" w:cs="Times New Roman"/>
-                <w:sz w:val="22"/>
-                <w:szCs w:val="22"/>
-              </w:rPr>
-              <w:tab/>
-              <w:t>Barton Term Scholar for Arts and Sciences, Tufts University</w:t>
-            </w:r>
-          </w:p>
-          <w:p>
-            <w:pPr>
+                <w:rFonts w:asciiTheme="majorHAnsi" w:hAnsiTheme="majorHAnsi" w:cstheme="majorHAnsi"/>
+              </w:rPr>
+            </w:pPr>
+            <w:r>
+              <w:rPr>
+                <w:rFonts w:asciiTheme="majorHAnsi" w:hAnsiTheme="majorHAnsi" w:cstheme="majorHAnsi"/>
+                <w:sz w:val="22"/>
+                <w:szCs w:val="22"/>
+              </w:rPr>
+              <w:t xml:space="preserve">Gilbert, T.M., </w:t>
+            </w:r>
+            <w:proofErr w:type="spellStart"/>
+            <w:r>
+              <w:rPr>
+                <w:rFonts w:asciiTheme="majorHAnsi" w:hAnsiTheme="majorHAnsi" w:cstheme="majorHAnsi"/>
+                <w:sz w:val="22"/>
+                <w:szCs w:val="22"/>
+              </w:rPr>
+              <w:t>Zurcher</w:t>
+            </w:r>
+            <w:proofErr w:type="spellEnd"/>
+            <w:r>
+              <w:rPr>
+                <w:rFonts w:asciiTheme="majorHAnsi" w:hAnsiTheme="majorHAnsi" w:cstheme="majorHAnsi"/>
+                <w:sz w:val="22"/>
+                <w:szCs w:val="22"/>
+              </w:rPr>
+              <w:t xml:space="preserve">, N.R., Wu, C.J., </w:t>
+            </w:r>
+            <w:proofErr w:type="spellStart"/>
+            <w:r>
+              <w:rPr>
+                <w:rFonts w:asciiTheme="majorHAnsi" w:hAnsiTheme="majorHAnsi" w:cstheme="majorHAnsi"/>
+                <w:sz w:val="22"/>
+                <w:szCs w:val="22"/>
+              </w:rPr>
+              <w:t>Bhanot</w:t>
+            </w:r>
+            <w:proofErr w:type="spellEnd"/>
+            <w:r>
+              <w:rPr>
+                <w:rFonts w:asciiTheme="majorHAnsi" w:hAnsiTheme="majorHAnsi" w:cstheme="majorHAnsi"/>
+                <w:sz w:val="22"/>
+                <w:szCs w:val="22"/>
+              </w:rPr>
+              <w:t xml:space="preserve">, A., Hightower, B.G., Kim, M., Albrecht, D.S., Wey, H.Y., Schroeder, F.A., Rodriguez-Thompson, A., </w:t>
+            </w:r>
+            <w:r>
+              <w:rPr>
+                <w:rFonts w:asciiTheme="majorHAnsi" w:hAnsiTheme="majorHAnsi" w:cstheme="majorHAnsi"/>
+                <w:b/>
+                <w:sz w:val="22"/>
+                <w:szCs w:val="22"/>
+              </w:rPr>
+              <w:t>Morin, T.M.</w:t>
+            </w:r>
+            <w:r>
+              <w:rPr>
+                <w:rFonts w:asciiTheme="majorHAnsi" w:hAnsiTheme="majorHAnsi" w:cstheme="majorHAnsi"/>
+                <w:sz w:val="22"/>
+                <w:szCs w:val="22"/>
+              </w:rPr>
+              <w:t xml:space="preserve">, Hart, K.L., Pellegrini, A.M., Riley, M.M., Wang, C., </w:t>
+            </w:r>
+            <w:proofErr w:type="spellStart"/>
+            <w:r>
+              <w:rPr>
+                <w:rFonts w:asciiTheme="majorHAnsi" w:hAnsiTheme="majorHAnsi" w:cstheme="majorHAnsi"/>
+                <w:sz w:val="22"/>
+                <w:szCs w:val="22"/>
+              </w:rPr>
+              <w:t>Stufflebeam</w:t>
+            </w:r>
+            <w:proofErr w:type="spellEnd"/>
+            <w:r>
+              <w:rPr>
+                <w:rFonts w:asciiTheme="majorHAnsi" w:hAnsiTheme="majorHAnsi" w:cstheme="majorHAnsi"/>
+                <w:sz w:val="22"/>
+                <w:szCs w:val="22"/>
+              </w:rPr>
+              <w:t xml:space="preserve">, S.M., Haggarty, S.J., Holt, D.J., Loggia, M.L., Perlis, R.H., Brown, H.E., </w:t>
+            </w:r>
+            <w:proofErr w:type="spellStart"/>
+            <w:r>
+              <w:rPr>
+                <w:rFonts w:asciiTheme="majorHAnsi" w:hAnsiTheme="majorHAnsi" w:cstheme="majorHAnsi"/>
+                <w:sz w:val="22"/>
+                <w:szCs w:val="22"/>
+              </w:rPr>
+              <w:t>Roffman</w:t>
+            </w:r>
+            <w:proofErr w:type="spellEnd"/>
+            <w:r>
+              <w:rPr>
+                <w:rFonts w:asciiTheme="majorHAnsi" w:hAnsiTheme="majorHAnsi" w:cstheme="majorHAnsi"/>
+                <w:sz w:val="22"/>
+                <w:szCs w:val="22"/>
+              </w:rPr>
+              <w:t>, J.L., Hooker, J.M.</w:t>
+            </w:r>
+            <w:r>
+              <w:rPr>
+                <w:rFonts w:asciiTheme="majorHAnsi" w:hAnsiTheme="majorHAnsi" w:cstheme="majorHAnsi"/>
+                <w:sz w:val="22"/>
+                <w:szCs w:val="22"/>
+              </w:rPr>
+              <w:t xml:space="preserve"> (2018). PET neuroimaging reveals histone deacetylase dysregulation in schizophrenia. </w:t>
+            </w:r>
+            <w:r>
+              <w:rPr>
+                <w:rFonts w:asciiTheme="majorHAnsi" w:hAnsiTheme="majorHAnsi" w:cstheme="majorHAnsi"/>
+                <w:i/>
+                <w:sz w:val="22"/>
+                <w:szCs w:val="22"/>
+              </w:rPr>
+              <w:t>The Journal of Clinical Investigation</w:t>
+            </w:r>
+            <w:r>
+              <w:rPr>
+                <w:rFonts w:asciiTheme="majorHAnsi" w:hAnsiTheme="majorHAnsi" w:cstheme="majorHAnsi"/>
+                <w:sz w:val="22"/>
+                <w:szCs w:val="22"/>
+              </w:rPr>
+              <w:t xml:space="preserve">. </w:t>
+            </w:r>
+            <w:r>
+              <w:rPr>
+                <w:rFonts w:asciiTheme="majorHAnsi" w:hAnsiTheme="majorHAnsi" w:cstheme="majorHAnsi"/>
+                <w:sz w:val="21"/>
+                <w:szCs w:val="21"/>
+                <w:shd w:val="clear" w:color="auto" w:fill="FFFFFF"/>
+              </w:rPr>
+              <w:t>https://doi.org/10.1172/JCI123743</w:t>
+            </w:r>
+          </w:p>
+          <w:p>
+            <w:pPr>
+              <w:ind w:left="707" w:hanging="707"/>
               <w:jc w:val="both"/>
               <w:rPr>
-                <w:rFonts w:asciiTheme="majorHAnsi" w:hAnsiTheme="majorHAnsi" w:cs="Times New Roman"/>
-                <w:sz w:val="22"/>
-                <w:szCs w:val="22"/>
-              </w:rPr>
-            </w:pPr>
-            <w:r>
-              <w:rPr>
-                <w:rFonts w:asciiTheme="majorHAnsi" w:hAnsiTheme="majorHAnsi" w:cs="Times New Roman"/>
-                <w:sz w:val="22"/>
-                <w:szCs w:val="22"/>
-              </w:rPr>
-              <w:t>2016</w:t>
-            </w:r>
-            <w:r>
-              <w:rPr>
-                <w:rFonts w:asciiTheme="majorHAnsi" w:hAnsiTheme="majorHAnsi" w:cs="Times New Roman"/>
-                <w:sz w:val="22"/>
-                <w:szCs w:val="22"/>
-              </w:rPr>
-              <w:tab/>
-            </w:r>
-            <w:r>
-              <w:rPr>
-                <w:rFonts w:asciiTheme="majorHAnsi" w:hAnsiTheme="majorHAnsi" w:cs="Times New Roman"/>
-                <w:sz w:val="22"/>
-                <w:szCs w:val="22"/>
-              </w:rPr>
-              <w:tab/>
-              <w:t>SpaceX People’s Choice Award, Out for Undergrad Engineering Conference</w:t>
-            </w:r>
-          </w:p>
-          <w:p>
-            <w:pPr>
+                <w:rFonts w:asciiTheme="majorHAnsi" w:hAnsiTheme="majorHAnsi" w:cstheme="majorHAnsi"/>
+                <w:sz w:val="16"/>
+                <w:szCs w:val="16"/>
+              </w:rPr>
+            </w:pPr>
+          </w:p>
+          <w:p>
+            <w:pPr>
+              <w:ind w:left="707" w:hanging="707"/>
               <w:jc w:val="both"/>
               <w:rPr>
-                <w:rFonts w:asciiTheme="majorHAnsi" w:hAnsiTheme="majorHAnsi" w:cs="Times New Roman"/>
-                <w:sz w:val="22"/>
-                <w:szCs w:val="22"/>
-              </w:rPr>
-            </w:pPr>
-            <w:r>
-              <w:rPr>
-                <w:rFonts w:asciiTheme="majorHAnsi" w:hAnsiTheme="majorHAnsi" w:cs="Times New Roman"/>
-                <w:sz w:val="22"/>
-                <w:szCs w:val="22"/>
-              </w:rPr>
-              <w:t>2016</w:t>
-            </w:r>
-            <w:r>
-              <w:rPr>
-                <w:rFonts w:asciiTheme="majorHAnsi" w:hAnsiTheme="majorHAnsi" w:cs="Times New Roman"/>
-                <w:sz w:val="22"/>
-                <w:szCs w:val="22"/>
-              </w:rPr>
-              <w:tab/>
-            </w:r>
-            <w:r>
-              <w:rPr>
-                <w:rFonts w:asciiTheme="majorHAnsi" w:hAnsiTheme="majorHAnsi" w:cs="Times New Roman"/>
-                <w:sz w:val="22"/>
-                <w:szCs w:val="22"/>
-              </w:rPr>
-              <w:tab/>
-              <w:t xml:space="preserve">Greg </w:t>
-            </w:r>
+                <w:rFonts w:asciiTheme="majorHAnsi" w:hAnsiTheme="majorHAnsi" w:cstheme="majorHAnsi"/>
+                <w:sz w:val="22"/>
+                <w:szCs w:val="22"/>
+              </w:rPr>
+            </w:pPr>
             <w:proofErr w:type="spellStart"/>
             <w:r>
               <w:rPr>
-                <w:rFonts w:asciiTheme="majorHAnsi" w:hAnsiTheme="majorHAnsi" w:cs="Times New Roman"/>
-                <w:sz w:val="22"/>
-                <w:szCs w:val="22"/>
-              </w:rPr>
-              <w:t>Ellenoff</w:t>
+                <w:rFonts w:asciiTheme="majorHAnsi" w:hAnsiTheme="majorHAnsi" w:cstheme="majorHAnsi"/>
+                <w:sz w:val="22"/>
+                <w:szCs w:val="22"/>
+              </w:rPr>
+              <w:t>Strebl</w:t>
             </w:r>
             <w:proofErr w:type="spellEnd"/>
             <w:r>
               <w:rPr>
-                <w:rFonts w:asciiTheme="majorHAnsi" w:hAnsiTheme="majorHAnsi" w:cs="Times New Roman"/>
-                <w:sz w:val="22"/>
-                <w:szCs w:val="22"/>
-              </w:rPr>
-              <w:t xml:space="preserve"> Internship Grant, Tufts University Career Center</w:t>
+                <w:rFonts w:asciiTheme="majorHAnsi" w:hAnsiTheme="majorHAnsi" w:cstheme="majorHAnsi"/>
+                <w:sz w:val="22"/>
+                <w:szCs w:val="22"/>
+              </w:rPr>
+              <w:t xml:space="preserve">, M.G., Campbell, A., Zhao, W.N., Riley, M.M., </w:t>
+            </w:r>
+            <w:proofErr w:type="spellStart"/>
+            <w:r>
+              <w:rPr>
+                <w:rFonts w:asciiTheme="majorHAnsi" w:hAnsiTheme="majorHAnsi" w:cstheme="majorHAnsi"/>
+                <w:sz w:val="22"/>
+                <w:szCs w:val="22"/>
+              </w:rPr>
+              <w:t>Chindavong</w:t>
+            </w:r>
+            <w:proofErr w:type="spellEnd"/>
+            <w:r>
+              <w:rPr>
+                <w:rFonts w:asciiTheme="majorHAnsi" w:hAnsiTheme="majorHAnsi" w:cstheme="majorHAnsi"/>
+                <w:sz w:val="22"/>
+                <w:szCs w:val="22"/>
+              </w:rPr>
+              <w:t xml:space="preserve">, P., </w:t>
+            </w:r>
+            <w:r>
+              <w:rPr>
+                <w:rFonts w:asciiTheme="majorHAnsi" w:hAnsiTheme="majorHAnsi" w:cstheme="majorHAnsi"/>
+                <w:b/>
+                <w:sz w:val="22"/>
+                <w:szCs w:val="22"/>
+              </w:rPr>
+              <w:t>Morin, T.M.</w:t>
+            </w:r>
+            <w:r>
+              <w:rPr>
+                <w:rFonts w:asciiTheme="majorHAnsi" w:hAnsiTheme="majorHAnsi" w:cstheme="majorHAnsi"/>
+                <w:sz w:val="22"/>
+                <w:szCs w:val="22"/>
+              </w:rPr>
+              <w:t>, Haggarty, S.J., Wagner, F.F., Ritter, T., Hooker, J.M. (2017). HDAC6 Brain Mapping with [</w:t>
+            </w:r>
+            <w:r>
+              <w:rPr>
+                <w:rFonts w:asciiTheme="majorHAnsi" w:hAnsiTheme="majorHAnsi" w:cstheme="majorHAnsi"/>
+                <w:sz w:val="22"/>
+                <w:szCs w:val="22"/>
+                <w:vertAlign w:val="superscript"/>
+              </w:rPr>
+              <w:t>18</w:t>
+            </w:r>
+            <w:proofErr w:type="gramStart"/>
+            <w:r>
+              <w:rPr>
+                <w:rFonts w:asciiTheme="majorHAnsi" w:hAnsiTheme="majorHAnsi" w:cstheme="majorHAnsi"/>
+                <w:sz w:val="22"/>
+                <w:szCs w:val="22"/>
+              </w:rPr>
+              <w:t>F]</w:t>
+            </w:r>
+            <w:proofErr w:type="spellStart"/>
+            <w:r>
+              <w:rPr>
+                <w:rFonts w:asciiTheme="majorHAnsi" w:hAnsiTheme="majorHAnsi" w:cstheme="majorHAnsi"/>
+                <w:sz w:val="22"/>
+                <w:szCs w:val="22"/>
+              </w:rPr>
+              <w:t>Bavarostat</w:t>
+            </w:r>
+            <w:proofErr w:type="spellEnd"/>
+            <w:proofErr w:type="gramEnd"/>
+            <w:r>
+              <w:rPr>
+                <w:rFonts w:asciiTheme="majorHAnsi" w:hAnsiTheme="majorHAnsi" w:cstheme="majorHAnsi"/>
+                <w:sz w:val="22"/>
+                <w:szCs w:val="22"/>
+              </w:rPr>
+              <w:t xml:space="preserve"> Enabled by a Ru-Mediated </w:t>
+            </w:r>
+            <w:proofErr w:type="spellStart"/>
+            <w:r>
+              <w:rPr>
+                <w:rFonts w:asciiTheme="majorHAnsi" w:hAnsiTheme="majorHAnsi" w:cstheme="majorHAnsi"/>
+                <w:sz w:val="22"/>
+                <w:szCs w:val="22"/>
+              </w:rPr>
+              <w:t>Deoxyfluorination</w:t>
+            </w:r>
+            <w:proofErr w:type="spellEnd"/>
+            <w:r>
+              <w:rPr>
+                <w:rFonts w:asciiTheme="majorHAnsi" w:hAnsiTheme="majorHAnsi" w:cstheme="majorHAnsi"/>
+                <w:sz w:val="22"/>
+                <w:szCs w:val="22"/>
+              </w:rPr>
+              <w:t xml:space="preserve">. </w:t>
+            </w:r>
+            <w:r>
+              <w:rPr>
+                <w:rFonts w:asciiTheme="majorHAnsi" w:hAnsiTheme="majorHAnsi" w:cstheme="majorHAnsi"/>
+                <w:i/>
+                <w:sz w:val="22"/>
+                <w:szCs w:val="22"/>
+              </w:rPr>
+              <w:t>ACS Central Science</w:t>
+            </w:r>
+            <w:r>
+              <w:rPr>
+                <w:rFonts w:asciiTheme="majorHAnsi" w:hAnsiTheme="majorHAnsi" w:cstheme="majorHAnsi"/>
+                <w:sz w:val="22"/>
+                <w:szCs w:val="22"/>
+              </w:rPr>
+              <w:t>.</w:t>
+            </w:r>
+            <w:r>
+              <w:rPr>
+                <w:rFonts w:asciiTheme="majorHAnsi" w:hAnsiTheme="majorHAnsi" w:cstheme="majorHAnsi"/>
+                <w:sz w:val="22"/>
+                <w:szCs w:val="22"/>
+              </w:rPr>
+              <w:t xml:space="preserve"> 3(9), 1006-1014 http:/dx.doi.org/</w:t>
+            </w:r>
+            <w:r>
+              <w:rPr>
+                <w:rFonts w:asciiTheme="majorHAnsi" w:hAnsiTheme="majorHAnsi" w:cstheme="majorHAnsi"/>
+                <w:color w:val="000000"/>
+                <w:sz w:val="22"/>
+                <w:szCs w:val="22"/>
+                <w:shd w:val="clear" w:color="auto" w:fill="FFFFFF"/>
+              </w:rPr>
+              <w:t xml:space="preserve"> 10.1021/acscentsci.7b00274</w:t>
             </w:r>
           </w:p>
           <w:p>
@@ -667,69 +854,79 @@
               <w:jc w:val="both"/>
               <w:rPr>
                 <w:rFonts w:asciiTheme="majorHAnsi" w:hAnsiTheme="majorHAnsi" w:cs="Times New Roman"/>
-                <w:sz w:val="22"/>
-                <w:szCs w:val="22"/>
-              </w:rPr>
-            </w:pPr>
-            <w:r>
-              <w:rPr>
-                <w:rFonts w:asciiTheme="majorHAnsi" w:hAnsiTheme="majorHAnsi" w:cs="Times New Roman"/>
-                <w:sz w:val="22"/>
-                <w:szCs w:val="22"/>
-              </w:rPr>
-              <w:t>2016</w:t>
-            </w:r>
-            <w:r>
-              <w:rPr>
-                <w:rFonts w:asciiTheme="majorHAnsi" w:hAnsiTheme="majorHAnsi" w:cs="Times New Roman"/>
-                <w:sz w:val="22"/>
-                <w:szCs w:val="22"/>
-              </w:rPr>
-              <w:tab/>
-            </w:r>
-            <w:r>
-              <w:rPr>
-                <w:rFonts w:asciiTheme="majorHAnsi" w:hAnsiTheme="majorHAnsi" w:cs="Times New Roman"/>
-                <w:sz w:val="22"/>
-                <w:szCs w:val="22"/>
-              </w:rPr>
-              <w:tab/>
-              <w:t>Psi Chi Honor Society, Tufts University Chapter</w:t>
-            </w:r>
-          </w:p>
-          <w:p>
-            <w:pPr>
+                <w:sz w:val="16"/>
+                <w:szCs w:val="16"/>
+              </w:rPr>
+            </w:pPr>
+          </w:p>
+          <w:p>
+            <w:pPr>
+              <w:ind w:left="720" w:hanging="720"/>
               <w:jc w:val="both"/>
               <w:rPr>
-                <w:rFonts w:asciiTheme="majorHAnsi" w:hAnsiTheme="majorHAnsi" w:cs="Times New Roman"/>
-                <w:sz w:val="22"/>
-                <w:szCs w:val="22"/>
-              </w:rPr>
-            </w:pPr>
-            <w:r>
-              <w:rPr>
-                <w:rFonts w:asciiTheme="majorHAnsi" w:hAnsiTheme="majorHAnsi" w:cs="Times New Roman"/>
-                <w:sz w:val="22"/>
-                <w:szCs w:val="22"/>
-              </w:rPr>
-              <w:t>2013-2017</w:t>
-            </w:r>
-            <w:r>
-              <w:rPr>
-                <w:rFonts w:asciiTheme="majorHAnsi" w:hAnsiTheme="majorHAnsi" w:cs="Times New Roman"/>
-                <w:sz w:val="22"/>
-                <w:szCs w:val="22"/>
-              </w:rPr>
-              <w:tab/>
-              <w:t>Dean’s List, Tufts University (5 semesters)</w:t>
-            </w:r>
-          </w:p>
-          <w:p>
-            <w:pPr>
-              <w:rPr>
-                <w:rFonts w:asciiTheme="majorHAnsi" w:hAnsiTheme="majorHAnsi" w:cs="Times New Roman"/>
-                <w:sz w:val="22"/>
-                <w:szCs w:val="22"/>
+                <w:rFonts w:asciiTheme="majorHAnsi" w:eastAsia="Times New Roman" w:hAnsiTheme="majorHAnsi" w:cs="Times New Roman"/>
+                <w:sz w:val="22"/>
+                <w:szCs w:val="22"/>
+              </w:rPr>
+            </w:pPr>
+            <w:r>
+              <w:rPr>
+                <w:rFonts w:asciiTheme="majorHAnsi" w:hAnsiTheme="majorHAnsi" w:cs="Times New Roman"/>
+                <w:sz w:val="22"/>
+                <w:szCs w:val="22"/>
+              </w:rPr>
+              <w:t xml:space="preserve">Placzek, M.S., Zhao, W., Wey, H.Y., </w:t>
+            </w:r>
+            <w:r>
+              <w:rPr>
+                <w:rFonts w:asciiTheme="majorHAnsi" w:hAnsiTheme="majorHAnsi" w:cs="Times New Roman"/>
+                <w:b/>
+                <w:sz w:val="22"/>
+                <w:szCs w:val="22"/>
+              </w:rPr>
+              <w:t>Morin, T.M.</w:t>
+            </w:r>
+            <w:r>
+              <w:rPr>
+                <w:rFonts w:asciiTheme="majorHAnsi" w:hAnsiTheme="majorHAnsi" w:cs="Times New Roman"/>
+                <w:sz w:val="22"/>
+                <w:szCs w:val="22"/>
+              </w:rPr>
+              <w:t xml:space="preserve">, &amp; Hooker, J.M. (2015). PET neurochemical imaging modes. </w:t>
+            </w:r>
+            <w:r>
+              <w:rPr>
+                <w:rFonts w:asciiTheme="majorHAnsi" w:hAnsiTheme="majorHAnsi" w:cs="Times New Roman"/>
+                <w:i/>
+                <w:sz w:val="22"/>
+                <w:szCs w:val="22"/>
+              </w:rPr>
+              <w:t>Seminars in Nuclear Medicine</w:t>
+            </w:r>
+            <w:r>
+              <w:rPr>
+                <w:rFonts w:asciiTheme="majorHAnsi" w:hAnsiTheme="majorHAnsi" w:cs="Times New Roman"/>
+                <w:sz w:val="22"/>
+                <w:szCs w:val="22"/>
+              </w:rPr>
+              <w:t xml:space="preserve">, 46(1), 20-27 </w:t>
+            </w:r>
+            <w:r>
+              <w:rPr>
+                <w:rFonts w:asciiTheme="majorHAnsi" w:eastAsia="Times New Roman" w:hAnsiTheme="majorHAnsi" w:cs="Times New Roman"/>
+                <w:sz w:val="22"/>
+                <w:szCs w:val="22"/>
+                <w:shd w:val="clear" w:color="auto" w:fill="FFFFFF"/>
+              </w:rPr>
+              <w:t>http://dx.doi.org/10.1053/j.semnuclmed.2015.09.001</w:t>
+            </w:r>
+          </w:p>
+          <w:p>
+            <w:pPr>
+              <w:rPr>
+                <w:rFonts w:asciiTheme="majorHAnsi" w:hAnsiTheme="majorHAnsi" w:cs="Times New Roman"/>
+                <w:sz w:val="16"/>
+                <w:szCs w:val="16"/>
               </w:rPr>
             </w:pPr>
           </w:p>
@@ -761,24 +958,23 @@
               <w:rPr>
                 <w:rFonts w:asciiTheme="majorHAnsi" w:hAnsiTheme="majorHAnsi" w:cs="Times New Roman"/>
                 <w:b/>
-                <w:szCs w:val="22"/>
-              </w:rPr>
-            </w:pPr>
-            <w:r>
-              <w:rPr>
-                <w:rFonts w:asciiTheme="majorHAnsi" w:hAnsiTheme="majorHAnsi" w:cs="Times New Roman"/>
-                <w:b/>
-                <w:szCs w:val="22"/>
-              </w:rPr>
-              <w:t>PUBLICATION</w:t>
-            </w:r>
-            <w:r>
-              <w:rPr>
-                <w:rFonts w:asciiTheme="majorHAnsi" w:hAnsiTheme="majorHAnsi" w:cs="Times New Roman"/>
-                <w:b/>
-                <w:szCs w:val="22"/>
-              </w:rPr>
-              <w:t>S</w:t>
+                <w:sz w:val="16"/>
+                <w:szCs w:val="16"/>
+              </w:rPr>
+            </w:pPr>
+            <w:r>
+              <w:rPr>
+                <w:rFonts w:asciiTheme="majorHAnsi" w:hAnsiTheme="majorHAnsi" w:cs="Times New Roman"/>
+                <w:b/>
+              </w:rPr>
+              <w:t>P</w:t>
+            </w:r>
+            <w:r>
+              <w:rPr>
+                <w:rFonts w:asciiTheme="majorHAnsi" w:hAnsiTheme="majorHAnsi" w:cs="Times New Roman"/>
+                <w:b/>
+              </w:rPr>
+              <w:t>RESENTATIONS</w:t>
             </w:r>
           </w:p>
         </w:tc>
@@ -796,6 +992,120 @@
               <w:jc w:val="both"/>
               <w:rPr>
                 <w:rFonts w:asciiTheme="majorHAnsi" w:hAnsiTheme="majorHAnsi" w:cs="Times New Roman"/>
+                <w:b/>
+                <w:sz w:val="12"/>
+                <w:szCs w:val="12"/>
+              </w:rPr>
+            </w:pPr>
+          </w:p>
+          <w:p>
+            <w:pPr>
+              <w:ind w:left="720" w:hanging="720"/>
+              <w:jc w:val="both"/>
+              <w:rPr>
+                <w:rFonts w:asciiTheme="majorHAnsi" w:hAnsiTheme="majorHAnsi" w:cs="Times New Roman"/>
+                <w:sz w:val="22"/>
+                <w:szCs w:val="22"/>
+              </w:rPr>
+            </w:pPr>
+            <w:r>
+              <w:rPr>
+                <w:rFonts w:asciiTheme="majorHAnsi" w:hAnsiTheme="majorHAnsi" w:cs="Times New Roman"/>
+                <w:b/>
+                <w:sz w:val="22"/>
+                <w:szCs w:val="22"/>
+              </w:rPr>
+              <w:t xml:space="preserve">Morin, T.M. </w:t>
+            </w:r>
+            <w:r>
+              <w:rPr>
+                <w:rFonts w:asciiTheme="majorHAnsi" w:hAnsiTheme="majorHAnsi" w:cs="Times New Roman"/>
+                <w:sz w:val="22"/>
+                <w:szCs w:val="22"/>
+              </w:rPr>
+              <w:t xml:space="preserve">Intro to fMRI, </w:t>
+            </w:r>
+            <w:r>
+              <w:rPr>
+                <w:rFonts w:asciiTheme="majorHAnsi" w:hAnsiTheme="majorHAnsi" w:cs="Times New Roman"/>
+                <w:i/>
+                <w:sz w:val="22"/>
+                <w:szCs w:val="22"/>
+              </w:rPr>
+              <w:t>Guest Lecturer, Introduction to Cognitive &amp; Brain Science (PSY 9) Course</w:t>
+            </w:r>
+            <w:r>
+              <w:rPr>
+                <w:rFonts w:asciiTheme="majorHAnsi" w:hAnsiTheme="majorHAnsi" w:cs="Times New Roman"/>
+                <w:sz w:val="22"/>
+                <w:szCs w:val="22"/>
+              </w:rPr>
+              <w:t>. 2020. Tufts University. Medford, MA</w:t>
+            </w:r>
+          </w:p>
+          <w:p>
+            <w:pPr>
+              <w:ind w:left="720" w:hanging="720"/>
+              <w:jc w:val="both"/>
+              <w:rPr>
+                <w:rFonts w:asciiTheme="majorHAnsi" w:hAnsiTheme="majorHAnsi" w:cs="Times New Roman"/>
+                <w:b/>
+                <w:sz w:val="22"/>
+                <w:szCs w:val="22"/>
+              </w:rPr>
+            </w:pPr>
+          </w:p>
+          <w:p>
+            <w:pPr>
+              <w:ind w:left="720" w:hanging="720"/>
+              <w:jc w:val="both"/>
+              <w:rPr>
+                <w:rFonts w:asciiTheme="majorHAnsi" w:hAnsiTheme="majorHAnsi" w:cs="Times New Roman"/>
+                <w:sz w:val="22"/>
+                <w:szCs w:val="22"/>
+              </w:rPr>
+            </w:pPr>
+            <w:r>
+              <w:rPr>
+                <w:rFonts w:asciiTheme="majorHAnsi" w:hAnsiTheme="majorHAnsi" w:cs="Times New Roman"/>
+                <w:b/>
+                <w:sz w:val="22"/>
+                <w:szCs w:val="22"/>
+              </w:rPr>
+              <w:t xml:space="preserve">Morin, T.M. </w:t>
+            </w:r>
+            <w:r>
+              <w:rPr>
+                <w:rFonts w:asciiTheme="majorHAnsi" w:hAnsiTheme="majorHAnsi" w:cs="Times New Roman"/>
+                <w:sz w:val="22"/>
+                <w:szCs w:val="22"/>
+              </w:rPr>
+              <w:t xml:space="preserve">Frontoparietal Control Network Contributions to Abstract Reasoning. </w:t>
+            </w:r>
+            <w:r>
+              <w:rPr>
+                <w:rFonts w:asciiTheme="majorHAnsi" w:hAnsiTheme="majorHAnsi" w:cs="Times New Roman"/>
+                <w:i/>
+                <w:sz w:val="22"/>
+                <w:szCs w:val="22"/>
+              </w:rPr>
+              <w:t>Boston University Graduate Program for Neuroscience Annual Retreat</w:t>
+            </w:r>
+            <w:r>
+              <w:rPr>
+                <w:rFonts w:asciiTheme="majorHAnsi" w:hAnsiTheme="majorHAnsi" w:cs="Times New Roman"/>
+                <w:sz w:val="22"/>
+                <w:szCs w:val="22"/>
+              </w:rPr>
+              <w:t>. 2019. Essex, MA</w:t>
+            </w:r>
+          </w:p>
+          <w:p>
+            <w:pPr>
+              <w:ind w:left="720" w:hanging="720"/>
+              <w:jc w:val="both"/>
+              <w:rPr>
+                <w:rFonts w:asciiTheme="majorHAnsi" w:hAnsiTheme="majorHAnsi" w:cs="Times New Roman"/>
                 <w:sz w:val="16"/>
                 <w:szCs w:val="16"/>
               </w:rPr>
@@ -803,206 +1113,56 @@
           </w:p>
           <w:p>
             <w:pPr>
-              <w:ind w:left="678" w:hanging="678"/>
+              <w:ind w:left="720" w:hanging="720"/>
               <w:jc w:val="both"/>
               <w:rPr>
-                <w:rFonts w:ascii="Times New Roman" w:eastAsia="Times New Roman" w:hAnsi="Times New Roman" w:cs="Times New Roman"/>
-                <w:b/>
-                <w:bCs/>
-                <w:color w:val="000000"/>
-              </w:rPr>
-            </w:pPr>
-            <w:r>
-              <w:rPr>
-                <w:rFonts w:asciiTheme="majorHAnsi" w:hAnsiTheme="majorHAnsi" w:cstheme="majorHAnsi"/>
-                <w:b/>
-                <w:sz w:val="22"/>
-                <w:szCs w:val="22"/>
-              </w:rPr>
-              <w:t>Morin, T.M.,</w:t>
-            </w:r>
-            <w:r>
-              <w:rPr>
-                <w:rFonts w:asciiTheme="majorHAnsi" w:hAnsiTheme="majorHAnsi" w:cstheme="majorHAnsi"/>
-                <w:sz w:val="22"/>
-                <w:szCs w:val="22"/>
-              </w:rPr>
-              <w:t xml:space="preserve"> Ma, W., &amp; Stern, C.E. Differential cortical contributions to continuous perceptual and discrete symbolic reasoning on a one-dimensional raven’s progressive matrices task. (</w:t>
-            </w:r>
-            <w:r>
-              <w:rPr>
-                <w:rFonts w:asciiTheme="majorHAnsi" w:hAnsiTheme="majorHAnsi" w:cstheme="majorHAnsi"/>
+                <w:rFonts w:asciiTheme="majorHAnsi" w:hAnsiTheme="majorHAnsi" w:cs="Times New Roman"/>
+                <w:sz w:val="22"/>
+                <w:szCs w:val="22"/>
+              </w:rPr>
+            </w:pPr>
+            <w:r>
+              <w:rPr>
+                <w:rFonts w:asciiTheme="majorHAnsi" w:hAnsiTheme="majorHAnsi" w:cs="Times New Roman"/>
+                <w:b/>
+                <w:sz w:val="22"/>
+                <w:szCs w:val="22"/>
+              </w:rPr>
+              <w:t xml:space="preserve">Morin, T.M. </w:t>
+            </w:r>
+            <w:r>
+              <w:rPr>
+                <w:rFonts w:asciiTheme="majorHAnsi" w:hAnsiTheme="majorHAnsi" w:cs="Times New Roman"/>
+                <w:sz w:val="22"/>
+                <w:szCs w:val="22"/>
+              </w:rPr>
+              <w:t xml:space="preserve">Intro to Brain Imaging. </w:t>
+            </w:r>
+            <w:r>
+              <w:rPr>
+                <w:rFonts w:asciiTheme="majorHAnsi" w:hAnsiTheme="majorHAnsi" w:cs="Times New Roman"/>
                 <w:i/>
                 <w:sz w:val="22"/>
                 <w:szCs w:val="22"/>
               </w:rPr>
-              <w:t>in prep.</w:t>
-            </w:r>
-            <w:r>
-              <w:rPr>
-                <w:rFonts w:asciiTheme="majorHAnsi" w:hAnsiTheme="majorHAnsi" w:cstheme="majorHAnsi"/>
-                <w:sz w:val="22"/>
-                <w:szCs w:val="22"/>
-              </w:rPr>
-              <w:t>)</w:t>
-            </w:r>
-          </w:p>
-          <w:p>
-            <w:pPr>
+              <w:t xml:space="preserve">Guest Lecturer, Introduction to Cognitive &amp; Brain Science (PSY 9) Course. </w:t>
+            </w:r>
+            <w:r>
+              <w:rPr>
+                <w:rFonts w:asciiTheme="majorHAnsi" w:hAnsiTheme="majorHAnsi" w:cs="Times New Roman"/>
+                <w:sz w:val="22"/>
+                <w:szCs w:val="22"/>
+              </w:rPr>
+              <w:t>2018. Tufts University. Medford, MA.</w:t>
+            </w:r>
+          </w:p>
+          <w:p>
+            <w:pPr>
+              <w:ind w:left="720" w:hanging="720"/>
               <w:jc w:val="both"/>
               <w:rPr>
-                <w:rFonts w:asciiTheme="majorHAnsi" w:hAnsiTheme="majorHAnsi" w:cstheme="majorHAnsi"/>
-                <w:sz w:val="22"/>
-                <w:szCs w:val="22"/>
-              </w:rPr>
-            </w:pPr>
-          </w:p>
-          <w:p>
-            <w:pPr>
-              <w:ind w:left="690" w:hanging="690"/>
-              <w:jc w:val="both"/>
-              <w:rPr>
-                <w:rFonts w:asciiTheme="majorHAnsi" w:hAnsiTheme="majorHAnsi" w:cstheme="majorHAnsi"/>
-              </w:rPr>
-            </w:pPr>
-            <w:r>
-              <w:rPr>
-                <w:rFonts w:asciiTheme="majorHAnsi" w:hAnsiTheme="majorHAnsi" w:cstheme="majorHAnsi"/>
-                <w:sz w:val="22"/>
-                <w:szCs w:val="22"/>
-              </w:rPr>
-              <w:t xml:space="preserve">Gilbert, T.M., </w:t>
-            </w:r>
-            <w:proofErr w:type="spellStart"/>
-            <w:r>
-              <w:rPr>
-                <w:rFonts w:asciiTheme="majorHAnsi" w:hAnsiTheme="majorHAnsi" w:cstheme="majorHAnsi"/>
-                <w:sz w:val="22"/>
-                <w:szCs w:val="22"/>
-              </w:rPr>
-              <w:t>Zurcher</w:t>
-            </w:r>
-            <w:proofErr w:type="spellEnd"/>
-            <w:r>
-              <w:rPr>
-                <w:rFonts w:asciiTheme="majorHAnsi" w:hAnsiTheme="majorHAnsi" w:cstheme="majorHAnsi"/>
-                <w:sz w:val="22"/>
-                <w:szCs w:val="22"/>
-              </w:rPr>
-              <w:t xml:space="preserve">, N.R., Wu, C.J., </w:t>
-            </w:r>
-            <w:proofErr w:type="spellStart"/>
-            <w:r>
-              <w:rPr>
-                <w:rFonts w:asciiTheme="majorHAnsi" w:hAnsiTheme="majorHAnsi" w:cstheme="majorHAnsi"/>
-                <w:sz w:val="22"/>
-                <w:szCs w:val="22"/>
-              </w:rPr>
-              <w:t>Bhanot</w:t>
-            </w:r>
-            <w:proofErr w:type="spellEnd"/>
-            <w:r>
-              <w:rPr>
-                <w:rFonts w:asciiTheme="majorHAnsi" w:hAnsiTheme="majorHAnsi" w:cstheme="majorHAnsi"/>
-                <w:sz w:val="22"/>
-                <w:szCs w:val="22"/>
-              </w:rPr>
-              <w:t xml:space="preserve">, A., Hightower, B.G., Kim, M., Albrecht, D.S., Wey, H.Y., Schroeder, F.A., Rodriguez-Thompson, A., </w:t>
-            </w:r>
-            <w:r>
-              <w:rPr>
-                <w:rFonts w:asciiTheme="majorHAnsi" w:hAnsiTheme="majorHAnsi" w:cstheme="majorHAnsi"/>
-                <w:b/>
-                <w:sz w:val="22"/>
-                <w:szCs w:val="22"/>
-              </w:rPr>
-              <w:t>Morin, T.M.</w:t>
-            </w:r>
-            <w:r>
-              <w:rPr>
-                <w:rFonts w:asciiTheme="majorHAnsi" w:hAnsiTheme="majorHAnsi" w:cstheme="majorHAnsi"/>
-                <w:sz w:val="22"/>
-                <w:szCs w:val="22"/>
-              </w:rPr>
-              <w:t xml:space="preserve">, Hart, K.L., Pellegrini, A.M., Riley, M.M., Wang, C., </w:t>
-            </w:r>
-            <w:proofErr w:type="spellStart"/>
-            <w:r>
-              <w:rPr>
-                <w:rFonts w:asciiTheme="majorHAnsi" w:hAnsiTheme="majorHAnsi" w:cstheme="majorHAnsi"/>
-                <w:sz w:val="22"/>
-                <w:szCs w:val="22"/>
-              </w:rPr>
-              <w:t>Stufflebeam</w:t>
-            </w:r>
-            <w:proofErr w:type="spellEnd"/>
-            <w:r>
-              <w:rPr>
-                <w:rFonts w:asciiTheme="majorHAnsi" w:hAnsiTheme="majorHAnsi" w:cstheme="majorHAnsi"/>
-                <w:sz w:val="22"/>
-                <w:szCs w:val="22"/>
-              </w:rPr>
-              <w:t xml:space="preserve">, S.M., Haggarty, S.J., Holt, D.J., Loggia, M.L., Perlis, R.H., Brown, H.E., </w:t>
-            </w:r>
-            <w:proofErr w:type="spellStart"/>
-            <w:r>
-              <w:rPr>
-                <w:rFonts w:asciiTheme="majorHAnsi" w:hAnsiTheme="majorHAnsi" w:cstheme="majorHAnsi"/>
-                <w:sz w:val="22"/>
-                <w:szCs w:val="22"/>
-              </w:rPr>
-              <w:t>Roffman</w:t>
-            </w:r>
-            <w:proofErr w:type="spellEnd"/>
-            <w:r>
-              <w:rPr>
-                <w:rFonts w:asciiTheme="majorHAnsi" w:hAnsiTheme="majorHAnsi" w:cstheme="majorHAnsi"/>
-                <w:sz w:val="22"/>
-                <w:szCs w:val="22"/>
-              </w:rPr>
-              <w:t>, J.L., Hooker, J.M.</w:t>
-            </w:r>
-            <w:r>
-              <w:rPr>
-                <w:rFonts w:asciiTheme="majorHAnsi" w:hAnsiTheme="majorHAnsi" w:cstheme="majorHAnsi"/>
-                <w:sz w:val="22"/>
-                <w:szCs w:val="22"/>
-              </w:rPr>
-              <w:t xml:space="preserve"> (2018). PET neuroimaging reveals histone deacetylase dysregulation in schizophrenia. </w:t>
-            </w:r>
-            <w:r>
-              <w:rPr>
-                <w:rFonts w:asciiTheme="majorHAnsi" w:hAnsiTheme="majorHAnsi" w:cstheme="majorHAnsi"/>
-                <w:i/>
-                <w:sz w:val="22"/>
-                <w:szCs w:val="22"/>
-              </w:rPr>
-              <w:t>The Journal of Clinical Investigation</w:t>
-            </w:r>
-            <w:r>
-              <w:rPr>
-                <w:rFonts w:asciiTheme="majorHAnsi" w:hAnsiTheme="majorHAnsi" w:cstheme="majorHAnsi"/>
-                <w:sz w:val="22"/>
-                <w:szCs w:val="22"/>
-              </w:rPr>
-              <w:t xml:space="preserve">. </w:t>
-            </w:r>
-            <w:r>
-              <w:rPr>
-                <w:rFonts w:asciiTheme="majorHAnsi" w:hAnsiTheme="majorHAnsi" w:cstheme="majorHAnsi"/>
-                <w:sz w:val="21"/>
-                <w:szCs w:val="21"/>
-                <w:shd w:val="clear" w:color="auto" w:fill="FFFFFF"/>
-              </w:rPr>
-              <w:t>https://doi.org/10.1172/JCI123743</w:t>
-            </w:r>
-          </w:p>
-          <w:p>
-            <w:pPr>
-              <w:ind w:left="707" w:hanging="707"/>
-              <w:jc w:val="both"/>
-              <w:rPr>
-                <w:rFonts w:asciiTheme="majorHAnsi" w:hAnsiTheme="majorHAnsi" w:cstheme="majorHAnsi"/>
+                <w:rFonts w:asciiTheme="majorHAnsi" w:hAnsiTheme="majorHAnsi" w:cs="Times New Roman"/>
+                <w:b/>
                 <w:sz w:val="16"/>
                 <w:szCs w:val="16"/>
               </w:rPr>
@@ -1010,163 +1170,127 @@
           </w:p>
           <w:p>
             <w:pPr>
-              <w:ind w:left="707" w:hanging="707"/>
+              <w:ind w:left="720" w:hanging="720"/>
               <w:jc w:val="both"/>
               <w:rPr>
-                <w:rFonts w:asciiTheme="majorHAnsi" w:hAnsiTheme="majorHAnsi" w:cstheme="majorHAnsi"/>
-                <w:sz w:val="22"/>
-                <w:szCs w:val="22"/>
-              </w:rPr>
-            </w:pPr>
-            <w:proofErr w:type="spellStart"/>
-            <w:r>
-              <w:rPr>
-                <w:rFonts w:asciiTheme="majorHAnsi" w:hAnsiTheme="majorHAnsi" w:cstheme="majorHAnsi"/>
-                <w:sz w:val="22"/>
-                <w:szCs w:val="22"/>
-              </w:rPr>
-              <w:t>Strebl</w:t>
-            </w:r>
-            <w:proofErr w:type="spellEnd"/>
-            <w:r>
-              <w:rPr>
-                <w:rFonts w:asciiTheme="majorHAnsi" w:hAnsiTheme="majorHAnsi" w:cstheme="majorHAnsi"/>
-                <w:sz w:val="22"/>
-                <w:szCs w:val="22"/>
-              </w:rPr>
-              <w:t xml:space="preserve">, M.G., Campbell, A., Zhao, W.N., Riley, M.M., </w:t>
-            </w:r>
-            <w:proofErr w:type="spellStart"/>
-            <w:r>
-              <w:rPr>
-                <w:rFonts w:asciiTheme="majorHAnsi" w:hAnsiTheme="majorHAnsi" w:cstheme="majorHAnsi"/>
-                <w:sz w:val="22"/>
-                <w:szCs w:val="22"/>
-              </w:rPr>
-              <w:t>Chindavong</w:t>
-            </w:r>
-            <w:proofErr w:type="spellEnd"/>
-            <w:r>
-              <w:rPr>
-                <w:rFonts w:asciiTheme="majorHAnsi" w:hAnsiTheme="majorHAnsi" w:cstheme="majorHAnsi"/>
-                <w:sz w:val="22"/>
-                <w:szCs w:val="22"/>
-              </w:rPr>
-              <w:t xml:space="preserve">, P., </w:t>
-            </w:r>
-            <w:r>
-              <w:rPr>
-                <w:rFonts w:asciiTheme="majorHAnsi" w:hAnsiTheme="majorHAnsi" w:cstheme="majorHAnsi"/>
-                <w:b/>
-                <w:sz w:val="22"/>
-                <w:szCs w:val="22"/>
-              </w:rPr>
-              <w:t>Morin, T.M.</w:t>
-            </w:r>
-            <w:r>
-              <w:rPr>
-                <w:rFonts w:asciiTheme="majorHAnsi" w:hAnsiTheme="majorHAnsi" w:cstheme="majorHAnsi"/>
-                <w:sz w:val="22"/>
-                <w:szCs w:val="22"/>
-              </w:rPr>
-              <w:t>, Haggarty, S.J., Wagner, F.F., Ritter, T., Hooker, J.M. (2017). HDAC6 Brain Mapping with [</w:t>
-            </w:r>
-            <w:r>
-              <w:rPr>
-                <w:rFonts w:asciiTheme="majorHAnsi" w:hAnsiTheme="majorHAnsi" w:cstheme="majorHAnsi"/>
-                <w:sz w:val="22"/>
-                <w:szCs w:val="22"/>
-                <w:vertAlign w:val="superscript"/>
-              </w:rPr>
-              <w:t>18</w:t>
+                <w:rFonts w:asciiTheme="majorHAnsi" w:hAnsiTheme="majorHAnsi" w:cs="Times New Roman"/>
+                <w:sz w:val="22"/>
+                <w:szCs w:val="22"/>
+              </w:rPr>
+            </w:pPr>
+            <w:r>
+              <w:rPr>
+                <w:rFonts w:asciiTheme="majorHAnsi" w:hAnsiTheme="majorHAnsi" w:cs="Times New Roman"/>
+                <w:b/>
+                <w:sz w:val="22"/>
+                <w:szCs w:val="22"/>
+              </w:rPr>
+              <w:t>Morin, T</w:t>
+            </w:r>
+            <w:r>
+              <w:rPr>
+                <w:rFonts w:asciiTheme="majorHAnsi" w:hAnsiTheme="majorHAnsi" w:cs="Times New Roman"/>
+                <w:b/>
+                <w:sz w:val="22"/>
+                <w:szCs w:val="22"/>
+              </w:rPr>
+              <w:t>.</w:t>
+            </w:r>
+            <w:r>
+              <w:rPr>
+                <w:rFonts w:asciiTheme="majorHAnsi" w:hAnsiTheme="majorHAnsi" w:cs="Times New Roman"/>
+                <w:b/>
+                <w:sz w:val="22"/>
+                <w:szCs w:val="22"/>
+              </w:rPr>
+              <w:t>M</w:t>
+            </w:r>
+            <w:r>
+              <w:rPr>
+                <w:rFonts w:asciiTheme="majorHAnsi" w:hAnsiTheme="majorHAnsi" w:cs="Times New Roman"/>
+                <w:b/>
+                <w:sz w:val="22"/>
+                <w:szCs w:val="22"/>
+              </w:rPr>
+              <w:t>.</w:t>
+            </w:r>
+            <w:r>
+              <w:rPr>
+                <w:rFonts w:asciiTheme="majorHAnsi" w:hAnsiTheme="majorHAnsi" w:cs="Times New Roman"/>
+                <w:sz w:val="22"/>
+                <w:szCs w:val="22"/>
+              </w:rPr>
+              <w:t xml:space="preserve"> </w:t>
+            </w:r>
+            <w:r>
+              <w:rPr>
+                <w:rFonts w:asciiTheme="majorHAnsi" w:hAnsiTheme="majorHAnsi" w:cs="Times New Roman"/>
+                <w:sz w:val="22"/>
+                <w:szCs w:val="22"/>
+              </w:rPr>
+              <w:t>Branching Out: What a Tree Can Teach You About Your Brain?</w:t>
+            </w:r>
+            <w:r>
+              <w:rPr>
+                <w:rFonts w:asciiTheme="majorHAnsi" w:hAnsiTheme="majorHAnsi" w:cs="Times New Roman"/>
+                <w:sz w:val="22"/>
+                <w:szCs w:val="22"/>
+              </w:rPr>
+              <w:t xml:space="preserve"> </w:t>
+            </w:r>
+            <w:r>
+              <w:rPr>
+                <w:rFonts w:asciiTheme="majorHAnsi" w:hAnsiTheme="majorHAnsi" w:cs="Times New Roman"/>
+                <w:i/>
+                <w:sz w:val="22"/>
+                <w:szCs w:val="22"/>
+              </w:rPr>
+              <w:t xml:space="preserve">Out </w:t>
             </w:r>
             <w:proofErr w:type="gramStart"/>
             <w:r>
               <w:rPr>
-                <w:rFonts w:asciiTheme="majorHAnsi" w:hAnsiTheme="majorHAnsi" w:cstheme="majorHAnsi"/>
-                <w:sz w:val="22"/>
-                <w:szCs w:val="22"/>
-              </w:rPr>
-              <w:t>F]</w:t>
-            </w:r>
-            <w:proofErr w:type="spellStart"/>
-            <w:r>
-              <w:rPr>
-                <w:rFonts w:asciiTheme="majorHAnsi" w:hAnsiTheme="majorHAnsi" w:cstheme="majorHAnsi"/>
-                <w:sz w:val="22"/>
-                <w:szCs w:val="22"/>
-              </w:rPr>
-              <w:t>Bavarostat</w:t>
-            </w:r>
-            <w:proofErr w:type="spellEnd"/>
+                <w:rFonts w:asciiTheme="majorHAnsi" w:hAnsiTheme="majorHAnsi" w:cs="Times New Roman"/>
+                <w:i/>
+                <w:sz w:val="22"/>
+                <w:szCs w:val="22"/>
+              </w:rPr>
+              <w:t>For</w:t>
+            </w:r>
             <w:proofErr w:type="gramEnd"/>
             <w:r>
               <w:rPr>
-                <w:rFonts w:asciiTheme="majorHAnsi" w:hAnsiTheme="majorHAnsi" w:cstheme="majorHAnsi"/>
-                <w:sz w:val="22"/>
-                <w:szCs w:val="22"/>
-              </w:rPr>
-              <w:t xml:space="preserve"> Enabled by a Ru-Mediated </w:t>
-            </w:r>
-            <w:proofErr w:type="spellStart"/>
-            <w:r>
-              <w:rPr>
-                <w:rFonts w:asciiTheme="majorHAnsi" w:hAnsiTheme="majorHAnsi" w:cstheme="majorHAnsi"/>
-                <w:sz w:val="22"/>
-                <w:szCs w:val="22"/>
-              </w:rPr>
-              <w:t>Deoxyfluorination</w:t>
-            </w:r>
-            <w:proofErr w:type="spellEnd"/>
-            <w:r>
-              <w:rPr>
-                <w:rFonts w:asciiTheme="majorHAnsi" w:hAnsiTheme="majorHAnsi" w:cstheme="majorHAnsi"/>
-                <w:sz w:val="22"/>
-                <w:szCs w:val="22"/>
-              </w:rPr>
-              <w:t xml:space="preserve">. </w:t>
-            </w:r>
-            <w:r>
-              <w:rPr>
-                <w:rFonts w:asciiTheme="majorHAnsi" w:hAnsiTheme="majorHAnsi" w:cstheme="majorHAnsi"/>
+                <w:rFonts w:asciiTheme="majorHAnsi" w:hAnsiTheme="majorHAnsi" w:cs="Times New Roman"/>
                 <w:i/>
                 <w:sz w:val="22"/>
                 <w:szCs w:val="22"/>
               </w:rPr>
-              <w:t>ACS Central Science</w:t>
-            </w:r>
-            <w:r>
-              <w:rPr>
-                <w:rFonts w:asciiTheme="majorHAnsi" w:hAnsiTheme="majorHAnsi" w:cstheme="majorHAnsi"/>
-                <w:sz w:val="22"/>
-                <w:szCs w:val="22"/>
-              </w:rPr>
-              <w:t>.</w:t>
-            </w:r>
-            <w:r>
-              <w:rPr>
-                <w:rFonts w:asciiTheme="majorHAnsi" w:hAnsiTheme="majorHAnsi" w:cstheme="majorHAnsi"/>
-                <w:sz w:val="22"/>
-                <w:szCs w:val="22"/>
-              </w:rPr>
-              <w:t xml:space="preserve"> 3(9), 1006-1014 http:/dx.doi.org/</w:t>
-            </w:r>
-            <w:r>
-              <w:rPr>
-                <w:rFonts w:asciiTheme="majorHAnsi" w:hAnsiTheme="majorHAnsi" w:cstheme="majorHAnsi"/>
-                <w:color w:val="000000"/>
-                <w:sz w:val="22"/>
-                <w:szCs w:val="22"/>
-                <w:shd w:val="clear" w:color="auto" w:fill="FFFFFF"/>
-              </w:rPr>
-              <w:t xml:space="preserve"> 10.1021/acscentsci.7b00274</w:t>
-            </w:r>
-          </w:p>
-          <w:p>
-            <w:pPr>
+              <w:t xml:space="preserve"> Undergrad Engineering Conference</w:t>
+            </w:r>
+            <w:r>
+              <w:rPr>
+                <w:rFonts w:asciiTheme="majorHAnsi" w:hAnsiTheme="majorHAnsi" w:cs="Times New Roman"/>
+                <w:sz w:val="22"/>
+                <w:szCs w:val="22"/>
+              </w:rPr>
+              <w:t>. 2016. Stan</w:t>
+            </w:r>
+            <w:r>
+              <w:rPr>
+                <w:rFonts w:asciiTheme="majorHAnsi" w:hAnsiTheme="majorHAnsi" w:cs="Times New Roman"/>
+                <w:sz w:val="22"/>
+                <w:szCs w:val="22"/>
+              </w:rPr>
+              <w:t>ford University, Palo Alto, CA.</w:t>
+            </w:r>
+          </w:p>
+          <w:p>
+            <w:pPr>
+              <w:ind w:left="720" w:hanging="720"/>
               <w:jc w:val="both"/>
               <w:rPr>
                 <w:rFonts w:asciiTheme="majorHAnsi" w:hAnsiTheme="majorHAnsi" w:cs="Times New Roman"/>
+                <w:b/>
                 <w:sz w:val="16"/>
                 <w:szCs w:val="16"/>
               </w:rPr>
@@ -1177,19 +1301,11 @@
               <w:ind w:left="720" w:hanging="720"/>
               <w:jc w:val="both"/>
               <w:rPr>
-                <w:rFonts w:asciiTheme="majorHAnsi" w:eastAsia="Times New Roman" w:hAnsiTheme="majorHAnsi" w:cs="Times New Roman"/>
-                <w:sz w:val="22"/>
-                <w:szCs w:val="22"/>
-              </w:rPr>
-            </w:pPr>
-            <w:r>
-              <w:rPr>
-                <w:rFonts w:asciiTheme="majorHAnsi" w:hAnsiTheme="majorHAnsi" w:cs="Times New Roman"/>
-                <w:sz w:val="22"/>
-                <w:szCs w:val="22"/>
-              </w:rPr>
-              <w:t xml:space="preserve">Placzek, M.S., Zhao, W., Wey, H.Y., </w:t>
-            </w:r>
+                <w:rFonts w:asciiTheme="majorHAnsi" w:hAnsiTheme="majorHAnsi" w:cs="Times New Roman"/>
+                <w:sz w:val="22"/>
+                <w:szCs w:val="22"/>
+              </w:rPr>
+            </w:pPr>
             <w:r>
               <w:rPr>
                 <w:rFonts w:asciiTheme="majorHAnsi" w:hAnsiTheme="majorHAnsi" w:cs="Times New Roman"/>
@@ -1205,7 +1321,7 @@
                 <w:sz w:val="22"/>
                 <w:szCs w:val="22"/>
               </w:rPr>
-              <w:t xml:space="preserve">, &amp; Hooker, J.M. (2015). PET neurochemical imaging modes. </w:t>
+              <w:t xml:space="preserve"> Creating a Computer Simulation Tool for PET Neuroimaging. </w:t>
             </w:r>
             <w:r>
               <w:rPr>
@@ -1214,32 +1330,42 @@
                 <w:sz w:val="22"/>
                 <w:szCs w:val="22"/>
               </w:rPr>
-              <w:t>Seminars in Nuclear Medicine</w:t>
-            </w:r>
-            <w:r>
-              <w:rPr>
-                <w:rFonts w:asciiTheme="majorHAnsi" w:hAnsiTheme="majorHAnsi" w:cs="Times New Roman"/>
-                <w:sz w:val="22"/>
-                <w:szCs w:val="22"/>
-              </w:rPr>
-              <w:t xml:space="preserve">, 46(1), 20-27 </w:t>
-            </w:r>
-            <w:r>
-              <w:rPr>
-                <w:rFonts w:asciiTheme="majorHAnsi" w:eastAsia="Times New Roman" w:hAnsiTheme="majorHAnsi" w:cs="Times New Roman"/>
-                <w:sz w:val="22"/>
-                <w:szCs w:val="22"/>
-                <w:shd w:val="clear" w:color="auto" w:fill="FFFFFF"/>
-              </w:rPr>
-              <w:t>http://dx.doi.org/10.1053/j.semnuclmed.2015.09.001</w:t>
-            </w:r>
-          </w:p>
-          <w:p>
-            <w:pPr>
-              <w:rPr>
-                <w:rFonts w:asciiTheme="majorHAnsi" w:hAnsiTheme="majorHAnsi" w:cs="Times New Roman"/>
-                <w:sz w:val="22"/>
-                <w:szCs w:val="22"/>
+              <w:t>Tufts University Undergraduate Research and Scholarship Symposium</w:t>
+            </w:r>
+            <w:r>
+              <w:rPr>
+                <w:rFonts w:asciiTheme="majorHAnsi" w:hAnsiTheme="majorHAnsi" w:cs="Times New Roman"/>
+                <w:sz w:val="22"/>
+                <w:szCs w:val="22"/>
+              </w:rPr>
+              <w:t xml:space="preserve">. 2016. </w:t>
+            </w:r>
+            <w:r>
+              <w:rPr>
+                <w:rFonts w:asciiTheme="majorHAnsi" w:hAnsiTheme="majorHAnsi" w:cs="Times New Roman"/>
+                <w:sz w:val="22"/>
+                <w:szCs w:val="22"/>
+              </w:rPr>
+              <w:t xml:space="preserve">Tufts University, </w:t>
+            </w:r>
+            <w:r>
+              <w:rPr>
+                <w:rFonts w:asciiTheme="majorHAnsi" w:hAnsiTheme="majorHAnsi" w:cs="Times New Roman"/>
+                <w:sz w:val="22"/>
+                <w:szCs w:val="22"/>
+              </w:rPr>
+              <w:t>Medford, MA.</w:t>
+            </w:r>
+          </w:p>
+          <w:p>
+            <w:pPr>
+              <w:ind w:left="720" w:hanging="720"/>
+              <w:jc w:val="both"/>
+              <w:rPr>
+                <w:rFonts w:asciiTheme="majorHAnsi" w:hAnsiTheme="majorHAnsi" w:cs="Times New Roman"/>
+                <w:b/>
+                <w:sz w:val="16"/>
+                <w:szCs w:val="16"/>
               </w:rPr>
             </w:pPr>
           </w:p>
@@ -1331,43 +1457,6 @@
               </w:rPr>
             </w:pPr>
           </w:p>
-          <w:p>
-            <w:pPr>
-              <w:jc w:val="right"/>
-              <w:rPr>
-                <w:rFonts w:asciiTheme="majorHAnsi" w:hAnsiTheme="majorHAnsi" w:cs="Times New Roman"/>
-                <w:b/>
-                <w:szCs w:val="22"/>
-              </w:rPr>
-            </w:pPr>
-            <w:r>
-              <w:rPr>
-                <w:rFonts w:asciiTheme="majorHAnsi" w:hAnsiTheme="majorHAnsi" w:cs="Times New Roman"/>
-                <w:b/>
-                <w:szCs w:val="22"/>
-              </w:rPr>
-              <w:lastRenderedPageBreak/>
-              <w:t>POSTERS</w:t>
-            </w:r>
-          </w:p>
-          <w:p>
-            <w:pPr>
-              <w:jc w:val="right"/>
-              <w:rPr>
-                <w:rFonts w:asciiTheme="majorHAnsi" w:hAnsiTheme="majorHAnsi" w:cs="Times New Roman"/>
-                <w:b/>
-                <w:szCs w:val="22"/>
-              </w:rPr>
-            </w:pPr>
-            <w:r>
-              <w:rPr>
-                <w:rFonts w:asciiTheme="majorHAnsi" w:hAnsiTheme="majorHAnsi" w:cs="Times New Roman"/>
-                <w:b/>
-                <w:szCs w:val="22"/>
-              </w:rPr>
-              <w:t>(continued)</w:t>
-            </w:r>
-          </w:p>
         </w:tc>
         <w:tc>
           <w:tcPr>
@@ -1417,7 +1506,23 @@
                 <w:sz w:val="22"/>
                 <w:szCs w:val="22"/>
               </w:rPr>
-              <w:t xml:space="preserve">, Chang, A.E., &amp; Stern, C.E. </w:t>
+              <w:t xml:space="preserve">, Ma, W., </w:t>
+            </w:r>
+            <w:r>
+              <w:rPr>
+                <w:rFonts w:asciiTheme="majorHAnsi" w:hAnsiTheme="majorHAnsi" w:cstheme="majorHAnsi"/>
+                <w:sz w:val="22"/>
+                <w:szCs w:val="22"/>
+              </w:rPr>
+              <w:t xml:space="preserve">Chant, A.E., </w:t>
+            </w:r>
+            <w:r>
+              <w:rPr>
+                <w:rFonts w:asciiTheme="majorHAnsi" w:hAnsiTheme="majorHAnsi" w:cstheme="majorHAnsi"/>
+                <w:sz w:val="22"/>
+                <w:szCs w:val="22"/>
+              </w:rPr>
+              <w:t xml:space="preserve">&amp; Stern, C.E. </w:t>
             </w:r>
             <w:r>
               <w:rPr>
@@ -1426,15 +1531,7 @@
                 <w:sz w:val="22"/>
                 <w:szCs w:val="22"/>
               </w:rPr>
-              <w:t xml:space="preserve">Cortical contributions to perceptual and symbolic reasoning using a one-dimensional raven’s progressive matrices task. </w:t>
-            </w:r>
-            <w:r>
-              <w:rPr>
-                <w:rFonts w:asciiTheme="majorHAnsi" w:hAnsiTheme="majorHAnsi" w:cstheme="majorHAnsi"/>
-                <w:sz w:val="22"/>
-                <w:szCs w:val="22"/>
-              </w:rPr>
-              <w:t xml:space="preserve">Society for Neuroscience. 2019. Chicago, IL </w:t>
+              <w:t>Dynamic functional connectivity during context</w:t>
             </w:r>
             <w:r>
               <w:rPr>
@@ -1443,20 +1540,34 @@
                 <w:sz w:val="22"/>
                 <w:szCs w:val="22"/>
               </w:rPr>
+              <w:t>-dependent rule learning</w:t>
+            </w:r>
+            <w:r>
+              <w:rPr>
+                <w:rFonts w:asciiTheme="majorHAnsi" w:hAnsiTheme="majorHAnsi" w:cstheme="majorHAnsi"/>
+                <w:sz w:val="22"/>
+                <w:szCs w:val="22"/>
+              </w:rPr>
+              <w:t xml:space="preserve">. Organization for Human Brain Mapping. 2020. </w:t>
+            </w:r>
+            <w:r>
+              <w:rPr>
+                <w:rFonts w:asciiTheme="majorHAnsi" w:hAnsiTheme="majorHAnsi" w:cstheme="majorHAnsi"/>
+                <w:i/>
+                <w:sz w:val="22"/>
+                <w:szCs w:val="22"/>
+              </w:rPr>
               <w:t>(Accepted)</w:t>
             </w:r>
-          </w:p>
-          <w:p>
-            <w:pPr>
-              <w:autoSpaceDE w:val="0"/>
-              <w:autoSpaceDN w:val="0"/>
-              <w:jc w:val="both"/>
+            <w:r>
               <w:rPr>
                 <w:rFonts w:asciiTheme="majorHAnsi" w:hAnsiTheme="majorHAnsi" w:cstheme="majorHAnsi"/>
-                <w:sz w:val="22"/>
-                <w:szCs w:val="22"/>
-              </w:rPr>
-            </w:pPr>
+                <w:i/>
+                <w:sz w:val="22"/>
+                <w:szCs w:val="22"/>
+              </w:rPr>
+              <w:t xml:space="preserve"> </w:t>
+            </w:r>
           </w:p>
           <w:p>
             <w:pPr>
@@ -1466,20 +1577,24 @@
               <w:jc w:val="both"/>
               <w:rPr>
                 <w:rFonts w:asciiTheme="majorHAnsi" w:hAnsiTheme="majorHAnsi" w:cstheme="majorHAnsi"/>
-                <w:i/>
-                <w:sz w:val="22"/>
-                <w:szCs w:val="22"/>
-              </w:rPr>
-            </w:pPr>
-            <w:r>
+                <w:b/>
+                <w:sz w:val="22"/>
+                <w:szCs w:val="22"/>
+              </w:rPr>
+            </w:pPr>
+          </w:p>
+          <w:p>
+            <w:pPr>
+              <w:autoSpaceDE w:val="0"/>
+              <w:autoSpaceDN w:val="0"/>
+              <w:ind w:left="768" w:hanging="768"/>
+              <w:jc w:val="both"/>
               <w:rPr>
                 <w:rFonts w:asciiTheme="majorHAnsi" w:hAnsiTheme="majorHAnsi" w:cstheme="majorHAnsi"/>
                 <w:sz w:val="22"/>
                 <w:szCs w:val="22"/>
               </w:rPr>
-              <w:lastRenderedPageBreak/>
-              <w:t xml:space="preserve">Ma, W., </w:t>
-            </w:r>
+            </w:pPr>
             <w:r>
               <w:rPr>
                 <w:rFonts w:asciiTheme="majorHAnsi" w:hAnsiTheme="majorHAnsi" w:cstheme="majorHAnsi"/>
@@ -1495,7 +1610,15 @@
                 <w:sz w:val="22"/>
                 <w:szCs w:val="22"/>
               </w:rPr>
-              <w:t xml:space="preserve">, Chang, A.E., &amp; Stern, C.E. </w:t>
+              <w:t>, Moore, K.N., &amp; Stern, C.E</w:t>
+            </w:r>
+            <w:r>
+              <w:rPr>
+                <w:rFonts w:asciiTheme="majorHAnsi" w:hAnsiTheme="majorHAnsi" w:cstheme="majorHAnsi"/>
+                <w:sz w:val="22"/>
+                <w:szCs w:val="22"/>
+              </w:rPr>
+              <w:t xml:space="preserve">. </w:t>
             </w:r>
             <w:r>
               <w:rPr>
@@ -1504,7 +1627,7 @@
                 <w:sz w:val="22"/>
                 <w:szCs w:val="22"/>
               </w:rPr>
-              <w:t xml:space="preserve">An fMRI investigation of medial prefrontal network dynamics during a context-dependent rule learning task. </w:t>
+              <w:t>An fMRI investigation of functional network connectivity during abstract reasoning</w:t>
             </w:r>
             <w:r>
               <w:rPr>
@@ -1512,16 +1635,137 @@
                 <w:sz w:val="22"/>
                 <w:szCs w:val="22"/>
               </w:rPr>
-              <w:t xml:space="preserve">Society for Neuroscience. 2019. Chicago, IL </w:t>
-            </w:r>
-            <w:r>
+              <w:t>. Cognitive Neuroscience Society Annual Meeting. 2020. (POSTPONED DUE TO COVID-19 PANDEMIC)</w:t>
+            </w:r>
+          </w:p>
+          <w:p>
+            <w:pPr>
+              <w:autoSpaceDE w:val="0"/>
+              <w:autoSpaceDN w:val="0"/>
+              <w:ind w:left="768" w:hanging="768"/>
+              <w:jc w:val="both"/>
+              <w:rPr>
+                <w:rFonts w:asciiTheme="majorHAnsi" w:hAnsiTheme="majorHAnsi" w:cstheme="majorHAnsi"/>
+                <w:b/>
+                <w:sz w:val="22"/>
+                <w:szCs w:val="22"/>
+              </w:rPr>
+            </w:pPr>
+          </w:p>
+          <w:p>
+            <w:pPr>
+              <w:autoSpaceDE w:val="0"/>
+              <w:autoSpaceDN w:val="0"/>
+              <w:ind w:left="768" w:hanging="768"/>
+              <w:jc w:val="both"/>
               <w:rPr>
                 <w:rFonts w:asciiTheme="majorHAnsi" w:hAnsiTheme="majorHAnsi" w:cstheme="majorHAnsi"/>
                 <w:i/>
                 <w:sz w:val="22"/>
                 <w:szCs w:val="22"/>
               </w:rPr>
-              <w:t>(Accepted)</w:t>
+            </w:pPr>
+            <w:r>
+              <w:rPr>
+                <w:rFonts w:asciiTheme="majorHAnsi" w:hAnsiTheme="majorHAnsi" w:cstheme="majorHAnsi"/>
+                <w:b/>
+                <w:sz w:val="22"/>
+                <w:szCs w:val="22"/>
+              </w:rPr>
+              <w:t>Morin, T.M.</w:t>
+            </w:r>
+            <w:r>
+              <w:rPr>
+                <w:rFonts w:asciiTheme="majorHAnsi" w:hAnsiTheme="majorHAnsi" w:cstheme="majorHAnsi"/>
+                <w:sz w:val="22"/>
+                <w:szCs w:val="22"/>
+              </w:rPr>
+              <w:t xml:space="preserve">, Chang, A.E., &amp; Stern, C.E. </w:t>
+            </w:r>
+            <w:r>
+              <w:rPr>
+                <w:rFonts w:asciiTheme="majorHAnsi" w:hAnsiTheme="majorHAnsi" w:cstheme="majorHAnsi"/>
+                <w:i/>
+                <w:sz w:val="22"/>
+                <w:szCs w:val="22"/>
+              </w:rPr>
+              <w:t xml:space="preserve">Cortical contributions to perceptual and symbolic reasoning using a one-dimensional raven’s progressive matrices task. </w:t>
+            </w:r>
+            <w:r>
+              <w:rPr>
+                <w:rFonts w:asciiTheme="majorHAnsi" w:hAnsiTheme="majorHAnsi" w:cstheme="majorHAnsi"/>
+                <w:sz w:val="22"/>
+                <w:szCs w:val="22"/>
+              </w:rPr>
+              <w:t>Society for Neuroscience. 2019. Chicago, IL</w:t>
+            </w:r>
+          </w:p>
+          <w:p>
+            <w:pPr>
+              <w:autoSpaceDE w:val="0"/>
+              <w:autoSpaceDN w:val="0"/>
+              <w:jc w:val="both"/>
+              <w:rPr>
+                <w:rFonts w:asciiTheme="majorHAnsi" w:hAnsiTheme="majorHAnsi" w:cstheme="majorHAnsi"/>
+                <w:sz w:val="22"/>
+                <w:szCs w:val="22"/>
+              </w:rPr>
+            </w:pPr>
+          </w:p>
+          <w:p>
+            <w:pPr>
+              <w:autoSpaceDE w:val="0"/>
+              <w:autoSpaceDN w:val="0"/>
+              <w:ind w:left="768" w:hanging="768"/>
+              <w:jc w:val="both"/>
+              <w:rPr>
+                <w:rFonts w:asciiTheme="majorHAnsi" w:hAnsiTheme="majorHAnsi" w:cstheme="majorHAnsi"/>
+                <w:i/>
+                <w:sz w:val="22"/>
+                <w:szCs w:val="22"/>
+              </w:rPr>
+            </w:pPr>
+            <w:r>
+              <w:rPr>
+                <w:rFonts w:asciiTheme="majorHAnsi" w:hAnsiTheme="majorHAnsi" w:cstheme="majorHAnsi"/>
+                <w:sz w:val="22"/>
+                <w:szCs w:val="22"/>
+              </w:rPr>
+              <w:t xml:space="preserve">Ma, W., </w:t>
+            </w:r>
+            <w:r>
+              <w:rPr>
+                <w:rFonts w:asciiTheme="majorHAnsi" w:hAnsiTheme="majorHAnsi" w:cstheme="majorHAnsi"/>
+                <w:b/>
+                <w:sz w:val="22"/>
+                <w:szCs w:val="22"/>
+              </w:rPr>
+              <w:t>Morin, T.M.</w:t>
+            </w:r>
+            <w:r>
+              <w:rPr>
+                <w:rFonts w:asciiTheme="majorHAnsi" w:hAnsiTheme="majorHAnsi" w:cstheme="majorHAnsi"/>
+                <w:sz w:val="22"/>
+                <w:szCs w:val="22"/>
+              </w:rPr>
+              <w:t xml:space="preserve">, Chang, A.E., &amp; Stern, C.E. </w:t>
+            </w:r>
+            <w:r>
+              <w:rPr>
+                <w:rFonts w:asciiTheme="majorHAnsi" w:hAnsiTheme="majorHAnsi" w:cstheme="majorHAnsi"/>
+                <w:i/>
+                <w:sz w:val="22"/>
+                <w:szCs w:val="22"/>
+              </w:rPr>
+              <w:t xml:space="preserve">An fMRI investigation of medial prefrontal network dynamics during a context-dependent rule learning task. </w:t>
+            </w:r>
+            <w:r>
+              <w:rPr>
+                <w:rFonts w:asciiTheme="majorHAnsi" w:hAnsiTheme="majorHAnsi" w:cstheme="majorHAnsi"/>
+                <w:sz w:val="22"/>
+                <w:szCs w:val="22"/>
+              </w:rPr>
+              <w:t xml:space="preserve">Society for Neuroscience. 2019. Chicago, IL </w:t>
             </w:r>
           </w:p>
           <w:p>
@@ -1725,8 +1969,8 @@
               <w:jc w:val="both"/>
               <w:rPr>
                 <w:rFonts w:asciiTheme="majorHAnsi" w:hAnsiTheme="majorHAnsi" w:cs="Times New Roman"/>
-                <w:sz w:val="22"/>
-                <w:szCs w:val="22"/>
+                <w:sz w:val="16"/>
+                <w:szCs w:val="16"/>
               </w:rPr>
             </w:pPr>
           </w:p>
@@ -1758,35 +2002,17 @@
               <w:rPr>
                 <w:rFonts w:asciiTheme="majorHAnsi" w:hAnsiTheme="majorHAnsi" w:cs="Times New Roman"/>
                 <w:b/>
-              </w:rPr>
-            </w:pPr>
-            <w:r>
-              <w:rPr>
-                <w:rFonts w:asciiTheme="majorHAnsi" w:hAnsiTheme="majorHAnsi" w:cs="Times New Roman"/>
-                <w:b/>
-              </w:rPr>
-              <w:t>P</w:t>
-            </w:r>
-            <w:r>
-              <w:rPr>
-                <w:rFonts w:asciiTheme="majorHAnsi" w:hAnsiTheme="majorHAnsi" w:cs="Times New Roman"/>
-                <w:b/>
-              </w:rPr>
-              <w:t>RES</w:t>
-            </w:r>
-            <w:r>
-              <w:rPr>
-                <w:rFonts w:asciiTheme="majorHAnsi" w:hAnsiTheme="majorHAnsi" w:cs="Times New Roman"/>
-                <w:b/>
-              </w:rPr>
-              <w:t>E</w:t>
-            </w:r>
-            <w:r>
-              <w:rPr>
-                <w:rFonts w:asciiTheme="majorHAnsi" w:hAnsiTheme="majorHAnsi" w:cs="Times New Roman"/>
-                <w:b/>
-              </w:rPr>
-              <w:t>NTATIONS</w:t>
+                <w:sz w:val="16"/>
+                <w:szCs w:val="16"/>
+              </w:rPr>
+            </w:pPr>
+            <w:r>
+              <w:rPr>
+                <w:rFonts w:asciiTheme="majorHAnsi" w:hAnsiTheme="majorHAnsi" w:cs="Times New Roman"/>
+                <w:b/>
+                <w:szCs w:val="22"/>
+              </w:rPr>
+              <w:t>HONORS AND AWARDS</w:t>
             </w:r>
           </w:p>
         </w:tc>
@@ -1800,324 +2026,294 @@
           </w:tcPr>
           <w:p>
             <w:pPr>
+              <w:jc w:val="both"/>
+              <w:rPr>
+                <w:rFonts w:asciiTheme="majorHAnsi" w:hAnsiTheme="majorHAnsi" w:cs="Times New Roman"/>
+                <w:sz w:val="16"/>
+                <w:szCs w:val="16"/>
+              </w:rPr>
+            </w:pPr>
+          </w:p>
+          <w:p>
+            <w:pPr>
+              <w:jc w:val="both"/>
+              <w:rPr>
+                <w:rFonts w:asciiTheme="majorHAnsi" w:hAnsiTheme="majorHAnsi" w:cs="Times New Roman"/>
+                <w:sz w:val="22"/>
+                <w:szCs w:val="22"/>
+              </w:rPr>
+            </w:pPr>
+            <w:r>
+              <w:rPr>
+                <w:rFonts w:asciiTheme="majorHAnsi" w:hAnsiTheme="majorHAnsi" w:cs="Times New Roman"/>
+                <w:sz w:val="22"/>
+                <w:szCs w:val="22"/>
+              </w:rPr>
+              <w:t>2020                    Third Prize, BU Grad. Prog. for Neuro. Interview Days Poster Session</w:t>
+            </w:r>
+          </w:p>
+          <w:p>
+            <w:pPr>
+              <w:jc w:val="both"/>
+              <w:rPr>
+                <w:rFonts w:asciiTheme="majorHAnsi" w:hAnsiTheme="majorHAnsi" w:cs="Times New Roman"/>
+                <w:sz w:val="22"/>
+                <w:szCs w:val="22"/>
+              </w:rPr>
+            </w:pPr>
+            <w:r>
+              <w:rPr>
+                <w:rFonts w:asciiTheme="majorHAnsi" w:hAnsiTheme="majorHAnsi" w:cs="Times New Roman"/>
+                <w:sz w:val="22"/>
+                <w:szCs w:val="22"/>
+              </w:rPr>
+              <w:t>2017</w:t>
+            </w:r>
+            <w:r>
+              <w:rPr>
+                <w:rFonts w:asciiTheme="majorHAnsi" w:hAnsiTheme="majorHAnsi" w:cs="Times New Roman"/>
+                <w:sz w:val="22"/>
+                <w:szCs w:val="22"/>
+              </w:rPr>
+              <w:tab/>
+            </w:r>
+            <w:r>
+              <w:rPr>
+                <w:rFonts w:asciiTheme="majorHAnsi" w:hAnsiTheme="majorHAnsi" w:cs="Times New Roman"/>
+                <w:sz w:val="22"/>
+                <w:szCs w:val="22"/>
+              </w:rPr>
+              <w:tab/>
+              <w:t>Honorable Mention, NSF Graduate Research Fellowship Program</w:t>
+            </w:r>
+          </w:p>
+          <w:p>
+            <w:pPr>
+              <w:jc w:val="both"/>
+              <w:rPr>
+                <w:rFonts w:asciiTheme="majorHAnsi" w:hAnsiTheme="majorHAnsi" w:cs="Times New Roman"/>
+                <w:sz w:val="22"/>
+                <w:szCs w:val="22"/>
+              </w:rPr>
+            </w:pPr>
+            <w:r>
+              <w:rPr>
+                <w:rFonts w:asciiTheme="majorHAnsi" w:hAnsiTheme="majorHAnsi" w:cs="Times New Roman"/>
+                <w:sz w:val="22"/>
+                <w:szCs w:val="22"/>
+              </w:rPr>
+              <w:t xml:space="preserve">2017 </w:t>
+            </w:r>
+            <w:r>
+              <w:rPr>
+                <w:rFonts w:asciiTheme="majorHAnsi" w:hAnsiTheme="majorHAnsi" w:cs="Times New Roman"/>
+                <w:sz w:val="22"/>
+                <w:szCs w:val="22"/>
+              </w:rPr>
+              <w:tab/>
+            </w:r>
+            <w:r>
+              <w:rPr>
+                <w:rFonts w:asciiTheme="majorHAnsi" w:hAnsiTheme="majorHAnsi" w:cs="Times New Roman"/>
+                <w:sz w:val="22"/>
+                <w:szCs w:val="22"/>
+              </w:rPr>
+              <w:tab/>
+              <w:t>Joanne Mary Sullivan Prize, Tufts University Psychology Department</w:t>
+            </w:r>
+          </w:p>
+          <w:p>
+            <w:pPr>
+              <w:jc w:val="both"/>
+              <w:rPr>
+                <w:rFonts w:asciiTheme="majorHAnsi" w:hAnsiTheme="majorHAnsi" w:cs="Times New Roman"/>
+                <w:sz w:val="22"/>
+                <w:szCs w:val="22"/>
+              </w:rPr>
+            </w:pPr>
+            <w:r>
+              <w:rPr>
+                <w:rFonts w:asciiTheme="majorHAnsi" w:hAnsiTheme="majorHAnsi" w:cs="Times New Roman"/>
+                <w:sz w:val="22"/>
+                <w:szCs w:val="22"/>
+              </w:rPr>
+              <w:t>2017</w:t>
+            </w:r>
+            <w:r>
+              <w:rPr>
+                <w:rFonts w:asciiTheme="majorHAnsi" w:hAnsiTheme="majorHAnsi" w:cs="Times New Roman"/>
+                <w:sz w:val="22"/>
+                <w:szCs w:val="22"/>
+              </w:rPr>
+              <w:tab/>
+            </w:r>
+            <w:r>
+              <w:rPr>
+                <w:rFonts w:asciiTheme="majorHAnsi" w:hAnsiTheme="majorHAnsi" w:cs="Times New Roman"/>
+                <w:sz w:val="22"/>
+                <w:szCs w:val="22"/>
+              </w:rPr>
+              <w:tab/>
+              <w:t>Barton Term Scholar for Arts and Sciences, Tufts University</w:t>
+            </w:r>
+          </w:p>
+          <w:p>
+            <w:pPr>
+              <w:jc w:val="both"/>
+              <w:rPr>
+                <w:rFonts w:asciiTheme="majorHAnsi" w:hAnsiTheme="majorHAnsi" w:cs="Times New Roman"/>
+                <w:sz w:val="22"/>
+                <w:szCs w:val="22"/>
+              </w:rPr>
+            </w:pPr>
+            <w:r>
+              <w:rPr>
+                <w:rFonts w:asciiTheme="majorHAnsi" w:hAnsiTheme="majorHAnsi" w:cs="Times New Roman"/>
+                <w:sz w:val="22"/>
+                <w:szCs w:val="22"/>
+              </w:rPr>
+              <w:t>2016</w:t>
+            </w:r>
+            <w:r>
+              <w:rPr>
+                <w:rFonts w:asciiTheme="majorHAnsi" w:hAnsiTheme="majorHAnsi" w:cs="Times New Roman"/>
+                <w:sz w:val="22"/>
+                <w:szCs w:val="22"/>
+              </w:rPr>
+              <w:tab/>
+            </w:r>
+            <w:r>
+              <w:rPr>
+                <w:rFonts w:asciiTheme="majorHAnsi" w:hAnsiTheme="majorHAnsi" w:cs="Times New Roman"/>
+                <w:sz w:val="22"/>
+                <w:szCs w:val="22"/>
+              </w:rPr>
+              <w:tab/>
+              <w:t>SpaceX People’s Choice Award, Out for Undergrad Engineering Conference</w:t>
+            </w:r>
+          </w:p>
+          <w:p>
+            <w:pPr>
+              <w:jc w:val="both"/>
+              <w:rPr>
+                <w:rFonts w:asciiTheme="majorHAnsi" w:hAnsiTheme="majorHAnsi" w:cs="Times New Roman"/>
+                <w:sz w:val="22"/>
+                <w:szCs w:val="22"/>
+              </w:rPr>
+            </w:pPr>
+            <w:r>
+              <w:rPr>
+                <w:rFonts w:asciiTheme="majorHAnsi" w:hAnsiTheme="majorHAnsi" w:cs="Times New Roman"/>
+                <w:sz w:val="22"/>
+                <w:szCs w:val="22"/>
+              </w:rPr>
+              <w:t>2016</w:t>
+            </w:r>
+            <w:r>
+              <w:rPr>
+                <w:rFonts w:asciiTheme="majorHAnsi" w:hAnsiTheme="majorHAnsi" w:cs="Times New Roman"/>
+                <w:sz w:val="22"/>
+                <w:szCs w:val="22"/>
+              </w:rPr>
+              <w:tab/>
+            </w:r>
+            <w:r>
+              <w:rPr>
+                <w:rFonts w:asciiTheme="majorHAnsi" w:hAnsiTheme="majorHAnsi" w:cs="Times New Roman"/>
+                <w:sz w:val="22"/>
+                <w:szCs w:val="22"/>
+              </w:rPr>
+              <w:tab/>
+              <w:t xml:space="preserve">Greg </w:t>
+            </w:r>
+            <w:proofErr w:type="spellStart"/>
+            <w:r>
+              <w:rPr>
+                <w:rFonts w:asciiTheme="majorHAnsi" w:hAnsiTheme="majorHAnsi" w:cs="Times New Roman"/>
+                <w:sz w:val="22"/>
+                <w:szCs w:val="22"/>
+              </w:rPr>
+              <w:t>Ellenoff</w:t>
+            </w:r>
+            <w:proofErr w:type="spellEnd"/>
+            <w:r>
+              <w:rPr>
+                <w:rFonts w:asciiTheme="majorHAnsi" w:hAnsiTheme="majorHAnsi" w:cs="Times New Roman"/>
+                <w:sz w:val="22"/>
+                <w:szCs w:val="22"/>
+              </w:rPr>
+              <w:t xml:space="preserve"> Internship Grant, Tufts University Career Center</w:t>
+            </w:r>
+          </w:p>
+          <w:p>
+            <w:pPr>
+              <w:jc w:val="both"/>
+              <w:rPr>
+                <w:rFonts w:asciiTheme="majorHAnsi" w:hAnsiTheme="majorHAnsi" w:cs="Times New Roman"/>
+                <w:sz w:val="22"/>
+                <w:szCs w:val="22"/>
+              </w:rPr>
+            </w:pPr>
+            <w:r>
+              <w:rPr>
+                <w:rFonts w:asciiTheme="majorHAnsi" w:hAnsiTheme="majorHAnsi" w:cs="Times New Roman"/>
+                <w:sz w:val="22"/>
+                <w:szCs w:val="22"/>
+              </w:rPr>
+              <w:t>2016</w:t>
+            </w:r>
+            <w:r>
+              <w:rPr>
+                <w:rFonts w:asciiTheme="majorHAnsi" w:hAnsiTheme="majorHAnsi" w:cs="Times New Roman"/>
+                <w:sz w:val="22"/>
+                <w:szCs w:val="22"/>
+              </w:rPr>
+              <w:tab/>
+            </w:r>
+            <w:r>
+              <w:rPr>
+                <w:rFonts w:asciiTheme="majorHAnsi" w:hAnsiTheme="majorHAnsi" w:cs="Times New Roman"/>
+                <w:sz w:val="22"/>
+                <w:szCs w:val="22"/>
+              </w:rPr>
+              <w:tab/>
+              <w:t>Psi Chi Honor Society, Tufts University Chapter</w:t>
+            </w:r>
+          </w:p>
+          <w:p>
+            <w:pPr>
+              <w:jc w:val="both"/>
+              <w:rPr>
+                <w:rFonts w:asciiTheme="majorHAnsi" w:hAnsiTheme="majorHAnsi" w:cs="Times New Roman"/>
+                <w:sz w:val="22"/>
+                <w:szCs w:val="22"/>
+              </w:rPr>
+            </w:pPr>
+            <w:r>
+              <w:rPr>
+                <w:rFonts w:asciiTheme="majorHAnsi" w:hAnsiTheme="majorHAnsi" w:cs="Times New Roman"/>
+                <w:sz w:val="22"/>
+                <w:szCs w:val="22"/>
+              </w:rPr>
+              <w:t>2013-2017</w:t>
+            </w:r>
+            <w:r>
+              <w:rPr>
+                <w:rFonts w:asciiTheme="majorHAnsi" w:hAnsiTheme="majorHAnsi" w:cs="Times New Roman"/>
+                <w:sz w:val="22"/>
+                <w:szCs w:val="22"/>
+              </w:rPr>
+              <w:tab/>
+              <w:t>Dean’s List, Tufts University (5 semesters)</w:t>
+            </w:r>
+          </w:p>
+          <w:p>
+            <w:pPr>
               <w:ind w:left="720" w:hanging="720"/>
               <w:jc w:val="both"/>
               <w:rPr>
                 <w:rFonts w:asciiTheme="majorHAnsi" w:hAnsiTheme="majorHAnsi" w:cs="Times New Roman"/>
                 <w:b/>
-                <w:sz w:val="12"/>
-                <w:szCs w:val="12"/>
-              </w:rPr>
-            </w:pPr>
-          </w:p>
-          <w:p>
-            <w:pPr>
-              <w:ind w:left="720" w:hanging="720"/>
-              <w:jc w:val="both"/>
-              <w:rPr>
-                <w:rFonts w:asciiTheme="majorHAnsi" w:hAnsiTheme="majorHAnsi" w:cs="Times New Roman"/>
-                <w:sz w:val="22"/>
-                <w:szCs w:val="22"/>
-              </w:rPr>
-            </w:pPr>
-            <w:r>
-              <w:rPr>
-                <w:rFonts w:asciiTheme="majorHAnsi" w:hAnsiTheme="majorHAnsi" w:cs="Times New Roman"/>
-                <w:b/>
-                <w:sz w:val="22"/>
-                <w:szCs w:val="22"/>
-              </w:rPr>
-              <w:t xml:space="preserve">Morin, T.M. </w:t>
-            </w:r>
-            <w:r>
-              <w:rPr>
-                <w:rFonts w:asciiTheme="majorHAnsi" w:hAnsiTheme="majorHAnsi" w:cs="Times New Roman"/>
-                <w:sz w:val="22"/>
-                <w:szCs w:val="22"/>
-              </w:rPr>
-              <w:t xml:space="preserve">Frontoparietal Control Network Contributions to Abstract Reasoning. </w:t>
-            </w:r>
-            <w:r>
-              <w:rPr>
-                <w:rFonts w:asciiTheme="majorHAnsi" w:hAnsiTheme="majorHAnsi" w:cs="Times New Roman"/>
-                <w:i/>
-                <w:sz w:val="22"/>
-                <w:szCs w:val="22"/>
-              </w:rPr>
-              <w:t>Boston University Graduate Program for Neuroscience Annual Retreat</w:t>
-            </w:r>
-            <w:r>
-              <w:rPr>
-                <w:rFonts w:asciiTheme="majorHAnsi" w:hAnsiTheme="majorHAnsi" w:cs="Times New Roman"/>
-                <w:sz w:val="22"/>
-                <w:szCs w:val="22"/>
-              </w:rPr>
-              <w:t>. 2019. Essex, MA</w:t>
-            </w:r>
-          </w:p>
-          <w:p>
-            <w:pPr>
-              <w:ind w:left="720" w:hanging="720"/>
-              <w:jc w:val="both"/>
-              <w:rPr>
-                <w:rFonts w:asciiTheme="majorHAnsi" w:hAnsiTheme="majorHAnsi" w:cs="Times New Roman"/>
-                <w:sz w:val="16"/>
-                <w:szCs w:val="16"/>
-              </w:rPr>
-            </w:pPr>
-          </w:p>
-          <w:p>
-            <w:pPr>
-              <w:ind w:left="720" w:hanging="720"/>
-              <w:jc w:val="both"/>
-              <w:rPr>
-                <w:rFonts w:asciiTheme="majorHAnsi" w:hAnsiTheme="majorHAnsi" w:cs="Times New Roman"/>
-                <w:sz w:val="22"/>
-                <w:szCs w:val="22"/>
-              </w:rPr>
-            </w:pPr>
-            <w:r>
-              <w:rPr>
-                <w:rFonts w:asciiTheme="majorHAnsi" w:hAnsiTheme="majorHAnsi" w:cs="Times New Roman"/>
-                <w:b/>
-                <w:sz w:val="22"/>
-                <w:szCs w:val="22"/>
-              </w:rPr>
-              <w:t xml:space="preserve">Morin, T.M. </w:t>
-            </w:r>
-            <w:r>
-              <w:rPr>
-                <w:rFonts w:asciiTheme="majorHAnsi" w:hAnsiTheme="majorHAnsi" w:cs="Times New Roman"/>
-                <w:sz w:val="22"/>
-                <w:szCs w:val="22"/>
-              </w:rPr>
-              <w:t xml:space="preserve">Intro to Brain Imaging. </w:t>
-            </w:r>
-            <w:r>
-              <w:rPr>
-                <w:rFonts w:asciiTheme="majorHAnsi" w:hAnsiTheme="majorHAnsi" w:cs="Times New Roman"/>
-                <w:i/>
-                <w:sz w:val="22"/>
-                <w:szCs w:val="22"/>
-              </w:rPr>
-              <w:t xml:space="preserve">Guest Lecturer, Introduction to Cognitive &amp; Brain Science (PSY 9) Course. </w:t>
-            </w:r>
-            <w:r>
-              <w:rPr>
-                <w:rFonts w:asciiTheme="majorHAnsi" w:hAnsiTheme="majorHAnsi" w:cs="Times New Roman"/>
-                <w:sz w:val="22"/>
-                <w:szCs w:val="22"/>
-              </w:rPr>
-              <w:t>2018. Tufts University. Medford, MA.</w:t>
-            </w:r>
-          </w:p>
-          <w:p>
-            <w:pPr>
-              <w:ind w:left="720" w:hanging="720"/>
-              <w:jc w:val="both"/>
-              <w:rPr>
-                <w:rFonts w:asciiTheme="majorHAnsi" w:hAnsiTheme="majorHAnsi" w:cs="Times New Roman"/>
-                <w:b/>
-                <w:sz w:val="16"/>
-                <w:szCs w:val="16"/>
-              </w:rPr>
-            </w:pPr>
-          </w:p>
-          <w:p>
-            <w:pPr>
-              <w:ind w:left="720" w:hanging="720"/>
-              <w:jc w:val="both"/>
-              <w:rPr>
-                <w:rFonts w:asciiTheme="majorHAnsi" w:hAnsiTheme="majorHAnsi" w:cs="Times New Roman"/>
-                <w:sz w:val="22"/>
-                <w:szCs w:val="22"/>
-              </w:rPr>
-            </w:pPr>
-            <w:r>
-              <w:rPr>
-                <w:rFonts w:asciiTheme="majorHAnsi" w:hAnsiTheme="majorHAnsi" w:cs="Times New Roman"/>
-                <w:b/>
-                <w:sz w:val="22"/>
-                <w:szCs w:val="22"/>
-              </w:rPr>
-              <w:t>Morin, T</w:t>
-            </w:r>
-            <w:r>
-              <w:rPr>
-                <w:rFonts w:asciiTheme="majorHAnsi" w:hAnsiTheme="majorHAnsi" w:cs="Times New Roman"/>
-                <w:b/>
-                <w:sz w:val="22"/>
-                <w:szCs w:val="22"/>
-              </w:rPr>
-              <w:t>.</w:t>
-            </w:r>
-            <w:r>
-              <w:rPr>
-                <w:rFonts w:asciiTheme="majorHAnsi" w:hAnsiTheme="majorHAnsi" w:cs="Times New Roman"/>
-                <w:b/>
-                <w:sz w:val="22"/>
-                <w:szCs w:val="22"/>
-              </w:rPr>
-              <w:t>M</w:t>
-            </w:r>
-            <w:r>
-              <w:rPr>
-                <w:rFonts w:asciiTheme="majorHAnsi" w:hAnsiTheme="majorHAnsi" w:cs="Times New Roman"/>
-                <w:b/>
-                <w:sz w:val="22"/>
-                <w:szCs w:val="22"/>
-              </w:rPr>
-              <w:t>.</w:t>
-            </w:r>
-            <w:r>
-              <w:rPr>
-                <w:rFonts w:asciiTheme="majorHAnsi" w:hAnsiTheme="majorHAnsi" w:cs="Times New Roman"/>
-                <w:sz w:val="22"/>
-                <w:szCs w:val="22"/>
-              </w:rPr>
-              <w:t xml:space="preserve"> </w:t>
-            </w:r>
-            <w:r>
-              <w:rPr>
-                <w:rFonts w:asciiTheme="majorHAnsi" w:hAnsiTheme="majorHAnsi" w:cs="Times New Roman"/>
-                <w:sz w:val="22"/>
-                <w:szCs w:val="22"/>
-              </w:rPr>
-              <w:t>Branching Out: What a Tree Can Teach You About Your Brain?</w:t>
-            </w:r>
-            <w:r>
-              <w:rPr>
-                <w:rFonts w:asciiTheme="majorHAnsi" w:hAnsiTheme="majorHAnsi" w:cs="Times New Roman"/>
-                <w:sz w:val="22"/>
-                <w:szCs w:val="22"/>
-              </w:rPr>
-              <w:t xml:space="preserve"> </w:t>
-            </w:r>
-            <w:r>
-              <w:rPr>
-                <w:rFonts w:asciiTheme="majorHAnsi" w:hAnsiTheme="majorHAnsi" w:cs="Times New Roman"/>
-                <w:i/>
-                <w:sz w:val="22"/>
-                <w:szCs w:val="22"/>
-              </w:rPr>
-              <w:t xml:space="preserve">Out </w:t>
-            </w:r>
-            <w:proofErr w:type="gramStart"/>
-            <w:r>
-              <w:rPr>
-                <w:rFonts w:asciiTheme="majorHAnsi" w:hAnsiTheme="majorHAnsi" w:cs="Times New Roman"/>
-                <w:i/>
-                <w:sz w:val="22"/>
-                <w:szCs w:val="22"/>
-              </w:rPr>
-              <w:t>For</w:t>
-            </w:r>
-            <w:proofErr w:type="gramEnd"/>
-            <w:r>
-              <w:rPr>
-                <w:rFonts w:asciiTheme="majorHAnsi" w:hAnsiTheme="majorHAnsi" w:cs="Times New Roman"/>
-                <w:i/>
-                <w:sz w:val="22"/>
-                <w:szCs w:val="22"/>
-              </w:rPr>
-              <w:t xml:space="preserve"> Undergrad Engineering Conference</w:t>
-            </w:r>
-            <w:r>
-              <w:rPr>
-                <w:rFonts w:asciiTheme="majorHAnsi" w:hAnsiTheme="majorHAnsi" w:cs="Times New Roman"/>
-                <w:sz w:val="22"/>
-                <w:szCs w:val="22"/>
-              </w:rPr>
-              <w:t>. 2016. Stan</w:t>
-            </w:r>
-            <w:r>
-              <w:rPr>
-                <w:rFonts w:asciiTheme="majorHAnsi" w:hAnsiTheme="majorHAnsi" w:cs="Times New Roman"/>
-                <w:sz w:val="22"/>
-                <w:szCs w:val="22"/>
-              </w:rPr>
-              <w:t>ford University, Palo Alto, CA.</w:t>
-            </w:r>
-          </w:p>
-          <w:p>
-            <w:pPr>
-              <w:ind w:left="720" w:hanging="720"/>
-              <w:jc w:val="both"/>
-              <w:rPr>
-                <w:rFonts w:asciiTheme="majorHAnsi" w:hAnsiTheme="majorHAnsi" w:cs="Times New Roman"/>
-                <w:b/>
-                <w:sz w:val="16"/>
-                <w:szCs w:val="16"/>
-              </w:rPr>
-            </w:pPr>
-          </w:p>
-          <w:p>
-            <w:pPr>
-              <w:ind w:left="720" w:hanging="720"/>
-              <w:jc w:val="both"/>
-              <w:rPr>
-                <w:rFonts w:asciiTheme="majorHAnsi" w:hAnsiTheme="majorHAnsi" w:cs="Times New Roman"/>
-                <w:sz w:val="22"/>
-                <w:szCs w:val="22"/>
-              </w:rPr>
-            </w:pPr>
-            <w:r>
-              <w:rPr>
-                <w:rFonts w:asciiTheme="majorHAnsi" w:hAnsiTheme="majorHAnsi" w:cs="Times New Roman"/>
-                <w:b/>
-                <w:sz w:val="22"/>
-                <w:szCs w:val="22"/>
-              </w:rPr>
-              <w:t>Morin, T.M.</w:t>
-            </w:r>
-            <w:r>
-              <w:rPr>
-                <w:rFonts w:asciiTheme="majorHAnsi" w:hAnsiTheme="majorHAnsi" w:cs="Times New Roman"/>
-                <w:sz w:val="22"/>
-                <w:szCs w:val="22"/>
-              </w:rPr>
-              <w:t xml:space="preserve"> Creating a Computer Simulation Tool for PET Neuroimaging. </w:t>
-            </w:r>
-            <w:r>
-              <w:rPr>
-                <w:rFonts w:asciiTheme="majorHAnsi" w:hAnsiTheme="majorHAnsi" w:cs="Times New Roman"/>
-                <w:i/>
-                <w:sz w:val="22"/>
-                <w:szCs w:val="22"/>
-              </w:rPr>
-              <w:t>Tufts University Undergraduate Research and Scholarship Symposium</w:t>
-            </w:r>
-            <w:r>
-              <w:rPr>
-                <w:rFonts w:asciiTheme="majorHAnsi" w:hAnsiTheme="majorHAnsi" w:cs="Times New Roman"/>
-                <w:sz w:val="22"/>
-                <w:szCs w:val="22"/>
-              </w:rPr>
-              <w:t xml:space="preserve">. 2016. </w:t>
-            </w:r>
-            <w:r>
-              <w:rPr>
-                <w:rFonts w:asciiTheme="majorHAnsi" w:hAnsiTheme="majorHAnsi" w:cs="Times New Roman"/>
-                <w:sz w:val="22"/>
-                <w:szCs w:val="22"/>
-              </w:rPr>
-              <w:t xml:space="preserve">Tufts University, </w:t>
-            </w:r>
-            <w:r>
-              <w:rPr>
-                <w:rFonts w:asciiTheme="majorHAnsi" w:hAnsiTheme="majorHAnsi" w:cs="Times New Roman"/>
-                <w:sz w:val="22"/>
-                <w:szCs w:val="22"/>
-              </w:rPr>
-              <w:t>Medford, MA.</w:t>
-            </w:r>
-          </w:p>
-          <w:p>
-            <w:pPr>
-              <w:ind w:left="720" w:hanging="720"/>
-              <w:jc w:val="both"/>
-              <w:rPr>
-                <w:rFonts w:asciiTheme="majorHAnsi" w:hAnsiTheme="majorHAnsi" w:cs="Times New Roman"/>
                 <w:sz w:val="12"/>
                 <w:szCs w:val="12"/>
               </w:rPr>
@@ -2171,6 +2367,123 @@
               <w:t>TRAINING</w:t>
             </w:r>
           </w:p>
+          <w:p>
+            <w:pPr>
+              <w:jc w:val="right"/>
+              <w:rPr>
+                <w:rFonts w:asciiTheme="majorHAnsi" w:hAnsiTheme="majorHAnsi" w:cs="Times New Roman"/>
+                <w:b/>
+                <w:szCs w:val="22"/>
+              </w:rPr>
+            </w:pPr>
+          </w:p>
+          <w:p>
+            <w:pPr>
+              <w:jc w:val="right"/>
+              <w:rPr>
+                <w:rFonts w:asciiTheme="majorHAnsi" w:hAnsiTheme="majorHAnsi" w:cs="Times New Roman"/>
+                <w:b/>
+                <w:szCs w:val="22"/>
+              </w:rPr>
+            </w:pPr>
+          </w:p>
+          <w:p>
+            <w:pPr>
+              <w:jc w:val="right"/>
+              <w:rPr>
+                <w:rFonts w:asciiTheme="majorHAnsi" w:hAnsiTheme="majorHAnsi" w:cs="Times New Roman"/>
+                <w:b/>
+                <w:szCs w:val="22"/>
+              </w:rPr>
+            </w:pPr>
+          </w:p>
+          <w:p>
+            <w:pPr>
+              <w:jc w:val="right"/>
+              <w:rPr>
+                <w:rFonts w:asciiTheme="majorHAnsi" w:hAnsiTheme="majorHAnsi" w:cs="Times New Roman"/>
+                <w:b/>
+                <w:szCs w:val="22"/>
+              </w:rPr>
+            </w:pPr>
+          </w:p>
+          <w:p>
+            <w:pPr>
+              <w:jc w:val="right"/>
+              <w:rPr>
+                <w:rFonts w:asciiTheme="majorHAnsi" w:hAnsiTheme="majorHAnsi" w:cs="Times New Roman"/>
+                <w:b/>
+                <w:szCs w:val="22"/>
+              </w:rPr>
+            </w:pPr>
+          </w:p>
+          <w:p>
+            <w:pPr>
+              <w:jc w:val="right"/>
+              <w:rPr>
+                <w:rFonts w:asciiTheme="majorHAnsi" w:hAnsiTheme="majorHAnsi" w:cs="Times New Roman"/>
+                <w:b/>
+                <w:szCs w:val="22"/>
+              </w:rPr>
+            </w:pPr>
+          </w:p>
+          <w:p>
+            <w:pPr>
+              <w:jc w:val="right"/>
+              <w:rPr>
+                <w:rFonts w:asciiTheme="majorHAnsi" w:hAnsiTheme="majorHAnsi" w:cs="Times New Roman"/>
+                <w:b/>
+                <w:szCs w:val="22"/>
+              </w:rPr>
+            </w:pPr>
+          </w:p>
+          <w:p>
+            <w:pPr>
+              <w:jc w:val="right"/>
+              <w:rPr>
+                <w:rFonts w:asciiTheme="majorHAnsi" w:hAnsiTheme="majorHAnsi" w:cs="Times New Roman"/>
+                <w:b/>
+                <w:szCs w:val="22"/>
+              </w:rPr>
+            </w:pPr>
+          </w:p>
+          <w:p>
+            <w:pPr>
+              <w:jc w:val="right"/>
+              <w:rPr>
+                <w:rFonts w:asciiTheme="majorHAnsi" w:hAnsiTheme="majorHAnsi" w:cs="Times New Roman"/>
+                <w:b/>
+                <w:szCs w:val="22"/>
+              </w:rPr>
+            </w:pPr>
+          </w:p>
+          <w:p>
+            <w:pPr>
+              <w:jc w:val="right"/>
+              <w:rPr>
+                <w:rFonts w:asciiTheme="majorHAnsi" w:hAnsiTheme="majorHAnsi" w:cs="Times New Roman"/>
+                <w:b/>
+                <w:szCs w:val="22"/>
+              </w:rPr>
+            </w:pPr>
+            <w:r>
+              <w:rPr>
+                <w:rFonts w:asciiTheme="majorHAnsi" w:hAnsiTheme="majorHAnsi" w:cs="Times New Roman"/>
+                <w:b/>
+                <w:szCs w:val="22"/>
+              </w:rPr>
+              <w:t>RESEARCH TRAINING</w:t>
+            </w:r>
+            <w:r>
+              <w:rPr>
+                <w:rFonts w:asciiTheme="majorHAnsi" w:hAnsiTheme="majorHAnsi" w:cs="Times New Roman"/>
+                <w:b/>
+                <w:szCs w:val="22"/>
+              </w:rPr>
+              <w:br/>
+              <w:t>(Continued)</w:t>
+            </w:r>
+          </w:p>
         </w:tc>
         <w:tc>
           <w:tcPr>
@@ -2391,6 +2704,36 @@
                 <w:b/>
                 <w:sz w:val="16"/>
                 <w:szCs w:val="16"/>
+              </w:rPr>
+            </w:pPr>
+          </w:p>
+          <w:p>
+            <w:pPr>
+              <w:rPr>
+                <w:rFonts w:asciiTheme="majorHAnsi" w:hAnsiTheme="majorHAnsi" w:cs="Times New Roman"/>
+                <w:b/>
+                <w:sz w:val="16"/>
+                <w:szCs w:val="16"/>
+              </w:rPr>
+            </w:pPr>
+          </w:p>
+          <w:p>
+            <w:pPr>
+              <w:rPr>
+                <w:rFonts w:asciiTheme="majorHAnsi" w:hAnsiTheme="majorHAnsi" w:cs="Times New Roman"/>
+                <w:b/>
+                <w:sz w:val="16"/>
+                <w:szCs w:val="16"/>
+              </w:rPr>
+            </w:pPr>
+          </w:p>
+          <w:p>
+            <w:pPr>
+              <w:rPr>
+                <w:rFonts w:asciiTheme="majorHAnsi" w:hAnsiTheme="majorHAnsi" w:cs="Times New Roman"/>
+                <w:b/>
+                <w:sz w:val="22"/>
+                <w:szCs w:val="22"/>
               </w:rPr>
             </w:pPr>
           </w:p>
@@ -3430,8 +3773,6 @@
               </w:rPr>
               <w:t>, AFNI, PMOD, Mango</w:t>
             </w:r>
-            <w:bookmarkStart w:id="0" w:name="_GoBack"/>
-            <w:bookmarkEnd w:id="0"/>
           </w:p>
           <w:p>
             <w:pPr>
@@ -7984,7 +8325,7 @@
 </file>
 
 <file path=customXml/itemProps1.xml><?xml version="1.0" encoding="utf-8"?>
-<ds:datastoreItem xmlns:ds="http://schemas.openxmlformats.org/officeDocument/2006/customXml" ds:itemID="{4B7B5BED-F9BC-A942-8DA8-CB062F9BA41C}">
+<ds:datastoreItem xmlns:ds="http://schemas.openxmlformats.org/officeDocument/2006/customXml" ds:itemID="{4E3FC599-3D89-6343-9FAB-480A6969291E}">
   <ds:schemaRefs>
     <ds:schemaRef ds:uri="http://schemas.openxmlformats.org/officeDocument/2006/bibliography"/>
   </ds:schemaRefs>

</xml_diff>

<commit_message>
update CV and work page with IMPACT fellowship
</commit_message>
<xml_diff>
--- a/downloads/morin_cv.docx
+++ b/downloads/morin_cv.docx
@@ -245,8 +245,6 @@
               </w:rPr>
               <w:t>Candidate</w:t>
             </w:r>
-            <w:bookmarkStart w:id="0" w:name="_GoBack"/>
-            <w:bookmarkEnd w:id="0"/>
             <w:r>
               <w:rPr>
                 <w:rFonts w:asciiTheme="majorHAnsi" w:hAnsiTheme="majorHAnsi" w:cs="Times New Roman"/>
@@ -1050,10 +1048,12 @@
               <w:rPr>
                 <w:rFonts w:asciiTheme="majorHAnsi" w:hAnsiTheme="majorHAnsi" w:cs="Times New Roman"/>
                 <w:b/>
-                <w:sz w:val="22"/>
-                <w:szCs w:val="22"/>
-              </w:rPr>
-            </w:pPr>
+                <w:sz w:val="16"/>
+                <w:szCs w:val="16"/>
+              </w:rPr>
+            </w:pPr>
+            <w:bookmarkStart w:id="0" w:name="_GoBack"/>
+            <w:bookmarkEnd w:id="0"/>
           </w:p>
           <w:p>
             <w:pPr>
@@ -1635,7 +1635,23 @@
                 <w:sz w:val="22"/>
                 <w:szCs w:val="22"/>
               </w:rPr>
-              <w:t>. Cognitive Neuroscience Society Annual Meeting. 2020. (POSTPONED DUE TO COVID-19 PANDEMIC)</w:t>
+              <w:t>. Cognitive Neuroscience Society Annual Meeting. 2020. (</w:t>
+            </w:r>
+            <w:r>
+              <w:rPr>
+                <w:rFonts w:asciiTheme="majorHAnsi" w:hAnsiTheme="majorHAnsi" w:cstheme="majorHAnsi"/>
+                <w:sz w:val="22"/>
+                <w:szCs w:val="22"/>
+              </w:rPr>
+              <w:t>Online Meeting, Due to COVID-19</w:t>
+            </w:r>
+            <w:r>
+              <w:rPr>
+                <w:rFonts w:asciiTheme="majorHAnsi" w:hAnsiTheme="majorHAnsi" w:cstheme="majorHAnsi"/>
+                <w:sz w:val="22"/>
+                <w:szCs w:val="22"/>
+              </w:rPr>
+              <w:t>)</w:t>
             </w:r>
           </w:p>
           <w:p>
@@ -2356,14 +2372,6 @@
                 <w:b/>
                 <w:szCs w:val="22"/>
               </w:rPr>
-              <w:t xml:space="preserve">RESEARCH </w:t>
-            </w:r>
-            <w:r>
-              <w:rPr>
-                <w:rFonts w:asciiTheme="majorHAnsi" w:hAnsiTheme="majorHAnsi" w:cs="Times New Roman"/>
-                <w:b/>
-                <w:szCs w:val="22"/>
-              </w:rPr>
               <w:t>TRAINING</w:t>
             </w:r>
           </w:p>
@@ -2472,7 +2480,8 @@
                 <w:b/>
                 <w:szCs w:val="22"/>
               </w:rPr>
-              <w:t>RESEARCH TRAINING</w:t>
+              <w:lastRenderedPageBreak/>
+              <w:t>TRAINING</w:t>
             </w:r>
             <w:r>
               <w:rPr>
@@ -2498,104 +2507,6 @@
               <w:rPr>
                 <w:rFonts w:asciiTheme="majorHAnsi" w:hAnsiTheme="majorHAnsi" w:cs="Times New Roman"/>
                 <w:b/>
-                <w:sz w:val="12"/>
-                <w:szCs w:val="12"/>
-              </w:rPr>
-            </w:pPr>
-          </w:p>
-          <w:p>
-            <w:pPr>
-              <w:rPr>
-                <w:rFonts w:asciiTheme="majorHAnsi" w:hAnsiTheme="majorHAnsi" w:cs="Times New Roman"/>
-                <w:b/>
-                <w:sz w:val="22"/>
-                <w:szCs w:val="22"/>
-              </w:rPr>
-            </w:pPr>
-            <w:r>
-              <w:rPr>
-                <w:rFonts w:asciiTheme="majorHAnsi" w:hAnsiTheme="majorHAnsi" w:cs="Times New Roman"/>
-                <w:b/>
-                <w:sz w:val="22"/>
-                <w:szCs w:val="22"/>
-              </w:rPr>
-              <w:t>Department of Psychological &amp; Brain Sciences, Boston University</w:t>
-            </w:r>
-          </w:p>
-          <w:p>
-            <w:pPr>
-              <w:rPr>
-                <w:rFonts w:asciiTheme="majorHAnsi" w:hAnsiTheme="majorHAnsi" w:cs="Times New Roman"/>
-                <w:sz w:val="22"/>
-                <w:szCs w:val="22"/>
-              </w:rPr>
-            </w:pPr>
-            <w:r>
-              <w:rPr>
-                <w:rFonts w:asciiTheme="majorHAnsi" w:hAnsiTheme="majorHAnsi" w:cs="Times New Roman"/>
-                <w:sz w:val="22"/>
-                <w:szCs w:val="22"/>
-              </w:rPr>
-              <w:t>Cognitive Neuroimaging Lab</w:t>
-            </w:r>
-          </w:p>
-          <w:p>
-            <w:pPr>
-              <w:rPr>
-                <w:rFonts w:asciiTheme="majorHAnsi" w:hAnsiTheme="majorHAnsi" w:cs="Times New Roman"/>
-                <w:sz w:val="22"/>
-                <w:szCs w:val="22"/>
-              </w:rPr>
-            </w:pPr>
-            <w:r>
-              <w:rPr>
-                <w:rFonts w:asciiTheme="majorHAnsi" w:hAnsiTheme="majorHAnsi" w:cs="Times New Roman"/>
-                <w:i/>
-                <w:sz w:val="22"/>
-                <w:szCs w:val="22"/>
-              </w:rPr>
-              <w:t>PhD Student Researcher</w:t>
-            </w:r>
-            <w:r>
-              <w:rPr>
-                <w:rFonts w:asciiTheme="majorHAnsi" w:hAnsiTheme="majorHAnsi" w:cs="Times New Roman"/>
-                <w:sz w:val="22"/>
-                <w:szCs w:val="22"/>
-              </w:rPr>
-              <w:t>, August 2017 – Present</w:t>
-            </w:r>
-          </w:p>
-          <w:p>
-            <w:pPr>
-              <w:rPr>
-                <w:rFonts w:asciiTheme="majorHAnsi" w:hAnsiTheme="majorHAnsi" w:cs="Times New Roman"/>
-                <w:sz w:val="22"/>
-                <w:szCs w:val="22"/>
-              </w:rPr>
-            </w:pPr>
-            <w:r>
-              <w:rPr>
-                <w:rFonts w:asciiTheme="majorHAnsi" w:hAnsiTheme="majorHAnsi" w:cs="Times New Roman"/>
-                <w:i/>
-                <w:sz w:val="22"/>
-                <w:szCs w:val="22"/>
-              </w:rPr>
-              <w:t>Mentor</w:t>
-            </w:r>
-            <w:r>
-              <w:rPr>
-                <w:rFonts w:asciiTheme="majorHAnsi" w:hAnsiTheme="majorHAnsi" w:cs="Times New Roman"/>
-                <w:sz w:val="22"/>
-                <w:szCs w:val="22"/>
-              </w:rPr>
-              <w:t>: Chantal Stern, DPhil</w:t>
-            </w:r>
-          </w:p>
-          <w:p>
-            <w:pPr>
-              <w:rPr>
-                <w:rFonts w:asciiTheme="majorHAnsi" w:hAnsiTheme="majorHAnsi" w:cs="Times New Roman"/>
-                <w:b/>
                 <w:sz w:val="16"/>
                 <w:szCs w:val="16"/>
               </w:rPr>
@@ -2617,6 +2528,61 @@
                 <w:sz w:val="22"/>
                 <w:szCs w:val="22"/>
               </w:rPr>
+              <w:t>MIT IMPACT Program</w:t>
+            </w:r>
+          </w:p>
+          <w:p>
+            <w:pPr>
+              <w:rPr>
+                <w:rFonts w:asciiTheme="majorHAnsi" w:hAnsiTheme="majorHAnsi" w:cs="Times New Roman"/>
+                <w:sz w:val="22"/>
+                <w:szCs w:val="22"/>
+              </w:rPr>
+            </w:pPr>
+            <w:r>
+              <w:rPr>
+                <w:rFonts w:asciiTheme="majorHAnsi" w:hAnsiTheme="majorHAnsi" w:cs="Times New Roman"/>
+                <w:i/>
+                <w:sz w:val="22"/>
+                <w:szCs w:val="22"/>
+              </w:rPr>
+              <w:t>Fellow</w:t>
+            </w:r>
+            <w:r>
+              <w:rPr>
+                <w:rFonts w:asciiTheme="majorHAnsi" w:hAnsiTheme="majorHAnsi" w:cs="Times New Roman"/>
+                <w:sz w:val="22"/>
+                <w:szCs w:val="22"/>
+              </w:rPr>
+              <w:t>, Spring 2020</w:t>
+            </w:r>
+          </w:p>
+          <w:p>
+            <w:pPr>
+              <w:rPr>
+                <w:rFonts w:asciiTheme="majorHAnsi" w:hAnsiTheme="majorHAnsi" w:cs="Times New Roman"/>
+                <w:b/>
+                <w:sz w:val="10"/>
+                <w:szCs w:val="10"/>
+              </w:rPr>
+            </w:pPr>
+          </w:p>
+          <w:p>
+            <w:pPr>
+              <w:rPr>
+                <w:rFonts w:asciiTheme="majorHAnsi" w:hAnsiTheme="majorHAnsi" w:cs="Times New Roman"/>
+                <w:b/>
+                <w:sz w:val="22"/>
+                <w:szCs w:val="22"/>
+              </w:rPr>
+            </w:pPr>
+            <w:r>
+              <w:rPr>
+                <w:rFonts w:asciiTheme="majorHAnsi" w:hAnsiTheme="majorHAnsi" w:cs="Times New Roman"/>
+                <w:b/>
+                <w:sz w:val="22"/>
+                <w:szCs w:val="22"/>
+              </w:rPr>
               <w:t>Department of Psychological &amp; Brain Sciences, Boston University</w:t>
             </w:r>
           </w:p>
@@ -2634,6 +2600,104 @@
                 <w:sz w:val="22"/>
                 <w:szCs w:val="22"/>
               </w:rPr>
+              <w:t>Cognitive Neuroimaging Lab</w:t>
+            </w:r>
+          </w:p>
+          <w:p>
+            <w:pPr>
+              <w:rPr>
+                <w:rFonts w:asciiTheme="majorHAnsi" w:hAnsiTheme="majorHAnsi" w:cs="Times New Roman"/>
+                <w:sz w:val="22"/>
+                <w:szCs w:val="22"/>
+              </w:rPr>
+            </w:pPr>
+            <w:r>
+              <w:rPr>
+                <w:rFonts w:asciiTheme="majorHAnsi" w:hAnsiTheme="majorHAnsi" w:cs="Times New Roman"/>
+                <w:i/>
+                <w:sz w:val="22"/>
+                <w:szCs w:val="22"/>
+              </w:rPr>
+              <w:t>PhD Student Researcher</w:t>
+            </w:r>
+            <w:r>
+              <w:rPr>
+                <w:rFonts w:asciiTheme="majorHAnsi" w:hAnsiTheme="majorHAnsi" w:cs="Times New Roman"/>
+                <w:sz w:val="22"/>
+                <w:szCs w:val="22"/>
+              </w:rPr>
+              <w:t>, August 2017 – Present</w:t>
+            </w:r>
+          </w:p>
+          <w:p>
+            <w:pPr>
+              <w:rPr>
+                <w:rFonts w:asciiTheme="majorHAnsi" w:hAnsiTheme="majorHAnsi" w:cs="Times New Roman"/>
+                <w:sz w:val="22"/>
+                <w:szCs w:val="22"/>
+              </w:rPr>
+            </w:pPr>
+            <w:r>
+              <w:rPr>
+                <w:rFonts w:asciiTheme="majorHAnsi" w:hAnsiTheme="majorHAnsi" w:cs="Times New Roman"/>
+                <w:i/>
+                <w:sz w:val="22"/>
+                <w:szCs w:val="22"/>
+              </w:rPr>
+              <w:t>Mentor</w:t>
+            </w:r>
+            <w:r>
+              <w:rPr>
+                <w:rFonts w:asciiTheme="majorHAnsi" w:hAnsiTheme="majorHAnsi" w:cs="Times New Roman"/>
+                <w:sz w:val="22"/>
+                <w:szCs w:val="22"/>
+              </w:rPr>
+              <w:t>: Chantal Stern, DPhil</w:t>
+            </w:r>
+          </w:p>
+          <w:p>
+            <w:pPr>
+              <w:rPr>
+                <w:rFonts w:asciiTheme="majorHAnsi" w:hAnsiTheme="majorHAnsi" w:cs="Times New Roman"/>
+                <w:b/>
+                <w:sz w:val="10"/>
+                <w:szCs w:val="10"/>
+              </w:rPr>
+            </w:pPr>
+          </w:p>
+          <w:p>
+            <w:pPr>
+              <w:rPr>
+                <w:rFonts w:asciiTheme="majorHAnsi" w:hAnsiTheme="majorHAnsi" w:cs="Times New Roman"/>
+                <w:b/>
+                <w:sz w:val="22"/>
+                <w:szCs w:val="22"/>
+              </w:rPr>
+            </w:pPr>
+            <w:r>
+              <w:rPr>
+                <w:rFonts w:asciiTheme="majorHAnsi" w:hAnsiTheme="majorHAnsi" w:cs="Times New Roman"/>
+                <w:b/>
+                <w:sz w:val="22"/>
+                <w:szCs w:val="22"/>
+              </w:rPr>
+              <w:t>Department of Psychological &amp; Brain Sciences, Boston University</w:t>
+            </w:r>
+          </w:p>
+          <w:p>
+            <w:pPr>
+              <w:rPr>
+                <w:rFonts w:asciiTheme="majorHAnsi" w:hAnsiTheme="majorHAnsi" w:cs="Times New Roman"/>
+                <w:sz w:val="22"/>
+                <w:szCs w:val="22"/>
+              </w:rPr>
+            </w:pPr>
+            <w:r>
+              <w:rPr>
+                <w:rFonts w:asciiTheme="majorHAnsi" w:hAnsiTheme="majorHAnsi" w:cs="Times New Roman"/>
+                <w:sz w:val="22"/>
+                <w:szCs w:val="22"/>
+              </w:rPr>
               <w:t>Attention</w:t>
             </w:r>
             <w:r>
@@ -2699,6 +2763,168 @@
           </w:p>
           <w:p>
             <w:pPr>
+              <w:rPr>
+                <w:rFonts w:asciiTheme="majorHAnsi" w:hAnsiTheme="majorHAnsi" w:cs="Times New Roman"/>
+                <w:b/>
+                <w:sz w:val="22"/>
+                <w:szCs w:val="22"/>
+              </w:rPr>
+            </w:pPr>
+            <w:r>
+              <w:rPr>
+                <w:rFonts w:asciiTheme="majorHAnsi" w:hAnsiTheme="majorHAnsi" w:cs="Times New Roman"/>
+                <w:b/>
+                <w:sz w:val="22"/>
+                <w:szCs w:val="22"/>
+              </w:rPr>
+              <w:lastRenderedPageBreak/>
+              <w:t xml:space="preserve">A. A. </w:t>
+            </w:r>
+            <w:proofErr w:type="spellStart"/>
+            <w:r>
+              <w:rPr>
+                <w:rFonts w:asciiTheme="majorHAnsi" w:hAnsiTheme="majorHAnsi" w:cs="Times New Roman"/>
+                <w:b/>
+                <w:sz w:val="22"/>
+                <w:szCs w:val="22"/>
+              </w:rPr>
+              <w:t>Martinos</w:t>
+            </w:r>
+            <w:proofErr w:type="spellEnd"/>
+            <w:r>
+              <w:rPr>
+                <w:rFonts w:asciiTheme="majorHAnsi" w:hAnsiTheme="majorHAnsi" w:cs="Times New Roman"/>
+                <w:b/>
+                <w:sz w:val="22"/>
+                <w:szCs w:val="22"/>
+              </w:rPr>
+              <w:t xml:space="preserve"> Center for Biomedical Imaging, </w:t>
+            </w:r>
+          </w:p>
+          <w:p>
+            <w:pPr>
+              <w:rPr>
+                <w:rFonts w:asciiTheme="majorHAnsi" w:hAnsiTheme="majorHAnsi" w:cs="Times New Roman"/>
+                <w:b/>
+                <w:sz w:val="22"/>
+                <w:szCs w:val="22"/>
+              </w:rPr>
+            </w:pPr>
+            <w:r>
+              <w:rPr>
+                <w:rFonts w:asciiTheme="majorHAnsi" w:hAnsiTheme="majorHAnsi" w:cs="Times New Roman"/>
+                <w:b/>
+                <w:sz w:val="22"/>
+                <w:szCs w:val="22"/>
+              </w:rPr>
+              <w:t>Massachusetts General Hospital, Harvard Medical School</w:t>
+            </w:r>
+          </w:p>
+          <w:p>
+            <w:pPr>
+              <w:rPr>
+                <w:rFonts w:asciiTheme="majorHAnsi" w:hAnsiTheme="majorHAnsi" w:cs="Times New Roman"/>
+                <w:sz w:val="22"/>
+                <w:szCs w:val="22"/>
+              </w:rPr>
+            </w:pPr>
+            <w:r>
+              <w:rPr>
+                <w:rFonts w:asciiTheme="majorHAnsi" w:hAnsiTheme="majorHAnsi" w:cs="Times New Roman"/>
+                <w:sz w:val="22"/>
+                <w:szCs w:val="22"/>
+              </w:rPr>
+              <w:t>Hooker Research Group</w:t>
+            </w:r>
+          </w:p>
+          <w:p>
+            <w:pPr>
+              <w:rPr>
+                <w:rFonts w:asciiTheme="majorHAnsi" w:hAnsiTheme="majorHAnsi" w:cs="Times New Roman"/>
+                <w:sz w:val="22"/>
+                <w:szCs w:val="22"/>
+              </w:rPr>
+            </w:pPr>
+            <w:r>
+              <w:rPr>
+                <w:rFonts w:asciiTheme="majorHAnsi" w:hAnsiTheme="majorHAnsi" w:cs="Times New Roman"/>
+                <w:i/>
+                <w:sz w:val="22"/>
+                <w:szCs w:val="22"/>
+              </w:rPr>
+              <w:t>Research Intern</w:t>
+            </w:r>
+            <w:r>
+              <w:rPr>
+                <w:rFonts w:asciiTheme="majorHAnsi" w:hAnsiTheme="majorHAnsi" w:cs="Times New Roman"/>
+                <w:sz w:val="22"/>
+                <w:szCs w:val="22"/>
+              </w:rPr>
+              <w:t>,</w:t>
+            </w:r>
+            <w:r>
+              <w:rPr>
+                <w:rFonts w:asciiTheme="majorHAnsi" w:hAnsiTheme="majorHAnsi" w:cs="Times New Roman"/>
+                <w:b/>
+                <w:sz w:val="22"/>
+                <w:szCs w:val="22"/>
+              </w:rPr>
+              <w:t xml:space="preserve"> </w:t>
+            </w:r>
+            <w:r>
+              <w:rPr>
+                <w:rFonts w:asciiTheme="majorHAnsi" w:hAnsiTheme="majorHAnsi" w:cs="Times New Roman"/>
+                <w:sz w:val="22"/>
+                <w:szCs w:val="22"/>
+              </w:rPr>
+              <w:t>April 2015 - May 2017</w:t>
+            </w:r>
+          </w:p>
+          <w:p>
+            <w:pPr>
+              <w:rPr>
+                <w:rFonts w:asciiTheme="majorHAnsi" w:hAnsiTheme="majorHAnsi" w:cs="Times New Roman"/>
+                <w:sz w:val="22"/>
+                <w:szCs w:val="22"/>
+              </w:rPr>
+            </w:pPr>
+            <w:r>
+              <w:rPr>
+                <w:rFonts w:asciiTheme="majorHAnsi" w:hAnsiTheme="majorHAnsi" w:cs="Times New Roman"/>
+                <w:i/>
+                <w:sz w:val="22"/>
+                <w:szCs w:val="22"/>
+              </w:rPr>
+              <w:t>Mentors</w:t>
+            </w:r>
+            <w:r>
+              <w:rPr>
+                <w:rFonts w:asciiTheme="majorHAnsi" w:hAnsiTheme="majorHAnsi" w:cs="Times New Roman"/>
+                <w:sz w:val="22"/>
+                <w:szCs w:val="22"/>
+              </w:rPr>
+              <w:t xml:space="preserve">: </w:t>
+            </w:r>
+            <w:r>
+              <w:rPr>
+                <w:rFonts w:asciiTheme="majorHAnsi" w:hAnsiTheme="majorHAnsi" w:cs="Times New Roman"/>
+                <w:sz w:val="22"/>
+                <w:szCs w:val="22"/>
+              </w:rPr>
+              <w:t xml:space="preserve">Hsiao-Ying </w:t>
+            </w:r>
+            <w:r>
+              <w:rPr>
+                <w:rFonts w:asciiTheme="majorHAnsi" w:hAnsiTheme="majorHAnsi" w:cs="Times New Roman"/>
+                <w:sz w:val="22"/>
+                <w:szCs w:val="22"/>
+              </w:rPr>
+              <w:t>Wey, PhD, and Jacob Hooker, PhD</w:t>
+            </w:r>
+          </w:p>
+          <w:p>
+            <w:pPr>
+              <w:jc w:val="both"/>
               <w:rPr>
                 <w:rFonts w:asciiTheme="majorHAnsi" w:hAnsiTheme="majorHAnsi" w:cs="Times New Roman"/>
                 <w:b/>
@@ -2712,318 +2938,117 @@
               <w:rPr>
                 <w:rFonts w:asciiTheme="majorHAnsi" w:hAnsiTheme="majorHAnsi" w:cs="Times New Roman"/>
                 <w:b/>
-                <w:sz w:val="16"/>
-                <w:szCs w:val="16"/>
-              </w:rPr>
-            </w:pPr>
-          </w:p>
-          <w:p>
-            <w:pPr>
-              <w:rPr>
-                <w:rFonts w:asciiTheme="majorHAnsi" w:hAnsiTheme="majorHAnsi" w:cs="Times New Roman"/>
-                <w:b/>
-                <w:sz w:val="16"/>
-                <w:szCs w:val="16"/>
-              </w:rPr>
-            </w:pPr>
-          </w:p>
-          <w:p>
-            <w:pPr>
-              <w:rPr>
-                <w:rFonts w:asciiTheme="majorHAnsi" w:hAnsiTheme="majorHAnsi" w:cs="Times New Roman"/>
-                <w:b/>
-                <w:sz w:val="22"/>
-                <w:szCs w:val="22"/>
-              </w:rPr>
-            </w:pPr>
-          </w:p>
-          <w:p>
-            <w:pPr>
-              <w:rPr>
-                <w:rFonts w:asciiTheme="majorHAnsi" w:hAnsiTheme="majorHAnsi" w:cs="Times New Roman"/>
-                <w:b/>
-                <w:sz w:val="22"/>
-                <w:szCs w:val="22"/>
-              </w:rPr>
-            </w:pPr>
-            <w:r>
-              <w:rPr>
-                <w:rFonts w:asciiTheme="majorHAnsi" w:hAnsiTheme="majorHAnsi" w:cs="Times New Roman"/>
-                <w:b/>
-                <w:sz w:val="22"/>
-                <w:szCs w:val="22"/>
-              </w:rPr>
-              <w:t xml:space="preserve">A. A. </w:t>
+                <w:sz w:val="22"/>
+                <w:szCs w:val="22"/>
+              </w:rPr>
+            </w:pPr>
+            <w:r>
+              <w:rPr>
+                <w:rFonts w:asciiTheme="majorHAnsi" w:hAnsiTheme="majorHAnsi" w:cs="Times New Roman"/>
+                <w:b/>
+                <w:sz w:val="22"/>
+                <w:szCs w:val="22"/>
+              </w:rPr>
+              <w:t>Department of Psychology, Tufts University</w:t>
+            </w:r>
+          </w:p>
+          <w:p>
+            <w:pPr>
+              <w:rPr>
+                <w:rFonts w:asciiTheme="majorHAnsi" w:hAnsiTheme="majorHAnsi" w:cs="Times New Roman"/>
+                <w:sz w:val="22"/>
+                <w:szCs w:val="22"/>
+              </w:rPr>
+            </w:pPr>
+            <w:r>
+              <w:rPr>
+                <w:rFonts w:asciiTheme="majorHAnsi" w:hAnsiTheme="majorHAnsi" w:cs="Times New Roman"/>
+                <w:sz w:val="22"/>
+                <w:szCs w:val="22"/>
+              </w:rPr>
+              <w:t>Memory and Cognition Lab</w:t>
+            </w:r>
+          </w:p>
+          <w:p>
+            <w:pPr>
+              <w:rPr>
+                <w:rFonts w:asciiTheme="majorHAnsi" w:hAnsiTheme="majorHAnsi" w:cs="Times New Roman"/>
+                <w:sz w:val="22"/>
+                <w:szCs w:val="22"/>
+              </w:rPr>
+            </w:pPr>
+            <w:r>
+              <w:rPr>
+                <w:rFonts w:asciiTheme="majorHAnsi" w:hAnsiTheme="majorHAnsi" w:cs="Times New Roman"/>
+                <w:i/>
+                <w:sz w:val="22"/>
+                <w:szCs w:val="22"/>
+              </w:rPr>
+              <w:t>Undergraduate Research Assistant</w:t>
+            </w:r>
+            <w:r>
+              <w:rPr>
+                <w:rFonts w:asciiTheme="majorHAnsi" w:hAnsiTheme="majorHAnsi" w:cs="Times New Roman"/>
+                <w:sz w:val="22"/>
+                <w:szCs w:val="22"/>
+              </w:rPr>
+              <w:t>,</w:t>
+            </w:r>
+            <w:r>
+              <w:rPr>
+                <w:rFonts w:asciiTheme="majorHAnsi" w:hAnsiTheme="majorHAnsi" w:cs="Times New Roman"/>
+                <w:sz w:val="22"/>
+                <w:szCs w:val="22"/>
+              </w:rPr>
+              <w:t xml:space="preserve"> May 2014 - </w:t>
+            </w:r>
+            <w:r>
+              <w:rPr>
+                <w:rFonts w:asciiTheme="majorHAnsi" w:hAnsiTheme="majorHAnsi" w:cs="Times New Roman"/>
+                <w:sz w:val="22"/>
+                <w:szCs w:val="22"/>
+              </w:rPr>
+              <w:t>May 2015</w:t>
+            </w:r>
+          </w:p>
+          <w:p>
+            <w:pPr>
+              <w:rPr>
+                <w:rFonts w:asciiTheme="majorHAnsi" w:hAnsiTheme="majorHAnsi" w:cs="Times New Roman"/>
+                <w:sz w:val="22"/>
+                <w:szCs w:val="22"/>
+              </w:rPr>
+            </w:pPr>
+            <w:r>
+              <w:rPr>
+                <w:rFonts w:asciiTheme="majorHAnsi" w:hAnsiTheme="majorHAnsi" w:cs="Times New Roman"/>
+                <w:i/>
+                <w:sz w:val="22"/>
+                <w:szCs w:val="22"/>
+              </w:rPr>
+              <w:t>Mentor</w:t>
+            </w:r>
+            <w:r>
+              <w:rPr>
+                <w:rFonts w:asciiTheme="majorHAnsi" w:hAnsiTheme="majorHAnsi" w:cs="Times New Roman"/>
+                <w:sz w:val="22"/>
+                <w:szCs w:val="22"/>
+              </w:rPr>
+              <w:t xml:space="preserve">: Richard </w:t>
             </w:r>
             <w:proofErr w:type="spellStart"/>
             <w:r>
               <w:rPr>
                 <w:rFonts w:asciiTheme="majorHAnsi" w:hAnsiTheme="majorHAnsi" w:cs="Times New Roman"/>
-                <w:b/>
-                <w:sz w:val="22"/>
-                <w:szCs w:val="22"/>
-              </w:rPr>
-              <w:t>Martinos</w:t>
+                <w:sz w:val="22"/>
+                <w:szCs w:val="22"/>
+              </w:rPr>
+              <w:t>Chechile</w:t>
             </w:r>
             <w:proofErr w:type="spellEnd"/>
             <w:r>
               <w:rPr>
                 <w:rFonts w:asciiTheme="majorHAnsi" w:hAnsiTheme="majorHAnsi" w:cs="Times New Roman"/>
-                <w:b/>
-                <w:sz w:val="22"/>
-                <w:szCs w:val="22"/>
-              </w:rPr>
-              <w:t xml:space="preserve"> Center for Biomedical Imaging, </w:t>
-            </w:r>
-          </w:p>
-          <w:p>
-            <w:pPr>
-              <w:rPr>
-                <w:rFonts w:asciiTheme="majorHAnsi" w:hAnsiTheme="majorHAnsi" w:cs="Times New Roman"/>
-                <w:b/>
-                <w:sz w:val="22"/>
-                <w:szCs w:val="22"/>
-              </w:rPr>
-            </w:pPr>
-            <w:r>
-              <w:rPr>
-                <w:rFonts w:asciiTheme="majorHAnsi" w:hAnsiTheme="majorHAnsi" w:cs="Times New Roman"/>
-                <w:b/>
-                <w:sz w:val="22"/>
-                <w:szCs w:val="22"/>
-              </w:rPr>
-              <w:t>Massachusetts General Hospital, Harvard Medical School</w:t>
-            </w:r>
-          </w:p>
-          <w:p>
-            <w:pPr>
-              <w:rPr>
-                <w:rFonts w:asciiTheme="majorHAnsi" w:hAnsiTheme="majorHAnsi" w:cs="Times New Roman"/>
-                <w:sz w:val="22"/>
-                <w:szCs w:val="22"/>
-              </w:rPr>
-            </w:pPr>
-            <w:r>
-              <w:rPr>
-                <w:rFonts w:asciiTheme="majorHAnsi" w:hAnsiTheme="majorHAnsi" w:cs="Times New Roman"/>
-                <w:sz w:val="22"/>
-                <w:szCs w:val="22"/>
-              </w:rPr>
-              <w:t>Hooker Research Group</w:t>
-            </w:r>
-          </w:p>
-          <w:p>
-            <w:pPr>
-              <w:rPr>
-                <w:rFonts w:asciiTheme="majorHAnsi" w:hAnsiTheme="majorHAnsi" w:cs="Times New Roman"/>
-                <w:sz w:val="22"/>
-                <w:szCs w:val="22"/>
-              </w:rPr>
-            </w:pPr>
-            <w:r>
-              <w:rPr>
-                <w:rFonts w:asciiTheme="majorHAnsi" w:hAnsiTheme="majorHAnsi" w:cs="Times New Roman"/>
-                <w:i/>
-                <w:sz w:val="22"/>
-                <w:szCs w:val="22"/>
-              </w:rPr>
-              <w:t>Research Intern</w:t>
-            </w:r>
-            <w:r>
-              <w:rPr>
-                <w:rFonts w:asciiTheme="majorHAnsi" w:hAnsiTheme="majorHAnsi" w:cs="Times New Roman"/>
-                <w:sz w:val="22"/>
-                <w:szCs w:val="22"/>
-              </w:rPr>
-              <w:t>,</w:t>
-            </w:r>
-            <w:r>
-              <w:rPr>
-                <w:rFonts w:asciiTheme="majorHAnsi" w:hAnsiTheme="majorHAnsi" w:cs="Times New Roman"/>
-                <w:b/>
-                <w:sz w:val="22"/>
-                <w:szCs w:val="22"/>
-              </w:rPr>
-              <w:t xml:space="preserve"> </w:t>
-            </w:r>
-            <w:r>
-              <w:rPr>
-                <w:rFonts w:asciiTheme="majorHAnsi" w:hAnsiTheme="majorHAnsi" w:cs="Times New Roman"/>
-                <w:sz w:val="22"/>
-                <w:szCs w:val="22"/>
-              </w:rPr>
-              <w:t>April 2015 - May 2017</w:t>
-            </w:r>
-          </w:p>
-          <w:p>
-            <w:pPr>
-              <w:rPr>
-                <w:rFonts w:asciiTheme="majorHAnsi" w:hAnsiTheme="majorHAnsi" w:cs="Times New Roman"/>
-                <w:sz w:val="22"/>
-                <w:szCs w:val="22"/>
-              </w:rPr>
-            </w:pPr>
-            <w:r>
-              <w:rPr>
-                <w:rFonts w:asciiTheme="majorHAnsi" w:hAnsiTheme="majorHAnsi" w:cs="Times New Roman"/>
-                <w:i/>
-                <w:sz w:val="22"/>
-                <w:szCs w:val="22"/>
-              </w:rPr>
-              <w:t>Mentors</w:t>
-            </w:r>
-            <w:r>
-              <w:rPr>
-                <w:rFonts w:asciiTheme="majorHAnsi" w:hAnsiTheme="majorHAnsi" w:cs="Times New Roman"/>
-                <w:sz w:val="22"/>
-                <w:szCs w:val="22"/>
-              </w:rPr>
-              <w:t xml:space="preserve">: </w:t>
-            </w:r>
-            <w:r>
-              <w:rPr>
-                <w:rFonts w:asciiTheme="majorHAnsi" w:hAnsiTheme="majorHAnsi" w:cs="Times New Roman"/>
-                <w:sz w:val="22"/>
-                <w:szCs w:val="22"/>
-              </w:rPr>
-              <w:t xml:space="preserve">Hsiao-Ying </w:t>
-            </w:r>
-            <w:r>
-              <w:rPr>
-                <w:rFonts w:asciiTheme="majorHAnsi" w:hAnsiTheme="majorHAnsi" w:cs="Times New Roman"/>
-                <w:sz w:val="22"/>
-                <w:szCs w:val="22"/>
-              </w:rPr>
-              <w:t>Wey, PhD, and Jacob Hooker, PhD</w:t>
-            </w:r>
-          </w:p>
-          <w:p>
-            <w:pPr>
-              <w:jc w:val="both"/>
-              <w:rPr>
-                <w:rFonts w:asciiTheme="majorHAnsi" w:hAnsiTheme="majorHAnsi" w:cs="Times New Roman"/>
-                <w:b/>
-                <w:sz w:val="16"/>
-                <w:szCs w:val="16"/>
-              </w:rPr>
-            </w:pPr>
-          </w:p>
-          <w:p>
-            <w:pPr>
-              <w:rPr>
-                <w:rFonts w:asciiTheme="majorHAnsi" w:hAnsiTheme="majorHAnsi" w:cs="Times New Roman"/>
-                <w:b/>
-                <w:sz w:val="22"/>
-                <w:szCs w:val="22"/>
-              </w:rPr>
-            </w:pPr>
-            <w:r>
-              <w:rPr>
-                <w:rFonts w:asciiTheme="majorHAnsi" w:hAnsiTheme="majorHAnsi" w:cs="Times New Roman"/>
-                <w:b/>
-                <w:sz w:val="22"/>
-                <w:szCs w:val="22"/>
-              </w:rPr>
-              <w:t>Department of Psychology, Tufts University</w:t>
-            </w:r>
-          </w:p>
-          <w:p>
-            <w:pPr>
-              <w:rPr>
-                <w:rFonts w:asciiTheme="majorHAnsi" w:hAnsiTheme="majorHAnsi" w:cs="Times New Roman"/>
-                <w:sz w:val="22"/>
-                <w:szCs w:val="22"/>
-              </w:rPr>
-            </w:pPr>
-            <w:r>
-              <w:rPr>
-                <w:rFonts w:asciiTheme="majorHAnsi" w:hAnsiTheme="majorHAnsi" w:cs="Times New Roman"/>
-                <w:sz w:val="22"/>
-                <w:szCs w:val="22"/>
-              </w:rPr>
-              <w:t>Memory and Cognition Lab</w:t>
-            </w:r>
-          </w:p>
-          <w:p>
-            <w:pPr>
-              <w:rPr>
-                <w:rFonts w:asciiTheme="majorHAnsi" w:hAnsiTheme="majorHAnsi" w:cs="Times New Roman"/>
-                <w:sz w:val="22"/>
-                <w:szCs w:val="22"/>
-              </w:rPr>
-            </w:pPr>
-            <w:r>
-              <w:rPr>
-                <w:rFonts w:asciiTheme="majorHAnsi" w:hAnsiTheme="majorHAnsi" w:cs="Times New Roman"/>
-                <w:i/>
-                <w:sz w:val="22"/>
-                <w:szCs w:val="22"/>
-              </w:rPr>
-              <w:t>Undergraduate Research Assistant</w:t>
-            </w:r>
-            <w:r>
-              <w:rPr>
-                <w:rFonts w:asciiTheme="majorHAnsi" w:hAnsiTheme="majorHAnsi" w:cs="Times New Roman"/>
-                <w:sz w:val="22"/>
-                <w:szCs w:val="22"/>
-              </w:rPr>
-              <w:t>,</w:t>
-            </w:r>
-            <w:r>
-              <w:rPr>
-                <w:rFonts w:asciiTheme="majorHAnsi" w:hAnsiTheme="majorHAnsi" w:cs="Times New Roman"/>
-                <w:sz w:val="22"/>
-                <w:szCs w:val="22"/>
-              </w:rPr>
-              <w:t xml:space="preserve"> May 2014 - </w:t>
-            </w:r>
-            <w:r>
-              <w:rPr>
-                <w:rFonts w:asciiTheme="majorHAnsi" w:hAnsiTheme="majorHAnsi" w:cs="Times New Roman"/>
-                <w:sz w:val="22"/>
-                <w:szCs w:val="22"/>
-              </w:rPr>
-              <w:t>May 2015</w:t>
-            </w:r>
-          </w:p>
-          <w:p>
-            <w:pPr>
-              <w:rPr>
-                <w:rFonts w:asciiTheme="majorHAnsi" w:hAnsiTheme="majorHAnsi" w:cs="Times New Roman"/>
-                <w:sz w:val="22"/>
-                <w:szCs w:val="22"/>
-              </w:rPr>
-            </w:pPr>
-            <w:r>
-              <w:rPr>
-                <w:rFonts w:asciiTheme="majorHAnsi" w:hAnsiTheme="majorHAnsi" w:cs="Times New Roman"/>
-                <w:i/>
-                <w:sz w:val="22"/>
-                <w:szCs w:val="22"/>
-              </w:rPr>
-              <w:t>Mentor</w:t>
-            </w:r>
-            <w:r>
-              <w:rPr>
-                <w:rFonts w:asciiTheme="majorHAnsi" w:hAnsiTheme="majorHAnsi" w:cs="Times New Roman"/>
-                <w:sz w:val="22"/>
-                <w:szCs w:val="22"/>
-              </w:rPr>
-              <w:t xml:space="preserve">: Richard </w:t>
-            </w:r>
-            <w:proofErr w:type="spellStart"/>
-            <w:r>
-              <w:rPr>
-                <w:rFonts w:asciiTheme="majorHAnsi" w:hAnsiTheme="majorHAnsi" w:cs="Times New Roman"/>
-                <w:sz w:val="22"/>
-                <w:szCs w:val="22"/>
-              </w:rPr>
-              <w:t>Chechile</w:t>
-            </w:r>
-            <w:proofErr w:type="spellEnd"/>
-            <w:r>
-              <w:rPr>
-                <w:rFonts w:asciiTheme="majorHAnsi" w:hAnsiTheme="majorHAnsi" w:cs="Times New Roman"/>
                 <w:sz w:val="22"/>
                 <w:szCs w:val="22"/>
               </w:rPr>
@@ -3034,7 +3059,7 @@
             <w:pPr>
               <w:rPr>
                 <w:rFonts w:asciiTheme="majorHAnsi" w:hAnsiTheme="majorHAnsi" w:cs="Times New Roman"/>
-                <w:sz w:val="28"/>
+                <w:sz w:val="12"/>
                 <w:szCs w:val="12"/>
               </w:rPr>
             </w:pPr>
@@ -8325,7 +8350,7 @@
 </file>
 
 <file path=customXml/itemProps1.xml><?xml version="1.0" encoding="utf-8"?>
-<ds:datastoreItem xmlns:ds="http://schemas.openxmlformats.org/officeDocument/2006/customXml" ds:itemID="{4E3FC599-3D89-6343-9FAB-480A6969291E}">
+<ds:datastoreItem xmlns:ds="http://schemas.openxmlformats.org/officeDocument/2006/customXml" ds:itemID="{2724F968-486F-F34A-A033-75269C2FA99C}">
   <ds:schemaRefs>
     <ds:schemaRef ds:uri="http://schemas.openxmlformats.org/officeDocument/2006/bibliography"/>
   </ds:schemaRefs>

</xml_diff>

<commit_message>
update CV with pub under review
</commit_message>
<xml_diff>
--- a/downloads/morin_cv.docx
+++ b/downloads/morin_cv.docx
@@ -278,8 +278,8 @@
               <w:jc w:val="both"/>
               <w:rPr>
                 <w:rFonts w:asciiTheme="majorHAnsi" w:hAnsiTheme="majorHAnsi" w:cs="Times New Roman"/>
-                <w:sz w:val="16"/>
-                <w:szCs w:val="16"/>
+                <w:sz w:val="12"/>
+                <w:szCs w:val="12"/>
               </w:rPr>
             </w:pPr>
           </w:p>
@@ -413,8 +413,8 @@
             <w:pPr>
               <w:rPr>
                 <w:rFonts w:asciiTheme="majorHAnsi" w:hAnsiTheme="majorHAnsi" w:cs="Times New Roman"/>
-                <w:sz w:val="16"/>
-                <w:szCs w:val="16"/>
+                <w:sz w:val="12"/>
+                <w:szCs w:val="12"/>
               </w:rPr>
             </w:pPr>
           </w:p>
@@ -534,11 +534,68 @@
           </w:p>
           <w:p>
             <w:pPr>
+              <w:ind w:left="678" w:hanging="678"/>
               <w:jc w:val="both"/>
               <w:rPr>
                 <w:rFonts w:asciiTheme="majorHAnsi" w:hAnsiTheme="majorHAnsi" w:cstheme="majorHAnsi"/>
-                <w:sz w:val="22"/>
-                <w:szCs w:val="22"/>
+                <w:b/>
+                <w:sz w:val="12"/>
+                <w:szCs w:val="12"/>
+              </w:rPr>
+            </w:pPr>
+          </w:p>
+          <w:p>
+            <w:pPr>
+              <w:ind w:left="678" w:hanging="678"/>
+              <w:jc w:val="both"/>
+              <w:rPr>
+                <w:rFonts w:asciiTheme="majorHAnsi" w:hAnsiTheme="majorHAnsi" w:cstheme="majorHAnsi"/>
+                <w:sz w:val="22"/>
+                <w:szCs w:val="22"/>
+              </w:rPr>
+            </w:pPr>
+            <w:r>
+              <w:rPr>
+                <w:rFonts w:asciiTheme="majorHAnsi" w:hAnsiTheme="majorHAnsi" w:cstheme="majorHAnsi"/>
+                <w:b/>
+                <w:sz w:val="22"/>
+                <w:szCs w:val="22"/>
+              </w:rPr>
+              <w:t xml:space="preserve">Morin, T.M., </w:t>
+            </w:r>
+            <w:r>
+              <w:rPr>
+                <w:rFonts w:asciiTheme="majorHAnsi" w:hAnsiTheme="majorHAnsi" w:cstheme="majorHAnsi"/>
+                <w:sz w:val="22"/>
+                <w:szCs w:val="22"/>
+              </w:rPr>
+              <w:t>Chang, A.E., Ma, W., &amp; Stern, C.E. Dynamic network analysis demonstrates the formation of stable functional networks during rule learning. (</w:t>
+            </w:r>
+            <w:r>
+              <w:rPr>
+                <w:rFonts w:asciiTheme="majorHAnsi" w:hAnsiTheme="majorHAnsi" w:cstheme="majorHAnsi"/>
+                <w:i/>
+                <w:sz w:val="22"/>
+                <w:szCs w:val="22"/>
+              </w:rPr>
+              <w:t>Under Review</w:t>
+            </w:r>
+            <w:r>
+              <w:rPr>
+                <w:rFonts w:asciiTheme="majorHAnsi" w:hAnsiTheme="majorHAnsi" w:cstheme="majorHAnsi"/>
+                <w:sz w:val="22"/>
+                <w:szCs w:val="22"/>
+              </w:rPr>
+              <w:t>).</w:t>
+            </w:r>
+          </w:p>
+          <w:p>
+            <w:pPr>
+              <w:jc w:val="both"/>
+              <w:rPr>
+                <w:rFonts w:asciiTheme="majorHAnsi" w:hAnsiTheme="majorHAnsi" w:cstheme="majorHAnsi"/>
+                <w:sz w:val="12"/>
+                <w:szCs w:val="12"/>
               </w:rPr>
             </w:pPr>
           </w:p>
@@ -688,8 +745,8 @@
               <w:jc w:val="both"/>
               <w:rPr>
                 <w:rFonts w:asciiTheme="majorHAnsi" w:hAnsiTheme="majorHAnsi" w:cstheme="majorHAnsi"/>
-                <w:sz w:val="16"/>
-                <w:szCs w:val="16"/>
+                <w:sz w:val="12"/>
+                <w:szCs w:val="12"/>
               </w:rPr>
             </w:pPr>
           </w:p>
@@ -852,8 +909,8 @@
               <w:jc w:val="both"/>
               <w:rPr>
                 <w:rFonts w:asciiTheme="majorHAnsi" w:hAnsiTheme="majorHAnsi" w:cs="Times New Roman"/>
-                <w:sz w:val="16"/>
-                <w:szCs w:val="16"/>
+                <w:sz w:val="12"/>
+                <w:szCs w:val="12"/>
               </w:rPr>
             </w:pPr>
           </w:p>
@@ -923,8 +980,8 @@
             <w:pPr>
               <w:rPr>
                 <w:rFonts w:asciiTheme="majorHAnsi" w:hAnsiTheme="majorHAnsi" w:cs="Times New Roman"/>
-                <w:sz w:val="16"/>
-                <w:szCs w:val="16"/>
+                <w:sz w:val="12"/>
+                <w:szCs w:val="12"/>
               </w:rPr>
             </w:pPr>
           </w:p>
@@ -1048,12 +1105,10 @@
               <w:rPr>
                 <w:rFonts w:asciiTheme="majorHAnsi" w:hAnsiTheme="majorHAnsi" w:cs="Times New Roman"/>
                 <w:b/>
-                <w:sz w:val="16"/>
-                <w:szCs w:val="16"/>
-              </w:rPr>
-            </w:pPr>
-            <w:bookmarkStart w:id="0" w:name="_GoBack"/>
-            <w:bookmarkEnd w:id="0"/>
+                <w:sz w:val="12"/>
+                <w:szCs w:val="12"/>
+              </w:rPr>
+            </w:pPr>
           </w:p>
           <w:p>
             <w:pPr>
@@ -1106,8 +1161,8 @@
               <w:jc w:val="both"/>
               <w:rPr>
                 <w:rFonts w:asciiTheme="majorHAnsi" w:hAnsiTheme="majorHAnsi" w:cs="Times New Roman"/>
-                <w:sz w:val="16"/>
-                <w:szCs w:val="16"/>
+                <w:sz w:val="12"/>
+                <w:szCs w:val="12"/>
               </w:rPr>
             </w:pPr>
           </w:p>
@@ -1163,8 +1218,8 @@
               <w:rPr>
                 <w:rFonts w:asciiTheme="majorHAnsi" w:hAnsiTheme="majorHAnsi" w:cs="Times New Roman"/>
                 <w:b/>
-                <w:sz w:val="16"/>
-                <w:szCs w:val="16"/>
+                <w:sz w:val="12"/>
+                <w:szCs w:val="12"/>
               </w:rPr>
             </w:pPr>
           </w:p>
@@ -1291,8 +1346,8 @@
               <w:rPr>
                 <w:rFonts w:asciiTheme="majorHAnsi" w:hAnsiTheme="majorHAnsi" w:cs="Times New Roman"/>
                 <w:b/>
-                <w:sz w:val="16"/>
-                <w:szCs w:val="16"/>
+                <w:sz w:val="12"/>
+                <w:szCs w:val="12"/>
               </w:rPr>
             </w:pPr>
           </w:p>
@@ -1364,8 +1419,8 @@
               <w:rPr>
                 <w:rFonts w:asciiTheme="majorHAnsi" w:hAnsiTheme="majorHAnsi" w:cs="Times New Roman"/>
                 <w:b/>
-                <w:sz w:val="16"/>
-                <w:szCs w:val="16"/>
+                <w:sz w:val="12"/>
+                <w:szCs w:val="12"/>
               </w:rPr>
             </w:pPr>
           </w:p>
@@ -1548,26 +1603,18 @@
                 <w:sz w:val="22"/>
                 <w:szCs w:val="22"/>
               </w:rPr>
-              <w:t xml:space="preserve">. Organization for Human Brain Mapping. 2020. </w:t>
+              <w:t>. Organization for Human Brain Mapping. 2020.</w:t>
             </w:r>
             <w:r>
               <w:rPr>
                 <w:rFonts w:asciiTheme="majorHAnsi" w:hAnsiTheme="majorHAnsi" w:cstheme="majorHAnsi"/>
-                <w:i/>
-                <w:sz w:val="22"/>
-                <w:szCs w:val="22"/>
-              </w:rPr>
-              <w:t>(Accepted)</w:t>
-            </w:r>
-            <w:r>
-              <w:rPr>
-                <w:rFonts w:asciiTheme="majorHAnsi" w:hAnsiTheme="majorHAnsi" w:cstheme="majorHAnsi"/>
-                <w:i/>
-                <w:sz w:val="22"/>
-                <w:szCs w:val="22"/>
-              </w:rPr>
-              <w:t xml:space="preserve"> </w:t>
-            </w:r>
+                <w:sz w:val="22"/>
+                <w:szCs w:val="22"/>
+              </w:rPr>
+              <w:t xml:space="preserve"> (Online Meeting, Due to COVID-19)</w:t>
+            </w:r>
+            <w:bookmarkStart w:id="0" w:name="_GoBack"/>
+            <w:bookmarkEnd w:id="0"/>
           </w:p>
           <w:p>
             <w:pPr>
@@ -2765,6 +2812,15 @@
             <w:pPr>
               <w:rPr>
                 <w:rFonts w:asciiTheme="majorHAnsi" w:hAnsiTheme="majorHAnsi" w:cs="Times New Roman"/>
+                <w:sz w:val="12"/>
+                <w:szCs w:val="12"/>
+              </w:rPr>
+            </w:pPr>
+          </w:p>
+          <w:p>
+            <w:pPr>
+              <w:rPr>
+                <w:rFonts w:asciiTheme="majorHAnsi" w:hAnsiTheme="majorHAnsi" w:cs="Times New Roman"/>
                 <w:b/>
                 <w:sz w:val="22"/>
                 <w:szCs w:val="22"/>
@@ -2778,27 +2834,7 @@
                 <w:szCs w:val="22"/>
               </w:rPr>
               <w:lastRenderedPageBreak/>
-              <w:t xml:space="preserve">A. A. </w:t>
-            </w:r>
-            <w:proofErr w:type="spellStart"/>
-            <w:r>
-              <w:rPr>
-                <w:rFonts w:asciiTheme="majorHAnsi" w:hAnsiTheme="majorHAnsi" w:cs="Times New Roman"/>
-                <w:b/>
-                <w:sz w:val="22"/>
-                <w:szCs w:val="22"/>
-              </w:rPr>
-              <w:t>Martinos</w:t>
-            </w:r>
-            <w:proofErr w:type="spellEnd"/>
-            <w:r>
-              <w:rPr>
-                <w:rFonts w:asciiTheme="majorHAnsi" w:hAnsiTheme="majorHAnsi" w:cs="Times New Roman"/>
-                <w:b/>
-                <w:sz w:val="22"/>
-                <w:szCs w:val="22"/>
-              </w:rPr>
-              <w:t xml:space="preserve"> Center for Biomedical Imaging, </w:t>
+              <w:t xml:space="preserve">A. A. Martinos Center for Biomedical Imaging, </w:t>
             </w:r>
           </w:p>
           <w:p>
@@ -3339,6 +3375,75 @@
                 <w:b/>
                 <w:sz w:val="12"/>
                 <w:szCs w:val="12"/>
+              </w:rPr>
+            </w:pPr>
+          </w:p>
+          <w:p>
+            <w:pPr>
+              <w:ind w:left="-720" w:firstLine="720"/>
+              <w:rPr>
+                <w:rFonts w:asciiTheme="majorHAnsi" w:hAnsiTheme="majorHAnsi" w:cs="Times New Roman"/>
+                <w:b/>
+                <w:sz w:val="22"/>
+                <w:szCs w:val="22"/>
+              </w:rPr>
+            </w:pPr>
+            <w:proofErr w:type="spellStart"/>
+            <w:r>
+              <w:rPr>
+                <w:rFonts w:asciiTheme="majorHAnsi" w:hAnsiTheme="majorHAnsi" w:cs="Times New Roman"/>
+                <w:b/>
+                <w:sz w:val="22"/>
+                <w:szCs w:val="22"/>
+              </w:rPr>
+              <w:t>InGenius</w:t>
+            </w:r>
+            <w:proofErr w:type="spellEnd"/>
+            <w:r>
+              <w:rPr>
+                <w:rFonts w:asciiTheme="majorHAnsi" w:hAnsiTheme="majorHAnsi" w:cs="Times New Roman"/>
+                <w:b/>
+                <w:sz w:val="22"/>
+                <w:szCs w:val="22"/>
+              </w:rPr>
+              <w:t xml:space="preserve"> Prep | College Admissions Consulting</w:t>
+            </w:r>
+          </w:p>
+          <w:p>
+            <w:pPr>
+              <w:ind w:left="-720" w:firstLine="720"/>
+              <w:rPr>
+                <w:rFonts w:asciiTheme="majorHAnsi" w:hAnsiTheme="majorHAnsi" w:cs="Times New Roman"/>
+                <w:sz w:val="22"/>
+                <w:szCs w:val="22"/>
+              </w:rPr>
+            </w:pPr>
+            <w:r>
+              <w:rPr>
+                <w:rFonts w:asciiTheme="majorHAnsi" w:hAnsiTheme="majorHAnsi" w:cs="Times New Roman"/>
+                <w:i/>
+                <w:sz w:val="22"/>
+                <w:szCs w:val="22"/>
+              </w:rPr>
+              <w:t>Graduate Coach</w:t>
+            </w:r>
+            <w:r>
+              <w:rPr>
+                <w:rFonts w:asciiTheme="majorHAnsi" w:hAnsiTheme="majorHAnsi" w:cs="Times New Roman"/>
+                <w:sz w:val="22"/>
+                <w:szCs w:val="22"/>
+              </w:rPr>
+              <w:t>, November 2020 - Present</w:t>
+            </w:r>
+          </w:p>
+          <w:p>
+            <w:pPr>
+              <w:ind w:left="-720" w:firstLine="720"/>
+              <w:rPr>
+                <w:rFonts w:asciiTheme="majorHAnsi" w:hAnsiTheme="majorHAnsi" w:cs="Times New Roman"/>
+                <w:b/>
+                <w:sz w:val="16"/>
+                <w:szCs w:val="16"/>
               </w:rPr>
             </w:pPr>
           </w:p>
@@ -8350,7 +8455,7 @@
 </file>
 
 <file path=customXml/itemProps1.xml><?xml version="1.0" encoding="utf-8"?>
-<ds:datastoreItem xmlns:ds="http://schemas.openxmlformats.org/officeDocument/2006/customXml" ds:itemID="{2724F968-486F-F34A-A033-75269C2FA99C}">
+<ds:datastoreItem xmlns:ds="http://schemas.openxmlformats.org/officeDocument/2006/customXml" ds:itemID="{80057A8F-4474-5C40-ACBA-8F41C291FE42}">
   <ds:schemaRefs>
     <ds:schemaRef ds:uri="http://schemas.openxmlformats.org/officeDocument/2006/bibliography"/>
   </ds:schemaRefs>

</xml_diff>

<commit_message>
minor change to test personal access token
</commit_message>
<xml_diff>
--- a/downloads/morin_cv.docx
+++ b/downloads/morin_cv.docx
@@ -210,6 +210,16 @@
               </w:rPr>
               <w:t>, 2017 – Present</w:t>
             </w:r>
+            <w:r>
+              <w:rPr>
+                <w:rFonts w:asciiTheme="majorHAnsi" w:hAnsiTheme="majorHAnsi" w:cs="Times New Roman"/>
+                <w:sz w:val="22"/>
+                <w:szCs w:val="22"/>
+              </w:rPr>
+              <w:t xml:space="preserve"> </w:t>
+            </w:r>
+            <w:bookmarkStart w:id="0" w:name="_GoBack"/>
+            <w:bookmarkEnd w:id="0"/>
           </w:p>
           <w:p>
             <w:pPr>
@@ -607,96 +617,24 @@
                 <w:sz w:val="22"/>
                 <w:szCs w:val="22"/>
               </w:rPr>
-              <w:t xml:space="preserve">Gilbert, T.M., </w:t>
-            </w:r>
-            <w:proofErr w:type="spellStart"/>
+              <w:t xml:space="preserve">Gilbert, T.M., Zurcher, N.R., Wu, C.J., Bhanot, A., Hightower, B.G., Kim, M., Albrecht, D.S., Wey, H.Y., Schroeder, F.A., Rodriguez-Thompson, A., </w:t>
+            </w:r>
             <w:r>
               <w:rPr>
                 <w:rFonts w:asciiTheme="majorHAnsi" w:hAnsiTheme="majorHAnsi" w:cstheme="majorHAnsi"/>
-                <w:sz w:val="22"/>
-                <w:szCs w:val="22"/>
-              </w:rPr>
-              <w:t>Zurcher</w:t>
-            </w:r>
-            <w:proofErr w:type="spellEnd"/>
+                <w:b/>
+                <w:sz w:val="22"/>
+                <w:szCs w:val="22"/>
+              </w:rPr>
+              <w:t>Morin, T.M.</w:t>
+            </w:r>
             <w:r>
               <w:rPr>
                 <w:rFonts w:asciiTheme="majorHAnsi" w:hAnsiTheme="majorHAnsi" w:cstheme="majorHAnsi"/>
                 <w:sz w:val="22"/>
                 <w:szCs w:val="22"/>
               </w:rPr>
-              <w:t xml:space="preserve">, N.R., Wu, C.J., </w:t>
-            </w:r>
-            <w:proofErr w:type="spellStart"/>
-            <w:r>
-              <w:rPr>
-                <w:rFonts w:asciiTheme="majorHAnsi" w:hAnsiTheme="majorHAnsi" w:cstheme="majorHAnsi"/>
-                <w:sz w:val="22"/>
-                <w:szCs w:val="22"/>
-              </w:rPr>
-              <w:t>Bhanot</w:t>
-            </w:r>
-            <w:proofErr w:type="spellEnd"/>
-            <w:r>
-              <w:rPr>
-                <w:rFonts w:asciiTheme="majorHAnsi" w:hAnsiTheme="majorHAnsi" w:cstheme="majorHAnsi"/>
-                <w:sz w:val="22"/>
-                <w:szCs w:val="22"/>
-              </w:rPr>
-              <w:t xml:space="preserve">, A., Hightower, B.G., Kim, M., Albrecht, D.S., Wey, H.Y., Schroeder, F.A., Rodriguez-Thompson, A., </w:t>
-            </w:r>
-            <w:r>
-              <w:rPr>
-                <w:rFonts w:asciiTheme="majorHAnsi" w:hAnsiTheme="majorHAnsi" w:cstheme="majorHAnsi"/>
-                <w:b/>
-                <w:sz w:val="22"/>
-                <w:szCs w:val="22"/>
-              </w:rPr>
-              <w:t>Morin, T.M.</w:t>
-            </w:r>
-            <w:r>
-              <w:rPr>
-                <w:rFonts w:asciiTheme="majorHAnsi" w:hAnsiTheme="majorHAnsi" w:cstheme="majorHAnsi"/>
-                <w:sz w:val="22"/>
-                <w:szCs w:val="22"/>
-              </w:rPr>
-              <w:t xml:space="preserve">, Hart, K.L., Pellegrini, A.M., Riley, M.M., Wang, C., </w:t>
-            </w:r>
-            <w:proofErr w:type="spellStart"/>
-            <w:r>
-              <w:rPr>
-                <w:rFonts w:asciiTheme="majorHAnsi" w:hAnsiTheme="majorHAnsi" w:cstheme="majorHAnsi"/>
-                <w:sz w:val="22"/>
-                <w:szCs w:val="22"/>
-              </w:rPr>
-              <w:t>Stufflebeam</w:t>
-            </w:r>
-            <w:proofErr w:type="spellEnd"/>
-            <w:r>
-              <w:rPr>
-                <w:rFonts w:asciiTheme="majorHAnsi" w:hAnsiTheme="majorHAnsi" w:cstheme="majorHAnsi"/>
-                <w:sz w:val="22"/>
-                <w:szCs w:val="22"/>
-              </w:rPr>
-              <w:t xml:space="preserve">, S.M., Haggarty, S.J., Holt, D.J., Loggia, M.L., Perlis, R.H., Brown, H.E., </w:t>
-            </w:r>
-            <w:proofErr w:type="spellStart"/>
-            <w:r>
-              <w:rPr>
-                <w:rFonts w:asciiTheme="majorHAnsi" w:hAnsiTheme="majorHAnsi" w:cstheme="majorHAnsi"/>
-                <w:sz w:val="22"/>
-                <w:szCs w:val="22"/>
-              </w:rPr>
-              <w:t>Roffman</w:t>
-            </w:r>
-            <w:proofErr w:type="spellEnd"/>
-            <w:r>
-              <w:rPr>
-                <w:rFonts w:asciiTheme="majorHAnsi" w:hAnsiTheme="majorHAnsi" w:cstheme="majorHAnsi"/>
-                <w:sz w:val="22"/>
-                <w:szCs w:val="22"/>
-              </w:rPr>
-              <w:t>, J.L., Hooker, J.M.</w:t>
+              <w:t>, Hart, K.L., Pellegrini, A.M., Riley, M.M., Wang, C., Stufflebeam, S.M., Haggarty, S.J., Holt, D.J., Loggia, M.L., Perlis, R.H., Brown, H.E., Roffman, J.L., Hooker, J.M.</w:t>
             </w:r>
             <w:r>
               <w:rPr>
@@ -743,113 +681,47 @@
                 <w:szCs w:val="22"/>
               </w:rPr>
             </w:pPr>
-            <w:proofErr w:type="spellStart"/>
             <w:r>
               <w:rPr>
                 <w:rFonts w:asciiTheme="majorHAnsi" w:hAnsiTheme="majorHAnsi" w:cstheme="majorHAnsi"/>
                 <w:sz w:val="22"/>
                 <w:szCs w:val="22"/>
               </w:rPr>
-              <w:t>Strebl</w:t>
-            </w:r>
-            <w:proofErr w:type="spellEnd"/>
+              <w:t xml:space="preserve">Strebl, M.G., Campbell, A., Zhao, W.N., Riley, M.M., Chindavong, P., </w:t>
+            </w:r>
             <w:r>
               <w:rPr>
                 <w:rFonts w:asciiTheme="majorHAnsi" w:hAnsiTheme="majorHAnsi" w:cstheme="majorHAnsi"/>
-                <w:sz w:val="22"/>
-                <w:szCs w:val="22"/>
-              </w:rPr>
-              <w:t xml:space="preserve">, M.G., Campbell, A., Zhao, W.N., Riley, M.M., </w:t>
-            </w:r>
-            <w:proofErr w:type="spellStart"/>
+                <w:b/>
+                <w:sz w:val="22"/>
+                <w:szCs w:val="22"/>
+              </w:rPr>
+              <w:t>Morin, T.M.</w:t>
+            </w:r>
             <w:r>
               <w:rPr>
                 <w:rFonts w:asciiTheme="majorHAnsi" w:hAnsiTheme="majorHAnsi" w:cstheme="majorHAnsi"/>
                 <w:sz w:val="22"/>
                 <w:szCs w:val="22"/>
               </w:rPr>
-              <w:t>Chindavong</w:t>
-            </w:r>
-            <w:proofErr w:type="spellEnd"/>
+              <w:t>, Haggarty, S.J., Wagner, F.F., Ritter, T., Hooker, J.M. (2017). HDAC6 Brain Mapping with [</w:t>
+            </w:r>
             <w:r>
               <w:rPr>
                 <w:rFonts w:asciiTheme="majorHAnsi" w:hAnsiTheme="majorHAnsi" w:cstheme="majorHAnsi"/>
                 <w:sz w:val="22"/>
                 <w:szCs w:val="22"/>
-              </w:rPr>
-              <w:t xml:space="preserve">, P., </w:t>
+                <w:vertAlign w:val="superscript"/>
+              </w:rPr>
+              <w:t>18</w:t>
             </w:r>
             <w:r>
               <w:rPr>
                 <w:rFonts w:asciiTheme="majorHAnsi" w:hAnsiTheme="majorHAnsi" w:cstheme="majorHAnsi"/>
-                <w:b/>
-                <w:sz w:val="22"/>
-                <w:szCs w:val="22"/>
-              </w:rPr>
-              <w:t>Morin, T.M.</w:t>
-            </w:r>
-            <w:r>
-              <w:rPr>
-                <w:rFonts w:asciiTheme="majorHAnsi" w:hAnsiTheme="majorHAnsi" w:cstheme="majorHAnsi"/>
-                <w:sz w:val="22"/>
-                <w:szCs w:val="22"/>
-              </w:rPr>
-              <w:t>, Haggarty, S.J., Wagner, F.F., Ritter, T., Hooker, J.M. (2017). HDAC6 Brain Mapping with [</w:t>
-            </w:r>
-            <w:r>
-              <w:rPr>
-                <w:rFonts w:asciiTheme="majorHAnsi" w:hAnsiTheme="majorHAnsi" w:cstheme="majorHAnsi"/>
-                <w:sz w:val="22"/>
-                <w:szCs w:val="22"/>
-                <w:vertAlign w:val="superscript"/>
-              </w:rPr>
-              <w:t>18</w:t>
-            </w:r>
-            <w:proofErr w:type="gramStart"/>
-            <w:r>
-              <w:rPr>
-                <w:rFonts w:asciiTheme="majorHAnsi" w:hAnsiTheme="majorHAnsi" w:cstheme="majorHAnsi"/>
-                <w:sz w:val="22"/>
-                <w:szCs w:val="22"/>
-              </w:rPr>
-              <w:t>F]</w:t>
-            </w:r>
-            <w:proofErr w:type="spellStart"/>
-            <w:r>
-              <w:rPr>
-                <w:rFonts w:asciiTheme="majorHAnsi" w:hAnsiTheme="majorHAnsi" w:cstheme="majorHAnsi"/>
-                <w:sz w:val="22"/>
-                <w:szCs w:val="22"/>
-              </w:rPr>
-              <w:t>Bavarostat</w:t>
-            </w:r>
-            <w:proofErr w:type="spellEnd"/>
-            <w:proofErr w:type="gramEnd"/>
-            <w:r>
-              <w:rPr>
-                <w:rFonts w:asciiTheme="majorHAnsi" w:hAnsiTheme="majorHAnsi" w:cstheme="majorHAnsi"/>
-                <w:sz w:val="22"/>
-                <w:szCs w:val="22"/>
-              </w:rPr>
-              <w:t xml:space="preserve"> Enabled by a Ru-Mediated </w:t>
-            </w:r>
-            <w:proofErr w:type="spellStart"/>
-            <w:r>
-              <w:rPr>
-                <w:rFonts w:asciiTheme="majorHAnsi" w:hAnsiTheme="majorHAnsi" w:cstheme="majorHAnsi"/>
-                <w:sz w:val="22"/>
-                <w:szCs w:val="22"/>
-              </w:rPr>
-              <w:t>Deoxyfluorination</w:t>
-            </w:r>
-            <w:proofErr w:type="spellEnd"/>
-            <w:r>
-              <w:rPr>
-                <w:rFonts w:asciiTheme="majorHAnsi" w:hAnsiTheme="majorHAnsi" w:cstheme="majorHAnsi"/>
-                <w:sz w:val="22"/>
-                <w:szCs w:val="22"/>
-              </w:rPr>
-              <w:t xml:space="preserve">. </w:t>
+                <w:sz w:val="22"/>
+                <w:szCs w:val="22"/>
+              </w:rPr>
+              <w:t xml:space="preserve">F]Bavarostat Enabled by a Ru-Mediated Deoxyfluorination. </w:t>
             </w:r>
             <w:r>
               <w:rPr>
@@ -1096,23 +968,7 @@
                 <w:sz w:val="22"/>
                 <w:szCs w:val="22"/>
               </w:rPr>
-              <w:t xml:space="preserve">Intro to </w:t>
-            </w:r>
-            <w:r>
-              <w:rPr>
-                <w:rFonts w:asciiTheme="majorHAnsi" w:hAnsiTheme="majorHAnsi" w:cs="Times New Roman"/>
-                <w:sz w:val="22"/>
-                <w:szCs w:val="22"/>
-              </w:rPr>
-              <w:t>Neuroimaging</w:t>
-            </w:r>
-            <w:r>
-              <w:rPr>
-                <w:rFonts w:asciiTheme="majorHAnsi" w:hAnsiTheme="majorHAnsi" w:cs="Times New Roman"/>
-                <w:sz w:val="22"/>
-                <w:szCs w:val="22"/>
-              </w:rPr>
-              <w:t xml:space="preserve">, </w:t>
+              <w:t xml:space="preserve">Intro to Neuroimaging, </w:t>
             </w:r>
             <w:r>
               <w:rPr>
@@ -1129,23 +985,7 @@
                 <w:sz w:val="22"/>
                 <w:szCs w:val="22"/>
               </w:rPr>
-              <w:t>. 202</w:t>
-            </w:r>
-            <w:r>
-              <w:rPr>
-                <w:rFonts w:asciiTheme="majorHAnsi" w:hAnsiTheme="majorHAnsi" w:cs="Times New Roman"/>
-                <w:sz w:val="22"/>
-                <w:szCs w:val="22"/>
-              </w:rPr>
-              <w:t>1</w:t>
-            </w:r>
-            <w:r>
-              <w:rPr>
-                <w:rFonts w:asciiTheme="majorHAnsi" w:hAnsiTheme="majorHAnsi" w:cs="Times New Roman"/>
-                <w:sz w:val="22"/>
-                <w:szCs w:val="22"/>
-              </w:rPr>
-              <w:t>. Tufts University. Medford, MA</w:t>
+              <w:t>. 2021. Tufts University. Medford, MA</w:t>
             </w:r>
           </w:p>
           <w:p>
@@ -1376,27 +1216,7 @@
                 <w:sz w:val="22"/>
                 <w:szCs w:val="22"/>
               </w:rPr>
-              <w:t xml:space="preserve">Out </w:t>
-            </w:r>
-            <w:proofErr w:type="gramStart"/>
-            <w:r>
-              <w:rPr>
-                <w:rFonts w:asciiTheme="majorHAnsi" w:hAnsiTheme="majorHAnsi" w:cs="Times New Roman"/>
-                <w:i/>
-                <w:sz w:val="22"/>
-                <w:szCs w:val="22"/>
-              </w:rPr>
-              <w:t>For</w:t>
-            </w:r>
-            <w:proofErr w:type="gramEnd"/>
-            <w:r>
-              <w:rPr>
-                <w:rFonts w:asciiTheme="majorHAnsi" w:hAnsiTheme="majorHAnsi" w:cs="Times New Roman"/>
-                <w:i/>
-                <w:sz w:val="22"/>
-                <w:szCs w:val="22"/>
-              </w:rPr>
-              <w:t xml:space="preserve"> Undergrad Engineering Conference</w:t>
+              <w:t>Out For Undergrad Engineering Conference</w:t>
             </w:r>
             <w:r>
               <w:rPr>
@@ -1883,25 +1703,7 @@
                 <w:sz w:val="22"/>
                 <w:szCs w:val="22"/>
               </w:rPr>
-              <w:t xml:space="preserve">. Henry I. </w:t>
-            </w:r>
-            <w:proofErr w:type="spellStart"/>
-            <w:r>
-              <w:rPr>
-                <w:rFonts w:asciiTheme="majorHAnsi" w:hAnsiTheme="majorHAnsi" w:cs="Times New Roman"/>
-                <w:sz w:val="22"/>
-                <w:szCs w:val="22"/>
-              </w:rPr>
-              <w:t>Russek</w:t>
-            </w:r>
-            <w:proofErr w:type="spellEnd"/>
-            <w:r>
-              <w:rPr>
-                <w:rFonts w:asciiTheme="majorHAnsi" w:hAnsiTheme="majorHAnsi" w:cs="Times New Roman"/>
-                <w:sz w:val="22"/>
-                <w:szCs w:val="22"/>
-              </w:rPr>
-              <w:t xml:space="preserve"> Student Achievement Day. 2019. Boston University, Boston, MA.</w:t>
+              <w:t>. Henry I. Russek Student Achievement Day. 2019. Boston University, Boston, MA.</w:t>
             </w:r>
           </w:p>
           <w:p>
@@ -2263,25 +2065,7 @@
                 <w:szCs w:val="22"/>
               </w:rPr>
               <w:tab/>
-              <w:t xml:space="preserve">Greg </w:t>
-            </w:r>
-            <w:proofErr w:type="spellStart"/>
-            <w:r>
-              <w:rPr>
-                <w:rFonts w:asciiTheme="majorHAnsi" w:hAnsiTheme="majorHAnsi" w:cs="Times New Roman"/>
-                <w:sz w:val="22"/>
-                <w:szCs w:val="22"/>
-              </w:rPr>
-              <w:t>Ellenoff</w:t>
-            </w:r>
-            <w:proofErr w:type="spellEnd"/>
-            <w:r>
-              <w:rPr>
-                <w:rFonts w:asciiTheme="majorHAnsi" w:hAnsiTheme="majorHAnsi" w:cs="Times New Roman"/>
-                <w:sz w:val="22"/>
-                <w:szCs w:val="22"/>
-              </w:rPr>
-              <w:t xml:space="preserve"> Internship Grant, Tufts University Career Center</w:t>
+              <w:t>Greg Ellenoff Internship Grant, Tufts University Career Center</w:t>
             </w:r>
           </w:p>
           <w:p>
@@ -2825,8 +2609,6 @@
               </w:rPr>
               <w:t>August 2018</w:t>
             </w:r>
-            <w:bookmarkStart w:id="0" w:name="_GoBack"/>
-            <w:bookmarkEnd w:id="0"/>
           </w:p>
           <w:p>
             <w:pPr>
@@ -3115,25 +2897,7 @@
                 <w:sz w:val="22"/>
                 <w:szCs w:val="22"/>
               </w:rPr>
-              <w:t xml:space="preserve">: Richard </w:t>
-            </w:r>
-            <w:proofErr w:type="spellStart"/>
-            <w:r>
-              <w:rPr>
-                <w:rFonts w:asciiTheme="majorHAnsi" w:hAnsiTheme="majorHAnsi" w:cs="Times New Roman"/>
-                <w:sz w:val="22"/>
-                <w:szCs w:val="22"/>
-              </w:rPr>
-              <w:t>Chechile</w:t>
-            </w:r>
-            <w:proofErr w:type="spellEnd"/>
-            <w:r>
-              <w:rPr>
-                <w:rFonts w:asciiTheme="majorHAnsi" w:hAnsiTheme="majorHAnsi" w:cs="Times New Roman"/>
-                <w:sz w:val="22"/>
-                <w:szCs w:val="22"/>
-              </w:rPr>
-              <w:t>, PhD</w:t>
+              <w:t>: Richard Chechile, PhD</w:t>
             </w:r>
           </w:p>
           <w:p>
@@ -3433,25 +3197,14 @@
                 <w:szCs w:val="22"/>
               </w:rPr>
             </w:pPr>
-            <w:proofErr w:type="spellStart"/>
-            <w:r>
-              <w:rPr>
-                <w:rFonts w:asciiTheme="majorHAnsi" w:hAnsiTheme="majorHAnsi" w:cs="Times New Roman"/>
-                <w:b/>
-                <w:sz w:val="22"/>
-                <w:szCs w:val="22"/>
-              </w:rPr>
-              <w:t>InGenius</w:t>
-            </w:r>
-            <w:proofErr w:type="spellEnd"/>
-            <w:r>
-              <w:rPr>
-                <w:rFonts w:asciiTheme="majorHAnsi" w:hAnsiTheme="majorHAnsi" w:cs="Times New Roman"/>
-                <w:b/>
-                <w:sz w:val="22"/>
-                <w:szCs w:val="22"/>
-              </w:rPr>
-              <w:t xml:space="preserve"> Prep | College Admissions Consulting</w:t>
+            <w:r>
+              <w:rPr>
+                <w:rFonts w:asciiTheme="majorHAnsi" w:hAnsiTheme="majorHAnsi" w:cs="Times New Roman"/>
+                <w:b/>
+                <w:sz w:val="22"/>
+                <w:szCs w:val="22"/>
+              </w:rPr>
+              <w:t>InGenius Prep | College Admissions Consulting</w:t>
             </w:r>
           </w:p>
           <w:p>
@@ -3928,25 +3681,7 @@
                 <w:sz w:val="22"/>
                 <w:szCs w:val="22"/>
               </w:rPr>
-              <w:t xml:space="preserve">FSL, </w:t>
-            </w:r>
-            <w:proofErr w:type="spellStart"/>
-            <w:r>
-              <w:rPr>
-                <w:rFonts w:asciiTheme="majorHAnsi" w:hAnsiTheme="majorHAnsi" w:cs="Times New Roman"/>
-                <w:sz w:val="22"/>
-                <w:szCs w:val="22"/>
-              </w:rPr>
-              <w:t>Freesurfer</w:t>
-            </w:r>
-            <w:proofErr w:type="spellEnd"/>
-            <w:r>
-              <w:rPr>
-                <w:rFonts w:asciiTheme="majorHAnsi" w:hAnsiTheme="majorHAnsi" w:cs="Times New Roman"/>
-                <w:sz w:val="22"/>
-                <w:szCs w:val="22"/>
-              </w:rPr>
-              <w:t>, AFNI, PMOD, Mango</w:t>
+              <w:t>FSL, Freesurfer, AFNI, PMOD, Mango</w:t>
             </w:r>
           </w:p>
           <w:p>
@@ -8500,7 +8235,7 @@
 </file>
 
 <file path=customXml/itemProps1.xml><?xml version="1.0" encoding="utf-8"?>
-<ds:datastoreItem xmlns:ds="http://schemas.openxmlformats.org/officeDocument/2006/customXml" ds:itemID="{6519EA0F-30BD-B14D-8CED-355D57FAB692}">
+<ds:datastoreItem xmlns:ds="http://schemas.openxmlformats.org/officeDocument/2006/customXml" ds:itemID="{674A838D-9168-4440-B291-0D7FF80DF423}">
   <ds:schemaRefs>
     <ds:schemaRef ds:uri="http://schemas.openxmlformats.org/officeDocument/2006/bibliography"/>
   </ds:schemaRefs>

</xml_diff>

<commit_message>
add publication link for morin 2021
</commit_message>
<xml_diff>
--- a/downloads/morin_cv.docx
+++ b/downloads/morin_cv.docx
@@ -307,27 +307,7 @@
                 <w:sz w:val="22"/>
                 <w:szCs w:val="22"/>
               </w:rPr>
-              <w:t xml:space="preserve">Optimizing </w:t>
-            </w:r>
-            <w:proofErr w:type="spellStart"/>
-            <w:r>
-              <w:rPr>
-                <w:rFonts w:asciiTheme="majorHAnsi" w:hAnsiTheme="majorHAnsi" w:cs="Times New Roman"/>
-                <w:i/>
-                <w:sz w:val="22"/>
-                <w:szCs w:val="22"/>
-              </w:rPr>
-              <w:t>fPET</w:t>
-            </w:r>
-            <w:proofErr w:type="spellEnd"/>
-            <w:r>
-              <w:rPr>
-                <w:rFonts w:asciiTheme="majorHAnsi" w:hAnsiTheme="majorHAnsi" w:cs="Times New Roman"/>
-                <w:i/>
-                <w:sz w:val="22"/>
-                <w:szCs w:val="22"/>
-              </w:rPr>
-              <w:t>-FDG</w:t>
+              <w:t>Optimizing fPET-FDG</w:t>
             </w:r>
           </w:p>
           <w:p>
@@ -535,25 +515,10 @@
                 <w:sz w:val="22"/>
                 <w:szCs w:val="22"/>
               </w:rPr>
-              <w:t>(</w:t>
-            </w:r>
-            <w:r>
-              <w:rPr>
-                <w:rFonts w:asciiTheme="majorHAnsi" w:hAnsiTheme="majorHAnsi" w:cstheme="majorHAnsi"/>
-                <w:i/>
-                <w:sz w:val="22"/>
-                <w:szCs w:val="22"/>
-              </w:rPr>
-              <w:t>Accepted for Publication</w:t>
-            </w:r>
-            <w:r>
-              <w:rPr>
-                <w:rFonts w:asciiTheme="majorHAnsi" w:hAnsiTheme="majorHAnsi" w:cstheme="majorHAnsi"/>
-                <w:sz w:val="22"/>
-                <w:szCs w:val="22"/>
-              </w:rPr>
-              <w:t>).</w:t>
-            </w:r>
+              <w:t>https://doi.org/10.1093/cercor/bhab175</w:t>
+            </w:r>
+            <w:bookmarkStart w:id="0" w:name="_GoBack"/>
+            <w:bookmarkEnd w:id="0"/>
           </w:p>
           <w:p>
             <w:pPr>
@@ -875,23 +840,13 @@
                 <w:szCs w:val="22"/>
               </w:rPr>
             </w:pPr>
-            <w:proofErr w:type="spellStart"/>
-            <w:r>
-              <w:rPr>
-                <w:rFonts w:asciiTheme="majorHAnsi" w:hAnsiTheme="majorHAnsi" w:cs="Times New Roman"/>
-                <w:sz w:val="22"/>
-                <w:szCs w:val="22"/>
-              </w:rPr>
-              <w:t>Placzek</w:t>
-            </w:r>
-            <w:proofErr w:type="spellEnd"/>
-            <w:r>
-              <w:rPr>
-                <w:rFonts w:asciiTheme="majorHAnsi" w:hAnsiTheme="majorHAnsi" w:cs="Times New Roman"/>
-                <w:sz w:val="22"/>
-                <w:szCs w:val="22"/>
-              </w:rPr>
-              <w:t xml:space="preserve">, M.S., Zhao, W., Wey, H.Y., </w:t>
+            <w:r>
+              <w:rPr>
+                <w:rFonts w:asciiTheme="majorHAnsi" w:hAnsiTheme="majorHAnsi" w:cs="Times New Roman"/>
+                <w:sz w:val="22"/>
+                <w:szCs w:val="22"/>
+              </w:rPr>
+              <w:t xml:space="preserve">Placzek, M.S., Zhao, W., Wey, H.Y., </w:t>
             </w:r>
             <w:r>
               <w:rPr>
@@ -1212,23 +1167,13 @@
                 <w:szCs w:val="22"/>
               </w:rPr>
             </w:pPr>
-            <w:proofErr w:type="spellStart"/>
             <w:r>
               <w:rPr>
                 <w:rFonts w:asciiTheme="majorHAnsi" w:hAnsiTheme="majorHAnsi" w:cstheme="majorHAnsi"/>
                 <w:sz w:val="22"/>
                 <w:szCs w:val="22"/>
               </w:rPr>
-              <w:t>Liapis</w:t>
-            </w:r>
-            <w:proofErr w:type="spellEnd"/>
-            <w:r>
-              <w:rPr>
-                <w:rFonts w:asciiTheme="majorHAnsi" w:hAnsiTheme="majorHAnsi" w:cstheme="majorHAnsi"/>
-                <w:sz w:val="22"/>
-                <w:szCs w:val="22"/>
-              </w:rPr>
-              <w:t>, S.S.P.,</w:t>
+              <w:t>Liapis, S.S.P.,</w:t>
             </w:r>
             <w:r>
               <w:rPr>
@@ -1672,15 +1617,7 @@
                 <w:sz w:val="22"/>
                 <w:szCs w:val="22"/>
               </w:rPr>
-              <w:t>. 2019. Essex, MA</w:t>
-            </w:r>
-            <w:r>
-              <w:rPr>
-                <w:rFonts w:asciiTheme="majorHAnsi" w:hAnsiTheme="majorHAnsi" w:cs="Times New Roman"/>
-                <w:sz w:val="22"/>
-                <w:szCs w:val="22"/>
-              </w:rPr>
-              <w:t>. [Presentation]</w:t>
+              <w:t>. 2019. Essex, MA. [Presentation]</w:t>
             </w:r>
           </w:p>
           <w:p>
@@ -1849,27 +1786,7 @@
                 <w:sz w:val="22"/>
                 <w:szCs w:val="22"/>
               </w:rPr>
-              <w:t xml:space="preserve"> Optimizing </w:t>
-            </w:r>
-            <w:proofErr w:type="spellStart"/>
-            <w:r>
-              <w:rPr>
-                <w:rFonts w:asciiTheme="majorHAnsi" w:hAnsiTheme="majorHAnsi" w:cs="Times New Roman"/>
-                <w:i/>
-                <w:sz w:val="22"/>
-                <w:szCs w:val="22"/>
-              </w:rPr>
-              <w:t>fPET</w:t>
-            </w:r>
-            <w:proofErr w:type="spellEnd"/>
-            <w:r>
-              <w:rPr>
-                <w:rFonts w:asciiTheme="majorHAnsi" w:hAnsiTheme="majorHAnsi" w:cs="Times New Roman"/>
-                <w:i/>
-                <w:sz w:val="22"/>
-                <w:szCs w:val="22"/>
-              </w:rPr>
-              <w:t>-FDG</w:t>
+              <w:t xml:space="preserve"> Optimizing fPET-FDG</w:t>
             </w:r>
             <w:r>
               <w:rPr>
@@ -1999,15 +1916,7 @@
                 <w:sz w:val="22"/>
                 <w:szCs w:val="22"/>
               </w:rPr>
-              <w:t>ford University, Palo Alto, CA.</w:t>
-            </w:r>
-            <w:r>
-              <w:rPr>
-                <w:rFonts w:asciiTheme="majorHAnsi" w:hAnsiTheme="majorHAnsi" w:cs="Times New Roman"/>
-                <w:sz w:val="22"/>
-                <w:szCs w:val="22"/>
-              </w:rPr>
-              <w:t xml:space="preserve"> [Presentation]</w:t>
+              <w:t>ford University, Palo Alto, CA. [Presentation]</w:t>
             </w:r>
           </w:p>
           <w:p>
@@ -2984,27 +2893,7 @@
                 <w:sz w:val="22"/>
                 <w:szCs w:val="22"/>
               </w:rPr>
-              <w:t xml:space="preserve">A. A. </w:t>
-            </w:r>
-            <w:proofErr w:type="spellStart"/>
-            <w:r>
-              <w:rPr>
-                <w:rFonts w:asciiTheme="majorHAnsi" w:hAnsiTheme="majorHAnsi" w:cs="Times New Roman"/>
-                <w:b/>
-                <w:sz w:val="22"/>
-                <w:szCs w:val="22"/>
-              </w:rPr>
-              <w:t>Martinos</w:t>
-            </w:r>
-            <w:proofErr w:type="spellEnd"/>
-            <w:r>
-              <w:rPr>
-                <w:rFonts w:asciiTheme="majorHAnsi" w:hAnsiTheme="majorHAnsi" w:cs="Times New Roman"/>
-                <w:b/>
-                <w:sz w:val="22"/>
-                <w:szCs w:val="22"/>
-              </w:rPr>
-              <w:t xml:space="preserve"> Center for Biomedical Imaging, </w:t>
+              <w:t xml:space="preserve">A. A. Martinos Center for Biomedical Imaging, </w:t>
             </w:r>
           </w:p>
           <w:p>
@@ -3562,8 +3451,6 @@
               </w:rPr>
               <w:tab/>
             </w:r>
-            <w:bookmarkStart w:id="0" w:name="_GoBack"/>
-            <w:bookmarkEnd w:id="0"/>
             <w:r>
               <w:rPr>
                 <w:rFonts w:asciiTheme="majorHAnsi" w:hAnsiTheme="majorHAnsi" w:cs="Times New Roman"/>
@@ -4469,23 +4356,13 @@
               </w:rPr>
               <w:tab/>
             </w:r>
-            <w:proofErr w:type="spellStart"/>
-            <w:r>
-              <w:rPr>
-                <w:rFonts w:asciiTheme="majorHAnsi" w:hAnsiTheme="majorHAnsi" w:cs="Times New Roman"/>
-                <w:sz w:val="22"/>
-                <w:szCs w:val="22"/>
-              </w:rPr>
-              <w:t>Weida</w:t>
-            </w:r>
-            <w:proofErr w:type="spellEnd"/>
-            <w:r>
-              <w:rPr>
-                <w:rFonts w:asciiTheme="majorHAnsi" w:hAnsiTheme="majorHAnsi" w:cs="Times New Roman"/>
-                <w:sz w:val="22"/>
-                <w:szCs w:val="22"/>
-              </w:rPr>
-              <w:t xml:space="preserve"> Ma</w:t>
+            <w:r>
+              <w:rPr>
+                <w:rFonts w:asciiTheme="majorHAnsi" w:hAnsiTheme="majorHAnsi" w:cs="Times New Roman"/>
+                <w:sz w:val="22"/>
+                <w:szCs w:val="22"/>
+              </w:rPr>
+              <w:t>Weida Ma</w:t>
             </w:r>
             <w:r>
               <w:rPr>
@@ -9745,7 +9622,7 @@
 </file>
 
 <file path=customXml/itemProps1.xml><?xml version="1.0" encoding="utf-8"?>
-<ds:datastoreItem xmlns:ds="http://schemas.openxmlformats.org/officeDocument/2006/customXml" ds:itemID="{4D56BA33-8A98-6043-B588-58DB3B077CA3}">
+<ds:datastoreItem xmlns:ds="http://schemas.openxmlformats.org/officeDocument/2006/customXml" ds:itemID="{0269472B-6F44-BF41-9060-0FBB44263DF5}">
   <ds:schemaRefs>
     <ds:schemaRef ds:uri="http://schemas.openxmlformats.org/officeDocument/2006/bibliography"/>
   </ds:schemaRefs>

</xml_diff>

<commit_message>
update cv with Kylie I's pub
</commit_message>
<xml_diff>
--- a/downloads/morin_cv.docx
+++ b/downloads/morin_cv.docx
@@ -1,6 +1,6 @@
 
 <file path=word/document.xml><?xml version="1.0" encoding="utf-8"?>
-<w:document xmlns:wpc="http://schemas.microsoft.com/office/word/2010/wordprocessingCanvas" xmlns:cx="http://schemas.microsoft.com/office/drawing/2014/chartex" xmlns:cx1="http://schemas.microsoft.com/office/drawing/2015/9/8/chartex" xmlns:cx2="http://schemas.microsoft.com/office/drawing/2015/10/21/chartex" xmlns:cx3="http://schemas.microsoft.com/office/drawing/2016/5/9/chartex" xmlns:cx4="http://schemas.microsoft.com/office/drawing/2016/5/10/chartex" xmlns:cx5="http://schemas.microsoft.com/office/drawing/2016/5/11/chartex" xmlns:cx6="http://schemas.microsoft.com/office/drawing/2016/5/12/chartex" xmlns:cx7="http://schemas.microsoft.com/office/drawing/2016/5/13/chartex" xmlns:cx8="http://schemas.microsoft.com/office/drawing/2016/5/14/chartex" xmlns:mc="http://schemas.openxmlformats.org/markup-compatibility/2006" xmlns:aink="http://schemas.microsoft.com/office/drawing/2016/ink" xmlns:am3d="http://schemas.microsoft.com/office/drawing/2017/model3d" xmlns:o="urn:schemas-microsoft-com:office:office" xmlns:r="http://schemas.openxmlformats.org/officeDocument/2006/relationships" xmlns:m="http://schemas.openxmlformats.org/officeDocument/2006/math" xmlns:v="urn:schemas-microsoft-com:vml" xmlns:wp14="http://schemas.microsoft.com/office/word/2010/wordprocessingDrawing" xmlns:wp="http://schemas.openxmlformats.org/drawingml/2006/wordprocessingDrawing" xmlns:w10="urn:schemas-microsoft-com:office:word" xmlns:w="http://schemas.openxmlformats.org/wordprocessingml/2006/main" xmlns:w14="http://schemas.microsoft.com/office/word/2010/wordml" xmlns:w15="http://schemas.microsoft.com/office/word/2012/wordml" xmlns:w16cid="http://schemas.microsoft.com/office/word/2016/wordml/cid" xmlns:w16se="http://schemas.microsoft.com/office/word/2015/wordml/symex" xmlns:wpg="http://schemas.microsoft.com/office/word/2010/wordprocessingGroup" xmlns:wpi="http://schemas.microsoft.com/office/word/2010/wordprocessingInk" xmlns:wne="http://schemas.microsoft.com/office/word/2006/wordml" xmlns:wps="http://schemas.microsoft.com/office/word/2010/wordprocessingShape" mc:Ignorable="w14 w15 w16se w16cid wp14">
+<w:document xmlns:wpc="http://schemas.microsoft.com/office/word/2010/wordprocessingCanvas" xmlns:cx="http://schemas.microsoft.com/office/drawing/2014/chartex" xmlns:cx1="http://schemas.microsoft.com/office/drawing/2015/9/8/chartex" xmlns:cx2="http://schemas.microsoft.com/office/drawing/2015/10/21/chartex" xmlns:cx3="http://schemas.microsoft.com/office/drawing/2016/5/9/chartex" xmlns:cx4="http://schemas.microsoft.com/office/drawing/2016/5/10/chartex" xmlns:cx5="http://schemas.microsoft.com/office/drawing/2016/5/11/chartex" xmlns:cx6="http://schemas.microsoft.com/office/drawing/2016/5/12/chartex" xmlns:cx7="http://schemas.microsoft.com/office/drawing/2016/5/13/chartex" xmlns:cx8="http://schemas.microsoft.com/office/drawing/2016/5/14/chartex" xmlns:mc="http://schemas.openxmlformats.org/markup-compatibility/2006" xmlns:aink="http://schemas.microsoft.com/office/drawing/2016/ink" xmlns:am3d="http://schemas.microsoft.com/office/drawing/2017/model3d" xmlns:o="urn:schemas-microsoft-com:office:office" xmlns:r="http://schemas.openxmlformats.org/officeDocument/2006/relationships" xmlns:m="http://schemas.openxmlformats.org/officeDocument/2006/math" xmlns:v="urn:schemas-microsoft-com:vml" xmlns:wp14="http://schemas.microsoft.com/office/word/2010/wordprocessingDrawing" xmlns:wp="http://schemas.openxmlformats.org/drawingml/2006/wordprocessingDrawing" xmlns:w10="urn:schemas-microsoft-com:office:word" xmlns:w="http://schemas.openxmlformats.org/wordprocessingml/2006/main" xmlns:w14="http://schemas.microsoft.com/office/word/2010/wordml" xmlns:w15="http://schemas.microsoft.com/office/word/2012/wordml" xmlns:w16cex="http://schemas.microsoft.com/office/word/2018/wordml/cex" xmlns:w16cid="http://schemas.microsoft.com/office/word/2016/wordml/cid" xmlns:w16="http://schemas.microsoft.com/office/word/2018/wordml" xmlns:w16sdtdh="http://schemas.microsoft.com/office/word/2020/wordml/sdtdatahash" xmlns:w16se="http://schemas.microsoft.com/office/word/2015/wordml/symex" xmlns:wpg="http://schemas.microsoft.com/office/word/2010/wordprocessingGroup" xmlns:wpi="http://schemas.microsoft.com/office/word/2010/wordprocessingInk" xmlns:wne="http://schemas.microsoft.com/office/word/2006/wordml" xmlns:wps="http://schemas.microsoft.com/office/word/2010/wordprocessingShape" mc:Ignorable="w14 w15 w16se w16cid w16 w16cex w16sdtdh wp14">
   <w:body>
     <w:p>
       <w:pPr>
@@ -1860,13 +1860,31 @@
           <w:szCs w:val="22"/>
         </w:rPr>
       </w:pPr>
-      <w:r>
-        <w:rPr>
-          <w:rFonts w:asciiTheme="majorHAnsi" w:hAnsiTheme="majorHAnsi" w:cstheme="majorHAnsi"/>
-          <w:sz w:val="22"/>
-          <w:szCs w:val="22"/>
-        </w:rPr>
-        <w:t xml:space="preserve">Moore, K.N., </w:t>
+      <w:proofErr w:type="spellStart"/>
+      <w:r>
+        <w:rPr>
+          <w:rFonts w:asciiTheme="majorHAnsi" w:hAnsiTheme="majorHAnsi" w:cstheme="majorHAnsi"/>
+          <w:sz w:val="22"/>
+          <w:szCs w:val="22"/>
+        </w:rPr>
+        <w:t>Isenburg</w:t>
+      </w:r>
+      <w:proofErr w:type="spellEnd"/>
+      <w:r>
+        <w:rPr>
+          <w:rFonts w:asciiTheme="majorHAnsi" w:hAnsiTheme="majorHAnsi" w:cstheme="majorHAnsi"/>
+          <w:sz w:val="22"/>
+          <w:szCs w:val="22"/>
+        </w:rPr>
+        <w:t>, K.I.,</w:t>
+      </w:r>
+      <w:r>
+        <w:rPr>
+          <w:rFonts w:asciiTheme="majorHAnsi" w:hAnsiTheme="majorHAnsi" w:cstheme="majorHAnsi"/>
+          <w:sz w:val="22"/>
+          <w:szCs w:val="22"/>
+        </w:rPr>
+        <w:t xml:space="preserve"> </w:t>
       </w:r>
       <w:r>
         <w:rPr>
@@ -4073,8 +4091,6 @@
         </w:rPr>
         <w:t xml:space="preserve">R, </w:t>
       </w:r>
-      <w:bookmarkStart w:id="0" w:name="_GoBack"/>
-      <w:bookmarkEnd w:id="0"/>
       <w:r>
         <w:rPr>
           <w:rFonts w:asciiTheme="majorHAnsi" w:hAnsiTheme="majorHAnsi" w:cstheme="majorHAnsi"/>
@@ -4539,7 +4555,7 @@
 </file>
 
 <file path=word/endnotes.xml><?xml version="1.0" encoding="utf-8"?>
-<w:endnotes xmlns:wpc="http://schemas.microsoft.com/office/word/2010/wordprocessingCanvas" xmlns:cx="http://schemas.microsoft.com/office/drawing/2014/chartex" xmlns:cx1="http://schemas.microsoft.com/office/drawing/2015/9/8/chartex" xmlns:cx2="http://schemas.microsoft.com/office/drawing/2015/10/21/chartex" xmlns:cx3="http://schemas.microsoft.com/office/drawing/2016/5/9/chartex" xmlns:cx4="http://schemas.microsoft.com/office/drawing/2016/5/10/chartex" xmlns:cx5="http://schemas.microsoft.com/office/drawing/2016/5/11/chartex" xmlns:cx6="http://schemas.microsoft.com/office/drawing/2016/5/12/chartex" xmlns:cx7="http://schemas.microsoft.com/office/drawing/2016/5/13/chartex" xmlns:cx8="http://schemas.microsoft.com/office/drawing/2016/5/14/chartex" xmlns:mc="http://schemas.openxmlformats.org/markup-compatibility/2006" xmlns:aink="http://schemas.microsoft.com/office/drawing/2016/ink" xmlns:am3d="http://schemas.microsoft.com/office/drawing/2017/model3d" xmlns:o="urn:schemas-microsoft-com:office:office" xmlns:r="http://schemas.openxmlformats.org/officeDocument/2006/relationships" xmlns:m="http://schemas.openxmlformats.org/officeDocument/2006/math" xmlns:v="urn:schemas-microsoft-com:vml" xmlns:wp14="http://schemas.microsoft.com/office/word/2010/wordprocessingDrawing" xmlns:wp="http://schemas.openxmlformats.org/drawingml/2006/wordprocessingDrawing" xmlns:w10="urn:schemas-microsoft-com:office:word" xmlns:w="http://schemas.openxmlformats.org/wordprocessingml/2006/main" xmlns:w14="http://schemas.microsoft.com/office/word/2010/wordml" xmlns:w15="http://schemas.microsoft.com/office/word/2012/wordml" xmlns:w16cid="http://schemas.microsoft.com/office/word/2016/wordml/cid" xmlns:w16se="http://schemas.microsoft.com/office/word/2015/wordml/symex" xmlns:wpg="http://schemas.microsoft.com/office/word/2010/wordprocessingGroup" xmlns:wpi="http://schemas.microsoft.com/office/word/2010/wordprocessingInk" xmlns:wne="http://schemas.microsoft.com/office/word/2006/wordml" xmlns:wps="http://schemas.microsoft.com/office/word/2010/wordprocessingShape" mc:Ignorable="w14 w15 w16se w16cid wp14">
+<w:endnotes xmlns:wpc="http://schemas.microsoft.com/office/word/2010/wordprocessingCanvas" xmlns:cx="http://schemas.microsoft.com/office/drawing/2014/chartex" xmlns:cx1="http://schemas.microsoft.com/office/drawing/2015/9/8/chartex" xmlns:cx2="http://schemas.microsoft.com/office/drawing/2015/10/21/chartex" xmlns:cx3="http://schemas.microsoft.com/office/drawing/2016/5/9/chartex" xmlns:cx4="http://schemas.microsoft.com/office/drawing/2016/5/10/chartex" xmlns:cx5="http://schemas.microsoft.com/office/drawing/2016/5/11/chartex" xmlns:cx6="http://schemas.microsoft.com/office/drawing/2016/5/12/chartex" xmlns:cx7="http://schemas.microsoft.com/office/drawing/2016/5/13/chartex" xmlns:cx8="http://schemas.microsoft.com/office/drawing/2016/5/14/chartex" xmlns:mc="http://schemas.openxmlformats.org/markup-compatibility/2006" xmlns:aink="http://schemas.microsoft.com/office/drawing/2016/ink" xmlns:am3d="http://schemas.microsoft.com/office/drawing/2017/model3d" xmlns:o="urn:schemas-microsoft-com:office:office" xmlns:r="http://schemas.openxmlformats.org/officeDocument/2006/relationships" xmlns:m="http://schemas.openxmlformats.org/officeDocument/2006/math" xmlns:v="urn:schemas-microsoft-com:vml" xmlns:wp14="http://schemas.microsoft.com/office/word/2010/wordprocessingDrawing" xmlns:wp="http://schemas.openxmlformats.org/drawingml/2006/wordprocessingDrawing" xmlns:w10="urn:schemas-microsoft-com:office:word" xmlns:w="http://schemas.openxmlformats.org/wordprocessingml/2006/main" xmlns:w14="http://schemas.microsoft.com/office/word/2010/wordml" xmlns:w15="http://schemas.microsoft.com/office/word/2012/wordml" xmlns:w16cex="http://schemas.microsoft.com/office/word/2018/wordml/cex" xmlns:w16cid="http://schemas.microsoft.com/office/word/2016/wordml/cid" xmlns:w16="http://schemas.microsoft.com/office/word/2018/wordml" xmlns:w16sdtdh="http://schemas.microsoft.com/office/word/2020/wordml/sdtdatahash" xmlns:w16se="http://schemas.microsoft.com/office/word/2015/wordml/symex" xmlns:wpg="http://schemas.microsoft.com/office/word/2010/wordprocessingGroup" xmlns:wpi="http://schemas.microsoft.com/office/word/2010/wordprocessingInk" xmlns:wne="http://schemas.microsoft.com/office/word/2006/wordml" xmlns:wps="http://schemas.microsoft.com/office/word/2010/wordprocessingShape" mc:Ignorable="w14 w15 w16se w16cid w16 w16cex w16sdtdh wp14">
   <w:endnote w:type="separator" w:id="-1">
     <w:p>
       <w:pPr>
@@ -4564,7 +4580,7 @@
 </file>
 
 <file path=word/footer1.xml><?xml version="1.0" encoding="utf-8"?>
-<w:ftr xmlns:wpc="http://schemas.microsoft.com/office/word/2010/wordprocessingCanvas" xmlns:cx="http://schemas.microsoft.com/office/drawing/2014/chartex" xmlns:cx1="http://schemas.microsoft.com/office/drawing/2015/9/8/chartex" xmlns:cx2="http://schemas.microsoft.com/office/drawing/2015/10/21/chartex" xmlns:cx3="http://schemas.microsoft.com/office/drawing/2016/5/9/chartex" xmlns:cx4="http://schemas.microsoft.com/office/drawing/2016/5/10/chartex" xmlns:cx5="http://schemas.microsoft.com/office/drawing/2016/5/11/chartex" xmlns:cx6="http://schemas.microsoft.com/office/drawing/2016/5/12/chartex" xmlns:cx7="http://schemas.microsoft.com/office/drawing/2016/5/13/chartex" xmlns:cx8="http://schemas.microsoft.com/office/drawing/2016/5/14/chartex" xmlns:mc="http://schemas.openxmlformats.org/markup-compatibility/2006" xmlns:aink="http://schemas.microsoft.com/office/drawing/2016/ink" xmlns:am3d="http://schemas.microsoft.com/office/drawing/2017/model3d" xmlns:o="urn:schemas-microsoft-com:office:office" xmlns:r="http://schemas.openxmlformats.org/officeDocument/2006/relationships" xmlns:m="http://schemas.openxmlformats.org/officeDocument/2006/math" xmlns:v="urn:schemas-microsoft-com:vml" xmlns:wp14="http://schemas.microsoft.com/office/word/2010/wordprocessingDrawing" xmlns:wp="http://schemas.openxmlformats.org/drawingml/2006/wordprocessingDrawing" xmlns:w10="urn:schemas-microsoft-com:office:word" xmlns:w="http://schemas.openxmlformats.org/wordprocessingml/2006/main" xmlns:w14="http://schemas.microsoft.com/office/word/2010/wordml" xmlns:w15="http://schemas.microsoft.com/office/word/2012/wordml" xmlns:w16cid="http://schemas.microsoft.com/office/word/2016/wordml/cid" xmlns:w16se="http://schemas.microsoft.com/office/word/2015/wordml/symex" xmlns:wpg="http://schemas.microsoft.com/office/word/2010/wordprocessingGroup" xmlns:wpi="http://schemas.microsoft.com/office/word/2010/wordprocessingInk" xmlns:wne="http://schemas.microsoft.com/office/word/2006/wordml" xmlns:wps="http://schemas.microsoft.com/office/word/2010/wordprocessingShape" mc:Ignorable="w14 w15 w16se w16cid wp14">
+<w:ftr xmlns:wpc="http://schemas.microsoft.com/office/word/2010/wordprocessingCanvas" xmlns:cx="http://schemas.microsoft.com/office/drawing/2014/chartex" xmlns:cx1="http://schemas.microsoft.com/office/drawing/2015/9/8/chartex" xmlns:cx2="http://schemas.microsoft.com/office/drawing/2015/10/21/chartex" xmlns:cx3="http://schemas.microsoft.com/office/drawing/2016/5/9/chartex" xmlns:cx4="http://schemas.microsoft.com/office/drawing/2016/5/10/chartex" xmlns:cx5="http://schemas.microsoft.com/office/drawing/2016/5/11/chartex" xmlns:cx6="http://schemas.microsoft.com/office/drawing/2016/5/12/chartex" xmlns:cx7="http://schemas.microsoft.com/office/drawing/2016/5/13/chartex" xmlns:cx8="http://schemas.microsoft.com/office/drawing/2016/5/14/chartex" xmlns:mc="http://schemas.openxmlformats.org/markup-compatibility/2006" xmlns:aink="http://schemas.microsoft.com/office/drawing/2016/ink" xmlns:am3d="http://schemas.microsoft.com/office/drawing/2017/model3d" xmlns:o="urn:schemas-microsoft-com:office:office" xmlns:r="http://schemas.openxmlformats.org/officeDocument/2006/relationships" xmlns:m="http://schemas.openxmlformats.org/officeDocument/2006/math" xmlns:v="urn:schemas-microsoft-com:vml" xmlns:wp14="http://schemas.microsoft.com/office/word/2010/wordprocessingDrawing" xmlns:wp="http://schemas.openxmlformats.org/drawingml/2006/wordprocessingDrawing" xmlns:w10="urn:schemas-microsoft-com:office:word" xmlns:w="http://schemas.openxmlformats.org/wordprocessingml/2006/main" xmlns:w14="http://schemas.microsoft.com/office/word/2010/wordml" xmlns:w15="http://schemas.microsoft.com/office/word/2012/wordml" xmlns:w16cex="http://schemas.microsoft.com/office/word/2018/wordml/cex" xmlns:w16cid="http://schemas.microsoft.com/office/word/2016/wordml/cid" xmlns:w16="http://schemas.microsoft.com/office/word/2018/wordml" xmlns:w16sdtdh="http://schemas.microsoft.com/office/word/2020/wordml/sdtdatahash" xmlns:w16se="http://schemas.microsoft.com/office/word/2015/wordml/symex" xmlns:wpg="http://schemas.microsoft.com/office/word/2010/wordprocessingGroup" xmlns:wpi="http://schemas.microsoft.com/office/word/2010/wordprocessingInk" xmlns:wne="http://schemas.microsoft.com/office/word/2006/wordml" xmlns:wps="http://schemas.microsoft.com/office/word/2010/wordprocessingShape" mc:Ignorable="w14 w15 w16se w16cid w16 w16cex w16sdtdh wp14">
   <w:sdt>
     <w:sdtPr>
       <w:rPr>
@@ -4634,7 +4650,7 @@
 </file>
 
 <file path=word/footnotes.xml><?xml version="1.0" encoding="utf-8"?>
-<w:footnotes xmlns:wpc="http://schemas.microsoft.com/office/word/2010/wordprocessingCanvas" xmlns:cx="http://schemas.microsoft.com/office/drawing/2014/chartex" xmlns:cx1="http://schemas.microsoft.com/office/drawing/2015/9/8/chartex" xmlns:cx2="http://schemas.microsoft.com/office/drawing/2015/10/21/chartex" xmlns:cx3="http://schemas.microsoft.com/office/drawing/2016/5/9/chartex" xmlns:cx4="http://schemas.microsoft.com/office/drawing/2016/5/10/chartex" xmlns:cx5="http://schemas.microsoft.com/office/drawing/2016/5/11/chartex" xmlns:cx6="http://schemas.microsoft.com/office/drawing/2016/5/12/chartex" xmlns:cx7="http://schemas.microsoft.com/office/drawing/2016/5/13/chartex" xmlns:cx8="http://schemas.microsoft.com/office/drawing/2016/5/14/chartex" xmlns:mc="http://schemas.openxmlformats.org/markup-compatibility/2006" xmlns:aink="http://schemas.microsoft.com/office/drawing/2016/ink" xmlns:am3d="http://schemas.microsoft.com/office/drawing/2017/model3d" xmlns:o="urn:schemas-microsoft-com:office:office" xmlns:r="http://schemas.openxmlformats.org/officeDocument/2006/relationships" xmlns:m="http://schemas.openxmlformats.org/officeDocument/2006/math" xmlns:v="urn:schemas-microsoft-com:vml" xmlns:wp14="http://schemas.microsoft.com/office/word/2010/wordprocessingDrawing" xmlns:wp="http://schemas.openxmlformats.org/drawingml/2006/wordprocessingDrawing" xmlns:w10="urn:schemas-microsoft-com:office:word" xmlns:w="http://schemas.openxmlformats.org/wordprocessingml/2006/main" xmlns:w14="http://schemas.microsoft.com/office/word/2010/wordml" xmlns:w15="http://schemas.microsoft.com/office/word/2012/wordml" xmlns:w16cid="http://schemas.microsoft.com/office/word/2016/wordml/cid" xmlns:w16se="http://schemas.microsoft.com/office/word/2015/wordml/symex" xmlns:wpg="http://schemas.microsoft.com/office/word/2010/wordprocessingGroup" xmlns:wpi="http://schemas.microsoft.com/office/word/2010/wordprocessingInk" xmlns:wne="http://schemas.microsoft.com/office/word/2006/wordml" xmlns:wps="http://schemas.microsoft.com/office/word/2010/wordprocessingShape" mc:Ignorable="w14 w15 w16se w16cid wp14">
+<w:footnotes xmlns:wpc="http://schemas.microsoft.com/office/word/2010/wordprocessingCanvas" xmlns:cx="http://schemas.microsoft.com/office/drawing/2014/chartex" xmlns:cx1="http://schemas.microsoft.com/office/drawing/2015/9/8/chartex" xmlns:cx2="http://schemas.microsoft.com/office/drawing/2015/10/21/chartex" xmlns:cx3="http://schemas.microsoft.com/office/drawing/2016/5/9/chartex" xmlns:cx4="http://schemas.microsoft.com/office/drawing/2016/5/10/chartex" xmlns:cx5="http://schemas.microsoft.com/office/drawing/2016/5/11/chartex" xmlns:cx6="http://schemas.microsoft.com/office/drawing/2016/5/12/chartex" xmlns:cx7="http://schemas.microsoft.com/office/drawing/2016/5/13/chartex" xmlns:cx8="http://schemas.microsoft.com/office/drawing/2016/5/14/chartex" xmlns:mc="http://schemas.openxmlformats.org/markup-compatibility/2006" xmlns:aink="http://schemas.microsoft.com/office/drawing/2016/ink" xmlns:am3d="http://schemas.microsoft.com/office/drawing/2017/model3d" xmlns:o="urn:schemas-microsoft-com:office:office" xmlns:r="http://schemas.openxmlformats.org/officeDocument/2006/relationships" xmlns:m="http://schemas.openxmlformats.org/officeDocument/2006/math" xmlns:v="urn:schemas-microsoft-com:vml" xmlns:wp14="http://schemas.microsoft.com/office/word/2010/wordprocessingDrawing" xmlns:wp="http://schemas.openxmlformats.org/drawingml/2006/wordprocessingDrawing" xmlns:w10="urn:schemas-microsoft-com:office:word" xmlns:w="http://schemas.openxmlformats.org/wordprocessingml/2006/main" xmlns:w14="http://schemas.microsoft.com/office/word/2010/wordml" xmlns:w15="http://schemas.microsoft.com/office/word/2012/wordml" xmlns:w16cex="http://schemas.microsoft.com/office/word/2018/wordml/cex" xmlns:w16cid="http://schemas.microsoft.com/office/word/2016/wordml/cid" xmlns:w16="http://schemas.microsoft.com/office/word/2018/wordml" xmlns:w16sdtdh="http://schemas.microsoft.com/office/word/2020/wordml/sdtdatahash" xmlns:w16se="http://schemas.microsoft.com/office/word/2015/wordml/symex" xmlns:wpg="http://schemas.microsoft.com/office/word/2010/wordprocessingGroup" xmlns:wpi="http://schemas.microsoft.com/office/word/2010/wordprocessingInk" xmlns:wne="http://schemas.microsoft.com/office/word/2006/wordml" xmlns:wps="http://schemas.microsoft.com/office/word/2010/wordprocessingShape" mc:Ignorable="w14 w15 w16se w16cid w16 w16cex w16sdtdh wp14">
   <w:footnote w:type="separator" w:id="-1">
     <w:p>
       <w:pPr>
@@ -4659,7 +4675,7 @@
 </file>
 
 <file path=word/header1.xml><?xml version="1.0" encoding="utf-8"?>
-<w:hdr xmlns:wpc="http://schemas.microsoft.com/office/word/2010/wordprocessingCanvas" xmlns:cx="http://schemas.microsoft.com/office/drawing/2014/chartex" xmlns:cx1="http://schemas.microsoft.com/office/drawing/2015/9/8/chartex" xmlns:cx2="http://schemas.microsoft.com/office/drawing/2015/10/21/chartex" xmlns:cx3="http://schemas.microsoft.com/office/drawing/2016/5/9/chartex" xmlns:cx4="http://schemas.microsoft.com/office/drawing/2016/5/10/chartex" xmlns:cx5="http://schemas.microsoft.com/office/drawing/2016/5/11/chartex" xmlns:cx6="http://schemas.microsoft.com/office/drawing/2016/5/12/chartex" xmlns:cx7="http://schemas.microsoft.com/office/drawing/2016/5/13/chartex" xmlns:cx8="http://schemas.microsoft.com/office/drawing/2016/5/14/chartex" xmlns:mc="http://schemas.openxmlformats.org/markup-compatibility/2006" xmlns:aink="http://schemas.microsoft.com/office/drawing/2016/ink" xmlns:am3d="http://schemas.microsoft.com/office/drawing/2017/model3d" xmlns:o="urn:schemas-microsoft-com:office:office" xmlns:r="http://schemas.openxmlformats.org/officeDocument/2006/relationships" xmlns:m="http://schemas.openxmlformats.org/officeDocument/2006/math" xmlns:v="urn:schemas-microsoft-com:vml" xmlns:wp14="http://schemas.microsoft.com/office/word/2010/wordprocessingDrawing" xmlns:wp="http://schemas.openxmlformats.org/drawingml/2006/wordprocessingDrawing" xmlns:w10="urn:schemas-microsoft-com:office:word" xmlns:w="http://schemas.openxmlformats.org/wordprocessingml/2006/main" xmlns:w14="http://schemas.microsoft.com/office/word/2010/wordml" xmlns:w15="http://schemas.microsoft.com/office/word/2012/wordml" xmlns:w16cid="http://schemas.microsoft.com/office/word/2016/wordml/cid" xmlns:w16se="http://schemas.microsoft.com/office/word/2015/wordml/symex" xmlns:wpg="http://schemas.microsoft.com/office/word/2010/wordprocessingGroup" xmlns:wpi="http://schemas.microsoft.com/office/word/2010/wordprocessingInk" xmlns:wne="http://schemas.microsoft.com/office/word/2006/wordml" xmlns:wps="http://schemas.microsoft.com/office/word/2010/wordprocessingShape" mc:Ignorable="w14 w15 w16se w16cid wp14">
+<w:hdr xmlns:wpc="http://schemas.microsoft.com/office/word/2010/wordprocessingCanvas" xmlns:cx="http://schemas.microsoft.com/office/drawing/2014/chartex" xmlns:cx1="http://schemas.microsoft.com/office/drawing/2015/9/8/chartex" xmlns:cx2="http://schemas.microsoft.com/office/drawing/2015/10/21/chartex" xmlns:cx3="http://schemas.microsoft.com/office/drawing/2016/5/9/chartex" xmlns:cx4="http://schemas.microsoft.com/office/drawing/2016/5/10/chartex" xmlns:cx5="http://schemas.microsoft.com/office/drawing/2016/5/11/chartex" xmlns:cx6="http://schemas.microsoft.com/office/drawing/2016/5/12/chartex" xmlns:cx7="http://schemas.microsoft.com/office/drawing/2016/5/13/chartex" xmlns:cx8="http://schemas.microsoft.com/office/drawing/2016/5/14/chartex" xmlns:mc="http://schemas.openxmlformats.org/markup-compatibility/2006" xmlns:aink="http://schemas.microsoft.com/office/drawing/2016/ink" xmlns:am3d="http://schemas.microsoft.com/office/drawing/2017/model3d" xmlns:o="urn:schemas-microsoft-com:office:office" xmlns:r="http://schemas.openxmlformats.org/officeDocument/2006/relationships" xmlns:m="http://schemas.openxmlformats.org/officeDocument/2006/math" xmlns:v="urn:schemas-microsoft-com:vml" xmlns:wp14="http://schemas.microsoft.com/office/word/2010/wordprocessingDrawing" xmlns:wp="http://schemas.openxmlformats.org/drawingml/2006/wordprocessingDrawing" xmlns:w10="urn:schemas-microsoft-com:office:word" xmlns:w="http://schemas.openxmlformats.org/wordprocessingml/2006/main" xmlns:w14="http://schemas.microsoft.com/office/word/2010/wordml" xmlns:w15="http://schemas.microsoft.com/office/word/2012/wordml" xmlns:w16cex="http://schemas.microsoft.com/office/word/2018/wordml/cex" xmlns:w16cid="http://schemas.microsoft.com/office/word/2016/wordml/cid" xmlns:w16="http://schemas.microsoft.com/office/word/2018/wordml" xmlns:w16sdtdh="http://schemas.microsoft.com/office/word/2020/wordml/sdtdatahash" xmlns:w16se="http://schemas.microsoft.com/office/word/2015/wordml/symex" xmlns:wpg="http://schemas.microsoft.com/office/word/2010/wordprocessingGroup" xmlns:wpi="http://schemas.microsoft.com/office/word/2010/wordprocessingInk" xmlns:wne="http://schemas.microsoft.com/office/word/2006/wordml" xmlns:wps="http://schemas.microsoft.com/office/word/2010/wordprocessingShape" mc:Ignorable="w14 w15 w16se w16cid w16 w16cex w16sdtdh wp14">
   <w:p>
     <w:pPr>
       <w:pStyle w:val="Header"/>
@@ -4804,7 +4820,7 @@
 </file>
 
 <file path=word/header2.xml><?xml version="1.0" encoding="utf-8"?>
-<w:hdr xmlns:wpc="http://schemas.microsoft.com/office/word/2010/wordprocessingCanvas" xmlns:cx="http://schemas.microsoft.com/office/drawing/2014/chartex" xmlns:cx1="http://schemas.microsoft.com/office/drawing/2015/9/8/chartex" xmlns:cx2="http://schemas.microsoft.com/office/drawing/2015/10/21/chartex" xmlns:cx3="http://schemas.microsoft.com/office/drawing/2016/5/9/chartex" xmlns:cx4="http://schemas.microsoft.com/office/drawing/2016/5/10/chartex" xmlns:cx5="http://schemas.microsoft.com/office/drawing/2016/5/11/chartex" xmlns:cx6="http://schemas.microsoft.com/office/drawing/2016/5/12/chartex" xmlns:cx7="http://schemas.microsoft.com/office/drawing/2016/5/13/chartex" xmlns:cx8="http://schemas.microsoft.com/office/drawing/2016/5/14/chartex" xmlns:mc="http://schemas.openxmlformats.org/markup-compatibility/2006" xmlns:aink="http://schemas.microsoft.com/office/drawing/2016/ink" xmlns:am3d="http://schemas.microsoft.com/office/drawing/2017/model3d" xmlns:o="urn:schemas-microsoft-com:office:office" xmlns:r="http://schemas.openxmlformats.org/officeDocument/2006/relationships" xmlns:m="http://schemas.openxmlformats.org/officeDocument/2006/math" xmlns:v="urn:schemas-microsoft-com:vml" xmlns:wp14="http://schemas.microsoft.com/office/word/2010/wordprocessingDrawing" xmlns:wp="http://schemas.openxmlformats.org/drawingml/2006/wordprocessingDrawing" xmlns:w10="urn:schemas-microsoft-com:office:word" xmlns:w="http://schemas.openxmlformats.org/wordprocessingml/2006/main" xmlns:w14="http://schemas.microsoft.com/office/word/2010/wordml" xmlns:w15="http://schemas.microsoft.com/office/word/2012/wordml" xmlns:w16cid="http://schemas.microsoft.com/office/word/2016/wordml/cid" xmlns:w16se="http://schemas.microsoft.com/office/word/2015/wordml/symex" xmlns:wpg="http://schemas.microsoft.com/office/word/2010/wordprocessingGroup" xmlns:wpi="http://schemas.microsoft.com/office/word/2010/wordprocessingInk" xmlns:wne="http://schemas.microsoft.com/office/word/2006/wordml" xmlns:wps="http://schemas.microsoft.com/office/word/2010/wordprocessingShape" mc:Ignorable="w14 w15 w16se w16cid wp14">
+<w:hdr xmlns:wpc="http://schemas.microsoft.com/office/word/2010/wordprocessingCanvas" xmlns:cx="http://schemas.microsoft.com/office/drawing/2014/chartex" xmlns:cx1="http://schemas.microsoft.com/office/drawing/2015/9/8/chartex" xmlns:cx2="http://schemas.microsoft.com/office/drawing/2015/10/21/chartex" xmlns:cx3="http://schemas.microsoft.com/office/drawing/2016/5/9/chartex" xmlns:cx4="http://schemas.microsoft.com/office/drawing/2016/5/10/chartex" xmlns:cx5="http://schemas.microsoft.com/office/drawing/2016/5/11/chartex" xmlns:cx6="http://schemas.microsoft.com/office/drawing/2016/5/12/chartex" xmlns:cx7="http://schemas.microsoft.com/office/drawing/2016/5/13/chartex" xmlns:cx8="http://schemas.microsoft.com/office/drawing/2016/5/14/chartex" xmlns:mc="http://schemas.openxmlformats.org/markup-compatibility/2006" xmlns:aink="http://schemas.microsoft.com/office/drawing/2016/ink" xmlns:am3d="http://schemas.microsoft.com/office/drawing/2017/model3d" xmlns:o="urn:schemas-microsoft-com:office:office" xmlns:r="http://schemas.openxmlformats.org/officeDocument/2006/relationships" xmlns:m="http://schemas.openxmlformats.org/officeDocument/2006/math" xmlns:v="urn:schemas-microsoft-com:vml" xmlns:wp14="http://schemas.microsoft.com/office/word/2010/wordprocessingDrawing" xmlns:wp="http://schemas.openxmlformats.org/drawingml/2006/wordprocessingDrawing" xmlns:w10="urn:schemas-microsoft-com:office:word" xmlns:w="http://schemas.openxmlformats.org/wordprocessingml/2006/main" xmlns:w14="http://schemas.microsoft.com/office/word/2010/wordml" xmlns:w15="http://schemas.microsoft.com/office/word/2012/wordml" xmlns:w16cex="http://schemas.microsoft.com/office/word/2018/wordml/cex" xmlns:w16cid="http://schemas.microsoft.com/office/word/2016/wordml/cid" xmlns:w16="http://schemas.microsoft.com/office/word/2018/wordml" xmlns:w16sdtdh="http://schemas.microsoft.com/office/word/2020/wordml/sdtdatahash" xmlns:w16se="http://schemas.microsoft.com/office/word/2015/wordml/symex" xmlns:wpg="http://schemas.microsoft.com/office/word/2010/wordprocessingGroup" xmlns:wpi="http://schemas.microsoft.com/office/word/2010/wordprocessingInk" xmlns:wne="http://schemas.microsoft.com/office/word/2006/wordml" xmlns:wps="http://schemas.microsoft.com/office/word/2010/wordprocessingShape" mc:Ignorable="w14 w15 w16se w16cid w16 w16cex w16sdtdh wp14">
   <w:p>
     <w:pPr>
       <w:pStyle w:val="Header"/>
@@ -4902,7 +4918,7 @@
 </file>
 
 <file path=word/numbering.xml><?xml version="1.0" encoding="utf-8"?>
-<w:numbering xmlns:wpc="http://schemas.microsoft.com/office/word/2010/wordprocessingCanvas" xmlns:cx="http://schemas.microsoft.com/office/drawing/2014/chartex" xmlns:cx1="http://schemas.microsoft.com/office/drawing/2015/9/8/chartex" xmlns:cx2="http://schemas.microsoft.com/office/drawing/2015/10/21/chartex" xmlns:cx3="http://schemas.microsoft.com/office/drawing/2016/5/9/chartex" xmlns:cx4="http://schemas.microsoft.com/office/drawing/2016/5/10/chartex" xmlns:cx5="http://schemas.microsoft.com/office/drawing/2016/5/11/chartex" xmlns:cx6="http://schemas.microsoft.com/office/drawing/2016/5/12/chartex" xmlns:cx7="http://schemas.microsoft.com/office/drawing/2016/5/13/chartex" xmlns:cx8="http://schemas.microsoft.com/office/drawing/2016/5/14/chartex" xmlns:mc="http://schemas.openxmlformats.org/markup-compatibility/2006" xmlns:aink="http://schemas.microsoft.com/office/drawing/2016/ink" xmlns:am3d="http://schemas.microsoft.com/office/drawing/2017/model3d" xmlns:o="urn:schemas-microsoft-com:office:office" xmlns:r="http://schemas.openxmlformats.org/officeDocument/2006/relationships" xmlns:m="http://schemas.openxmlformats.org/officeDocument/2006/math" xmlns:v="urn:schemas-microsoft-com:vml" xmlns:wp14="http://schemas.microsoft.com/office/word/2010/wordprocessingDrawing" xmlns:wp="http://schemas.openxmlformats.org/drawingml/2006/wordprocessingDrawing" xmlns:w10="urn:schemas-microsoft-com:office:word" xmlns:w="http://schemas.openxmlformats.org/wordprocessingml/2006/main" xmlns:w14="http://schemas.microsoft.com/office/word/2010/wordml" xmlns:w15="http://schemas.microsoft.com/office/word/2012/wordml" xmlns:w16cid="http://schemas.microsoft.com/office/word/2016/wordml/cid" xmlns:w16se="http://schemas.microsoft.com/office/word/2015/wordml/symex" xmlns:wpg="http://schemas.microsoft.com/office/word/2010/wordprocessingGroup" xmlns:wpi="http://schemas.microsoft.com/office/word/2010/wordprocessingInk" xmlns:wne="http://schemas.microsoft.com/office/word/2006/wordml" xmlns:wps="http://schemas.microsoft.com/office/word/2010/wordprocessingShape" mc:Ignorable="w14 w15 w16se w16cid wp14">
+<w:numbering xmlns:wpc="http://schemas.microsoft.com/office/word/2010/wordprocessingCanvas" xmlns:cx="http://schemas.microsoft.com/office/drawing/2014/chartex" xmlns:cx1="http://schemas.microsoft.com/office/drawing/2015/9/8/chartex" xmlns:cx2="http://schemas.microsoft.com/office/drawing/2015/10/21/chartex" xmlns:cx3="http://schemas.microsoft.com/office/drawing/2016/5/9/chartex" xmlns:cx4="http://schemas.microsoft.com/office/drawing/2016/5/10/chartex" xmlns:cx5="http://schemas.microsoft.com/office/drawing/2016/5/11/chartex" xmlns:cx6="http://schemas.microsoft.com/office/drawing/2016/5/12/chartex" xmlns:cx7="http://schemas.microsoft.com/office/drawing/2016/5/13/chartex" xmlns:cx8="http://schemas.microsoft.com/office/drawing/2016/5/14/chartex" xmlns:mc="http://schemas.openxmlformats.org/markup-compatibility/2006" xmlns:aink="http://schemas.microsoft.com/office/drawing/2016/ink" xmlns:am3d="http://schemas.microsoft.com/office/drawing/2017/model3d" xmlns:o="urn:schemas-microsoft-com:office:office" xmlns:r="http://schemas.openxmlformats.org/officeDocument/2006/relationships" xmlns:m="http://schemas.openxmlformats.org/officeDocument/2006/math" xmlns:v="urn:schemas-microsoft-com:vml" xmlns:wp14="http://schemas.microsoft.com/office/word/2010/wordprocessingDrawing" xmlns:wp="http://schemas.openxmlformats.org/drawingml/2006/wordprocessingDrawing" xmlns:w10="urn:schemas-microsoft-com:office:word" xmlns:w="http://schemas.openxmlformats.org/wordprocessingml/2006/main" xmlns:w14="http://schemas.microsoft.com/office/word/2010/wordml" xmlns:w15="http://schemas.microsoft.com/office/word/2012/wordml" xmlns:w16cex="http://schemas.microsoft.com/office/word/2018/wordml/cex" xmlns:w16cid="http://schemas.microsoft.com/office/word/2016/wordml/cid" xmlns:w16="http://schemas.microsoft.com/office/word/2018/wordml" xmlns:w16sdtdh="http://schemas.microsoft.com/office/word/2020/wordml/sdtdatahash" xmlns:w16se="http://schemas.microsoft.com/office/word/2015/wordml/symex" xmlns:wpg="http://schemas.microsoft.com/office/word/2010/wordprocessingGroup" xmlns:wpi="http://schemas.microsoft.com/office/word/2010/wordprocessingInk" xmlns:wne="http://schemas.microsoft.com/office/word/2006/wordml" xmlns:wps="http://schemas.microsoft.com/office/word/2010/wordprocessingShape" mc:Ignorable="w14 w15 w16se w16cid w16 w16cex w16sdtdh wp14">
   <w:abstractNum w:abstractNumId="0" w15:restartNumberingAfterBreak="0">
     <w:nsid w:val="18051E2E"/>
     <w:multiLevelType w:val="hybridMultilevel"/>
@@ -5490,7 +5506,7 @@
 </file>
 
 <file path=word/styles.xml><?xml version="1.0" encoding="utf-8"?>
-<w:styles xmlns:mc="http://schemas.openxmlformats.org/markup-compatibility/2006" xmlns:r="http://schemas.openxmlformats.org/officeDocument/2006/relationships" xmlns:w="http://schemas.openxmlformats.org/wordprocessingml/2006/main" xmlns:w14="http://schemas.microsoft.com/office/word/2010/wordml" xmlns:w15="http://schemas.microsoft.com/office/word/2012/wordml" xmlns:w16cid="http://schemas.microsoft.com/office/word/2016/wordml/cid" xmlns:w16se="http://schemas.microsoft.com/office/word/2015/wordml/symex" mc:Ignorable="w14 w15 w16se w16cid">
+<w:styles xmlns:mc="http://schemas.openxmlformats.org/markup-compatibility/2006" xmlns:r="http://schemas.openxmlformats.org/officeDocument/2006/relationships" xmlns:w="http://schemas.openxmlformats.org/wordprocessingml/2006/main" xmlns:w14="http://schemas.microsoft.com/office/word/2010/wordml" xmlns:w15="http://schemas.microsoft.com/office/word/2012/wordml" xmlns:w16cex="http://schemas.microsoft.com/office/word/2018/wordml/cex" xmlns:w16cid="http://schemas.microsoft.com/office/word/2016/wordml/cid" xmlns:w16="http://schemas.microsoft.com/office/word/2018/wordml" xmlns:w16sdtdh="http://schemas.microsoft.com/office/word/2020/wordml/sdtdatahash" xmlns:w16se="http://schemas.microsoft.com/office/word/2015/wordml/symex" mc:Ignorable="w14 w15 w16se w16cid w16 w16cex w16sdtdh">
   <w:docDefaults>
     <w:rPrDefault>
       <w:rPr>
@@ -5506,7 +5522,7 @@
       </w:pPr>
     </w:pPrDefault>
   </w:docDefaults>
-  <w:latentStyles w:defLockedState="0" w:defUIPriority="99" w:defSemiHidden="0" w:defUnhideWhenUsed="0" w:defQFormat="0" w:count="375">
+  <w:latentStyles w:defLockedState="0" w:defUIPriority="99" w:defSemiHidden="0" w:defUnhideWhenUsed="0" w:defQFormat="0" w:count="376">
     <w:lsdException w:name="Normal" w:uiPriority="0" w:qFormat="1"/>
     <w:lsdException w:name="heading 1" w:uiPriority="9" w:qFormat="1"/>
     <w:lsdException w:name="heading 2" w:semiHidden="1" w:uiPriority="9" w:unhideWhenUsed="1" w:qFormat="1"/>
@@ -5612,7 +5628,6 @@
     <w:lsdException w:name="HTML Sample" w:semiHidden="1" w:unhideWhenUsed="1"/>
     <w:lsdException w:name="HTML Typewriter" w:semiHidden="1" w:unhideWhenUsed="1"/>
     <w:lsdException w:name="HTML Variable" w:semiHidden="1" w:unhideWhenUsed="1"/>
-    <w:lsdException w:name="Normal Table" w:semiHidden="1" w:unhideWhenUsed="1"/>
     <w:lsdException w:name="annotation subject" w:semiHidden="1" w:unhideWhenUsed="1"/>
     <w:lsdException w:name="No List" w:semiHidden="1" w:unhideWhenUsed="1"/>
     <w:lsdException w:name="Outline List 1" w:semiHidden="1" w:unhideWhenUsed="1"/>
@@ -5659,10 +5674,8 @@
     <w:lsdException w:name="Table Subtle 2" w:semiHidden="1" w:unhideWhenUsed="1"/>
     <w:lsdException w:name="Table Web 1" w:semiHidden="1" w:unhideWhenUsed="1"/>
     <w:lsdException w:name="Table Web 2" w:semiHidden="1" w:unhideWhenUsed="1"/>
-    <w:lsdException w:name="Table Web 3" w:semiHidden="1" w:unhideWhenUsed="1"/>
     <w:lsdException w:name="Balloon Text" w:semiHidden="1" w:unhideWhenUsed="1"/>
     <w:lsdException w:name="Table Grid" w:uiPriority="59"/>
-    <w:lsdException w:name="Table Theme" w:semiHidden="1" w:unhideWhenUsed="1"/>
     <w:lsdException w:name="Placeholder Text" w:semiHidden="1"/>
     <w:lsdException w:name="No Spacing" w:uiPriority="1" w:qFormat="1"/>
     <w:lsdException w:name="Light Shading" w:uiPriority="60"/>
@@ -5882,6 +5895,7 @@
     <w:lsdException w:name="Smart Hyperlink" w:semiHidden="1" w:unhideWhenUsed="1"/>
     <w:lsdException w:name="Hashtag" w:semiHidden="1" w:unhideWhenUsed="1"/>
     <w:lsdException w:name="Unresolved Mention" w:semiHidden="1" w:unhideWhenUsed="1"/>
+    <w:lsdException w:name="Smart Link" w:semiHidden="1" w:unhideWhenUsed="1"/>
   </w:latentStyles>
   <w:style w:type="paragraph" w:default="1" w:styleId="Normal">
     <w:name w:val="Normal"/>

</xml_diff>

<commit_message>
update to postdoc status
</commit_message>
<xml_diff>
--- a/downloads/morin_cv.docx
+++ b/downloads/morin_cv.docx
@@ -260,26 +260,6 @@
         <w:tab/>
         <w:t>Brandeis University</w:t>
       </w:r>
-      <w:r>
-        <w:rPr>
-          <w:b/>
-          <w:bCs/>
-          <w:color w:val="000000" w:themeColor="text1"/>
-          <w:sz w:val="22"/>
-          <w:szCs w:val="22"/>
-        </w:rPr>
-        <w:t xml:space="preserve"> &amp; </w:t>
-      </w:r>
-      <w:r>
-        <w:rPr>
-          <w:b/>
-          <w:bCs/>
-          <w:color w:val="000000" w:themeColor="text1"/>
-          <w:sz w:val="22"/>
-          <w:szCs w:val="22"/>
-        </w:rPr>
-        <w:t>Mass. General Hospital</w:t>
-      </w:r>
     </w:p>
     <w:p>
       <w:pPr>
@@ -314,7 +294,15 @@
           <w:sz w:val="22"/>
           <w:szCs w:val="22"/>
         </w:rPr>
-        <w:t>Postdoctoral Fellow</w:t>
+        <w:t xml:space="preserve">Visiting </w:t>
+      </w:r>
+      <w:r>
+        <w:rPr>
+          <w:color w:val="000000" w:themeColor="text1"/>
+          <w:sz w:val="22"/>
+          <w:szCs w:val="22"/>
+        </w:rPr>
+        <w:t>Research Scientist</w:t>
       </w:r>
     </w:p>
     <w:p>
@@ -359,7 +347,259 @@
           <w:sz w:val="22"/>
           <w:szCs w:val="22"/>
         </w:rPr>
-        <w:t>Anne Berry, PhD</w:t>
+        <w:t>Anne Berry</w:t>
+      </w:r>
+      <w:r>
+        <w:rPr>
+          <w:color w:val="000000" w:themeColor="text1"/>
+          <w:sz w:val="22"/>
+          <w:szCs w:val="22"/>
+        </w:rPr>
+        <w:t>, PhD</w:t>
+      </w:r>
+    </w:p>
+    <w:p>
+      <w:pPr>
+        <w:contextualSpacing/>
+        <w:rPr>
+          <w:color w:val="000000" w:themeColor="text1"/>
+          <w:sz w:val="22"/>
+          <w:szCs w:val="22"/>
+        </w:rPr>
+      </w:pPr>
+    </w:p>
+    <w:p>
+      <w:pPr>
+        <w:contextualSpacing/>
+        <w:rPr>
+          <w:b/>
+          <w:bCs/>
+          <w:color w:val="000000" w:themeColor="text1"/>
+          <w:sz w:val="22"/>
+          <w:szCs w:val="22"/>
+        </w:rPr>
+      </w:pPr>
+      <w:r>
+        <w:rPr>
+          <w:color w:val="000000" w:themeColor="text1"/>
+          <w:sz w:val="22"/>
+          <w:szCs w:val="22"/>
+        </w:rPr>
+        <w:t>Beginning</w:t>
+      </w:r>
+      <w:r>
+        <w:rPr>
+          <w:color w:val="000000" w:themeColor="text1"/>
+          <w:sz w:val="22"/>
+          <w:szCs w:val="22"/>
+        </w:rPr>
+        <w:tab/>
+      </w:r>
+      <w:r>
+        <w:rPr>
+          <w:b/>
+          <w:bCs/>
+          <w:color w:val="000000" w:themeColor="text1"/>
+          <w:sz w:val="22"/>
+          <w:szCs w:val="22"/>
+        </w:rPr>
+        <w:t xml:space="preserve">A.A. </w:t>
+      </w:r>
+      <w:proofErr w:type="spellStart"/>
+      <w:r>
+        <w:rPr>
+          <w:b/>
+          <w:bCs/>
+          <w:color w:val="000000" w:themeColor="text1"/>
+          <w:sz w:val="22"/>
+          <w:szCs w:val="22"/>
+        </w:rPr>
+        <w:t>Martinos</w:t>
+      </w:r>
+      <w:proofErr w:type="spellEnd"/>
+      <w:r>
+        <w:rPr>
+          <w:b/>
+          <w:bCs/>
+          <w:color w:val="000000" w:themeColor="text1"/>
+          <w:sz w:val="22"/>
+          <w:szCs w:val="22"/>
+        </w:rPr>
+        <w:t xml:space="preserve"> Center for Biomedical Imaging</w:t>
+      </w:r>
+    </w:p>
+    <w:p>
+      <w:pPr>
+        <w:contextualSpacing/>
+        <w:rPr>
+          <w:b/>
+          <w:bCs/>
+          <w:color w:val="000000" w:themeColor="text1"/>
+          <w:sz w:val="22"/>
+          <w:szCs w:val="22"/>
+        </w:rPr>
+      </w:pPr>
+      <w:r>
+        <w:rPr>
+          <w:color w:val="000000" w:themeColor="text1"/>
+          <w:sz w:val="22"/>
+          <w:szCs w:val="22"/>
+        </w:rPr>
+        <w:t>July, 2022</w:t>
+      </w:r>
+      <w:r>
+        <w:rPr>
+          <w:color w:val="000000" w:themeColor="text1"/>
+          <w:sz w:val="22"/>
+          <w:szCs w:val="22"/>
+        </w:rPr>
+        <w:tab/>
+      </w:r>
+      <w:r>
+        <w:rPr>
+          <w:b/>
+          <w:bCs/>
+          <w:color w:val="000000" w:themeColor="text1"/>
+          <w:sz w:val="22"/>
+          <w:szCs w:val="22"/>
+        </w:rPr>
+        <w:t>Massachusetts General Hospital</w:t>
+      </w:r>
+    </w:p>
+    <w:p>
+      <w:pPr>
+        <w:contextualSpacing/>
+        <w:rPr>
+          <w:color w:val="000000" w:themeColor="text1"/>
+          <w:sz w:val="22"/>
+          <w:szCs w:val="22"/>
+        </w:rPr>
+      </w:pPr>
+      <w:r>
+        <w:rPr>
+          <w:color w:val="000000" w:themeColor="text1"/>
+          <w:sz w:val="22"/>
+          <w:szCs w:val="22"/>
+        </w:rPr>
+        <w:tab/>
+      </w:r>
+      <w:r>
+        <w:rPr>
+          <w:color w:val="000000" w:themeColor="text1"/>
+          <w:sz w:val="22"/>
+          <w:szCs w:val="22"/>
+        </w:rPr>
+        <w:tab/>
+      </w:r>
+      <w:r>
+        <w:rPr>
+          <w:color w:val="000000" w:themeColor="text1"/>
+          <w:sz w:val="22"/>
+          <w:szCs w:val="22"/>
+        </w:rPr>
+        <w:t>Postdoctoral Research Fellow</w:t>
+      </w:r>
+    </w:p>
+    <w:p>
+      <w:pPr>
+        <w:contextualSpacing/>
+        <w:rPr>
+          <w:color w:val="000000" w:themeColor="text1"/>
+          <w:sz w:val="22"/>
+          <w:szCs w:val="22"/>
+        </w:rPr>
+      </w:pPr>
+      <w:r>
+        <w:rPr>
+          <w:color w:val="000000" w:themeColor="text1"/>
+          <w:sz w:val="22"/>
+          <w:szCs w:val="22"/>
+        </w:rPr>
+        <w:tab/>
+      </w:r>
+      <w:r>
+        <w:rPr>
+          <w:color w:val="000000" w:themeColor="text1"/>
+          <w:sz w:val="22"/>
+          <w:szCs w:val="22"/>
+        </w:rPr>
+        <w:tab/>
+        <w:t>Mentor: Jacob Hooker, PhD</w:t>
+      </w:r>
+    </w:p>
+    <w:p>
+      <w:pPr>
+        <w:contextualSpacing/>
+        <w:rPr>
+          <w:color w:val="000000" w:themeColor="text1"/>
+          <w:sz w:val="22"/>
+          <w:szCs w:val="22"/>
+        </w:rPr>
+      </w:pPr>
+    </w:p>
+    <w:p>
+      <w:pPr>
+        <w:contextualSpacing/>
+        <w:rPr>
+          <w:b/>
+          <w:bCs/>
+          <w:color w:val="000000" w:themeColor="text1"/>
+          <w:sz w:val="22"/>
+          <w:szCs w:val="22"/>
+        </w:rPr>
+      </w:pPr>
+      <w:r>
+        <w:rPr>
+          <w:color w:val="000000" w:themeColor="text1"/>
+          <w:sz w:val="22"/>
+          <w:szCs w:val="22"/>
+        </w:rPr>
+        <w:t>Beginning</w:t>
+      </w:r>
+      <w:r>
+        <w:rPr>
+          <w:color w:val="000000" w:themeColor="text1"/>
+          <w:sz w:val="22"/>
+          <w:szCs w:val="22"/>
+        </w:rPr>
+        <w:tab/>
+      </w:r>
+      <w:r>
+        <w:rPr>
+          <w:b/>
+          <w:bCs/>
+          <w:color w:val="000000" w:themeColor="text1"/>
+          <w:sz w:val="22"/>
+          <w:szCs w:val="22"/>
+        </w:rPr>
+        <w:t>Tufts University</w:t>
+      </w:r>
+    </w:p>
+    <w:p>
+      <w:pPr>
+        <w:contextualSpacing/>
+        <w:rPr>
+          <w:color w:val="000000" w:themeColor="text1"/>
+          <w:sz w:val="22"/>
+          <w:szCs w:val="22"/>
+        </w:rPr>
+      </w:pPr>
+      <w:r>
+        <w:rPr>
+          <w:color w:val="000000" w:themeColor="text1"/>
+          <w:sz w:val="22"/>
+          <w:szCs w:val="22"/>
+        </w:rPr>
+        <w:t>Sept., 2022</w:t>
+      </w:r>
+      <w:r>
+        <w:rPr>
+          <w:color w:val="000000" w:themeColor="text1"/>
+          <w:sz w:val="22"/>
+          <w:szCs w:val="22"/>
+        </w:rPr>
+        <w:tab/>
+        <w:t>Lecturer</w:t>
       </w:r>
     </w:p>
     <w:p>
@@ -1191,6 +1431,7 @@
           <w:sz w:val="22"/>
           <w:szCs w:val="22"/>
         </w:rPr>
+        <w:lastRenderedPageBreak/>
         <w:tab/>
       </w:r>
       <w:r>
@@ -1287,26 +1528,6 @@
         </w:rPr>
         <w:t>, PhD</w:t>
       </w:r>
-    </w:p>
-    <w:p>
-      <w:pPr>
-        <w:contextualSpacing/>
-        <w:rPr>
-          <w:color w:val="000000" w:themeColor="text1"/>
-          <w:sz w:val="22"/>
-          <w:szCs w:val="22"/>
-        </w:rPr>
-      </w:pPr>
-    </w:p>
-    <w:p>
-      <w:pPr>
-        <w:contextualSpacing/>
-        <w:rPr>
-          <w:color w:val="000000" w:themeColor="text1"/>
-          <w:sz w:val="22"/>
-          <w:szCs w:val="22"/>
-        </w:rPr>
-      </w:pPr>
     </w:p>
     <w:p>
       <w:pPr>
@@ -1352,7 +1573,6 @@
           <w:sz w:val="28"/>
           <w:szCs w:val="28"/>
         </w:rPr>
-        <w:lastRenderedPageBreak/>
         <w:t>Honors &amp; Awards</w:t>
       </w:r>
     </w:p>
@@ -1919,18 +2139,6 @@
           <w:color w:val="000000" w:themeColor="text1"/>
           <w:sz w:val="22"/>
           <w:szCs w:val="22"/>
-        </w:rPr>
-      </w:pPr>
-    </w:p>
-    <w:p>
-      <w:pPr>
-        <w:ind w:left="720" w:hanging="720"/>
-        <w:contextualSpacing/>
-        <w:jc w:val="both"/>
-        <w:rPr>
-          <w:color w:val="000000" w:themeColor="text1"/>
-          <w:sz w:val="22"/>
-          <w:szCs w:val="22"/>
           <w:shd w:val="clear" w:color="auto" w:fill="FFFFFF"/>
         </w:rPr>
       </w:pPr>
@@ -2051,18 +2259,6 @@
           <w:color w:val="000000" w:themeColor="text1"/>
           <w:sz w:val="22"/>
           <w:szCs w:val="22"/>
-        </w:rPr>
-      </w:pPr>
-    </w:p>
-    <w:p>
-      <w:pPr>
-        <w:ind w:left="720" w:hanging="720"/>
-        <w:contextualSpacing/>
-        <w:jc w:val="both"/>
-        <w:rPr>
-          <w:color w:val="000000" w:themeColor="text1"/>
-          <w:sz w:val="22"/>
-          <w:szCs w:val="22"/>
           <w:shd w:val="clear" w:color="auto" w:fill="FFFFFF"/>
         </w:rPr>
       </w:pPr>
@@ -2207,18 +2403,6 @@
         <w:contextualSpacing/>
         <w:jc w:val="both"/>
         <w:rPr>
-          <w:color w:val="000000" w:themeColor="text1"/>
-          <w:sz w:val="22"/>
-          <w:szCs w:val="22"/>
-        </w:rPr>
-      </w:pPr>
-    </w:p>
-    <w:p>
-      <w:pPr>
-        <w:ind w:left="720" w:hanging="720"/>
-        <w:contextualSpacing/>
-        <w:jc w:val="both"/>
-        <w:rPr>
           <w:rStyle w:val="Hyperlink"/>
           <w:color w:val="000000" w:themeColor="text1"/>
           <w:sz w:val="22"/>
@@ -2429,13 +2613,39 @@
         <w:contextualSpacing/>
         <w:jc w:val="both"/>
         <w:rPr>
-          <w:b/>
-          <w:bCs/>
-          <w:color w:val="000000" w:themeColor="text1"/>
-          <w:sz w:val="22"/>
-          <w:szCs w:val="22"/>
-        </w:rPr>
-      </w:pPr>
+          <w:color w:val="000000" w:themeColor="text1"/>
+          <w:sz w:val="22"/>
+          <w:szCs w:val="22"/>
+        </w:rPr>
+      </w:pPr>
+      <w:r>
+        <w:rPr>
+          <w:b/>
+          <w:bCs/>
+          <w:color w:val="000000" w:themeColor="text1"/>
+          <w:sz w:val="22"/>
+          <w:szCs w:val="22"/>
+        </w:rPr>
+        <w:t>Morin, T.M.</w:t>
+      </w:r>
+      <w:r>
+        <w:rPr>
+          <w:color w:val="000000" w:themeColor="text1"/>
+          <w:sz w:val="22"/>
+          <w:szCs w:val="22"/>
+        </w:rPr>
+        <w:t xml:space="preserve">, Dunne, M.F., Chang, A.E., &amp; Stern, C.E. Hierarchical gradients in prefrontal cortex and hippocampus support context-dependent rule learning </w:t>
+      </w:r>
+      <w:r>
+        <w:rPr>
+          <w:i/>
+          <w:iCs/>
+          <w:color w:val="000000" w:themeColor="text1"/>
+          <w:sz w:val="22"/>
+          <w:szCs w:val="22"/>
+        </w:rPr>
+        <w:t>(in prep.)</w:t>
+      </w:r>
     </w:p>
     <w:p>
       <w:pPr>
@@ -2443,11 +2653,31 @@
         <w:contextualSpacing/>
         <w:jc w:val="both"/>
         <w:rPr>
-          <w:color w:val="000000" w:themeColor="text1"/>
-          <w:sz w:val="22"/>
-          <w:szCs w:val="22"/>
-        </w:rPr>
-      </w:pPr>
+          <w:i/>
+          <w:iCs/>
+          <w:color w:val="000000" w:themeColor="text1"/>
+          <w:sz w:val="22"/>
+          <w:szCs w:val="22"/>
+        </w:rPr>
+      </w:pPr>
+      <w:proofErr w:type="spellStart"/>
+      <w:r>
+        <w:rPr>
+          <w:color w:val="000000" w:themeColor="text1"/>
+          <w:sz w:val="22"/>
+          <w:szCs w:val="22"/>
+        </w:rPr>
+        <w:t>Isenburg</w:t>
+      </w:r>
+      <w:proofErr w:type="spellEnd"/>
+      <w:r>
+        <w:rPr>
+          <w:color w:val="000000" w:themeColor="text1"/>
+          <w:sz w:val="22"/>
+          <w:szCs w:val="22"/>
+        </w:rPr>
+        <w:t xml:space="preserve">, K.I., </w:t>
+      </w:r>
       <w:r>
         <w:rPr>
           <w:b/>
@@ -2464,7 +2694,7 @@
           <w:sz w:val="22"/>
           <w:szCs w:val="22"/>
         </w:rPr>
-        <w:t xml:space="preserve">, Dunne, M.F., Chang, A.E., &amp; Stern, C.E. Hierarchical gradients in prefrontal cortex and hippocampus support context-dependent rule learning </w:t>
+        <w:t xml:space="preserve">, Rosen, M.L., Somers, D.C., &amp; Stern, C.E. Default mode precuneus and its role in long term memory-guided versus stimulus-guided attention. </w:t>
       </w:r>
       <w:r>
         <w:rPr>
@@ -2483,18 +2713,6 @@
         <w:contextualSpacing/>
         <w:jc w:val="both"/>
         <w:rPr>
-          <w:color w:val="000000" w:themeColor="text1"/>
-          <w:sz w:val="22"/>
-          <w:szCs w:val="22"/>
-        </w:rPr>
-      </w:pPr>
-    </w:p>
-    <w:p>
-      <w:pPr>
-        <w:ind w:left="720" w:hanging="720"/>
-        <w:contextualSpacing/>
-        <w:jc w:val="both"/>
-        <w:rPr>
           <w:i/>
           <w:iCs/>
           <w:color w:val="000000" w:themeColor="text1"/>
@@ -2502,52 +2720,6 @@
           <w:szCs w:val="22"/>
         </w:rPr>
       </w:pPr>
-      <w:proofErr w:type="spellStart"/>
-      <w:r>
-        <w:rPr>
-          <w:color w:val="000000" w:themeColor="text1"/>
-          <w:sz w:val="22"/>
-          <w:szCs w:val="22"/>
-        </w:rPr>
-        <w:t>Isenburg</w:t>
-      </w:r>
-      <w:proofErr w:type="spellEnd"/>
-      <w:r>
-        <w:rPr>
-          <w:color w:val="000000" w:themeColor="text1"/>
-          <w:sz w:val="22"/>
-          <w:szCs w:val="22"/>
-        </w:rPr>
-        <w:t xml:space="preserve">, K.I., </w:t>
-      </w:r>
-      <w:r>
-        <w:rPr>
-          <w:b/>
-          <w:bCs/>
-          <w:color w:val="000000" w:themeColor="text1"/>
-          <w:sz w:val="22"/>
-          <w:szCs w:val="22"/>
-        </w:rPr>
-        <w:t>Morin, T.M.</w:t>
-      </w:r>
-      <w:r>
-        <w:rPr>
-          <w:color w:val="000000" w:themeColor="text1"/>
-          <w:sz w:val="22"/>
-          <w:szCs w:val="22"/>
-        </w:rPr>
-        <w:t xml:space="preserve">, Rosen, M.L., Somers, D.C., &amp; Stern, C.E. Default mode precuneus and its role in long term memory-guided versus stimulus-guided attention. </w:t>
-      </w:r>
-      <w:r>
-        <w:rPr>
-          <w:i/>
-          <w:iCs/>
-          <w:color w:val="000000" w:themeColor="text1"/>
-          <w:sz w:val="22"/>
-          <w:szCs w:val="22"/>
-        </w:rPr>
-        <w:t>(in prep.)</w:t>
-      </w:r>
     </w:p>
     <w:p>
       <w:pPr>
@@ -2601,7 +2773,6 @@
           <w:sz w:val="28"/>
           <w:szCs w:val="28"/>
         </w:rPr>
-        <w:lastRenderedPageBreak/>
         <w:t>Conference Presentations &amp; Invited Talks</w:t>
       </w:r>
     </w:p>
@@ -2980,41 +3151,13 @@
           <w:szCs w:val="22"/>
         </w:rPr>
       </w:pPr>
-      <w:proofErr w:type="spellStart"/>
-      <w:r>
-        <w:rPr>
-          <w:color w:val="000000" w:themeColor="text1"/>
-          <w:sz w:val="22"/>
-          <w:szCs w:val="22"/>
-        </w:rPr>
-        <w:t>Isenburg</w:t>
-      </w:r>
-      <w:proofErr w:type="spellEnd"/>
-      <w:r>
-        <w:rPr>
-          <w:color w:val="000000" w:themeColor="text1"/>
-          <w:sz w:val="22"/>
-          <w:szCs w:val="22"/>
-        </w:rPr>
-        <w:t xml:space="preserve">, K., </w:t>
-      </w:r>
-      <w:r>
-        <w:rPr>
-          <w:b/>
-          <w:bCs/>
-          <w:color w:val="000000" w:themeColor="text1"/>
-          <w:sz w:val="22"/>
-          <w:szCs w:val="22"/>
-        </w:rPr>
-        <w:t>Morin, T.M.</w:t>
-      </w:r>
-      <w:r>
-        <w:rPr>
-          <w:color w:val="000000" w:themeColor="text1"/>
-          <w:sz w:val="22"/>
-          <w:szCs w:val="22"/>
-        </w:rPr>
-        <w:t xml:space="preserve">, Rosen, M.L., Somers, D.C., &amp; Stern, C.E. </w:t>
+      <w:r>
+        <w:rPr>
+          <w:color w:val="000000" w:themeColor="text1"/>
+          <w:sz w:val="22"/>
+          <w:szCs w:val="22"/>
+        </w:rPr>
+        <w:t xml:space="preserve">Morin, T.M., Dunne, M.F., Chang, A.E., &amp; Stern, C.E. </w:t>
       </w:r>
       <w:r>
         <w:rPr>
@@ -3024,15 +3167,15 @@
           <w:sz w:val="22"/>
           <w:szCs w:val="22"/>
         </w:rPr>
-        <w:t>Network interactions during long-term memory guided versus stimulus-guided attention in humans</w:t>
-      </w:r>
-      <w:r>
-        <w:rPr>
-          <w:color w:val="000000" w:themeColor="text1"/>
-          <w:sz w:val="22"/>
-          <w:szCs w:val="22"/>
-        </w:rPr>
-        <w:t>. Society for Neuroscience. 2021. (Online Meeting, Due to COVID-19)</w:t>
+        <w:t>Hierarchical gradients in prefrontal cortex and hippocampus support context-dependent rule learning</w:t>
+      </w:r>
+      <w:r>
+        <w:rPr>
+          <w:color w:val="000000" w:themeColor="text1"/>
+          <w:sz w:val="22"/>
+          <w:szCs w:val="22"/>
+        </w:rPr>
+        <w:t>. Society for Neuroscience. 2022. San Diego, CA. (Submitted).</w:t>
       </w:r>
     </w:p>
     <w:p>
@@ -3054,7 +3197,7 @@
           <w:sz w:val="22"/>
           <w:szCs w:val="22"/>
         </w:rPr>
-        <w:t>Liapis</w:t>
+        <w:t>Isenburg</w:t>
       </w:r>
       <w:proofErr w:type="spellEnd"/>
       <w:r>
@@ -3063,75 +3206,43 @@
           <w:sz w:val="22"/>
           <w:szCs w:val="22"/>
         </w:rPr>
-        <w:t>, S.S.P.,</w:t>
-      </w:r>
-      <w:r>
-        <w:rPr>
-          <w:b/>
-          <w:color w:val="000000" w:themeColor="text1"/>
-          <w:sz w:val="22"/>
-          <w:szCs w:val="22"/>
-        </w:rPr>
-        <w:t xml:space="preserve"> Morin, T.M.</w:t>
-      </w:r>
-      <w:r>
-        <w:rPr>
-          <w:color w:val="000000" w:themeColor="text1"/>
-          <w:sz w:val="22"/>
-          <w:szCs w:val="22"/>
-        </w:rPr>
-        <w:t>,</w:t>
-      </w:r>
-      <w:r>
-        <w:rPr>
-          <w:b/>
-          <w:color w:val="000000" w:themeColor="text1"/>
-          <w:sz w:val="22"/>
-          <w:szCs w:val="22"/>
-        </w:rPr>
-        <w:t xml:space="preserve"> </w:t>
-      </w:r>
-      <w:r>
-        <w:rPr>
-          <w:color w:val="000000" w:themeColor="text1"/>
-          <w:sz w:val="22"/>
-          <w:szCs w:val="22"/>
-        </w:rPr>
-        <w:t>McGuire, J.T., &amp; Stern, C.E.</w:t>
-      </w:r>
-      <w:r>
-        <w:rPr>
-          <w:b/>
-          <w:color w:val="000000" w:themeColor="text1"/>
-          <w:sz w:val="22"/>
-          <w:szCs w:val="22"/>
-        </w:rPr>
-        <w:t xml:space="preserve"> </w:t>
-      </w:r>
-      <w:r>
-        <w:rPr>
-          <w:i/>
-          <w:color w:val="000000" w:themeColor="text1"/>
-          <w:sz w:val="22"/>
-          <w:szCs w:val="22"/>
-        </w:rPr>
-        <w:t xml:space="preserve">The dimensionality of representational space calibrates to abstract reasoning complexity. </w:t>
-      </w:r>
-      <w:r>
-        <w:rPr>
-          <w:color w:val="000000" w:themeColor="text1"/>
-          <w:sz w:val="22"/>
-          <w:szCs w:val="22"/>
-        </w:rPr>
-        <w:t>Organization for Human Brain Mapping. 2021. (Online Meeting, Due to COVID-19</w:t>
-      </w:r>
-      <w:r>
-        <w:rPr>
-          <w:color w:val="000000" w:themeColor="text1"/>
-          <w:sz w:val="22"/>
-          <w:szCs w:val="22"/>
-        </w:rPr>
-        <w:t>)</w:t>
+        <w:t xml:space="preserve">, K., </w:t>
+      </w:r>
+      <w:r>
+        <w:rPr>
+          <w:b/>
+          <w:bCs/>
+          <w:color w:val="000000" w:themeColor="text1"/>
+          <w:sz w:val="22"/>
+          <w:szCs w:val="22"/>
+        </w:rPr>
+        <w:t>Morin, T.M.</w:t>
+      </w:r>
+      <w:r>
+        <w:rPr>
+          <w:color w:val="000000" w:themeColor="text1"/>
+          <w:sz w:val="22"/>
+          <w:szCs w:val="22"/>
+        </w:rPr>
+        <w:t xml:space="preserve">, Rosen, M.L., Somers, D.C., &amp; Stern, C.E. </w:t>
+      </w:r>
+      <w:r>
+        <w:rPr>
+          <w:i/>
+          <w:iCs/>
+          <w:color w:val="000000" w:themeColor="text1"/>
+          <w:sz w:val="22"/>
+          <w:szCs w:val="22"/>
+        </w:rPr>
+        <w:t>Network interactions during long-term memory guided versus stimulus-guided attention in humans</w:t>
+      </w:r>
+      <w:r>
+        <w:rPr>
+          <w:color w:val="000000" w:themeColor="text1"/>
+          <w:sz w:val="22"/>
+          <w:szCs w:val="22"/>
+        </w:rPr>
+        <w:t>. Society for Neuroscience. 2021. (Online Meeting, Due to COVID-19)</w:t>
       </w:r>
     </w:p>
     <w:p>
@@ -3146,39 +3257,91 @@
           <w:szCs w:val="22"/>
         </w:rPr>
       </w:pPr>
-      <w:r>
-        <w:rPr>
-          <w:b/>
-          <w:color w:val="000000" w:themeColor="text1"/>
-          <w:sz w:val="22"/>
-          <w:szCs w:val="22"/>
-        </w:rPr>
-        <w:t>Morin, T.M.</w:t>
-      </w:r>
-      <w:r>
-        <w:rPr>
-          <w:color w:val="000000" w:themeColor="text1"/>
-          <w:sz w:val="22"/>
-          <w:szCs w:val="22"/>
-        </w:rPr>
-        <w:t xml:space="preserve">, Ma, W., Chang, A.E., &amp; Stern, C.E. </w:t>
-      </w:r>
-      <w:r>
-        <w:rPr>
-          <w:i/>
-          <w:color w:val="000000" w:themeColor="text1"/>
-          <w:sz w:val="22"/>
-          <w:szCs w:val="22"/>
-        </w:rPr>
-        <w:t>Dynamic functional connectivity during context-dependent rule learning</w:t>
-      </w:r>
-      <w:r>
-        <w:rPr>
-          <w:color w:val="000000" w:themeColor="text1"/>
-          <w:sz w:val="22"/>
-          <w:szCs w:val="22"/>
-        </w:rPr>
-        <w:t>. Organization for Human Brain Mapping. 2020. (Online Meeting, Due to COVID-19)</w:t>
+      <w:proofErr w:type="spellStart"/>
+      <w:r>
+        <w:rPr>
+          <w:color w:val="000000" w:themeColor="text1"/>
+          <w:sz w:val="22"/>
+          <w:szCs w:val="22"/>
+        </w:rPr>
+        <w:t>Liapis</w:t>
+      </w:r>
+      <w:proofErr w:type="spellEnd"/>
+      <w:r>
+        <w:rPr>
+          <w:color w:val="000000" w:themeColor="text1"/>
+          <w:sz w:val="22"/>
+          <w:szCs w:val="22"/>
+        </w:rPr>
+        <w:t>, S.S.P.,</w:t>
+      </w:r>
+      <w:r>
+        <w:rPr>
+          <w:b/>
+          <w:color w:val="000000" w:themeColor="text1"/>
+          <w:sz w:val="22"/>
+          <w:szCs w:val="22"/>
+        </w:rPr>
+        <w:t xml:space="preserve"> Morin, T.M.</w:t>
+      </w:r>
+      <w:r>
+        <w:rPr>
+          <w:color w:val="000000" w:themeColor="text1"/>
+          <w:sz w:val="22"/>
+          <w:szCs w:val="22"/>
+        </w:rPr>
+        <w:t>,</w:t>
+      </w:r>
+      <w:r>
+        <w:rPr>
+          <w:b/>
+          <w:color w:val="000000" w:themeColor="text1"/>
+          <w:sz w:val="22"/>
+          <w:szCs w:val="22"/>
+        </w:rPr>
+        <w:t xml:space="preserve"> </w:t>
+      </w:r>
+      <w:r>
+        <w:rPr>
+          <w:color w:val="000000" w:themeColor="text1"/>
+          <w:sz w:val="22"/>
+          <w:szCs w:val="22"/>
+        </w:rPr>
+        <w:t>McGuire, J.T., &amp; Stern, C.E.</w:t>
+      </w:r>
+      <w:r>
+        <w:rPr>
+          <w:b/>
+          <w:color w:val="000000" w:themeColor="text1"/>
+          <w:sz w:val="22"/>
+          <w:szCs w:val="22"/>
+        </w:rPr>
+        <w:t xml:space="preserve"> </w:t>
+      </w:r>
+      <w:r>
+        <w:rPr>
+          <w:i/>
+          <w:color w:val="000000" w:themeColor="text1"/>
+          <w:sz w:val="22"/>
+          <w:szCs w:val="22"/>
+        </w:rPr>
+        <w:t xml:space="preserve">The dimensionality of representational space calibrates to abstract reasoning complexity. </w:t>
+      </w:r>
+      <w:r>
+        <w:rPr>
+          <w:color w:val="000000" w:themeColor="text1"/>
+          <w:sz w:val="22"/>
+          <w:szCs w:val="22"/>
+        </w:rPr>
+        <w:t>Organization for Human Brain Mapping. 2021. (Online Meeting, Due to COVID-19</w:t>
+      </w:r>
+      <w:r>
+        <w:rPr>
+          <w:color w:val="000000" w:themeColor="text1"/>
+          <w:sz w:val="22"/>
+          <w:szCs w:val="22"/>
+        </w:rPr>
+        <w:t>)</w:t>
       </w:r>
     </w:p>
     <w:p>
@@ -3196,7 +3359,6 @@
       <w:r>
         <w:rPr>
           <w:b/>
-          <w:bCs/>
           <w:color w:val="000000" w:themeColor="text1"/>
           <w:sz w:val="22"/>
           <w:szCs w:val="22"/>
@@ -3209,74 +3371,24 @@
           <w:sz w:val="22"/>
           <w:szCs w:val="22"/>
         </w:rPr>
-        <w:t>,</w:t>
-      </w:r>
-      <w:r>
-        <w:rPr>
-          <w:color w:val="000000" w:themeColor="text1"/>
-          <w:sz w:val="22"/>
-          <w:szCs w:val="22"/>
-        </w:rPr>
-        <w:t xml:space="preserve"> </w:t>
-      </w:r>
-      <w:r>
-        <w:rPr>
-          <w:color w:val="000000" w:themeColor="text1"/>
-          <w:sz w:val="22"/>
-          <w:szCs w:val="22"/>
-        </w:rPr>
-        <w:t xml:space="preserve">Moore, K.N., &amp; Stern, C.E. </w:t>
-      </w:r>
-      <w:r>
-        <w:rPr>
-          <w:i/>
-          <w:color w:val="000000" w:themeColor="text1"/>
-          <w:sz w:val="22"/>
-          <w:szCs w:val="22"/>
-        </w:rPr>
-        <w:t>An fMRI investigation of functional network connectivity during abstract reasoning</w:t>
-      </w:r>
-      <w:r>
-        <w:rPr>
-          <w:color w:val="000000" w:themeColor="text1"/>
-          <w:sz w:val="22"/>
-          <w:szCs w:val="22"/>
-        </w:rPr>
-        <w:t xml:space="preserve">. Henry I. </w:t>
-      </w:r>
-      <w:proofErr w:type="spellStart"/>
-      <w:r>
-        <w:rPr>
-          <w:color w:val="000000" w:themeColor="text1"/>
-          <w:sz w:val="22"/>
-          <w:szCs w:val="22"/>
-        </w:rPr>
-        <w:t>Russek</w:t>
-      </w:r>
-      <w:proofErr w:type="spellEnd"/>
-      <w:r>
-        <w:rPr>
-          <w:color w:val="000000" w:themeColor="text1"/>
-          <w:sz w:val="22"/>
-          <w:szCs w:val="22"/>
-        </w:rPr>
-        <w:t xml:space="preserve"> Student Achievement Day. 20</w:t>
-      </w:r>
-      <w:r>
-        <w:rPr>
-          <w:color w:val="000000" w:themeColor="text1"/>
-          <w:sz w:val="22"/>
-          <w:szCs w:val="22"/>
-        </w:rPr>
-        <w:t>20</w:t>
-      </w:r>
-      <w:r>
-        <w:rPr>
-          <w:color w:val="000000" w:themeColor="text1"/>
-          <w:sz w:val="22"/>
-          <w:szCs w:val="22"/>
-        </w:rPr>
-        <w:t>. Boston University, Boston, MA. (Online Meeting, Due to COVID-19).</w:t>
+        <w:t xml:space="preserve">, Ma, W., Chang, A.E., &amp; Stern, C.E. </w:t>
+      </w:r>
+      <w:r>
+        <w:rPr>
+          <w:i/>
+          <w:color w:val="000000" w:themeColor="text1"/>
+          <w:sz w:val="22"/>
+          <w:szCs w:val="22"/>
+        </w:rPr>
+        <w:t>Dynamic functional connectivity during context-dependent rule learning</w:t>
+      </w:r>
+      <w:r>
+        <w:rPr>
+          <w:color w:val="000000" w:themeColor="text1"/>
+          <w:sz w:val="22"/>
+          <w:szCs w:val="22"/>
+        </w:rPr>
+        <w:t>. Organization for Human Brain Mapping. 2020. (Online Meeting, Due to COVID-19)</w:t>
       </w:r>
     </w:p>
     <w:p>
@@ -3294,6 +3406,7 @@
       <w:r>
         <w:rPr>
           <w:b/>
+          <w:bCs/>
           <w:color w:val="000000" w:themeColor="text1"/>
           <w:sz w:val="22"/>
           <w:szCs w:val="22"/>
@@ -3306,7 +3419,23 @@
           <w:sz w:val="22"/>
           <w:szCs w:val="22"/>
         </w:rPr>
-        <w:t xml:space="preserve">, Moore, K.N., &amp; Stern, C.E. </w:t>
+        <w:t>,</w:t>
+      </w:r>
+      <w:r>
+        <w:rPr>
+          <w:color w:val="000000" w:themeColor="text1"/>
+          <w:sz w:val="22"/>
+          <w:szCs w:val="22"/>
+        </w:rPr>
+        <w:t xml:space="preserve"> </w:t>
+      </w:r>
+      <w:r>
+        <w:rPr>
+          <w:color w:val="000000" w:themeColor="text1"/>
+          <w:sz w:val="22"/>
+          <w:szCs w:val="22"/>
+        </w:rPr>
+        <w:t xml:space="preserve">Moore, K.N., &amp; Stern, C.E. </w:t>
       </w:r>
       <w:r>
         <w:rPr>
@@ -3323,7 +3452,41 @@
           <w:sz w:val="22"/>
           <w:szCs w:val="22"/>
         </w:rPr>
-        <w:t>. Cognitive Neuroscience Society Annual Meeting. 2020. (Online Meeting, Due to COVID-19).</w:t>
+        <w:t xml:space="preserve">. Henry I. </w:t>
+      </w:r>
+      <w:proofErr w:type="spellStart"/>
+      <w:r>
+        <w:rPr>
+          <w:color w:val="000000" w:themeColor="text1"/>
+          <w:sz w:val="22"/>
+          <w:szCs w:val="22"/>
+        </w:rPr>
+        <w:t>Russek</w:t>
+      </w:r>
+      <w:proofErr w:type="spellEnd"/>
+      <w:r>
+        <w:rPr>
+          <w:color w:val="000000" w:themeColor="text1"/>
+          <w:sz w:val="22"/>
+          <w:szCs w:val="22"/>
+        </w:rPr>
+        <w:t xml:space="preserve"> Student Achievement Day. 20</w:t>
+      </w:r>
+      <w:r>
+        <w:rPr>
+          <w:color w:val="000000" w:themeColor="text1"/>
+          <w:sz w:val="22"/>
+          <w:szCs w:val="22"/>
+        </w:rPr>
+        <w:t>20</w:t>
+      </w:r>
+      <w:r>
+        <w:rPr>
+          <w:color w:val="000000" w:themeColor="text1"/>
+          <w:sz w:val="22"/>
+          <w:szCs w:val="22"/>
+        </w:rPr>
+        <w:t>. Boston University, Boston, MA. (Online Meeting, Due to COVID-19).</w:t>
       </w:r>
     </w:p>
     <w:p>
@@ -3353,24 +3516,24 @@
           <w:sz w:val="22"/>
           <w:szCs w:val="22"/>
         </w:rPr>
-        <w:t xml:space="preserve">, Chang, A.E., &amp; Stern, C.E. </w:t>
-      </w:r>
-      <w:r>
-        <w:rPr>
-          <w:i/>
-          <w:color w:val="000000" w:themeColor="text1"/>
-          <w:sz w:val="22"/>
-          <w:szCs w:val="22"/>
-        </w:rPr>
-        <w:t xml:space="preserve">Cortical contributions to perceptual and symbolic reasoning using a one-dimensional raven’s progressive matrices task. </w:t>
-      </w:r>
-      <w:r>
-        <w:rPr>
-          <w:color w:val="000000" w:themeColor="text1"/>
-          <w:sz w:val="22"/>
-          <w:szCs w:val="22"/>
-        </w:rPr>
-        <w:t>Society for Neuroscience. 2019. Chicago, IL.</w:t>
+        <w:t xml:space="preserve">, Moore, K.N., &amp; Stern, C.E. </w:t>
+      </w:r>
+      <w:r>
+        <w:rPr>
+          <w:i/>
+          <w:color w:val="000000" w:themeColor="text1"/>
+          <w:sz w:val="22"/>
+          <w:szCs w:val="22"/>
+        </w:rPr>
+        <w:t>An fMRI investigation of functional network connectivity during abstract reasoning</w:t>
+      </w:r>
+      <w:r>
+        <w:rPr>
+          <w:color w:val="000000" w:themeColor="text1"/>
+          <w:sz w:val="22"/>
+          <w:szCs w:val="22"/>
+        </w:rPr>
+        <w:t>. Cognitive Neuroscience Society Annual Meeting. 2020. (Online Meeting, Due to COVID-19).</w:t>
       </w:r>
     </w:p>
     <w:p>
@@ -3387,14 +3550,6 @@
       </w:pPr>
       <w:r>
         <w:rPr>
-          <w:color w:val="000000" w:themeColor="text1"/>
-          <w:sz w:val="22"/>
-          <w:szCs w:val="22"/>
-        </w:rPr>
-        <w:t xml:space="preserve">Ma, W., </w:t>
-      </w:r>
-      <w:r>
-        <w:rPr>
           <w:b/>
           <w:color w:val="000000" w:themeColor="text1"/>
           <w:sz w:val="22"/>
@@ -3417,7 +3572,7 @@
           <w:sz w:val="22"/>
           <w:szCs w:val="22"/>
         </w:rPr>
-        <w:t xml:space="preserve">An fMRI investigation of medial prefrontal network dynamics during a context-dependent rule learning task. </w:t>
+        <w:t xml:space="preserve">Cortical contributions to perceptual and symbolic reasoning using a one-dimensional raven’s progressive matrices task. </w:t>
       </w:r>
       <w:r>
         <w:rPr>
@@ -3430,6 +3585,8 @@
     </w:p>
     <w:p>
       <w:pPr>
+        <w:autoSpaceDE w:val="0"/>
+        <w:autoSpaceDN w:val="0"/>
         <w:ind w:left="720" w:hanging="720"/>
         <w:jc w:val="both"/>
         <w:rPr>
@@ -3440,6 +3597,14 @@
       </w:pPr>
       <w:r>
         <w:rPr>
+          <w:color w:val="000000" w:themeColor="text1"/>
+          <w:sz w:val="22"/>
+          <w:szCs w:val="22"/>
+        </w:rPr>
+        <w:t xml:space="preserve">Ma, W., </w:t>
+      </w:r>
+      <w:r>
+        <w:rPr>
           <w:b/>
           <w:color w:val="000000" w:themeColor="text1"/>
           <w:sz w:val="22"/>
@@ -3462,33 +3627,15 @@
           <w:sz w:val="22"/>
           <w:szCs w:val="22"/>
         </w:rPr>
-        <w:t>An fMRI investigation of symbolic processing using a one-dimensional raven’s progressive matrices task</w:t>
-      </w:r>
-      <w:r>
-        <w:rPr>
-          <w:color w:val="000000" w:themeColor="text1"/>
-          <w:sz w:val="22"/>
-          <w:szCs w:val="22"/>
-        </w:rPr>
-        <w:t xml:space="preserve">. Henry I. </w:t>
-      </w:r>
-      <w:proofErr w:type="spellStart"/>
-      <w:r>
-        <w:rPr>
-          <w:color w:val="000000" w:themeColor="text1"/>
-          <w:sz w:val="22"/>
-          <w:szCs w:val="22"/>
-        </w:rPr>
-        <w:t>Russek</w:t>
-      </w:r>
-      <w:proofErr w:type="spellEnd"/>
-      <w:r>
-        <w:rPr>
-          <w:color w:val="000000" w:themeColor="text1"/>
-          <w:sz w:val="22"/>
-          <w:szCs w:val="22"/>
-        </w:rPr>
-        <w:t xml:space="preserve"> Student Achievement Day. 2019. Boston University, Boston, MA.</w:t>
+        <w:t xml:space="preserve">An fMRI investigation of medial prefrontal network dynamics during a context-dependent rule learning task. </w:t>
+      </w:r>
+      <w:r>
+        <w:rPr>
+          <w:color w:val="000000" w:themeColor="text1"/>
+          <w:sz w:val="22"/>
+          <w:szCs w:val="22"/>
+        </w:rPr>
+        <w:t>Society for Neuroscience. 2019. Chicago, IL.</w:t>
       </w:r>
     </w:p>
     <w:p>
@@ -3503,14 +3650,6 @@
       </w:pPr>
       <w:r>
         <w:rPr>
-          <w:color w:val="000000" w:themeColor="text1"/>
-          <w:sz w:val="22"/>
-          <w:szCs w:val="22"/>
-        </w:rPr>
-        <w:t xml:space="preserve">Cohen, J.E., </w:t>
-      </w:r>
-      <w:r>
-        <w:rPr>
           <w:b/>
           <w:color w:val="000000" w:themeColor="text1"/>
           <w:sz w:val="22"/>
@@ -3524,24 +3663,42 @@
           <w:sz w:val="22"/>
           <w:szCs w:val="22"/>
         </w:rPr>
-        <w:t xml:space="preserve">, &amp; Stern, C.E. </w:t>
-      </w:r>
-      <w:r>
-        <w:rPr>
-          <w:i/>
-          <w:color w:val="000000" w:themeColor="text1"/>
-          <w:sz w:val="22"/>
-          <w:szCs w:val="22"/>
-        </w:rPr>
-        <w:t>Theta oscillations at critical junctures of overlapping mazes</w:t>
-      </w:r>
-      <w:r>
-        <w:rPr>
-          <w:color w:val="000000" w:themeColor="text1"/>
-          <w:sz w:val="22"/>
-          <w:szCs w:val="22"/>
-        </w:rPr>
-        <w:t>. Cognitive Neuroscience Society Annual Meeting. 2018. Boston, MA. [Poster]</w:t>
+        <w:t xml:space="preserve">, Chang, A.E., &amp; Stern, C.E. </w:t>
+      </w:r>
+      <w:r>
+        <w:rPr>
+          <w:i/>
+          <w:color w:val="000000" w:themeColor="text1"/>
+          <w:sz w:val="22"/>
+          <w:szCs w:val="22"/>
+        </w:rPr>
+        <w:t>An fMRI investigation of symbolic processing using a one-dimensional raven’s progressive matrices task</w:t>
+      </w:r>
+      <w:r>
+        <w:rPr>
+          <w:color w:val="000000" w:themeColor="text1"/>
+          <w:sz w:val="22"/>
+          <w:szCs w:val="22"/>
+        </w:rPr>
+        <w:t xml:space="preserve">. Henry I. </w:t>
+      </w:r>
+      <w:proofErr w:type="spellStart"/>
+      <w:r>
+        <w:rPr>
+          <w:color w:val="000000" w:themeColor="text1"/>
+          <w:sz w:val="22"/>
+          <w:szCs w:val="22"/>
+        </w:rPr>
+        <w:t>Russek</w:t>
+      </w:r>
+      <w:proofErr w:type="spellEnd"/>
+      <w:r>
+        <w:rPr>
+          <w:color w:val="000000" w:themeColor="text1"/>
+          <w:sz w:val="22"/>
+          <w:szCs w:val="22"/>
+        </w:rPr>
+        <w:t xml:space="preserve"> Student Achievement Day. 2019. Boston University, Boston, MA.</w:t>
       </w:r>
     </w:p>
     <w:p>
@@ -3556,6 +3713,59 @@
       </w:pPr>
       <w:r>
         <w:rPr>
+          <w:color w:val="000000" w:themeColor="text1"/>
+          <w:sz w:val="22"/>
+          <w:szCs w:val="22"/>
+        </w:rPr>
+        <w:t xml:space="preserve">Cohen, J.E., </w:t>
+      </w:r>
+      <w:r>
+        <w:rPr>
+          <w:b/>
+          <w:color w:val="000000" w:themeColor="text1"/>
+          <w:sz w:val="22"/>
+          <w:szCs w:val="22"/>
+        </w:rPr>
+        <w:t>Morin, T.M.</w:t>
+      </w:r>
+      <w:r>
+        <w:rPr>
+          <w:color w:val="000000" w:themeColor="text1"/>
+          <w:sz w:val="22"/>
+          <w:szCs w:val="22"/>
+        </w:rPr>
+        <w:t xml:space="preserve">, &amp; Stern, C.E. </w:t>
+      </w:r>
+      <w:r>
+        <w:rPr>
+          <w:i/>
+          <w:color w:val="000000" w:themeColor="text1"/>
+          <w:sz w:val="22"/>
+          <w:szCs w:val="22"/>
+        </w:rPr>
+        <w:t>Theta oscillations at critical junctures of overlapping mazes</w:t>
+      </w:r>
+      <w:r>
+        <w:rPr>
+          <w:color w:val="000000" w:themeColor="text1"/>
+          <w:sz w:val="22"/>
+          <w:szCs w:val="22"/>
+        </w:rPr>
+        <w:t>. Cognitive Neuroscience Society Annual Meeting. 2018. Boston, MA. [Poster]</w:t>
+      </w:r>
+    </w:p>
+    <w:p>
+      <w:pPr>
+        <w:ind w:left="720" w:hanging="720"/>
+        <w:jc w:val="both"/>
+        <w:rPr>
+          <w:color w:val="000000" w:themeColor="text1"/>
+          <w:sz w:val="22"/>
+          <w:szCs w:val="22"/>
+        </w:rPr>
+      </w:pPr>
+      <w:r>
+        <w:rPr>
           <w:b/>
           <w:color w:val="000000" w:themeColor="text1"/>
           <w:sz w:val="22"/>
@@ -3608,28 +3818,6 @@
         </w:rPr>
         <w:t>. Cognitive &amp; Brain Science Senior Symposium. 2017. Tufts University, Medford, MA.</w:t>
       </w:r>
-    </w:p>
-    <w:p>
-      <w:pPr>
-        <w:spacing w:before="240"/>
-        <w:contextualSpacing/>
-        <w:rPr>
-          <w:color w:val="000000" w:themeColor="text1"/>
-          <w:sz w:val="22"/>
-          <w:szCs w:val="22"/>
-        </w:rPr>
-      </w:pPr>
-    </w:p>
-    <w:p>
-      <w:pPr>
-        <w:spacing w:before="240"/>
-        <w:contextualSpacing/>
-        <w:rPr>
-          <w:color w:val="000000" w:themeColor="text1"/>
-          <w:sz w:val="22"/>
-          <w:szCs w:val="22"/>
-        </w:rPr>
-      </w:pPr>
     </w:p>
     <w:p>
       <w:pPr>
@@ -3666,8 +3854,101 @@
           <w:sz w:val="28"/>
           <w:szCs w:val="28"/>
         </w:rPr>
-        <w:lastRenderedPageBreak/>
         <w:t>Teaching</w:t>
+      </w:r>
+    </w:p>
+    <w:p>
+      <w:pPr>
+        <w:spacing w:before="240"/>
+        <w:contextualSpacing/>
+        <w:rPr>
+          <w:color w:val="000000" w:themeColor="text1"/>
+          <w:sz w:val="22"/>
+          <w:szCs w:val="22"/>
+        </w:rPr>
+      </w:pPr>
+    </w:p>
+    <w:p>
+      <w:pPr>
+        <w:spacing w:before="240"/>
+        <w:contextualSpacing/>
+        <w:rPr>
+          <w:b/>
+          <w:bCs/>
+          <w:color w:val="000000" w:themeColor="text1"/>
+          <w:sz w:val="22"/>
+          <w:szCs w:val="22"/>
+        </w:rPr>
+      </w:pPr>
+      <w:r>
+        <w:rPr>
+          <w:color w:val="000000" w:themeColor="text1"/>
+          <w:sz w:val="22"/>
+          <w:szCs w:val="22"/>
+        </w:rPr>
+        <w:t>2022</w:t>
+      </w:r>
+      <w:r>
+        <w:rPr>
+          <w:color w:val="000000" w:themeColor="text1"/>
+          <w:sz w:val="22"/>
+          <w:szCs w:val="22"/>
+        </w:rPr>
+        <w:tab/>
+      </w:r>
+      <w:r>
+        <w:rPr>
+          <w:color w:val="000000" w:themeColor="text1"/>
+          <w:sz w:val="22"/>
+          <w:szCs w:val="22"/>
+        </w:rPr>
+        <w:tab/>
+      </w:r>
+      <w:r>
+        <w:rPr>
+          <w:b/>
+          <w:bCs/>
+          <w:color w:val="000000" w:themeColor="text1"/>
+          <w:sz w:val="22"/>
+          <w:szCs w:val="22"/>
+        </w:rPr>
+        <w:t>Lecturer, Tufts University</w:t>
+      </w:r>
+    </w:p>
+    <w:p>
+      <w:pPr>
+        <w:spacing w:before="240"/>
+        <w:contextualSpacing/>
+        <w:rPr>
+          <w:color w:val="000000" w:themeColor="text1"/>
+          <w:sz w:val="22"/>
+          <w:szCs w:val="22"/>
+        </w:rPr>
+      </w:pPr>
+      <w:r>
+        <w:rPr>
+          <w:color w:val="000000" w:themeColor="text1"/>
+          <w:sz w:val="22"/>
+          <w:szCs w:val="22"/>
+        </w:rPr>
+        <w:t>Fall</w:t>
+      </w:r>
+      <w:r>
+        <w:rPr>
+          <w:color w:val="000000" w:themeColor="text1"/>
+          <w:sz w:val="22"/>
+          <w:szCs w:val="22"/>
+        </w:rPr>
+        <w:tab/>
+      </w:r>
+      <w:r>
+        <w:rPr>
+          <w:color w:val="000000" w:themeColor="text1"/>
+          <w:sz w:val="22"/>
+          <w:szCs w:val="22"/>
+        </w:rPr>
+        <w:tab/>
+        <w:t>PSY 195: Senior Seminar in Cognitive &amp; Brain Science</w:t>
       </w:r>
     </w:p>
     <w:p>
@@ -4981,6 +5262,17 @@
     </w:p>
     <w:p>
       <w:pPr>
+        <w:contextualSpacing/>
+        <w:rPr>
+          <w:bCs/>
+          <w:color w:val="000000" w:themeColor="text1"/>
+          <w:sz w:val="22"/>
+          <w:szCs w:val="22"/>
+        </w:rPr>
+      </w:pPr>
+    </w:p>
+    <w:p>
+      <w:pPr>
         <w:pBdr>
           <w:bottom w:val="single" w:sz="6" w:space="1" w:color="auto"/>
         </w:pBdr>
@@ -5153,6 +5445,7 @@
           <w:sz w:val="22"/>
           <w:szCs w:val="22"/>
         </w:rPr>
+        <w:lastRenderedPageBreak/>
         <w:t>2018-2019</w:t>
       </w:r>
       <w:r>
@@ -5287,7 +5580,6 @@
           <w:sz w:val="28"/>
           <w:szCs w:val="28"/>
         </w:rPr>
-        <w:lastRenderedPageBreak/>
         <w:t>Professional Membership</w:t>
       </w:r>
     </w:p>

</xml_diff>

<commit_message>
update CV August 2023
</commit_message>
<xml_diff>
--- a/downloads/morin_cv.docx
+++ b/downloads/morin_cv.docx
@@ -1,6 +1,6 @@
 
 <file path=word/document.xml><?xml version="1.0" encoding="utf-8"?>
-<w:document xmlns:wpc="http://schemas.microsoft.com/office/word/2010/wordprocessingCanvas" xmlns:cx="http://schemas.microsoft.com/office/drawing/2014/chartex" xmlns:cx1="http://schemas.microsoft.com/office/drawing/2015/9/8/chartex" xmlns:cx2="http://schemas.microsoft.com/office/drawing/2015/10/21/chartex" xmlns:cx3="http://schemas.microsoft.com/office/drawing/2016/5/9/chartex" xmlns:cx4="http://schemas.microsoft.com/office/drawing/2016/5/10/chartex" xmlns:cx5="http://schemas.microsoft.com/office/drawing/2016/5/11/chartex" xmlns:cx6="http://schemas.microsoft.com/office/drawing/2016/5/12/chartex" xmlns:cx7="http://schemas.microsoft.com/office/drawing/2016/5/13/chartex" xmlns:cx8="http://schemas.microsoft.com/office/drawing/2016/5/14/chartex" xmlns:mc="http://schemas.openxmlformats.org/markup-compatibility/2006" xmlns:aink="http://schemas.microsoft.com/office/drawing/2016/ink" xmlns:am3d="http://schemas.microsoft.com/office/drawing/2017/model3d" xmlns:o="urn:schemas-microsoft-com:office:office" xmlns:oel="http://schemas.microsoft.com/office/2019/extlst" xmlns:r="http://schemas.openxmlformats.org/officeDocument/2006/relationships" xmlns:m="http://schemas.openxmlformats.org/officeDocument/2006/math" xmlns:v="urn:schemas-microsoft-com:vml" xmlns:wp14="http://schemas.microsoft.com/office/word/2010/wordprocessingDrawing" xmlns:wp="http://schemas.openxmlformats.org/drawingml/2006/wordprocessingDrawing" xmlns:w10="urn:schemas-microsoft-com:office:word" xmlns:w="http://schemas.openxmlformats.org/wordprocessingml/2006/main" xmlns:w14="http://schemas.microsoft.com/office/word/2010/wordml" xmlns:w15="http://schemas.microsoft.com/office/word/2012/wordml" xmlns:w16cex="http://schemas.microsoft.com/office/word/2018/wordml/cex" xmlns:w16cid="http://schemas.microsoft.com/office/word/2016/wordml/cid" xmlns:w16="http://schemas.microsoft.com/office/word/2018/wordml" xmlns:w16du="http://schemas.microsoft.com/office/word/2023/wordml/word16du" xmlns:w16sdtdh="http://schemas.microsoft.com/office/word/2020/wordml/sdtdatahash" xmlns:w16se="http://schemas.microsoft.com/office/word/2015/wordml/symex" xmlns:wpg="http://schemas.microsoft.com/office/word/2010/wordprocessingGroup" xmlns:wpi="http://schemas.microsoft.com/office/word/2010/wordprocessingInk" xmlns:wne="http://schemas.microsoft.com/office/word/2006/wordml" xmlns:wps="http://schemas.microsoft.com/office/word/2010/wordprocessingShape" mc:Ignorable="w14 w15 w16se w16cid w16 w16cex w16sdtdh wp14">
+<w:document xmlns:wpc="http://schemas.microsoft.com/office/word/2010/wordprocessingCanvas" xmlns:cx="http://schemas.microsoft.com/office/drawing/2014/chartex" xmlns:cx1="http://schemas.microsoft.com/office/drawing/2015/9/8/chartex" xmlns:cx2="http://schemas.microsoft.com/office/drawing/2015/10/21/chartex" xmlns:cx3="http://schemas.microsoft.com/office/drawing/2016/5/9/chartex" xmlns:cx4="http://schemas.microsoft.com/office/drawing/2016/5/10/chartex" xmlns:cx5="http://schemas.microsoft.com/office/drawing/2016/5/11/chartex" xmlns:cx6="http://schemas.microsoft.com/office/drawing/2016/5/12/chartex" xmlns:cx7="http://schemas.microsoft.com/office/drawing/2016/5/13/chartex" xmlns:cx8="http://schemas.microsoft.com/office/drawing/2016/5/14/chartex" xmlns:mc="http://schemas.openxmlformats.org/markup-compatibility/2006" xmlns:aink="http://schemas.microsoft.com/office/drawing/2016/ink" xmlns:am3d="http://schemas.microsoft.com/office/drawing/2017/model3d" xmlns:o="urn:schemas-microsoft-com:office:office" xmlns:oel="http://schemas.microsoft.com/office/2019/extlst" xmlns:r="http://schemas.openxmlformats.org/officeDocument/2006/relationships" xmlns:m="http://schemas.openxmlformats.org/officeDocument/2006/math" xmlns:v="urn:schemas-microsoft-com:vml" xmlns:wp14="http://schemas.microsoft.com/office/word/2010/wordprocessingDrawing" xmlns:wp="http://schemas.openxmlformats.org/drawingml/2006/wordprocessingDrawing" xmlns:w10="urn:schemas-microsoft-com:office:word" xmlns:w="http://schemas.openxmlformats.org/wordprocessingml/2006/main" xmlns:w14="http://schemas.microsoft.com/office/word/2010/wordml" xmlns:w15="http://schemas.microsoft.com/office/word/2012/wordml" xmlns:w16cex="http://schemas.microsoft.com/office/word/2018/wordml/cex" xmlns:w16cid="http://schemas.microsoft.com/office/word/2016/wordml/cid" xmlns:w16="http://schemas.microsoft.com/office/word/2018/wordml" xmlns:w16sdtdh="http://schemas.microsoft.com/office/word/2020/wordml/sdtdatahash" xmlns:w16se="http://schemas.microsoft.com/office/word/2015/wordml/symex" xmlns:wpg="http://schemas.microsoft.com/office/word/2010/wordprocessingGroup" xmlns:wpi="http://schemas.microsoft.com/office/word/2010/wordprocessingInk" xmlns:wne="http://schemas.microsoft.com/office/word/2006/wordml" xmlns:wps="http://schemas.microsoft.com/office/word/2010/wordprocessingShape" mc:Ignorable="w14 w15 w16se w16cid w16 w16cex w16sdtdh wp14">
   <w:body>
     <w:p>
       <w:pPr>
@@ -1094,6 +1094,110 @@
       <w:pPr>
         <w:contextualSpacing/>
         <w:rPr>
+          <w:color w:val="000000" w:themeColor="text1"/>
+          <w:sz w:val="22"/>
+          <w:szCs w:val="22"/>
+        </w:rPr>
+      </w:pPr>
+      <w:r>
+        <w:rPr>
+          <w:color w:val="000000" w:themeColor="text1"/>
+          <w:sz w:val="22"/>
+          <w:szCs w:val="22"/>
+        </w:rPr>
+        <w:t>Summer 2023</w:t>
+      </w:r>
+      <w:r>
+        <w:rPr>
+          <w:color w:val="000000" w:themeColor="text1"/>
+          <w:sz w:val="22"/>
+          <w:szCs w:val="22"/>
+        </w:rPr>
+        <w:tab/>
+      </w:r>
+      <w:proofErr w:type="spellStart"/>
+      <w:r>
+        <w:rPr>
+          <w:b/>
+          <w:bCs/>
+          <w:color w:val="000000" w:themeColor="text1"/>
+          <w:sz w:val="22"/>
+          <w:szCs w:val="22"/>
+        </w:rPr>
+        <w:t>Neurohackademy</w:t>
+      </w:r>
+      <w:proofErr w:type="spellEnd"/>
+      <w:r>
+        <w:rPr>
+          <w:color w:val="000000" w:themeColor="text1"/>
+          <w:sz w:val="22"/>
+          <w:szCs w:val="22"/>
+        </w:rPr>
+        <w:t xml:space="preserve">, </w:t>
+      </w:r>
+      <w:r>
+        <w:rPr>
+          <w:b/>
+          <w:bCs/>
+          <w:color w:val="000000" w:themeColor="text1"/>
+          <w:sz w:val="22"/>
+          <w:szCs w:val="22"/>
+        </w:rPr>
+        <w:t>eScience Institute, University of Washington</w:t>
+      </w:r>
+    </w:p>
+    <w:p>
+      <w:pPr>
+        <w:contextualSpacing/>
+        <w:rPr>
+          <w:i/>
+          <w:iCs/>
+          <w:color w:val="000000" w:themeColor="text1"/>
+          <w:sz w:val="22"/>
+          <w:szCs w:val="22"/>
+        </w:rPr>
+      </w:pPr>
+      <w:r>
+        <w:rPr>
+          <w:color w:val="000000" w:themeColor="text1"/>
+          <w:sz w:val="22"/>
+          <w:szCs w:val="22"/>
+        </w:rPr>
+        <w:tab/>
+      </w:r>
+      <w:r>
+        <w:rPr>
+          <w:color w:val="000000" w:themeColor="text1"/>
+          <w:sz w:val="22"/>
+          <w:szCs w:val="22"/>
+        </w:rPr>
+        <w:tab/>
+      </w:r>
+      <w:r>
+        <w:rPr>
+          <w:i/>
+          <w:iCs/>
+          <w:color w:val="000000" w:themeColor="text1"/>
+          <w:sz w:val="22"/>
+          <w:szCs w:val="22"/>
+        </w:rPr>
+        <w:t>Summer school in neuroimaging and data science</w:t>
+      </w:r>
+    </w:p>
+    <w:p>
+      <w:pPr>
+        <w:contextualSpacing/>
+        <w:rPr>
+          <w:color w:val="000000" w:themeColor="text1"/>
+          <w:sz w:val="22"/>
+          <w:szCs w:val="22"/>
+        </w:rPr>
+      </w:pPr>
+    </w:p>
+    <w:p>
+      <w:pPr>
+        <w:contextualSpacing/>
+        <w:rPr>
           <w:b/>
           <w:color w:val="000000" w:themeColor="text1"/>
           <w:sz w:val="22"/>
@@ -1130,6 +1234,7 @@
       <w:pPr>
         <w:contextualSpacing/>
         <w:rPr>
+          <w:i/>
           <w:color w:val="000000" w:themeColor="text1"/>
           <w:sz w:val="22"/>
           <w:szCs w:val="22"/>
@@ -1422,6 +1527,7 @@
           <w:sz w:val="22"/>
           <w:szCs w:val="22"/>
         </w:rPr>
+        <w:lastRenderedPageBreak/>
         <w:tab/>
       </w:r>
       <w:r>
@@ -1512,19 +1618,28 @@
       <w:pPr>
         <w:contextualSpacing/>
         <w:rPr>
-          <w:b/>
-          <w:color w:val="000000" w:themeColor="text1"/>
-          <w:sz w:val="22"/>
-          <w:szCs w:val="22"/>
-        </w:rPr>
-      </w:pPr>
-      <w:r>
-        <w:rPr>
-          <w:color w:val="000000" w:themeColor="text1"/>
-          <w:sz w:val="22"/>
-          <w:szCs w:val="22"/>
-        </w:rPr>
-        <w:lastRenderedPageBreak/>
+          <w:color w:val="000000" w:themeColor="text1"/>
+          <w:sz w:val="22"/>
+          <w:szCs w:val="22"/>
+        </w:rPr>
+      </w:pPr>
+    </w:p>
+    <w:p>
+      <w:pPr>
+        <w:contextualSpacing/>
+        <w:rPr>
+          <w:b/>
+          <w:color w:val="000000" w:themeColor="text1"/>
+          <w:sz w:val="22"/>
+          <w:szCs w:val="22"/>
+        </w:rPr>
+      </w:pPr>
+      <w:r>
+        <w:rPr>
+          <w:color w:val="000000" w:themeColor="text1"/>
+          <w:sz w:val="22"/>
+          <w:szCs w:val="22"/>
+        </w:rPr>
         <w:t>2014</w:t>
       </w:r>
       <w:r>
@@ -2292,84 +2407,27 @@
         </w:rPr>
         <w:t xml:space="preserve">. </w:t>
       </w:r>
-      <w:r>
-        <w:rPr>
-          <w:color w:val="000000" w:themeColor="text1"/>
-          <w:sz w:val="22"/>
-          <w:szCs w:val="22"/>
-        </w:rPr>
-        <w:fldChar w:fldCharType="begin"/>
-      </w:r>
-      <w:r>
-        <w:rPr>
-          <w:color w:val="000000" w:themeColor="text1"/>
-          <w:sz w:val="22"/>
-          <w:szCs w:val="22"/>
-        </w:rPr>
-        <w:instrText xml:space="preserve"> HYPERLINK "https://doi.org/10.1093/cercor/bhad073" \t "_blank" </w:instrText>
-      </w:r>
-      <w:r>
-        <w:rPr>
-          <w:color w:val="000000" w:themeColor="text1"/>
-          <w:sz w:val="22"/>
-          <w:szCs w:val="22"/>
-        </w:rPr>
-      </w:r>
-      <w:r>
-        <w:rPr>
-          <w:color w:val="000000" w:themeColor="text1"/>
-          <w:sz w:val="22"/>
-          <w:szCs w:val="22"/>
-        </w:rPr>
-        <w:fldChar w:fldCharType="separate"/>
-      </w:r>
-      <w:r>
-        <w:rPr>
-          <w:rStyle w:val="Hyperlink"/>
-          <w:color w:val="000000" w:themeColor="text1"/>
-          <w:sz w:val="22"/>
-          <w:szCs w:val="22"/>
-        </w:rPr>
-        <w:t>https://doi.org/</w:t>
-      </w:r>
-      <w:r>
-        <w:rPr>
-          <w:rStyle w:val="Hyperlink"/>
-          <w:color w:val="000000" w:themeColor="text1"/>
-          <w:sz w:val="22"/>
-          <w:szCs w:val="22"/>
-          <w:shd w:val="clear" w:color="auto" w:fill="FFFFFF"/>
-        </w:rPr>
-        <w:t>10.1093/cerc</w:t>
-      </w:r>
-      <w:r>
-        <w:rPr>
-          <w:rStyle w:val="Hyperlink"/>
-          <w:color w:val="000000" w:themeColor="text1"/>
-          <w:sz w:val="22"/>
-          <w:szCs w:val="22"/>
-          <w:shd w:val="clear" w:color="auto" w:fill="FFFFFF"/>
-        </w:rPr>
-        <w:t>o</w:t>
-      </w:r>
-      <w:r>
-        <w:rPr>
-          <w:rStyle w:val="Hyperlink"/>
-          <w:color w:val="000000" w:themeColor="text1"/>
-          <w:sz w:val="22"/>
-          <w:szCs w:val="22"/>
-          <w:shd w:val="clear" w:color="auto" w:fill="FFFFFF"/>
-        </w:rPr>
-        <w:t>r/bhad073</w:t>
-      </w:r>
-      <w:r>
-        <w:rPr>
-          <w:color w:val="000000" w:themeColor="text1"/>
-          <w:sz w:val="22"/>
-          <w:szCs w:val="22"/>
-        </w:rPr>
-        <w:fldChar w:fldCharType="end"/>
-      </w:r>
+      <w:hyperlink r:id="rId11" w:tgtFrame="_blank" w:history="1">
+        <w:r>
+          <w:rPr>
+            <w:rStyle w:val="Hyperlink"/>
+            <w:color w:val="000000" w:themeColor="text1"/>
+            <w:sz w:val="22"/>
+            <w:szCs w:val="22"/>
+          </w:rPr>
+          <w:t>https://doi.org/</w:t>
+        </w:r>
+        <w:r>
+          <w:rPr>
+            <w:rStyle w:val="Hyperlink"/>
+            <w:color w:val="000000" w:themeColor="text1"/>
+            <w:sz w:val="22"/>
+            <w:szCs w:val="22"/>
+            <w:shd w:val="clear" w:color="auto" w:fill="FFFFFF"/>
+          </w:rPr>
+          <w:t>10.1093/cercor/bhad073</w:t>
+        </w:r>
+      </w:hyperlink>
       <w:r>
         <w:rPr>
           <w:i/>
@@ -2511,7 +2569,7 @@
         </w:rPr>
         <w:t xml:space="preserve">. </w:t>
       </w:r>
-      <w:hyperlink r:id="rId11" w:history="1">
+      <w:hyperlink r:id="rId12" w:history="1">
         <w:r>
           <w:rPr>
             <w:rStyle w:val="Hyperlink"/>
@@ -2569,7 +2627,7 @@
         </w:rPr>
         <w:t xml:space="preserve">. </w:t>
       </w:r>
-      <w:hyperlink r:id="rId12" w:history="1">
+      <w:hyperlink r:id="rId13" w:history="1">
         <w:r>
           <w:rPr>
             <w:rStyle w:val="Hyperlink"/>
@@ -2689,7 +2747,7 @@
         </w:rPr>
         <w:t xml:space="preserve">. </w:t>
       </w:r>
-      <w:hyperlink r:id="rId13" w:history="1">
+      <w:hyperlink r:id="rId14" w:history="1">
         <w:r>
           <w:rPr>
             <w:rStyle w:val="Hyperlink"/>
@@ -2836,7 +2894,7 @@
         </w:rPr>
         <w:t xml:space="preserve">. 3(9), 1006-1014 </w:t>
       </w:r>
-      <w:hyperlink r:id="rId14" w:history="1">
+      <w:hyperlink r:id="rId15" w:history="1">
         <w:r>
           <w:rPr>
             <w:rStyle w:val="Hyperlink"/>
@@ -2912,7 +2970,7 @@
         </w:rPr>
         <w:t xml:space="preserve">, 46(1), 20-27 </w:t>
       </w:r>
-      <w:hyperlink r:id="rId15" w:history="1">
+      <w:hyperlink r:id="rId16" w:history="1">
         <w:r>
           <w:rPr>
             <w:rStyle w:val="Hyperlink"/>
@@ -2992,6 +3050,7 @@
           <w:sz w:val="22"/>
           <w:szCs w:val="22"/>
         </w:rPr>
+        <w:lastRenderedPageBreak/>
         <w:t>Ciampa</w:t>
       </w:r>
       <w:r>
@@ -3174,487 +3233,6 @@
           <w:szCs w:val="22"/>
         </w:rPr>
         <w:t xml:space="preserve">Selected presentation slides are available at </w:t>
-      </w:r>
-      <w:hyperlink r:id="rId16" w:history="1">
-        <w:r>
-          <w:rPr>
-            <w:rStyle w:val="Hyperlink"/>
-            <w:i/>
-            <w:iCs/>
-            <w:sz w:val="22"/>
-            <w:szCs w:val="22"/>
-          </w:rPr>
-          <w:t>https://www.tmmorin.com/work</w:t>
-        </w:r>
-      </w:hyperlink>
-    </w:p>
-    <w:p>
-      <w:pPr>
-        <w:contextualSpacing/>
-        <w:jc w:val="center"/>
-        <w:rPr>
-          <w:rFonts w:eastAsia="Times New Roman"/>
-          <w:b/>
-          <w:bCs/>
-          <w:color w:val="000000" w:themeColor="text1"/>
-          <w:sz w:val="22"/>
-          <w:szCs w:val="22"/>
-          <w:shd w:val="clear" w:color="auto" w:fill="FFFFFF"/>
-        </w:rPr>
-      </w:pPr>
-    </w:p>
-    <w:p>
-      <w:pPr>
-        <w:autoSpaceDE w:val="0"/>
-        <w:autoSpaceDN w:val="0"/>
-        <w:ind w:left="720" w:hanging="720"/>
-        <w:jc w:val="both"/>
-        <w:rPr>
-          <w:color w:val="000000" w:themeColor="text1"/>
-          <w:sz w:val="22"/>
-          <w:szCs w:val="22"/>
-        </w:rPr>
-      </w:pPr>
-      <w:r>
-        <w:rPr>
-          <w:b/>
-          <w:bCs/>
-          <w:color w:val="000000" w:themeColor="text1"/>
-          <w:sz w:val="22"/>
-          <w:szCs w:val="22"/>
-        </w:rPr>
-        <w:t xml:space="preserve">Morin, T.M. </w:t>
-      </w:r>
-      <w:r>
-        <w:rPr>
-          <w:i/>
-          <w:iCs/>
-          <w:color w:val="000000" w:themeColor="text1"/>
-          <w:sz w:val="22"/>
-          <w:szCs w:val="22"/>
-        </w:rPr>
-        <w:t xml:space="preserve">2022 Year in Review: </w:t>
-      </w:r>
-      <w:proofErr w:type="spellStart"/>
-      <w:r>
-        <w:rPr>
-          <w:i/>
-          <w:iCs/>
-          <w:color w:val="000000" w:themeColor="text1"/>
-          <w:sz w:val="22"/>
-          <w:szCs w:val="22"/>
-        </w:rPr>
-        <w:t>Clincal</w:t>
-      </w:r>
-      <w:proofErr w:type="spellEnd"/>
-      <w:r>
-        <w:rPr>
-          <w:i/>
-          <w:iCs/>
-          <w:color w:val="000000" w:themeColor="text1"/>
-          <w:sz w:val="22"/>
-          <w:szCs w:val="22"/>
-        </w:rPr>
-        <w:t xml:space="preserve">/Human Research in </w:t>
-      </w:r>
-      <w:proofErr w:type="spellStart"/>
-      <w:r>
-        <w:rPr>
-          <w:i/>
-          <w:iCs/>
-          <w:color w:val="000000" w:themeColor="text1"/>
-          <w:sz w:val="22"/>
-          <w:szCs w:val="22"/>
-        </w:rPr>
-        <w:t>Neuromodulatory</w:t>
-      </w:r>
-      <w:proofErr w:type="spellEnd"/>
-      <w:r>
-        <w:rPr>
-          <w:i/>
-          <w:iCs/>
-          <w:color w:val="000000" w:themeColor="text1"/>
-          <w:sz w:val="22"/>
-          <w:szCs w:val="22"/>
-        </w:rPr>
-        <w:t xml:space="preserve"> Subcortical Systems </w:t>
-      </w:r>
-      <w:r>
-        <w:rPr>
-          <w:i/>
-          <w:iCs/>
-          <w:color w:val="000000" w:themeColor="text1"/>
-          <w:sz w:val="22"/>
-          <w:szCs w:val="22"/>
-        </w:rPr>
-        <w:t>and</w:t>
-      </w:r>
-      <w:r>
-        <w:rPr>
-          <w:i/>
-          <w:iCs/>
-          <w:color w:val="000000" w:themeColor="text1"/>
-          <w:sz w:val="22"/>
-          <w:szCs w:val="22"/>
-        </w:rPr>
-        <w:t xml:space="preserve"> Alzheimer’s Disease</w:t>
-      </w:r>
-      <w:r>
-        <w:rPr>
-          <w:color w:val="000000" w:themeColor="text1"/>
-          <w:sz w:val="22"/>
-          <w:szCs w:val="22"/>
-        </w:rPr>
-        <w:t xml:space="preserve">. International Society to Advance Alzheimer’s Research and Treatment (ISTAART) </w:t>
-      </w:r>
-      <w:proofErr w:type="spellStart"/>
-      <w:r>
-        <w:rPr>
-          <w:color w:val="000000" w:themeColor="text1"/>
-          <w:sz w:val="22"/>
-          <w:szCs w:val="22"/>
-        </w:rPr>
-        <w:t>Neuromodulatory</w:t>
-      </w:r>
-      <w:proofErr w:type="spellEnd"/>
-      <w:r>
-        <w:rPr>
-          <w:color w:val="000000" w:themeColor="text1"/>
-          <w:sz w:val="22"/>
-          <w:szCs w:val="22"/>
-        </w:rPr>
-        <w:t xml:space="preserve"> Subcortical Systems Professional Interest Area (NSS PIA). 2023. Webinar.</w:t>
-      </w:r>
-    </w:p>
-    <w:p>
-      <w:pPr>
-        <w:autoSpaceDE w:val="0"/>
-        <w:autoSpaceDN w:val="0"/>
-        <w:ind w:left="720" w:hanging="720"/>
-        <w:jc w:val="both"/>
-        <w:rPr>
-          <w:color w:val="000000" w:themeColor="text1"/>
-          <w:sz w:val="22"/>
-          <w:szCs w:val="22"/>
-        </w:rPr>
-      </w:pPr>
-      <w:r>
-        <w:rPr>
-          <w:b/>
-          <w:bCs/>
-          <w:color w:val="000000" w:themeColor="text1"/>
-          <w:sz w:val="22"/>
-          <w:szCs w:val="22"/>
-        </w:rPr>
-        <w:t xml:space="preserve">Morin, T.M. </w:t>
-      </w:r>
-      <w:r>
-        <w:rPr>
-          <w:i/>
-          <w:iCs/>
-          <w:color w:val="000000" w:themeColor="text1"/>
-          <w:sz w:val="22"/>
-          <w:szCs w:val="22"/>
-        </w:rPr>
-        <w:t>Brain Network Flexibility and Stability During Higher Order Cognition</w:t>
-      </w:r>
-      <w:r>
-        <w:rPr>
-          <w:color w:val="000000" w:themeColor="text1"/>
-          <w:sz w:val="22"/>
-          <w:szCs w:val="22"/>
-        </w:rPr>
-        <w:t>. Joint Lab Meeting: Cognitive Aging &amp; Memory Lab (P.I. Ayanna Thomas) and Integrative Cognitive Neuroscience Lab (P.I. Elizabeth Race). 2022. Tufts University. Medford, MA.</w:t>
-      </w:r>
-    </w:p>
-    <w:p>
-      <w:pPr>
-        <w:autoSpaceDE w:val="0"/>
-        <w:autoSpaceDN w:val="0"/>
-        <w:ind w:left="720" w:hanging="720"/>
-        <w:jc w:val="both"/>
-        <w:rPr>
-          <w:color w:val="000000" w:themeColor="text1"/>
-          <w:sz w:val="22"/>
-          <w:szCs w:val="22"/>
-        </w:rPr>
-      </w:pPr>
-      <w:r>
-        <w:rPr>
-          <w:b/>
-          <w:bCs/>
-          <w:color w:val="000000" w:themeColor="text1"/>
-          <w:sz w:val="22"/>
-          <w:szCs w:val="22"/>
-        </w:rPr>
-        <w:t xml:space="preserve">Morin, T.M., </w:t>
-      </w:r>
-      <w:proofErr w:type="spellStart"/>
-      <w:r>
-        <w:rPr>
-          <w:color w:val="000000" w:themeColor="text1"/>
-          <w:sz w:val="22"/>
-          <w:szCs w:val="22"/>
-        </w:rPr>
-        <w:t>Isenburg</w:t>
-      </w:r>
-      <w:proofErr w:type="spellEnd"/>
-      <w:r>
-        <w:rPr>
-          <w:color w:val="000000" w:themeColor="text1"/>
-          <w:sz w:val="22"/>
-          <w:szCs w:val="22"/>
-        </w:rPr>
-        <w:t xml:space="preserve">, K., Moore, K., Ma, W., Stern, C.E. </w:t>
-      </w:r>
-      <w:r>
-        <w:rPr>
-          <w:i/>
-          <w:iCs/>
-          <w:color w:val="000000" w:themeColor="text1"/>
-          <w:sz w:val="22"/>
-          <w:szCs w:val="22"/>
-        </w:rPr>
-        <w:t>Functional reconfiguration of a task-active frontoparietal control network facilitates abstract reasoning</w:t>
-      </w:r>
-      <w:r>
-        <w:rPr>
-          <w:color w:val="000000" w:themeColor="text1"/>
-          <w:sz w:val="22"/>
-          <w:szCs w:val="22"/>
-        </w:rPr>
-        <w:t xml:space="preserve">. Henry I. </w:t>
-      </w:r>
-      <w:proofErr w:type="spellStart"/>
-      <w:r>
-        <w:rPr>
-          <w:color w:val="000000" w:themeColor="text1"/>
-          <w:sz w:val="22"/>
-          <w:szCs w:val="22"/>
-        </w:rPr>
-        <w:t>Russek</w:t>
-      </w:r>
-      <w:proofErr w:type="spellEnd"/>
-      <w:r>
-        <w:rPr>
-          <w:color w:val="000000" w:themeColor="text1"/>
-          <w:sz w:val="22"/>
-          <w:szCs w:val="22"/>
-        </w:rPr>
-        <w:t xml:space="preserve"> Student Achievement Day. 2022. Boston University. Boston, MA.</w:t>
-      </w:r>
-    </w:p>
-    <w:p>
-      <w:pPr>
-        <w:autoSpaceDE w:val="0"/>
-        <w:autoSpaceDN w:val="0"/>
-        <w:ind w:left="720" w:hanging="720"/>
-        <w:jc w:val="both"/>
-        <w:rPr>
-          <w:color w:val="000000" w:themeColor="text1"/>
-          <w:sz w:val="22"/>
-          <w:szCs w:val="22"/>
-        </w:rPr>
-      </w:pPr>
-      <w:r>
-        <w:rPr>
-          <w:b/>
-          <w:color w:val="000000" w:themeColor="text1"/>
-          <w:sz w:val="22"/>
-          <w:szCs w:val="22"/>
-        </w:rPr>
-        <w:t xml:space="preserve">Morin, T.M. </w:t>
-      </w:r>
-      <w:r>
-        <w:rPr>
-          <w:i/>
-          <w:color w:val="000000" w:themeColor="text1"/>
-          <w:sz w:val="22"/>
-          <w:szCs w:val="22"/>
-        </w:rPr>
-        <w:t>Frontoparietal Control Network Contributions to Abstract Reasoning</w:t>
-      </w:r>
-      <w:r>
-        <w:rPr>
-          <w:color w:val="000000" w:themeColor="text1"/>
-          <w:sz w:val="22"/>
-          <w:szCs w:val="22"/>
-        </w:rPr>
-        <w:t>. Boston University Graduate Program for Neuroscience Annual Retreat. 2019. Essex, MA.</w:t>
-      </w:r>
-    </w:p>
-    <w:p>
-      <w:pPr>
-        <w:ind w:left="720" w:hanging="720"/>
-        <w:jc w:val="both"/>
-        <w:rPr>
-          <w:color w:val="000000" w:themeColor="text1"/>
-          <w:sz w:val="22"/>
-          <w:szCs w:val="22"/>
-        </w:rPr>
-      </w:pPr>
-      <w:r>
-        <w:rPr>
-          <w:b/>
-          <w:color w:val="000000" w:themeColor="text1"/>
-          <w:sz w:val="22"/>
-          <w:szCs w:val="22"/>
-        </w:rPr>
-        <w:t>Morin, T.M.</w:t>
-      </w:r>
-      <w:r>
-        <w:rPr>
-          <w:color w:val="000000" w:themeColor="text1"/>
-          <w:sz w:val="22"/>
-          <w:szCs w:val="22"/>
-        </w:rPr>
-        <w:t xml:space="preserve"> </w:t>
-      </w:r>
-      <w:r>
-        <w:rPr>
-          <w:i/>
-          <w:color w:val="000000" w:themeColor="text1"/>
-          <w:sz w:val="22"/>
-          <w:szCs w:val="22"/>
-        </w:rPr>
-        <w:t>Branching Out: What a Tree Can Teach You About Your Brain?</w:t>
-      </w:r>
-      <w:r>
-        <w:rPr>
-          <w:color w:val="000000" w:themeColor="text1"/>
-          <w:sz w:val="22"/>
-          <w:szCs w:val="22"/>
-        </w:rPr>
-        <w:t xml:space="preserve"> Out For Undergrad Engineering Conference. 2016. Stanford University, Palo Alto, CA</w:t>
-      </w:r>
-      <w:r>
-        <w:rPr>
-          <w:color w:val="000000" w:themeColor="text1"/>
-          <w:sz w:val="22"/>
-          <w:szCs w:val="22"/>
-        </w:rPr>
-        <w:t>.</w:t>
-      </w:r>
-    </w:p>
-    <w:p>
-      <w:pPr>
-        <w:ind w:left="720" w:hanging="720"/>
-        <w:jc w:val="both"/>
-        <w:rPr>
-          <w:color w:val="000000" w:themeColor="text1"/>
-          <w:sz w:val="22"/>
-          <w:szCs w:val="22"/>
-        </w:rPr>
-      </w:pPr>
-      <w:r>
-        <w:rPr>
-          <w:b/>
-          <w:color w:val="000000" w:themeColor="text1"/>
-          <w:sz w:val="22"/>
-          <w:szCs w:val="22"/>
-        </w:rPr>
-        <w:t>Morin, T.M.</w:t>
-      </w:r>
-      <w:r>
-        <w:rPr>
-          <w:color w:val="000000" w:themeColor="text1"/>
-          <w:sz w:val="22"/>
-          <w:szCs w:val="22"/>
-        </w:rPr>
-        <w:t xml:space="preserve"> </w:t>
-      </w:r>
-      <w:r>
-        <w:rPr>
-          <w:i/>
-          <w:color w:val="000000" w:themeColor="text1"/>
-          <w:sz w:val="22"/>
-          <w:szCs w:val="22"/>
-        </w:rPr>
-        <w:t>Creating a Computer Simulation Tool for PET Neuroimaging</w:t>
-      </w:r>
-      <w:r>
-        <w:rPr>
-          <w:color w:val="000000" w:themeColor="text1"/>
-          <w:sz w:val="22"/>
-          <w:szCs w:val="22"/>
-        </w:rPr>
-        <w:t>. Tufts University Undergraduate Research and Scholarship Symposium. 2016. Tufts University, Medford, MA.</w:t>
-      </w:r>
-    </w:p>
-    <w:p>
-      <w:pPr>
-        <w:contextualSpacing/>
-        <w:jc w:val="both"/>
-        <w:rPr>
-          <w:rFonts w:eastAsia="Times New Roman"/>
-          <w:b/>
-          <w:bCs/>
-          <w:color w:val="000000" w:themeColor="text1"/>
-          <w:sz w:val="22"/>
-          <w:szCs w:val="22"/>
-          <w:shd w:val="clear" w:color="auto" w:fill="FFFFFF"/>
-        </w:rPr>
-      </w:pPr>
-    </w:p>
-    <w:p>
-      <w:pPr>
-        <w:contextualSpacing/>
-        <w:jc w:val="both"/>
-        <w:rPr>
-          <w:rFonts w:eastAsia="Times New Roman"/>
-          <w:color w:val="000000" w:themeColor="text1"/>
-          <w:sz w:val="22"/>
-          <w:szCs w:val="22"/>
-          <w:shd w:val="clear" w:color="auto" w:fill="FFFFFF"/>
-        </w:rPr>
-      </w:pPr>
-    </w:p>
-    <w:p>
-      <w:pPr>
-        <w:pBdr>
-          <w:bottom w:val="single" w:sz="6" w:space="1" w:color="auto"/>
-        </w:pBdr>
-        <w:contextualSpacing/>
-        <w:rPr>
-          <w:rFonts w:asciiTheme="majorHAnsi" w:hAnsiTheme="majorHAnsi" w:cstheme="majorHAnsi"/>
-          <w:b/>
-          <w:bCs/>
-          <w:color w:val="000000" w:themeColor="text1"/>
-          <w:sz w:val="28"/>
-          <w:szCs w:val="28"/>
-        </w:rPr>
-      </w:pPr>
-      <w:r>
-        <w:rPr>
-          <w:rFonts w:asciiTheme="majorHAnsi" w:hAnsiTheme="majorHAnsi" w:cstheme="majorHAnsi"/>
-          <w:b/>
-          <w:bCs/>
-          <w:color w:val="000000" w:themeColor="text1"/>
-          <w:sz w:val="28"/>
-          <w:szCs w:val="28"/>
-        </w:rPr>
-        <w:t>Conference Posters</w:t>
-      </w:r>
-    </w:p>
-    <w:p>
-      <w:pPr>
-        <w:rPr>
-          <w:i/>
-          <w:iCs/>
-          <w:color w:val="000000" w:themeColor="text1"/>
-          <w:sz w:val="22"/>
-          <w:szCs w:val="22"/>
-        </w:rPr>
-      </w:pPr>
-      <w:r>
-        <w:rPr>
-          <w:i/>
-          <w:iCs/>
-          <w:color w:val="000000" w:themeColor="text1"/>
-          <w:sz w:val="22"/>
-          <w:szCs w:val="22"/>
-        </w:rPr>
-        <w:t xml:space="preserve">Selected poster PDFs are available at </w:t>
       </w:r>
       <w:hyperlink r:id="rId17" w:history="1">
         <w:r>
@@ -3671,11 +3249,16 @@
     </w:p>
     <w:p>
       <w:pPr>
+        <w:contextualSpacing/>
         <w:jc w:val="center"/>
         <w:rPr>
-          <w:color w:val="000000" w:themeColor="text1"/>
-          <w:sz w:val="22"/>
-          <w:szCs w:val="22"/>
+          <w:rFonts w:eastAsia="Times New Roman"/>
+          <w:b/>
+          <w:bCs/>
+          <w:color w:val="000000" w:themeColor="text1"/>
+          <w:sz w:val="22"/>
+          <w:szCs w:val="22"/>
+          <w:shd w:val="clear" w:color="auto" w:fill="FFFFFF"/>
         </w:rPr>
       </w:pPr>
     </w:p>
@@ -3699,15 +3282,7 @@
           <w:sz w:val="22"/>
           <w:szCs w:val="22"/>
         </w:rPr>
-        <w:t>Morin, T.M.</w:t>
-      </w:r>
-      <w:r>
-        <w:rPr>
-          <w:color w:val="000000" w:themeColor="text1"/>
-          <w:sz w:val="22"/>
-          <w:szCs w:val="22"/>
-        </w:rPr>
-        <w:t xml:space="preserve">, Dunne, M.F., Chang, A.E., &amp; Stern, C.E. </w:t>
+        <w:t xml:space="preserve">Morin, T.M. </w:t>
       </w:r>
       <w:r>
         <w:rPr>
@@ -3717,15 +3292,67 @@
           <w:sz w:val="22"/>
           <w:szCs w:val="22"/>
         </w:rPr>
-        <w:t>Hierarchical gradients in prefrontal cortex and hippocampus support context-dependent rule learning</w:t>
-      </w:r>
-      <w:r>
-        <w:rPr>
-          <w:color w:val="000000" w:themeColor="text1"/>
-          <w:sz w:val="22"/>
-          <w:szCs w:val="22"/>
-        </w:rPr>
-        <w:t>. Society for Neuroscience. 2022. San Diego, CA.</w:t>
+        <w:t xml:space="preserve">2022 Year in Review: </w:t>
+      </w:r>
+      <w:proofErr w:type="spellStart"/>
+      <w:r>
+        <w:rPr>
+          <w:i/>
+          <w:iCs/>
+          <w:color w:val="000000" w:themeColor="text1"/>
+          <w:sz w:val="22"/>
+          <w:szCs w:val="22"/>
+        </w:rPr>
+        <w:t>Clincal</w:t>
+      </w:r>
+      <w:proofErr w:type="spellEnd"/>
+      <w:r>
+        <w:rPr>
+          <w:i/>
+          <w:iCs/>
+          <w:color w:val="000000" w:themeColor="text1"/>
+          <w:sz w:val="22"/>
+          <w:szCs w:val="22"/>
+        </w:rPr>
+        <w:t xml:space="preserve">/Human Research in </w:t>
+      </w:r>
+      <w:r>
+        <w:rPr>
+          <w:i/>
+          <w:iCs/>
+          <w:color w:val="000000" w:themeColor="text1"/>
+          <w:sz w:val="22"/>
+          <w:szCs w:val="22"/>
+        </w:rPr>
+        <w:t xml:space="preserve">Neuromodulatory Subcortical Systems </w:t>
+      </w:r>
+      <w:r>
+        <w:rPr>
+          <w:i/>
+          <w:iCs/>
+          <w:color w:val="000000" w:themeColor="text1"/>
+          <w:sz w:val="22"/>
+          <w:szCs w:val="22"/>
+        </w:rPr>
+        <w:t>and</w:t>
+      </w:r>
+      <w:r>
+        <w:rPr>
+          <w:i/>
+          <w:iCs/>
+          <w:color w:val="000000" w:themeColor="text1"/>
+          <w:sz w:val="22"/>
+          <w:szCs w:val="22"/>
+        </w:rPr>
+        <w:t xml:space="preserve"> Alzheimer’s Disease</w:t>
+      </w:r>
+      <w:r>
+        <w:rPr>
+          <w:color w:val="000000" w:themeColor="text1"/>
+          <w:sz w:val="22"/>
+          <w:szCs w:val="22"/>
+        </w:rPr>
+        <w:t>. International Society to Advance Alzheimer’s Research and Treatment (ISTAART) Neuromodulatory Subcortical Systems Professional Interest Area (NSS PIA). 2023. Webinar.</w:t>
       </w:r>
     </w:p>
     <w:p>
@@ -3742,55 +3369,13 @@
       </w:pPr>
       <w:r>
         <w:rPr>
-          <w:color w:val="000000" w:themeColor="text1"/>
-          <w:sz w:val="22"/>
-          <w:szCs w:val="22"/>
-        </w:rPr>
-        <w:t>Dunne, M.F.,</w:t>
-      </w:r>
-      <w:r>
-        <w:rPr>
-          <w:color w:val="000000" w:themeColor="text1"/>
-          <w:sz w:val="22"/>
-          <w:szCs w:val="22"/>
-        </w:rPr>
-        <w:t xml:space="preserve"> Ling, S., Moore, K.E., </w:t>
-      </w:r>
-      <w:r>
-        <w:rPr>
-          <w:b/>
-          <w:bCs/>
-          <w:color w:val="000000" w:themeColor="text1"/>
-          <w:sz w:val="22"/>
-          <w:szCs w:val="22"/>
-        </w:rPr>
-        <w:t>Morin, T.M.</w:t>
-      </w:r>
-      <w:r>
-        <w:rPr>
-          <w:color w:val="000000" w:themeColor="text1"/>
-          <w:sz w:val="22"/>
-          <w:szCs w:val="22"/>
-        </w:rPr>
-        <w:t xml:space="preserve">, </w:t>
-      </w:r>
-      <w:proofErr w:type="spellStart"/>
-      <w:r>
-        <w:rPr>
-          <w:color w:val="000000" w:themeColor="text1"/>
-          <w:sz w:val="22"/>
-          <w:szCs w:val="22"/>
-        </w:rPr>
-        <w:t>Chrastil</w:t>
-      </w:r>
-      <w:proofErr w:type="spellEnd"/>
-      <w:r>
-        <w:rPr>
-          <w:color w:val="000000" w:themeColor="text1"/>
-          <w:sz w:val="22"/>
-          <w:szCs w:val="22"/>
-        </w:rPr>
-        <w:t xml:space="preserve">, E., &amp; Stern, C.E. </w:t>
+          <w:b/>
+          <w:bCs/>
+          <w:color w:val="000000" w:themeColor="text1"/>
+          <w:sz w:val="22"/>
+          <w:szCs w:val="22"/>
+        </w:rPr>
+        <w:t xml:space="preserve">Morin, T.M. </w:t>
       </w:r>
       <w:r>
         <w:rPr>
@@ -3800,15 +3385,15 @@
           <w:sz w:val="22"/>
           <w:szCs w:val="22"/>
         </w:rPr>
-        <w:t>Exploring egocentric boundary sensitivity in humans using a virtual open field foraging paradigm with fMRI</w:t>
-      </w:r>
-      <w:r>
-        <w:rPr>
-          <w:color w:val="000000" w:themeColor="text1"/>
-          <w:sz w:val="22"/>
-          <w:szCs w:val="22"/>
-        </w:rPr>
-        <w:t>. Society for Neuroscience 2022. San Diego, CA.</w:t>
+        <w:t>Brain Network Flexibility and Stability During Higher Order Cognition</w:t>
+      </w:r>
+      <w:r>
+        <w:rPr>
+          <w:color w:val="000000" w:themeColor="text1"/>
+          <w:sz w:val="22"/>
+          <w:szCs w:val="22"/>
+        </w:rPr>
+        <w:t>. Joint Lab Meeting: Cognitive Aging &amp; Memory Lab (P.I. Ayanna Thomas) and Integrative Cognitive Neuroscience Lab (P.I. Elizabeth Race). 2022. Tufts University. Medford, MA.</w:t>
       </w:r>
     </w:p>
     <w:p>
@@ -3823,6 +3408,16 @@
           <w:szCs w:val="22"/>
         </w:rPr>
       </w:pPr>
+      <w:r>
+        <w:rPr>
+          <w:b/>
+          <w:bCs/>
+          <w:color w:val="000000" w:themeColor="text1"/>
+          <w:sz w:val="22"/>
+          <w:szCs w:val="22"/>
+        </w:rPr>
+        <w:t xml:space="preserve">Morin, T.M., </w:t>
+      </w:r>
       <w:proofErr w:type="spellStart"/>
       <w:r>
         <w:rPr>
@@ -3839,25 +3434,7 @@
           <w:sz w:val="22"/>
           <w:szCs w:val="22"/>
         </w:rPr>
-        <w:t xml:space="preserve">, K., </w:t>
-      </w:r>
-      <w:r>
-        <w:rPr>
-          <w:b/>
-          <w:bCs/>
-          <w:color w:val="000000" w:themeColor="text1"/>
-          <w:sz w:val="22"/>
-          <w:szCs w:val="22"/>
-        </w:rPr>
-        <w:t>Morin, T.M.</w:t>
-      </w:r>
-      <w:r>
-        <w:rPr>
-          <w:color w:val="000000" w:themeColor="text1"/>
-          <w:sz w:val="22"/>
-          <w:szCs w:val="22"/>
-        </w:rPr>
-        <w:t xml:space="preserve">, Rosen, M.L., Somers, D.C., &amp; Stern, C.E. </w:t>
+        <w:t xml:space="preserve">, K., Moore, K., Ma, W., Stern, C.E. </w:t>
       </w:r>
       <w:r>
         <w:rPr>
@@ -3867,15 +3444,33 @@
           <w:sz w:val="22"/>
           <w:szCs w:val="22"/>
         </w:rPr>
-        <w:t>Network interactions during long-term memory guided versus stimulus-guided attention in humans</w:t>
-      </w:r>
-      <w:r>
-        <w:rPr>
-          <w:color w:val="000000" w:themeColor="text1"/>
-          <w:sz w:val="22"/>
-          <w:szCs w:val="22"/>
-        </w:rPr>
-        <w:t>. Society for Neuroscience. 2021. (Online Meeting, Due to COVID-19)</w:t>
+        <w:t>Functional reconfiguration of a task-active frontoparietal control network facilitates abstract reasoning</w:t>
+      </w:r>
+      <w:r>
+        <w:rPr>
+          <w:color w:val="000000" w:themeColor="text1"/>
+          <w:sz w:val="22"/>
+          <w:szCs w:val="22"/>
+        </w:rPr>
+        <w:t xml:space="preserve">. Henry I. </w:t>
+      </w:r>
+      <w:proofErr w:type="spellStart"/>
+      <w:r>
+        <w:rPr>
+          <w:color w:val="000000" w:themeColor="text1"/>
+          <w:sz w:val="22"/>
+          <w:szCs w:val="22"/>
+        </w:rPr>
+        <w:t>Russek</w:t>
+      </w:r>
+      <w:proofErr w:type="spellEnd"/>
+      <w:r>
+        <w:rPr>
+          <w:color w:val="000000" w:themeColor="text1"/>
+          <w:sz w:val="22"/>
+          <w:szCs w:val="22"/>
+        </w:rPr>
+        <w:t xml:space="preserve"> Student Achievement Day. 2022. Boston University. Boston, MA.</w:t>
       </w:r>
     </w:p>
     <w:p>
@@ -3890,44 +3485,54 @@
           <w:szCs w:val="22"/>
         </w:rPr>
       </w:pPr>
-      <w:proofErr w:type="spellStart"/>
-      <w:r>
-        <w:rPr>
-          <w:color w:val="000000" w:themeColor="text1"/>
-          <w:sz w:val="22"/>
-          <w:szCs w:val="22"/>
-        </w:rPr>
-        <w:t>Liapis</w:t>
-      </w:r>
-      <w:proofErr w:type="spellEnd"/>
-      <w:r>
-        <w:rPr>
-          <w:color w:val="000000" w:themeColor="text1"/>
-          <w:sz w:val="22"/>
-          <w:szCs w:val="22"/>
-        </w:rPr>
-        <w:t>, S.S.P.,</w:t>
-      </w:r>
-      <w:r>
-        <w:rPr>
-          <w:b/>
-          <w:color w:val="000000" w:themeColor="text1"/>
-          <w:sz w:val="22"/>
-          <w:szCs w:val="22"/>
-        </w:rPr>
-        <w:t xml:space="preserve"> Morin, T.M.</w:t>
-      </w:r>
-      <w:r>
-        <w:rPr>
-          <w:color w:val="000000" w:themeColor="text1"/>
-          <w:sz w:val="22"/>
-          <w:szCs w:val="22"/>
-        </w:rPr>
-        <w:t>,</w:t>
-      </w:r>
-      <w:r>
-        <w:rPr>
-          <w:b/>
+      <w:r>
+        <w:rPr>
+          <w:b/>
+          <w:color w:val="000000" w:themeColor="text1"/>
+          <w:sz w:val="22"/>
+          <w:szCs w:val="22"/>
+        </w:rPr>
+        <w:t xml:space="preserve">Morin, T.M. </w:t>
+      </w:r>
+      <w:r>
+        <w:rPr>
+          <w:i/>
+          <w:color w:val="000000" w:themeColor="text1"/>
+          <w:sz w:val="22"/>
+          <w:szCs w:val="22"/>
+        </w:rPr>
+        <w:t>Frontoparietal Control Network Contributions to Abstract Reasoning</w:t>
+      </w:r>
+      <w:r>
+        <w:rPr>
+          <w:color w:val="000000" w:themeColor="text1"/>
+          <w:sz w:val="22"/>
+          <w:szCs w:val="22"/>
+        </w:rPr>
+        <w:t>. Boston University Graduate Program for Neuroscience Annual Retreat. 2019. Essex, MA.</w:t>
+      </w:r>
+    </w:p>
+    <w:p>
+      <w:pPr>
+        <w:ind w:left="720" w:hanging="720"/>
+        <w:jc w:val="both"/>
+        <w:rPr>
+          <w:color w:val="000000" w:themeColor="text1"/>
+          <w:sz w:val="22"/>
+          <w:szCs w:val="22"/>
+        </w:rPr>
+      </w:pPr>
+      <w:r>
+        <w:rPr>
+          <w:b/>
+          <w:color w:val="000000" w:themeColor="text1"/>
+          <w:sz w:val="22"/>
+          <w:szCs w:val="22"/>
+        </w:rPr>
+        <w:t>Morin, T.M.</w:t>
+      </w:r>
+      <w:r>
+        <w:rPr>
           <w:color w:val="000000" w:themeColor="text1"/>
           <w:sz w:val="22"/>
           <w:szCs w:val="22"/>
@@ -3936,15 +3541,51 @@
       </w:r>
       <w:r>
         <w:rPr>
-          <w:color w:val="000000" w:themeColor="text1"/>
-          <w:sz w:val="22"/>
-          <w:szCs w:val="22"/>
-        </w:rPr>
-        <w:t>McGuire, J.T., &amp; Stern, C.E.</w:t>
-      </w:r>
-      <w:r>
-        <w:rPr>
-          <w:b/>
+          <w:i/>
+          <w:color w:val="000000" w:themeColor="text1"/>
+          <w:sz w:val="22"/>
+          <w:szCs w:val="22"/>
+        </w:rPr>
+        <w:t>Branching Out: What a Tree Can Teach You About Your Brain?</w:t>
+      </w:r>
+      <w:r>
+        <w:rPr>
+          <w:color w:val="000000" w:themeColor="text1"/>
+          <w:sz w:val="22"/>
+          <w:szCs w:val="22"/>
+        </w:rPr>
+        <w:t xml:space="preserve"> Out For Undergrad Engineering Conference. 2016. Stanford University, Palo Alto, CA</w:t>
+      </w:r>
+      <w:r>
+        <w:rPr>
+          <w:color w:val="000000" w:themeColor="text1"/>
+          <w:sz w:val="22"/>
+          <w:szCs w:val="22"/>
+        </w:rPr>
+        <w:t>.</w:t>
+      </w:r>
+    </w:p>
+    <w:p>
+      <w:pPr>
+        <w:ind w:left="720" w:hanging="720"/>
+        <w:jc w:val="both"/>
+        <w:rPr>
+          <w:color w:val="000000" w:themeColor="text1"/>
+          <w:sz w:val="22"/>
+          <w:szCs w:val="22"/>
+        </w:rPr>
+      </w:pPr>
+      <w:r>
+        <w:rPr>
+          <w:b/>
+          <w:color w:val="000000" w:themeColor="text1"/>
+          <w:sz w:val="22"/>
+          <w:szCs w:val="22"/>
+        </w:rPr>
+        <w:t>Morin, T.M.</w:t>
+      </w:r>
+      <w:r>
+        <w:rPr>
           <w:color w:val="000000" w:themeColor="text1"/>
           <w:sz w:val="22"/>
           <w:szCs w:val="22"/>
@@ -3958,24 +3599,114 @@
           <w:sz w:val="22"/>
           <w:szCs w:val="22"/>
         </w:rPr>
-        <w:t xml:space="preserve">The dimensionality of representational space calibrates to abstract reasoning complexity. </w:t>
-      </w:r>
-      <w:r>
-        <w:rPr>
-          <w:color w:val="000000" w:themeColor="text1"/>
-          <w:sz w:val="22"/>
-          <w:szCs w:val="22"/>
-        </w:rPr>
-        <w:t>Organization for Human Brain Mapping. 2021. (Online Meeting, Due to COVID-19</w:t>
-      </w:r>
-      <w:r>
-        <w:rPr>
-          <w:color w:val="000000" w:themeColor="text1"/>
-          <w:sz w:val="22"/>
-          <w:szCs w:val="22"/>
-        </w:rPr>
-        <w:t>)</w:t>
-      </w:r>
+        <w:t>Creating a Computer Simulation Tool for PET Neuroimaging</w:t>
+      </w:r>
+      <w:r>
+        <w:rPr>
+          <w:color w:val="000000" w:themeColor="text1"/>
+          <w:sz w:val="22"/>
+          <w:szCs w:val="22"/>
+        </w:rPr>
+        <w:t>. Tufts University Undergraduate Research and Scholarship Symposium. 2016. Tufts University, Medford, MA.</w:t>
+      </w:r>
+    </w:p>
+    <w:p>
+      <w:pPr>
+        <w:contextualSpacing/>
+        <w:jc w:val="both"/>
+        <w:rPr>
+          <w:rFonts w:eastAsia="Times New Roman"/>
+          <w:b/>
+          <w:bCs/>
+          <w:color w:val="000000" w:themeColor="text1"/>
+          <w:sz w:val="22"/>
+          <w:szCs w:val="22"/>
+          <w:shd w:val="clear" w:color="auto" w:fill="FFFFFF"/>
+        </w:rPr>
+      </w:pPr>
+    </w:p>
+    <w:p>
+      <w:pPr>
+        <w:contextualSpacing/>
+        <w:jc w:val="both"/>
+        <w:rPr>
+          <w:rFonts w:eastAsia="Times New Roman"/>
+          <w:color w:val="000000" w:themeColor="text1"/>
+          <w:sz w:val="22"/>
+          <w:szCs w:val="22"/>
+          <w:shd w:val="clear" w:color="auto" w:fill="FFFFFF"/>
+        </w:rPr>
+      </w:pPr>
+    </w:p>
+    <w:p>
+      <w:pPr>
+        <w:pBdr>
+          <w:bottom w:val="single" w:sz="6" w:space="1" w:color="auto"/>
+        </w:pBdr>
+        <w:contextualSpacing/>
+        <w:rPr>
+          <w:rFonts w:asciiTheme="majorHAnsi" w:hAnsiTheme="majorHAnsi" w:cstheme="majorHAnsi"/>
+          <w:b/>
+          <w:bCs/>
+          <w:color w:val="000000" w:themeColor="text1"/>
+          <w:sz w:val="28"/>
+          <w:szCs w:val="28"/>
+        </w:rPr>
+      </w:pPr>
+      <w:r>
+        <w:rPr>
+          <w:rFonts w:asciiTheme="majorHAnsi" w:hAnsiTheme="majorHAnsi" w:cstheme="majorHAnsi"/>
+          <w:b/>
+          <w:bCs/>
+          <w:color w:val="000000" w:themeColor="text1"/>
+          <w:sz w:val="28"/>
+          <w:szCs w:val="28"/>
+        </w:rPr>
+        <w:t>Conference Posters</w:t>
+      </w:r>
+    </w:p>
+    <w:p>
+      <w:pPr>
+        <w:rPr>
+          <w:i/>
+          <w:iCs/>
+          <w:color w:val="000000" w:themeColor="text1"/>
+          <w:sz w:val="22"/>
+          <w:szCs w:val="22"/>
+        </w:rPr>
+      </w:pPr>
+      <w:r>
+        <w:rPr>
+          <w:i/>
+          <w:iCs/>
+          <w:color w:val="000000" w:themeColor="text1"/>
+          <w:sz w:val="22"/>
+          <w:szCs w:val="22"/>
+        </w:rPr>
+        <w:t xml:space="preserve">Selected poster PDFs are available at </w:t>
+      </w:r>
+      <w:hyperlink r:id="rId18" w:history="1">
+        <w:r>
+          <w:rPr>
+            <w:rStyle w:val="Hyperlink"/>
+            <w:i/>
+            <w:iCs/>
+            <w:sz w:val="22"/>
+            <w:szCs w:val="22"/>
+          </w:rPr>
+          <w:t>https://www.tmmorin.com/work</w:t>
+        </w:r>
+      </w:hyperlink>
+    </w:p>
+    <w:p>
+      <w:pPr>
+        <w:jc w:val="center"/>
+        <w:rPr>
+          <w:color w:val="000000" w:themeColor="text1"/>
+          <w:sz w:val="22"/>
+          <w:szCs w:val="22"/>
+        </w:rPr>
+      </w:pPr>
     </w:p>
     <w:p>
       <w:pPr>
@@ -3992,6 +3723,7 @@
       <w:r>
         <w:rPr>
           <w:b/>
+          <w:bCs/>
           <w:color w:val="000000" w:themeColor="text1"/>
           <w:sz w:val="22"/>
           <w:szCs w:val="22"/>
@@ -4004,24 +3736,43 @@
           <w:sz w:val="22"/>
           <w:szCs w:val="22"/>
         </w:rPr>
-        <w:t xml:space="preserve">, Ma, W., Chang, A.E., &amp; Stern, C.E. </w:t>
-      </w:r>
-      <w:r>
-        <w:rPr>
-          <w:i/>
-          <w:color w:val="000000" w:themeColor="text1"/>
-          <w:sz w:val="22"/>
-          <w:szCs w:val="22"/>
-        </w:rPr>
-        <w:t>Dynamic functional connectivity during context-dependent rule learning</w:t>
-      </w:r>
-      <w:r>
-        <w:rPr>
-          <w:color w:val="000000" w:themeColor="text1"/>
-          <w:sz w:val="22"/>
-          <w:szCs w:val="22"/>
-        </w:rPr>
-        <w:t>. Organization for Human Brain Mapping. 2020. (Online Meeting, Due to COVID-19)</w:t>
+        <w:t xml:space="preserve">, Ciampa, C., Parent, J., Cowan, J. L., </w:t>
+      </w:r>
+      <w:proofErr w:type="spellStart"/>
+      <w:r>
+        <w:rPr>
+          <w:color w:val="000000" w:themeColor="text1"/>
+          <w:sz w:val="22"/>
+          <w:szCs w:val="22"/>
+        </w:rPr>
+        <w:t>Adornato</w:t>
+      </w:r>
+      <w:proofErr w:type="spellEnd"/>
+      <w:r>
+        <w:rPr>
+          <w:color w:val="000000" w:themeColor="text1"/>
+          <w:sz w:val="22"/>
+          <w:szCs w:val="22"/>
+        </w:rPr>
+        <w:t xml:space="preserve">, A., O’Malley, K., Hooker, J., &amp; Berry, A. </w:t>
+      </w:r>
+      <w:r>
+        <w:rPr>
+          <w:i/>
+          <w:iCs/>
+          <w:color w:val="000000" w:themeColor="text1"/>
+          <w:sz w:val="22"/>
+          <w:szCs w:val="22"/>
+        </w:rPr>
+        <w:t xml:space="preserve">D2/3 receptor occupancy measured with [11C]-raclopride and functional brain network reconfiguration in healthy older adults. </w:t>
+      </w:r>
+      <w:r>
+        <w:rPr>
+          <w:color w:val="000000" w:themeColor="text1"/>
+          <w:sz w:val="22"/>
+          <w:szCs w:val="22"/>
+        </w:rPr>
+        <w:t>Society for Neuroscience. 2023. Washington, D.C. (Accepted)</w:t>
       </w:r>
     </w:p>
     <w:p>
@@ -4052,74 +3803,25 @@
           <w:sz w:val="22"/>
           <w:szCs w:val="22"/>
         </w:rPr>
-        <w:t>,</w:t>
-      </w:r>
-      <w:r>
-        <w:rPr>
-          <w:color w:val="000000" w:themeColor="text1"/>
-          <w:sz w:val="22"/>
-          <w:szCs w:val="22"/>
-        </w:rPr>
-        <w:t xml:space="preserve"> </w:t>
-      </w:r>
-      <w:r>
-        <w:rPr>
-          <w:color w:val="000000" w:themeColor="text1"/>
-          <w:sz w:val="22"/>
-          <w:szCs w:val="22"/>
-        </w:rPr>
-        <w:t xml:space="preserve">Moore, K.N., &amp; Stern, C.E. </w:t>
-      </w:r>
-      <w:r>
-        <w:rPr>
-          <w:i/>
-          <w:color w:val="000000" w:themeColor="text1"/>
-          <w:sz w:val="22"/>
-          <w:szCs w:val="22"/>
-        </w:rPr>
-        <w:t>An fMRI investigation of functional network connectivity during abstract reasoning</w:t>
-      </w:r>
-      <w:r>
-        <w:rPr>
-          <w:color w:val="000000" w:themeColor="text1"/>
-          <w:sz w:val="22"/>
-          <w:szCs w:val="22"/>
-        </w:rPr>
-        <w:t xml:space="preserve">. Henry I. </w:t>
-      </w:r>
-      <w:proofErr w:type="spellStart"/>
-      <w:r>
-        <w:rPr>
-          <w:color w:val="000000" w:themeColor="text1"/>
-          <w:sz w:val="22"/>
-          <w:szCs w:val="22"/>
-        </w:rPr>
-        <w:t>Russek</w:t>
-      </w:r>
-      <w:proofErr w:type="spellEnd"/>
-      <w:r>
-        <w:rPr>
-          <w:color w:val="000000" w:themeColor="text1"/>
-          <w:sz w:val="22"/>
-          <w:szCs w:val="22"/>
-        </w:rPr>
-        <w:t xml:space="preserve"> Student Achievement Day. 20</w:t>
-      </w:r>
-      <w:r>
-        <w:rPr>
-          <w:color w:val="000000" w:themeColor="text1"/>
-          <w:sz w:val="22"/>
-          <w:szCs w:val="22"/>
-        </w:rPr>
-        <w:t>20</w:t>
-      </w:r>
-      <w:r>
-        <w:rPr>
-          <w:color w:val="000000" w:themeColor="text1"/>
-          <w:sz w:val="22"/>
-          <w:szCs w:val="22"/>
-        </w:rPr>
-        <w:t>. Boston University, Boston, MA. (Online Meeting, Due to COVID-19).</w:t>
+        <w:t xml:space="preserve">, Dunne, M.F., Chang, A.E., &amp; Stern, C.E. </w:t>
+      </w:r>
+      <w:r>
+        <w:rPr>
+          <w:i/>
+          <w:iCs/>
+          <w:color w:val="000000" w:themeColor="text1"/>
+          <w:sz w:val="22"/>
+          <w:szCs w:val="22"/>
+        </w:rPr>
+        <w:t>Hierarchical gradients in prefrontal cortex and hippocampus support context-dependent rule learning</w:t>
+      </w:r>
+      <w:r>
+        <w:rPr>
+          <w:color w:val="000000" w:themeColor="text1"/>
+          <w:sz w:val="22"/>
+          <w:szCs w:val="22"/>
+        </w:rPr>
+        <w:t>. Society for Neuroscience. 2022. San Diego, CA.</w:t>
       </w:r>
     </w:p>
     <w:p>
@@ -4136,7 +3838,24 @@
       </w:pPr>
       <w:r>
         <w:rPr>
-          <w:b/>
+          <w:color w:val="000000" w:themeColor="text1"/>
+          <w:sz w:val="22"/>
+          <w:szCs w:val="22"/>
+        </w:rPr>
+        <w:t>Dunne, M.F.,</w:t>
+      </w:r>
+      <w:r>
+        <w:rPr>
+          <w:color w:val="000000" w:themeColor="text1"/>
+          <w:sz w:val="22"/>
+          <w:szCs w:val="22"/>
+        </w:rPr>
+        <w:t xml:space="preserve"> Ling, S., Moore, K.E., </w:t>
+      </w:r>
+      <w:r>
+        <w:rPr>
+          <w:b/>
+          <w:bCs/>
           <w:color w:val="000000" w:themeColor="text1"/>
           <w:sz w:val="22"/>
           <w:szCs w:val="22"/>
@@ -4149,24 +3868,43 @@
           <w:sz w:val="22"/>
           <w:szCs w:val="22"/>
         </w:rPr>
-        <w:t xml:space="preserve">, Moore, K.N., &amp; Stern, C.E. </w:t>
-      </w:r>
-      <w:r>
-        <w:rPr>
-          <w:i/>
-          <w:color w:val="000000" w:themeColor="text1"/>
-          <w:sz w:val="22"/>
-          <w:szCs w:val="22"/>
-        </w:rPr>
-        <w:t>An fMRI investigation of functional network connectivity during abstract reasoning</w:t>
-      </w:r>
-      <w:r>
-        <w:rPr>
-          <w:color w:val="000000" w:themeColor="text1"/>
-          <w:sz w:val="22"/>
-          <w:szCs w:val="22"/>
-        </w:rPr>
-        <w:t>. Cognitive Neuroscience Society Annual Meeting. 2020. (Online Meeting, Due to COVID-19).</w:t>
+        <w:t xml:space="preserve">, </w:t>
+      </w:r>
+      <w:proofErr w:type="spellStart"/>
+      <w:r>
+        <w:rPr>
+          <w:color w:val="000000" w:themeColor="text1"/>
+          <w:sz w:val="22"/>
+          <w:szCs w:val="22"/>
+        </w:rPr>
+        <w:t>Chrastil</w:t>
+      </w:r>
+      <w:proofErr w:type="spellEnd"/>
+      <w:r>
+        <w:rPr>
+          <w:color w:val="000000" w:themeColor="text1"/>
+          <w:sz w:val="22"/>
+          <w:szCs w:val="22"/>
+        </w:rPr>
+        <w:t xml:space="preserve">, E., &amp; Stern, C.E. </w:t>
+      </w:r>
+      <w:r>
+        <w:rPr>
+          <w:i/>
+          <w:iCs/>
+          <w:color w:val="000000" w:themeColor="text1"/>
+          <w:sz w:val="22"/>
+          <w:szCs w:val="22"/>
+        </w:rPr>
+        <w:t>Exploring egocentric boundary sensitivity in humans using a virtual open field foraging paradigm with fMRI</w:t>
+      </w:r>
+      <w:r>
+        <w:rPr>
+          <w:color w:val="000000" w:themeColor="text1"/>
+          <w:sz w:val="22"/>
+          <w:szCs w:val="22"/>
+        </w:rPr>
+        <w:t>. Society for Neuroscience 2022. San Diego, CA.</w:t>
       </w:r>
     </w:p>
     <w:p>
@@ -4181,14 +3919,32 @@
           <w:szCs w:val="22"/>
         </w:rPr>
       </w:pPr>
-      <w:r>
-        <w:rPr>
-          <w:b/>
-          <w:color w:val="000000" w:themeColor="text1"/>
-          <w:sz w:val="22"/>
-          <w:szCs w:val="22"/>
-        </w:rPr>
-        <w:lastRenderedPageBreak/>
+      <w:proofErr w:type="spellStart"/>
+      <w:r>
+        <w:rPr>
+          <w:color w:val="000000" w:themeColor="text1"/>
+          <w:sz w:val="22"/>
+          <w:szCs w:val="22"/>
+        </w:rPr>
+        <w:t>Isenburg</w:t>
+      </w:r>
+      <w:proofErr w:type="spellEnd"/>
+      <w:r>
+        <w:rPr>
+          <w:color w:val="000000" w:themeColor="text1"/>
+          <w:sz w:val="22"/>
+          <w:szCs w:val="22"/>
+        </w:rPr>
+        <w:t xml:space="preserve">, K., </w:t>
+      </w:r>
+      <w:r>
+        <w:rPr>
+          <w:b/>
+          <w:bCs/>
+          <w:color w:val="000000" w:themeColor="text1"/>
+          <w:sz w:val="22"/>
+          <w:szCs w:val="22"/>
+        </w:rPr>
         <w:t>Morin, T.M.</w:t>
       </w:r>
       <w:r>
@@ -4197,24 +3953,25 @@
           <w:sz w:val="22"/>
           <w:szCs w:val="22"/>
         </w:rPr>
-        <w:t xml:space="preserve">, Chang, A.E., &amp; Stern, C.E. </w:t>
-      </w:r>
-      <w:r>
-        <w:rPr>
-          <w:i/>
-          <w:color w:val="000000" w:themeColor="text1"/>
-          <w:sz w:val="22"/>
-          <w:szCs w:val="22"/>
-        </w:rPr>
-        <w:t xml:space="preserve">Cortical contributions to perceptual and symbolic reasoning using a one-dimensional raven’s progressive matrices task. </w:t>
-      </w:r>
-      <w:r>
-        <w:rPr>
-          <w:color w:val="000000" w:themeColor="text1"/>
-          <w:sz w:val="22"/>
-          <w:szCs w:val="22"/>
-        </w:rPr>
-        <w:t>Society for Neuroscience. 2019. Chicago, IL.</w:t>
+        <w:t xml:space="preserve">, Rosen, M.L., Somers, D.C., &amp; Stern, C.E. </w:t>
+      </w:r>
+      <w:r>
+        <w:rPr>
+          <w:i/>
+          <w:iCs/>
+          <w:color w:val="000000" w:themeColor="text1"/>
+          <w:sz w:val="22"/>
+          <w:szCs w:val="22"/>
+        </w:rPr>
+        <w:t>Network interactions during long-term memory guided versus stimulus-guided attention in humans</w:t>
+      </w:r>
+      <w:r>
+        <w:rPr>
+          <w:color w:val="000000" w:themeColor="text1"/>
+          <w:sz w:val="22"/>
+          <w:szCs w:val="22"/>
+        </w:rPr>
+        <w:t>. Society for Neuroscience. 2021. (Online Meeting, Due to COVID-19)</w:t>
       </w:r>
     </w:p>
     <w:p>
@@ -4229,6 +3986,345 @@
           <w:szCs w:val="22"/>
         </w:rPr>
       </w:pPr>
+      <w:proofErr w:type="spellStart"/>
+      <w:r>
+        <w:rPr>
+          <w:color w:val="000000" w:themeColor="text1"/>
+          <w:sz w:val="22"/>
+          <w:szCs w:val="22"/>
+        </w:rPr>
+        <w:t>Liapis</w:t>
+      </w:r>
+      <w:proofErr w:type="spellEnd"/>
+      <w:r>
+        <w:rPr>
+          <w:color w:val="000000" w:themeColor="text1"/>
+          <w:sz w:val="22"/>
+          <w:szCs w:val="22"/>
+        </w:rPr>
+        <w:t>, S.S.P.,</w:t>
+      </w:r>
+      <w:r>
+        <w:rPr>
+          <w:b/>
+          <w:color w:val="000000" w:themeColor="text1"/>
+          <w:sz w:val="22"/>
+          <w:szCs w:val="22"/>
+        </w:rPr>
+        <w:t xml:space="preserve"> Morin, T.M.</w:t>
+      </w:r>
+      <w:r>
+        <w:rPr>
+          <w:color w:val="000000" w:themeColor="text1"/>
+          <w:sz w:val="22"/>
+          <w:szCs w:val="22"/>
+        </w:rPr>
+        <w:t>,</w:t>
+      </w:r>
+      <w:r>
+        <w:rPr>
+          <w:b/>
+          <w:color w:val="000000" w:themeColor="text1"/>
+          <w:sz w:val="22"/>
+          <w:szCs w:val="22"/>
+        </w:rPr>
+        <w:t xml:space="preserve"> </w:t>
+      </w:r>
+      <w:r>
+        <w:rPr>
+          <w:color w:val="000000" w:themeColor="text1"/>
+          <w:sz w:val="22"/>
+          <w:szCs w:val="22"/>
+        </w:rPr>
+        <w:t>McGuire, J.T., &amp; Stern, C.E.</w:t>
+      </w:r>
+      <w:r>
+        <w:rPr>
+          <w:b/>
+          <w:color w:val="000000" w:themeColor="text1"/>
+          <w:sz w:val="22"/>
+          <w:szCs w:val="22"/>
+        </w:rPr>
+        <w:t xml:space="preserve"> </w:t>
+      </w:r>
+      <w:r>
+        <w:rPr>
+          <w:i/>
+          <w:color w:val="000000" w:themeColor="text1"/>
+          <w:sz w:val="22"/>
+          <w:szCs w:val="22"/>
+        </w:rPr>
+        <w:t xml:space="preserve">The dimensionality of representational space calibrates to abstract reasoning complexity. </w:t>
+      </w:r>
+      <w:r>
+        <w:rPr>
+          <w:color w:val="000000" w:themeColor="text1"/>
+          <w:sz w:val="22"/>
+          <w:szCs w:val="22"/>
+        </w:rPr>
+        <w:t>Organization for Human Brain Mapping. 2021. (Online Meeting, Due to COVID-19</w:t>
+      </w:r>
+      <w:r>
+        <w:rPr>
+          <w:color w:val="000000" w:themeColor="text1"/>
+          <w:sz w:val="22"/>
+          <w:szCs w:val="22"/>
+        </w:rPr>
+        <w:t>)</w:t>
+      </w:r>
+    </w:p>
+    <w:p>
+      <w:pPr>
+        <w:autoSpaceDE w:val="0"/>
+        <w:autoSpaceDN w:val="0"/>
+        <w:ind w:left="720" w:hanging="720"/>
+        <w:jc w:val="both"/>
+        <w:rPr>
+          <w:color w:val="000000" w:themeColor="text1"/>
+          <w:sz w:val="22"/>
+          <w:szCs w:val="22"/>
+        </w:rPr>
+      </w:pPr>
+      <w:r>
+        <w:rPr>
+          <w:b/>
+          <w:color w:val="000000" w:themeColor="text1"/>
+          <w:sz w:val="22"/>
+          <w:szCs w:val="22"/>
+        </w:rPr>
+        <w:t>Morin, T.M.</w:t>
+      </w:r>
+      <w:r>
+        <w:rPr>
+          <w:color w:val="000000" w:themeColor="text1"/>
+          <w:sz w:val="22"/>
+          <w:szCs w:val="22"/>
+        </w:rPr>
+        <w:t xml:space="preserve">, Ma, W., Chang, A.E., &amp; Stern, C.E. </w:t>
+      </w:r>
+      <w:r>
+        <w:rPr>
+          <w:i/>
+          <w:color w:val="000000" w:themeColor="text1"/>
+          <w:sz w:val="22"/>
+          <w:szCs w:val="22"/>
+        </w:rPr>
+        <w:t>Dynamic functional connectivity during context-dependent rule learning</w:t>
+      </w:r>
+      <w:r>
+        <w:rPr>
+          <w:color w:val="000000" w:themeColor="text1"/>
+          <w:sz w:val="22"/>
+          <w:szCs w:val="22"/>
+        </w:rPr>
+        <w:t>. Organization for Human Brain Mapping. 2020. (Online Meeting, Due to COVID-19)</w:t>
+      </w:r>
+    </w:p>
+    <w:p>
+      <w:pPr>
+        <w:autoSpaceDE w:val="0"/>
+        <w:autoSpaceDN w:val="0"/>
+        <w:ind w:left="720" w:hanging="720"/>
+        <w:jc w:val="both"/>
+        <w:rPr>
+          <w:color w:val="000000" w:themeColor="text1"/>
+          <w:sz w:val="22"/>
+          <w:szCs w:val="22"/>
+        </w:rPr>
+      </w:pPr>
+      <w:r>
+        <w:rPr>
+          <w:b/>
+          <w:bCs/>
+          <w:color w:val="000000" w:themeColor="text1"/>
+          <w:sz w:val="22"/>
+          <w:szCs w:val="22"/>
+        </w:rPr>
+        <w:lastRenderedPageBreak/>
+        <w:t>Morin, T.M.</w:t>
+      </w:r>
+      <w:r>
+        <w:rPr>
+          <w:color w:val="000000" w:themeColor="text1"/>
+          <w:sz w:val="22"/>
+          <w:szCs w:val="22"/>
+        </w:rPr>
+        <w:t>,</w:t>
+      </w:r>
+      <w:r>
+        <w:rPr>
+          <w:color w:val="000000" w:themeColor="text1"/>
+          <w:sz w:val="22"/>
+          <w:szCs w:val="22"/>
+        </w:rPr>
+        <w:t xml:space="preserve"> </w:t>
+      </w:r>
+      <w:r>
+        <w:rPr>
+          <w:color w:val="000000" w:themeColor="text1"/>
+          <w:sz w:val="22"/>
+          <w:szCs w:val="22"/>
+        </w:rPr>
+        <w:t xml:space="preserve">Moore, K.N., &amp; Stern, C.E. </w:t>
+      </w:r>
+      <w:r>
+        <w:rPr>
+          <w:i/>
+          <w:color w:val="000000" w:themeColor="text1"/>
+          <w:sz w:val="22"/>
+          <w:szCs w:val="22"/>
+        </w:rPr>
+        <w:t>An fMRI investigation of functional network connectivity during abstract reasoning</w:t>
+      </w:r>
+      <w:r>
+        <w:rPr>
+          <w:color w:val="000000" w:themeColor="text1"/>
+          <w:sz w:val="22"/>
+          <w:szCs w:val="22"/>
+        </w:rPr>
+        <w:t xml:space="preserve">. Henry I. </w:t>
+      </w:r>
+      <w:proofErr w:type="spellStart"/>
+      <w:r>
+        <w:rPr>
+          <w:color w:val="000000" w:themeColor="text1"/>
+          <w:sz w:val="22"/>
+          <w:szCs w:val="22"/>
+        </w:rPr>
+        <w:t>Russek</w:t>
+      </w:r>
+      <w:proofErr w:type="spellEnd"/>
+      <w:r>
+        <w:rPr>
+          <w:color w:val="000000" w:themeColor="text1"/>
+          <w:sz w:val="22"/>
+          <w:szCs w:val="22"/>
+        </w:rPr>
+        <w:t xml:space="preserve"> Student Achievement Day. 20</w:t>
+      </w:r>
+      <w:r>
+        <w:rPr>
+          <w:color w:val="000000" w:themeColor="text1"/>
+          <w:sz w:val="22"/>
+          <w:szCs w:val="22"/>
+        </w:rPr>
+        <w:t>20</w:t>
+      </w:r>
+      <w:r>
+        <w:rPr>
+          <w:color w:val="000000" w:themeColor="text1"/>
+          <w:sz w:val="22"/>
+          <w:szCs w:val="22"/>
+        </w:rPr>
+        <w:t>. Boston University, Boston, MA. (Online Meeting, Due to COVID-19).</w:t>
+      </w:r>
+    </w:p>
+    <w:p>
+      <w:pPr>
+        <w:autoSpaceDE w:val="0"/>
+        <w:autoSpaceDN w:val="0"/>
+        <w:ind w:left="720" w:hanging="720"/>
+        <w:jc w:val="both"/>
+        <w:rPr>
+          <w:color w:val="000000" w:themeColor="text1"/>
+          <w:sz w:val="22"/>
+          <w:szCs w:val="22"/>
+        </w:rPr>
+      </w:pPr>
+      <w:r>
+        <w:rPr>
+          <w:b/>
+          <w:color w:val="000000" w:themeColor="text1"/>
+          <w:sz w:val="22"/>
+          <w:szCs w:val="22"/>
+        </w:rPr>
+        <w:t>Morin, T.M.</w:t>
+      </w:r>
+      <w:r>
+        <w:rPr>
+          <w:color w:val="000000" w:themeColor="text1"/>
+          <w:sz w:val="22"/>
+          <w:szCs w:val="22"/>
+        </w:rPr>
+        <w:t xml:space="preserve">, Moore, K.N., &amp; Stern, C.E. </w:t>
+      </w:r>
+      <w:r>
+        <w:rPr>
+          <w:i/>
+          <w:color w:val="000000" w:themeColor="text1"/>
+          <w:sz w:val="22"/>
+          <w:szCs w:val="22"/>
+        </w:rPr>
+        <w:t>An fMRI investigation of functional network connectivity during abstract reasoning</w:t>
+      </w:r>
+      <w:r>
+        <w:rPr>
+          <w:color w:val="000000" w:themeColor="text1"/>
+          <w:sz w:val="22"/>
+          <w:szCs w:val="22"/>
+        </w:rPr>
+        <w:t>. Cognitive Neuroscience Society Annual Meeting. 2020. (Online Meeting, Due to COVID-19).</w:t>
+      </w:r>
+    </w:p>
+    <w:p>
+      <w:pPr>
+        <w:autoSpaceDE w:val="0"/>
+        <w:autoSpaceDN w:val="0"/>
+        <w:ind w:left="720" w:hanging="720"/>
+        <w:jc w:val="both"/>
+        <w:rPr>
+          <w:color w:val="000000" w:themeColor="text1"/>
+          <w:sz w:val="22"/>
+          <w:szCs w:val="22"/>
+        </w:rPr>
+      </w:pPr>
+      <w:r>
+        <w:rPr>
+          <w:b/>
+          <w:color w:val="000000" w:themeColor="text1"/>
+          <w:sz w:val="22"/>
+          <w:szCs w:val="22"/>
+        </w:rPr>
+        <w:t>Morin, T.M.</w:t>
+      </w:r>
+      <w:r>
+        <w:rPr>
+          <w:color w:val="000000" w:themeColor="text1"/>
+          <w:sz w:val="22"/>
+          <w:szCs w:val="22"/>
+        </w:rPr>
+        <w:t xml:space="preserve">, Chang, A.E., &amp; Stern, C.E. </w:t>
+      </w:r>
+      <w:r>
+        <w:rPr>
+          <w:i/>
+          <w:color w:val="000000" w:themeColor="text1"/>
+          <w:sz w:val="22"/>
+          <w:szCs w:val="22"/>
+        </w:rPr>
+        <w:t xml:space="preserve">Cortical contributions to perceptual and symbolic reasoning using a one-dimensional raven’s progressive matrices task. </w:t>
+      </w:r>
+      <w:r>
+        <w:rPr>
+          <w:color w:val="000000" w:themeColor="text1"/>
+          <w:sz w:val="22"/>
+          <w:szCs w:val="22"/>
+        </w:rPr>
+        <w:t>Society for Neuroscience. 2019. Chicago, IL.</w:t>
+      </w:r>
+    </w:p>
+    <w:p>
+      <w:pPr>
+        <w:autoSpaceDE w:val="0"/>
+        <w:autoSpaceDN w:val="0"/>
+        <w:ind w:left="720" w:hanging="720"/>
+        <w:jc w:val="both"/>
+        <w:rPr>
+          <w:color w:val="000000" w:themeColor="text1"/>
+          <w:sz w:val="22"/>
+          <w:szCs w:val="22"/>
+        </w:rPr>
+      </w:pPr>
       <w:r>
         <w:rPr>
           <w:color w:val="000000" w:themeColor="text1"/>
@@ -4557,7 +4653,17 @@
           <w:sz w:val="22"/>
           <w:szCs w:val="22"/>
         </w:rPr>
-        <w:t>Lecturer, Tufts University</w:t>
+        <w:t>Course Instructor</w:t>
+      </w:r>
+      <w:r>
+        <w:rPr>
+          <w:b/>
+          <w:bCs/>
+          <w:color w:val="000000" w:themeColor="text1"/>
+          <w:sz w:val="22"/>
+          <w:szCs w:val="22"/>
+        </w:rPr>
+        <w:t>, Tufts University</w:t>
       </w:r>
     </w:p>
     <w:p>
@@ -5194,6 +5300,41 @@
           <w:sz w:val="22"/>
           <w:szCs w:val="22"/>
         </w:rPr>
+        <w:t>2023</w:t>
+      </w:r>
+      <w:r>
+        <w:rPr>
+          <w:color w:val="000000" w:themeColor="text1"/>
+          <w:sz w:val="22"/>
+          <w:szCs w:val="22"/>
+        </w:rPr>
+        <w:tab/>
+      </w:r>
+      <w:r>
+        <w:rPr>
+          <w:color w:val="000000" w:themeColor="text1"/>
+          <w:sz w:val="22"/>
+          <w:szCs w:val="22"/>
+        </w:rPr>
+        <w:tab/>
+        <w:t>Ryan O’Leary, Brandeis University, Graduate Student</w:t>
+      </w:r>
+    </w:p>
+    <w:p>
+      <w:pPr>
+        <w:contextualSpacing/>
+        <w:rPr>
+          <w:color w:val="000000" w:themeColor="text1"/>
+          <w:sz w:val="22"/>
+          <w:szCs w:val="22"/>
+        </w:rPr>
+      </w:pPr>
+      <w:r>
+        <w:rPr>
+          <w:color w:val="000000" w:themeColor="text1"/>
+          <w:sz w:val="22"/>
+          <w:szCs w:val="22"/>
+        </w:rPr>
         <w:t>2022</w:t>
       </w:r>
       <w:r>
@@ -5345,6 +5486,7 @@
           <w:sz w:val="22"/>
           <w:szCs w:val="22"/>
         </w:rPr>
+        <w:lastRenderedPageBreak/>
         <w:t>2020-2021</w:t>
       </w:r>
       <w:r>
@@ -5662,7 +5804,6 @@
           <w:sz w:val="22"/>
           <w:szCs w:val="22"/>
         </w:rPr>
-        <w:lastRenderedPageBreak/>
         <w:tab/>
       </w:r>
       <w:r>
@@ -5949,6 +6090,65 @@
           <w:szCs w:val="22"/>
         </w:rPr>
       </w:pPr>
+    </w:p>
+    <w:p>
+      <w:pPr>
+        <w:contextualSpacing/>
+        <w:rPr>
+          <w:bCs/>
+          <w:color w:val="000000" w:themeColor="text1"/>
+          <w:sz w:val="22"/>
+          <w:szCs w:val="22"/>
+        </w:rPr>
+      </w:pPr>
+      <w:r>
+        <w:rPr>
+          <w:bCs/>
+          <w:color w:val="000000" w:themeColor="text1"/>
+          <w:sz w:val="22"/>
+          <w:szCs w:val="22"/>
+        </w:rPr>
+        <w:t>2023</w:t>
+      </w:r>
+      <w:r>
+        <w:rPr>
+          <w:bCs/>
+          <w:color w:val="000000" w:themeColor="text1"/>
+          <w:sz w:val="22"/>
+          <w:szCs w:val="22"/>
+        </w:rPr>
+        <w:tab/>
+      </w:r>
+      <w:r>
+        <w:rPr>
+          <w:bCs/>
+          <w:color w:val="000000" w:themeColor="text1"/>
+          <w:sz w:val="22"/>
+          <w:szCs w:val="22"/>
+        </w:rPr>
+        <w:tab/>
+        <w:t xml:space="preserve">Mentor, </w:t>
+      </w:r>
+      <w:proofErr w:type="spellStart"/>
+      <w:r>
+        <w:rPr>
+          <w:bCs/>
+          <w:color w:val="000000" w:themeColor="text1"/>
+          <w:sz w:val="22"/>
+          <w:szCs w:val="22"/>
+        </w:rPr>
+        <w:t>Neuromatch</w:t>
+      </w:r>
+      <w:proofErr w:type="spellEnd"/>
+      <w:r>
+        <w:rPr>
+          <w:bCs/>
+          <w:color w:val="000000" w:themeColor="text1"/>
+          <w:sz w:val="22"/>
+          <w:szCs w:val="22"/>
+        </w:rPr>
+        <w:t xml:space="preserve"> Academy</w:t>
+      </w:r>
     </w:p>
     <w:p>
       <w:pPr>
@@ -6754,6 +6954,7 @@
           <w:sz w:val="22"/>
           <w:szCs w:val="22"/>
         </w:rPr>
+        <w:lastRenderedPageBreak/>
         <w:t>Cognitive neuroscience of abstract reasoning, learning, and memory</w:t>
       </w:r>
     </w:p>
@@ -6828,8 +7029,8 @@
       </w:r>
     </w:p>
     <w:sectPr>
-      <w:headerReference w:type="default" r:id="rId18"/>
-      <w:headerReference w:type="first" r:id="rId19"/>
+      <w:headerReference w:type="default" r:id="rId19"/>
+      <w:headerReference w:type="first" r:id="rId20"/>
       <w:pgSz w:w="12240" w:h="15840"/>
       <w:pgMar w:top="1440" w:right="1440" w:bottom="1440" w:left="1440" w:header="1440" w:footer="1080" w:gutter="0"/>
       <w:cols w:space="720"/>
@@ -6840,7 +7041,7 @@
 </file>
 
 <file path=word/endnotes.xml><?xml version="1.0" encoding="utf-8"?>
-<w:endnotes xmlns:wpc="http://schemas.microsoft.com/office/word/2010/wordprocessingCanvas" xmlns:cx="http://schemas.microsoft.com/office/drawing/2014/chartex" xmlns:cx1="http://schemas.microsoft.com/office/drawing/2015/9/8/chartex" xmlns:cx2="http://schemas.microsoft.com/office/drawing/2015/10/21/chartex" xmlns:cx3="http://schemas.microsoft.com/office/drawing/2016/5/9/chartex" xmlns:cx4="http://schemas.microsoft.com/office/drawing/2016/5/10/chartex" xmlns:cx5="http://schemas.microsoft.com/office/drawing/2016/5/11/chartex" xmlns:cx6="http://schemas.microsoft.com/office/drawing/2016/5/12/chartex" xmlns:cx7="http://schemas.microsoft.com/office/drawing/2016/5/13/chartex" xmlns:cx8="http://schemas.microsoft.com/office/drawing/2016/5/14/chartex" xmlns:mc="http://schemas.openxmlformats.org/markup-compatibility/2006" xmlns:aink="http://schemas.microsoft.com/office/drawing/2016/ink" xmlns:am3d="http://schemas.microsoft.com/office/drawing/2017/model3d" xmlns:o="urn:schemas-microsoft-com:office:office" xmlns:oel="http://schemas.microsoft.com/office/2019/extlst" xmlns:r="http://schemas.openxmlformats.org/officeDocument/2006/relationships" xmlns:m="http://schemas.openxmlformats.org/officeDocument/2006/math" xmlns:v="urn:schemas-microsoft-com:vml" xmlns:wp14="http://schemas.microsoft.com/office/word/2010/wordprocessingDrawing" xmlns:wp="http://schemas.openxmlformats.org/drawingml/2006/wordprocessingDrawing" xmlns:w10="urn:schemas-microsoft-com:office:word" xmlns:w="http://schemas.openxmlformats.org/wordprocessingml/2006/main" xmlns:w14="http://schemas.microsoft.com/office/word/2010/wordml" xmlns:w15="http://schemas.microsoft.com/office/word/2012/wordml" xmlns:w16cex="http://schemas.microsoft.com/office/word/2018/wordml/cex" xmlns:w16cid="http://schemas.microsoft.com/office/word/2016/wordml/cid" xmlns:w16="http://schemas.microsoft.com/office/word/2018/wordml" xmlns:w16du="http://schemas.microsoft.com/office/word/2023/wordml/word16du" xmlns:w16sdtdh="http://schemas.microsoft.com/office/word/2020/wordml/sdtdatahash" xmlns:w16se="http://schemas.microsoft.com/office/word/2015/wordml/symex" xmlns:wpg="http://schemas.microsoft.com/office/word/2010/wordprocessingGroup" xmlns:wpi="http://schemas.microsoft.com/office/word/2010/wordprocessingInk" xmlns:wne="http://schemas.microsoft.com/office/word/2006/wordml" xmlns:wps="http://schemas.microsoft.com/office/word/2010/wordprocessingShape" mc:Ignorable="w14 w15 w16se w16cid w16 w16cex w16sdtdh wp14">
+<w:endnotes xmlns:wpc="http://schemas.microsoft.com/office/word/2010/wordprocessingCanvas" xmlns:cx="http://schemas.microsoft.com/office/drawing/2014/chartex" xmlns:cx1="http://schemas.microsoft.com/office/drawing/2015/9/8/chartex" xmlns:cx2="http://schemas.microsoft.com/office/drawing/2015/10/21/chartex" xmlns:cx3="http://schemas.microsoft.com/office/drawing/2016/5/9/chartex" xmlns:cx4="http://schemas.microsoft.com/office/drawing/2016/5/10/chartex" xmlns:cx5="http://schemas.microsoft.com/office/drawing/2016/5/11/chartex" xmlns:cx6="http://schemas.microsoft.com/office/drawing/2016/5/12/chartex" xmlns:cx7="http://schemas.microsoft.com/office/drawing/2016/5/13/chartex" xmlns:cx8="http://schemas.microsoft.com/office/drawing/2016/5/14/chartex" xmlns:mc="http://schemas.openxmlformats.org/markup-compatibility/2006" xmlns:aink="http://schemas.microsoft.com/office/drawing/2016/ink" xmlns:am3d="http://schemas.microsoft.com/office/drawing/2017/model3d" xmlns:o="urn:schemas-microsoft-com:office:office" xmlns:oel="http://schemas.microsoft.com/office/2019/extlst" xmlns:r="http://schemas.openxmlformats.org/officeDocument/2006/relationships" xmlns:m="http://schemas.openxmlformats.org/officeDocument/2006/math" xmlns:v="urn:schemas-microsoft-com:vml" xmlns:wp14="http://schemas.microsoft.com/office/word/2010/wordprocessingDrawing" xmlns:wp="http://schemas.openxmlformats.org/drawingml/2006/wordprocessingDrawing" xmlns:w10="urn:schemas-microsoft-com:office:word" xmlns:w="http://schemas.openxmlformats.org/wordprocessingml/2006/main" xmlns:w14="http://schemas.microsoft.com/office/word/2010/wordml" xmlns:w15="http://schemas.microsoft.com/office/word/2012/wordml" xmlns:w16cex="http://schemas.microsoft.com/office/word/2018/wordml/cex" xmlns:w16cid="http://schemas.microsoft.com/office/word/2016/wordml/cid" xmlns:w16="http://schemas.microsoft.com/office/word/2018/wordml" xmlns:w16sdtdh="http://schemas.microsoft.com/office/word/2020/wordml/sdtdatahash" xmlns:w16se="http://schemas.microsoft.com/office/word/2015/wordml/symex" xmlns:wpg="http://schemas.microsoft.com/office/word/2010/wordprocessingGroup" xmlns:wpi="http://schemas.microsoft.com/office/word/2010/wordprocessingInk" xmlns:wne="http://schemas.microsoft.com/office/word/2006/wordml" xmlns:wps="http://schemas.microsoft.com/office/word/2010/wordprocessingShape" mc:Ignorable="w14 w15 w16se w16cid w16 w16cex w16sdtdh wp14">
   <w:endnote w:type="separator" w:id="-1">
     <w:p>
       <w:r>
@@ -6859,7 +7060,7 @@
 </file>
 
 <file path=word/footnotes.xml><?xml version="1.0" encoding="utf-8"?>
-<w:footnotes xmlns:wpc="http://schemas.microsoft.com/office/word/2010/wordprocessingCanvas" xmlns:cx="http://schemas.microsoft.com/office/drawing/2014/chartex" xmlns:cx1="http://schemas.microsoft.com/office/drawing/2015/9/8/chartex" xmlns:cx2="http://schemas.microsoft.com/office/drawing/2015/10/21/chartex" xmlns:cx3="http://schemas.microsoft.com/office/drawing/2016/5/9/chartex" xmlns:cx4="http://schemas.microsoft.com/office/drawing/2016/5/10/chartex" xmlns:cx5="http://schemas.microsoft.com/office/drawing/2016/5/11/chartex" xmlns:cx6="http://schemas.microsoft.com/office/drawing/2016/5/12/chartex" xmlns:cx7="http://schemas.microsoft.com/office/drawing/2016/5/13/chartex" xmlns:cx8="http://schemas.microsoft.com/office/drawing/2016/5/14/chartex" xmlns:mc="http://schemas.openxmlformats.org/markup-compatibility/2006" xmlns:aink="http://schemas.microsoft.com/office/drawing/2016/ink" xmlns:am3d="http://schemas.microsoft.com/office/drawing/2017/model3d" xmlns:o="urn:schemas-microsoft-com:office:office" xmlns:oel="http://schemas.microsoft.com/office/2019/extlst" xmlns:r="http://schemas.openxmlformats.org/officeDocument/2006/relationships" xmlns:m="http://schemas.openxmlformats.org/officeDocument/2006/math" xmlns:v="urn:schemas-microsoft-com:vml" xmlns:wp14="http://schemas.microsoft.com/office/word/2010/wordprocessingDrawing" xmlns:wp="http://schemas.openxmlformats.org/drawingml/2006/wordprocessingDrawing" xmlns:w10="urn:schemas-microsoft-com:office:word" xmlns:w="http://schemas.openxmlformats.org/wordprocessingml/2006/main" xmlns:w14="http://schemas.microsoft.com/office/word/2010/wordml" xmlns:w15="http://schemas.microsoft.com/office/word/2012/wordml" xmlns:w16cex="http://schemas.microsoft.com/office/word/2018/wordml/cex" xmlns:w16cid="http://schemas.microsoft.com/office/word/2016/wordml/cid" xmlns:w16="http://schemas.microsoft.com/office/word/2018/wordml" xmlns:w16du="http://schemas.microsoft.com/office/word/2023/wordml/word16du" xmlns:w16sdtdh="http://schemas.microsoft.com/office/word/2020/wordml/sdtdatahash" xmlns:w16se="http://schemas.microsoft.com/office/word/2015/wordml/symex" xmlns:wpg="http://schemas.microsoft.com/office/word/2010/wordprocessingGroup" xmlns:wpi="http://schemas.microsoft.com/office/word/2010/wordprocessingInk" xmlns:wne="http://schemas.microsoft.com/office/word/2006/wordml" xmlns:wps="http://schemas.microsoft.com/office/word/2010/wordprocessingShape" mc:Ignorable="w14 w15 w16se w16cid w16 w16cex w16sdtdh wp14">
+<w:footnotes xmlns:wpc="http://schemas.microsoft.com/office/word/2010/wordprocessingCanvas" xmlns:cx="http://schemas.microsoft.com/office/drawing/2014/chartex" xmlns:cx1="http://schemas.microsoft.com/office/drawing/2015/9/8/chartex" xmlns:cx2="http://schemas.microsoft.com/office/drawing/2015/10/21/chartex" xmlns:cx3="http://schemas.microsoft.com/office/drawing/2016/5/9/chartex" xmlns:cx4="http://schemas.microsoft.com/office/drawing/2016/5/10/chartex" xmlns:cx5="http://schemas.microsoft.com/office/drawing/2016/5/11/chartex" xmlns:cx6="http://schemas.microsoft.com/office/drawing/2016/5/12/chartex" xmlns:cx7="http://schemas.microsoft.com/office/drawing/2016/5/13/chartex" xmlns:cx8="http://schemas.microsoft.com/office/drawing/2016/5/14/chartex" xmlns:mc="http://schemas.openxmlformats.org/markup-compatibility/2006" xmlns:aink="http://schemas.microsoft.com/office/drawing/2016/ink" xmlns:am3d="http://schemas.microsoft.com/office/drawing/2017/model3d" xmlns:o="urn:schemas-microsoft-com:office:office" xmlns:oel="http://schemas.microsoft.com/office/2019/extlst" xmlns:r="http://schemas.openxmlformats.org/officeDocument/2006/relationships" xmlns:m="http://schemas.openxmlformats.org/officeDocument/2006/math" xmlns:v="urn:schemas-microsoft-com:vml" xmlns:wp14="http://schemas.microsoft.com/office/word/2010/wordprocessingDrawing" xmlns:wp="http://schemas.openxmlformats.org/drawingml/2006/wordprocessingDrawing" xmlns:w10="urn:schemas-microsoft-com:office:word" xmlns:w="http://schemas.openxmlformats.org/wordprocessingml/2006/main" xmlns:w14="http://schemas.microsoft.com/office/word/2010/wordml" xmlns:w15="http://schemas.microsoft.com/office/word/2012/wordml" xmlns:w16cex="http://schemas.microsoft.com/office/word/2018/wordml/cex" xmlns:w16cid="http://schemas.microsoft.com/office/word/2016/wordml/cid" xmlns:w16="http://schemas.microsoft.com/office/word/2018/wordml" xmlns:w16sdtdh="http://schemas.microsoft.com/office/word/2020/wordml/sdtdatahash" xmlns:w16se="http://schemas.microsoft.com/office/word/2015/wordml/symex" xmlns:wpg="http://schemas.microsoft.com/office/word/2010/wordprocessingGroup" xmlns:wpi="http://schemas.microsoft.com/office/word/2010/wordprocessingInk" xmlns:wne="http://schemas.microsoft.com/office/word/2006/wordml" xmlns:wps="http://schemas.microsoft.com/office/word/2010/wordprocessingShape" mc:Ignorable="w14 w15 w16se w16cid w16 w16cex w16sdtdh wp14">
   <w:footnote w:type="separator" w:id="-1">
     <w:p>
       <w:r>
@@ -6878,7 +7079,7 @@
 </file>
 
 <file path=word/header1.xml><?xml version="1.0" encoding="utf-8"?>
-<w:hdr xmlns:wpc="http://schemas.microsoft.com/office/word/2010/wordprocessingCanvas" xmlns:cx="http://schemas.microsoft.com/office/drawing/2014/chartex" xmlns:cx1="http://schemas.microsoft.com/office/drawing/2015/9/8/chartex" xmlns:cx2="http://schemas.microsoft.com/office/drawing/2015/10/21/chartex" xmlns:cx3="http://schemas.microsoft.com/office/drawing/2016/5/9/chartex" xmlns:cx4="http://schemas.microsoft.com/office/drawing/2016/5/10/chartex" xmlns:cx5="http://schemas.microsoft.com/office/drawing/2016/5/11/chartex" xmlns:cx6="http://schemas.microsoft.com/office/drawing/2016/5/12/chartex" xmlns:cx7="http://schemas.microsoft.com/office/drawing/2016/5/13/chartex" xmlns:cx8="http://schemas.microsoft.com/office/drawing/2016/5/14/chartex" xmlns:mc="http://schemas.openxmlformats.org/markup-compatibility/2006" xmlns:aink="http://schemas.microsoft.com/office/drawing/2016/ink" xmlns:am3d="http://schemas.microsoft.com/office/drawing/2017/model3d" xmlns:o="urn:schemas-microsoft-com:office:office" xmlns:oel="http://schemas.microsoft.com/office/2019/extlst" xmlns:r="http://schemas.openxmlformats.org/officeDocument/2006/relationships" xmlns:m="http://schemas.openxmlformats.org/officeDocument/2006/math" xmlns:v="urn:schemas-microsoft-com:vml" xmlns:wp14="http://schemas.microsoft.com/office/word/2010/wordprocessingDrawing" xmlns:wp="http://schemas.openxmlformats.org/drawingml/2006/wordprocessingDrawing" xmlns:w10="urn:schemas-microsoft-com:office:word" xmlns:w="http://schemas.openxmlformats.org/wordprocessingml/2006/main" xmlns:w14="http://schemas.microsoft.com/office/word/2010/wordml" xmlns:w15="http://schemas.microsoft.com/office/word/2012/wordml" xmlns:w16cex="http://schemas.microsoft.com/office/word/2018/wordml/cex" xmlns:w16cid="http://schemas.microsoft.com/office/word/2016/wordml/cid" xmlns:w16="http://schemas.microsoft.com/office/word/2018/wordml" xmlns:w16du="http://schemas.microsoft.com/office/word/2023/wordml/word16du" xmlns:w16sdtdh="http://schemas.microsoft.com/office/word/2020/wordml/sdtdatahash" xmlns:w16se="http://schemas.microsoft.com/office/word/2015/wordml/symex" xmlns:wpg="http://schemas.microsoft.com/office/word/2010/wordprocessingGroup" xmlns:wpi="http://schemas.microsoft.com/office/word/2010/wordprocessingInk" xmlns:wne="http://schemas.microsoft.com/office/word/2006/wordml" xmlns:wps="http://schemas.microsoft.com/office/word/2010/wordprocessingShape" mc:Ignorable="w14 w15 w16se w16cid w16 w16cex w16sdtdh wp14">
+<w:hdr xmlns:wpc="http://schemas.microsoft.com/office/word/2010/wordprocessingCanvas" xmlns:cx="http://schemas.microsoft.com/office/drawing/2014/chartex" xmlns:cx1="http://schemas.microsoft.com/office/drawing/2015/9/8/chartex" xmlns:cx2="http://schemas.microsoft.com/office/drawing/2015/10/21/chartex" xmlns:cx3="http://schemas.microsoft.com/office/drawing/2016/5/9/chartex" xmlns:cx4="http://schemas.microsoft.com/office/drawing/2016/5/10/chartex" xmlns:cx5="http://schemas.microsoft.com/office/drawing/2016/5/11/chartex" xmlns:cx6="http://schemas.microsoft.com/office/drawing/2016/5/12/chartex" xmlns:cx7="http://schemas.microsoft.com/office/drawing/2016/5/13/chartex" xmlns:cx8="http://schemas.microsoft.com/office/drawing/2016/5/14/chartex" xmlns:mc="http://schemas.openxmlformats.org/markup-compatibility/2006" xmlns:aink="http://schemas.microsoft.com/office/drawing/2016/ink" xmlns:am3d="http://schemas.microsoft.com/office/drawing/2017/model3d" xmlns:o="urn:schemas-microsoft-com:office:office" xmlns:oel="http://schemas.microsoft.com/office/2019/extlst" xmlns:r="http://schemas.openxmlformats.org/officeDocument/2006/relationships" xmlns:m="http://schemas.openxmlformats.org/officeDocument/2006/math" xmlns:v="urn:schemas-microsoft-com:vml" xmlns:wp14="http://schemas.microsoft.com/office/word/2010/wordprocessingDrawing" xmlns:wp="http://schemas.openxmlformats.org/drawingml/2006/wordprocessingDrawing" xmlns:w10="urn:schemas-microsoft-com:office:word" xmlns:w="http://schemas.openxmlformats.org/wordprocessingml/2006/main" xmlns:w14="http://schemas.microsoft.com/office/word/2010/wordml" xmlns:w15="http://schemas.microsoft.com/office/word/2012/wordml" xmlns:w16cex="http://schemas.microsoft.com/office/word/2018/wordml/cex" xmlns:w16cid="http://schemas.microsoft.com/office/word/2016/wordml/cid" xmlns:w16="http://schemas.microsoft.com/office/word/2018/wordml" xmlns:w16sdtdh="http://schemas.microsoft.com/office/word/2020/wordml/sdtdatahash" xmlns:w16se="http://schemas.microsoft.com/office/word/2015/wordml/symex" xmlns:wpg="http://schemas.microsoft.com/office/word/2010/wordprocessingGroup" xmlns:wpi="http://schemas.microsoft.com/office/word/2010/wordprocessingInk" xmlns:wne="http://schemas.microsoft.com/office/word/2006/wordml" xmlns:wps="http://schemas.microsoft.com/office/word/2010/wordprocessingShape" mc:Ignorable="w14 w15 w16se w16cid w16 w16cex w16sdtdh wp14">
   <w:p>
     <w:pPr>
       <w:pStyle w:val="Header"/>
@@ -6889,7 +7090,7 @@
 </file>
 
 <file path=word/header2.xml><?xml version="1.0" encoding="utf-8"?>
-<w:hdr xmlns:wpc="http://schemas.microsoft.com/office/word/2010/wordprocessingCanvas" xmlns:cx="http://schemas.microsoft.com/office/drawing/2014/chartex" xmlns:cx1="http://schemas.microsoft.com/office/drawing/2015/9/8/chartex" xmlns:cx2="http://schemas.microsoft.com/office/drawing/2015/10/21/chartex" xmlns:cx3="http://schemas.microsoft.com/office/drawing/2016/5/9/chartex" xmlns:cx4="http://schemas.microsoft.com/office/drawing/2016/5/10/chartex" xmlns:cx5="http://schemas.microsoft.com/office/drawing/2016/5/11/chartex" xmlns:cx6="http://schemas.microsoft.com/office/drawing/2016/5/12/chartex" xmlns:cx7="http://schemas.microsoft.com/office/drawing/2016/5/13/chartex" xmlns:cx8="http://schemas.microsoft.com/office/drawing/2016/5/14/chartex" xmlns:mc="http://schemas.openxmlformats.org/markup-compatibility/2006" xmlns:aink="http://schemas.microsoft.com/office/drawing/2016/ink" xmlns:am3d="http://schemas.microsoft.com/office/drawing/2017/model3d" xmlns:o="urn:schemas-microsoft-com:office:office" xmlns:oel="http://schemas.microsoft.com/office/2019/extlst" xmlns:r="http://schemas.openxmlformats.org/officeDocument/2006/relationships" xmlns:m="http://schemas.openxmlformats.org/officeDocument/2006/math" xmlns:v="urn:schemas-microsoft-com:vml" xmlns:wp14="http://schemas.microsoft.com/office/word/2010/wordprocessingDrawing" xmlns:wp="http://schemas.openxmlformats.org/drawingml/2006/wordprocessingDrawing" xmlns:w10="urn:schemas-microsoft-com:office:word" xmlns:w="http://schemas.openxmlformats.org/wordprocessingml/2006/main" xmlns:w14="http://schemas.microsoft.com/office/word/2010/wordml" xmlns:w15="http://schemas.microsoft.com/office/word/2012/wordml" xmlns:w16cex="http://schemas.microsoft.com/office/word/2018/wordml/cex" xmlns:w16cid="http://schemas.microsoft.com/office/word/2016/wordml/cid" xmlns:w16="http://schemas.microsoft.com/office/word/2018/wordml" xmlns:w16du="http://schemas.microsoft.com/office/word/2023/wordml/word16du" xmlns:w16sdtdh="http://schemas.microsoft.com/office/word/2020/wordml/sdtdatahash" xmlns:w16se="http://schemas.microsoft.com/office/word/2015/wordml/symex" xmlns:wpg="http://schemas.microsoft.com/office/word/2010/wordprocessingGroup" xmlns:wpi="http://schemas.microsoft.com/office/word/2010/wordprocessingInk" xmlns:wne="http://schemas.microsoft.com/office/word/2006/wordml" xmlns:wps="http://schemas.microsoft.com/office/word/2010/wordprocessingShape" mc:Ignorable="w14 w15 w16se w16cid w16 w16cex w16sdtdh wp14">
+<w:hdr xmlns:wpc="http://schemas.microsoft.com/office/word/2010/wordprocessingCanvas" xmlns:cx="http://schemas.microsoft.com/office/drawing/2014/chartex" xmlns:cx1="http://schemas.microsoft.com/office/drawing/2015/9/8/chartex" xmlns:cx2="http://schemas.microsoft.com/office/drawing/2015/10/21/chartex" xmlns:cx3="http://schemas.microsoft.com/office/drawing/2016/5/9/chartex" xmlns:cx4="http://schemas.microsoft.com/office/drawing/2016/5/10/chartex" xmlns:cx5="http://schemas.microsoft.com/office/drawing/2016/5/11/chartex" xmlns:cx6="http://schemas.microsoft.com/office/drawing/2016/5/12/chartex" xmlns:cx7="http://schemas.microsoft.com/office/drawing/2016/5/13/chartex" xmlns:cx8="http://schemas.microsoft.com/office/drawing/2016/5/14/chartex" xmlns:mc="http://schemas.openxmlformats.org/markup-compatibility/2006" xmlns:aink="http://schemas.microsoft.com/office/drawing/2016/ink" xmlns:am3d="http://schemas.microsoft.com/office/drawing/2017/model3d" xmlns:o="urn:schemas-microsoft-com:office:office" xmlns:oel="http://schemas.microsoft.com/office/2019/extlst" xmlns:r="http://schemas.openxmlformats.org/officeDocument/2006/relationships" xmlns:m="http://schemas.openxmlformats.org/officeDocument/2006/math" xmlns:v="urn:schemas-microsoft-com:vml" xmlns:wp14="http://schemas.microsoft.com/office/word/2010/wordprocessingDrawing" xmlns:wp="http://schemas.openxmlformats.org/drawingml/2006/wordprocessingDrawing" xmlns:w10="urn:schemas-microsoft-com:office:word" xmlns:w="http://schemas.openxmlformats.org/wordprocessingml/2006/main" xmlns:w14="http://schemas.microsoft.com/office/word/2010/wordml" xmlns:w15="http://schemas.microsoft.com/office/word/2012/wordml" xmlns:w16cex="http://schemas.microsoft.com/office/word/2018/wordml/cex" xmlns:w16cid="http://schemas.microsoft.com/office/word/2016/wordml/cid" xmlns:w16="http://schemas.microsoft.com/office/word/2018/wordml" xmlns:w16sdtdh="http://schemas.microsoft.com/office/word/2020/wordml/sdtdatahash" xmlns:w16se="http://schemas.microsoft.com/office/word/2015/wordml/symex" xmlns:wpg="http://schemas.microsoft.com/office/word/2010/wordprocessingGroup" xmlns:wpi="http://schemas.microsoft.com/office/word/2010/wordprocessingInk" xmlns:wne="http://schemas.microsoft.com/office/word/2006/wordml" xmlns:wps="http://schemas.microsoft.com/office/word/2010/wordprocessingShape" mc:Ignorable="w14 w15 w16se w16cid w16 w16cex w16sdtdh wp14">
   <w:p>
     <w:pPr>
       <w:pStyle w:val="Header"/>
@@ -6940,7 +7141,7 @@
 </file>
 
 <file path=word/numbering.xml><?xml version="1.0" encoding="utf-8"?>
-<w:numbering xmlns:wpc="http://schemas.microsoft.com/office/word/2010/wordprocessingCanvas" xmlns:cx="http://schemas.microsoft.com/office/drawing/2014/chartex" xmlns:cx1="http://schemas.microsoft.com/office/drawing/2015/9/8/chartex" xmlns:cx2="http://schemas.microsoft.com/office/drawing/2015/10/21/chartex" xmlns:cx3="http://schemas.microsoft.com/office/drawing/2016/5/9/chartex" xmlns:cx4="http://schemas.microsoft.com/office/drawing/2016/5/10/chartex" xmlns:cx5="http://schemas.microsoft.com/office/drawing/2016/5/11/chartex" xmlns:cx6="http://schemas.microsoft.com/office/drawing/2016/5/12/chartex" xmlns:cx7="http://schemas.microsoft.com/office/drawing/2016/5/13/chartex" xmlns:cx8="http://schemas.microsoft.com/office/drawing/2016/5/14/chartex" xmlns:mc="http://schemas.openxmlformats.org/markup-compatibility/2006" xmlns:aink="http://schemas.microsoft.com/office/drawing/2016/ink" xmlns:am3d="http://schemas.microsoft.com/office/drawing/2017/model3d" xmlns:o="urn:schemas-microsoft-com:office:office" xmlns:oel="http://schemas.microsoft.com/office/2019/extlst" xmlns:r="http://schemas.openxmlformats.org/officeDocument/2006/relationships" xmlns:m="http://schemas.openxmlformats.org/officeDocument/2006/math" xmlns:v="urn:schemas-microsoft-com:vml" xmlns:wp14="http://schemas.microsoft.com/office/word/2010/wordprocessingDrawing" xmlns:wp="http://schemas.openxmlformats.org/drawingml/2006/wordprocessingDrawing" xmlns:w10="urn:schemas-microsoft-com:office:word" xmlns:w="http://schemas.openxmlformats.org/wordprocessingml/2006/main" xmlns:w14="http://schemas.microsoft.com/office/word/2010/wordml" xmlns:w15="http://schemas.microsoft.com/office/word/2012/wordml" xmlns:w16cex="http://schemas.microsoft.com/office/word/2018/wordml/cex" xmlns:w16cid="http://schemas.microsoft.com/office/word/2016/wordml/cid" xmlns:w16="http://schemas.microsoft.com/office/word/2018/wordml" xmlns:w16du="http://schemas.microsoft.com/office/word/2023/wordml/word16du" xmlns:w16sdtdh="http://schemas.microsoft.com/office/word/2020/wordml/sdtdatahash" xmlns:w16se="http://schemas.microsoft.com/office/word/2015/wordml/symex" xmlns:wpg="http://schemas.microsoft.com/office/word/2010/wordprocessingGroup" xmlns:wpi="http://schemas.microsoft.com/office/word/2010/wordprocessingInk" xmlns:wne="http://schemas.microsoft.com/office/word/2006/wordml" xmlns:wps="http://schemas.microsoft.com/office/word/2010/wordprocessingShape" mc:Ignorable="w14 w15 w16se w16cid w16 w16cex w16sdtdh wp14">
+<w:numbering xmlns:wpc="http://schemas.microsoft.com/office/word/2010/wordprocessingCanvas" xmlns:cx="http://schemas.microsoft.com/office/drawing/2014/chartex" xmlns:cx1="http://schemas.microsoft.com/office/drawing/2015/9/8/chartex" xmlns:cx2="http://schemas.microsoft.com/office/drawing/2015/10/21/chartex" xmlns:cx3="http://schemas.microsoft.com/office/drawing/2016/5/9/chartex" xmlns:cx4="http://schemas.microsoft.com/office/drawing/2016/5/10/chartex" xmlns:cx5="http://schemas.microsoft.com/office/drawing/2016/5/11/chartex" xmlns:cx6="http://schemas.microsoft.com/office/drawing/2016/5/12/chartex" xmlns:cx7="http://schemas.microsoft.com/office/drawing/2016/5/13/chartex" xmlns:cx8="http://schemas.microsoft.com/office/drawing/2016/5/14/chartex" xmlns:mc="http://schemas.openxmlformats.org/markup-compatibility/2006" xmlns:aink="http://schemas.microsoft.com/office/drawing/2016/ink" xmlns:am3d="http://schemas.microsoft.com/office/drawing/2017/model3d" xmlns:o="urn:schemas-microsoft-com:office:office" xmlns:oel="http://schemas.microsoft.com/office/2019/extlst" xmlns:r="http://schemas.openxmlformats.org/officeDocument/2006/relationships" xmlns:m="http://schemas.openxmlformats.org/officeDocument/2006/math" xmlns:v="urn:schemas-microsoft-com:vml" xmlns:wp14="http://schemas.microsoft.com/office/word/2010/wordprocessingDrawing" xmlns:wp="http://schemas.openxmlformats.org/drawingml/2006/wordprocessingDrawing" xmlns:w10="urn:schemas-microsoft-com:office:word" xmlns:w="http://schemas.openxmlformats.org/wordprocessingml/2006/main" xmlns:w14="http://schemas.microsoft.com/office/word/2010/wordml" xmlns:w15="http://schemas.microsoft.com/office/word/2012/wordml" xmlns:w16cex="http://schemas.microsoft.com/office/word/2018/wordml/cex" xmlns:w16cid="http://schemas.microsoft.com/office/word/2016/wordml/cid" xmlns:w16="http://schemas.microsoft.com/office/word/2018/wordml" xmlns:w16sdtdh="http://schemas.microsoft.com/office/word/2020/wordml/sdtdatahash" xmlns:w16se="http://schemas.microsoft.com/office/word/2015/wordml/symex" xmlns:wpg="http://schemas.microsoft.com/office/word/2010/wordprocessingGroup" xmlns:wpi="http://schemas.microsoft.com/office/word/2010/wordprocessingInk" xmlns:wne="http://schemas.microsoft.com/office/word/2006/wordml" xmlns:wps="http://schemas.microsoft.com/office/word/2010/wordprocessingShape" mc:Ignorable="w14 w15 w16se w16cid w16 w16cex w16sdtdh wp14">
   <w:abstractNum w:abstractNumId="0" w15:restartNumberingAfterBreak="0">
     <w:nsid w:val="0A2027C4"/>
     <w:multiLevelType w:val="hybridMultilevel"/>

</xml_diff>

<commit_message>
update presentations and posters on work page
</commit_message>
<xml_diff>
--- a/downloads/morin_cv.docx
+++ b/downloads/morin_cv.docx
@@ -191,7 +191,7 @@
           <w:sz w:val="22"/>
           <w:szCs w:val="22"/>
         </w:rPr>
-        <w:t>March</w:t>
+        <w:t>August</w:t>
       </w:r>
       <w:r>
         <w:rPr>
@@ -2996,6 +2996,18 @@
     </w:p>
     <w:p>
       <w:pPr>
+        <w:contextualSpacing/>
+        <w:jc w:val="both"/>
+        <w:rPr>
+          <w:bCs/>
+          <w:color w:val="000000" w:themeColor="text1"/>
+          <w:sz w:val="22"/>
+          <w:szCs w:val="22"/>
+        </w:rPr>
+      </w:pPr>
+    </w:p>
+    <w:p>
+      <w:pPr>
         <w:pBdr>
           <w:bottom w:val="single" w:sz="6" w:space="1" w:color="auto"/>
         </w:pBdr>
@@ -3018,6 +3030,7 @@
           <w:sz w:val="28"/>
           <w:szCs w:val="28"/>
         </w:rPr>
+        <w:lastRenderedPageBreak/>
         <w:t>Manuscripts in Preparation</w:t>
       </w:r>
     </w:p>
@@ -3050,7 +3063,6 @@
           <w:sz w:val="22"/>
           <w:szCs w:val="22"/>
         </w:rPr>
-        <w:lastRenderedPageBreak/>
         <w:t>Ciampa</w:t>
       </w:r>
       <w:r>
@@ -3292,6 +3304,47 @@
           <w:sz w:val="22"/>
           <w:szCs w:val="22"/>
         </w:rPr>
+        <w:t>Functional reconfiguration of anterior hippocampus during context-dependent rule learning.</w:t>
+      </w:r>
+      <w:r>
+        <w:rPr>
+          <w:color w:val="000000" w:themeColor="text1"/>
+          <w:sz w:val="22"/>
+          <w:szCs w:val="22"/>
+        </w:rPr>
+        <w:t xml:space="preserve"> Neuroscience Postdoc Symposium. 2023. Brandeis University, Waltham, MA.</w:t>
+      </w:r>
+    </w:p>
+    <w:p>
+      <w:pPr>
+        <w:autoSpaceDE w:val="0"/>
+        <w:autoSpaceDN w:val="0"/>
+        <w:ind w:left="720" w:hanging="720"/>
+        <w:jc w:val="both"/>
+        <w:rPr>
+          <w:color w:val="000000" w:themeColor="text1"/>
+          <w:sz w:val="22"/>
+          <w:szCs w:val="22"/>
+        </w:rPr>
+      </w:pPr>
+      <w:r>
+        <w:rPr>
+          <w:b/>
+          <w:bCs/>
+          <w:color w:val="000000" w:themeColor="text1"/>
+          <w:sz w:val="22"/>
+          <w:szCs w:val="22"/>
+        </w:rPr>
+        <w:t xml:space="preserve">Morin, T.M. </w:t>
+      </w:r>
+      <w:r>
+        <w:rPr>
+          <w:i/>
+          <w:iCs/>
+          <w:color w:val="000000" w:themeColor="text1"/>
+          <w:sz w:val="22"/>
+          <w:szCs w:val="22"/>
+        </w:rPr>
         <w:t xml:space="preserve">2022 Year in Review: </w:t>
       </w:r>
       <w:proofErr w:type="spellStart"/>
@@ -3993,6 +4046,7 @@
           <w:sz w:val="22"/>
           <w:szCs w:val="22"/>
         </w:rPr>
+        <w:lastRenderedPageBreak/>
         <w:t>Liapis</w:t>
       </w:r>
       <w:proofErr w:type="spellEnd"/>
@@ -4140,7 +4194,6 @@
           <w:sz w:val="22"/>
           <w:szCs w:val="22"/>
         </w:rPr>
-        <w:lastRenderedPageBreak/>
         <w:t>Morin, T.M.</w:t>
       </w:r>
       <w:r>
@@ -5226,6 +5279,7 @@
     <w:p>
       <w:pPr>
         <w:spacing w:before="240"/>
+        <w:ind w:left="720" w:firstLine="720"/>
         <w:contextualSpacing/>
         <w:rPr>
           <w:color w:val="000000" w:themeColor="text1"/>
@@ -5237,6 +5291,7 @@
     <w:p>
       <w:pPr>
         <w:spacing w:before="240"/>
+        <w:ind w:left="720" w:firstLine="720"/>
         <w:contextualSpacing/>
         <w:rPr>
           <w:color w:val="000000" w:themeColor="text1"/>
@@ -5269,6 +5324,7 @@
           <w:sz w:val="28"/>
           <w:szCs w:val="28"/>
         </w:rPr>
+        <w:lastRenderedPageBreak/>
         <w:t>Mentorship</w:t>
       </w:r>
     </w:p>
@@ -5486,7 +5542,6 @@
           <w:sz w:val="22"/>
           <w:szCs w:val="22"/>
         </w:rPr>
-        <w:lastRenderedPageBreak/>
         <w:t>2020-2021</w:t>
       </w:r>
       <w:r>
@@ -6819,6 +6874,7 @@
           <w:sz w:val="22"/>
           <w:szCs w:val="22"/>
         </w:rPr>
+        <w:lastRenderedPageBreak/>
         <w:t xml:space="preserve">BIDS-compatible pipelines including </w:t>
       </w:r>
       <w:proofErr w:type="spellStart"/>
@@ -6954,7 +7010,6 @@
           <w:sz w:val="22"/>
           <w:szCs w:val="22"/>
         </w:rPr>
-        <w:lastRenderedPageBreak/>
         <w:t>Cognitive neuroscience of abstract reasoning, learning, and memory</w:t>
       </w:r>
     </w:p>

</xml_diff>